<commit_message>
dodanie warunkow, modyfikacja magazynu wejsciowego
</commit_message>
<xml_diff>
--- a/4.1/Symulacja i Sterowanie Procesów Dyskretnych.docx
+++ b/4.1/Symulacja i Sterowanie Procesów Dyskretnych.docx
@@ -2690,18 +2690,6 @@
         </w:numPr>
       </w:pPr>
       <w:r>
-        <w:t>mqSRK - liczba zestawów śrub dla ram krzeseł (jeden zestaw jest używany do produkcji jednego krzesła)</w:t>
-      </w:r>
-    </w:p>
-    <w:p>
-      <w:pPr>
-        <w:pStyle w:val="Akapitzlist"/>
-        <w:numPr>
-          <w:ilvl w:val="0"/>
-          <w:numId w:val="6"/>
-        </w:numPr>
-      </w:pPr>
-      <w:r>
         <w:t>mqEP - liczba zestawów elementów plastikowych (jeden zestaw jest używany do produkcji jednego krzesła)</w:t>
       </w:r>
     </w:p>
@@ -2711,16 +2699,16 @@
       </w:pPr>
       <w:bookmarkStart w:id="5" w:name="_Toc484860328"/>
       <w:r>
+        <w:t>Stanowisko</w:t>
+      </w:r>
+      <w:r>
+        <w:t xml:space="preserve"> spawania ramy krzesła</w:t>
+      </w:r>
+      <w:bookmarkEnd w:id="5"/>
+    </w:p>
+    <w:p>
+      <w:r>
         <w:lastRenderedPageBreak/>
-        <w:t>Stanowisko</w:t>
-      </w:r>
-      <w:r>
-        <w:t xml:space="preserve"> spawania ramy krzesła</w:t>
-      </w:r>
-      <w:bookmarkEnd w:id="5"/>
-    </w:p>
-    <w:p>
-      <w:r>
         <w:t>Na stanowisku tym odbywa się spawanie ramy krzesła z gotowych elementów metalowych. Jeden zestaw elementów jest używany do montażu jednej ramy. Wyprodukowana rama jest natychmiast przekazywana do stanowiska dodatkowej obróbki ramy krzesła.</w:t>
       </w:r>
     </w:p>
@@ -2827,11 +2815,641 @@
         </w:numPr>
       </w:pPr>
       <w:r>
-        <w:t>ss</w:t>
-      </w:r>
-      <w:bookmarkStart w:id="6" w:name="_GoBack"/>
+        <w:t>ssEN – wartość określająca stan stanowiska [0,1]</w:t>
+      </w:r>
+    </w:p>
+    <w:p>
+      <w:pPr>
+        <w:pStyle w:val="Nagwek2"/>
+      </w:pPr>
+      <w:bookmarkStart w:id="6" w:name="_Toc484860329"/>
+      <w:r>
+        <w:t>Stanowisko dodatkowej obróbki ramy krzesła</w:t>
+      </w:r>
       <w:bookmarkEnd w:id="6"/>
-      <w:r>
+    </w:p>
+    <w:p>
+      <w:r>
+        <w:t>Na stanowisku tym odbywa się dodatkowa obróbka ramy krzesła, czyli polerowanie, fazowanie itd. Przygotowana rama jest przechowywana na stanowisku, aż do momentu, gdy można ją przekazać do stanowiska tapicerskiego.</w:t>
+      </w:r>
+    </w:p>
+    <w:p>
+      <w:r>
+        <w:t>Parametry:</w:t>
+      </w:r>
+    </w:p>
+    <w:p>
+      <w:pPr>
+        <w:pStyle w:val="Akapitzlist"/>
+        <w:numPr>
+          <w:ilvl w:val="0"/>
+          <w:numId w:val="9"/>
+        </w:numPr>
+      </w:pPr>
+      <w:r>
+        <w:t>sdT - czas wykonywani</w:t>
+      </w:r>
+      <w:r>
+        <w:t>a dodatkowej obróbki</w:t>
+      </w:r>
+      <w:r>
+        <w:t xml:space="preserve"> ramy krzesła</w:t>
+      </w:r>
+    </w:p>
+    <w:p>
+      <w:r>
+        <w:t>Zmienne stanu:</w:t>
+      </w:r>
+    </w:p>
+    <w:p>
+      <w:pPr>
+        <w:pStyle w:val="Akapitzlist"/>
+        <w:numPr>
+          <w:ilvl w:val="0"/>
+          <w:numId w:val="4"/>
+        </w:numPr>
+      </w:pPr>
+      <w:r>
+        <w:t>sdRK - liczba obrobionych ram krzeseł</w:t>
+      </w:r>
+    </w:p>
+    <w:p>
+      <w:pPr>
+        <w:pStyle w:val="Akapitzlist"/>
+        <w:numPr>
+          <w:ilvl w:val="0"/>
+          <w:numId w:val="4"/>
+        </w:numPr>
+      </w:pPr>
+      <w:r>
+        <w:t>sdP – wartość prawdopodobieństwa wystąpienia awarii [0,1]</w:t>
+      </w:r>
+    </w:p>
+    <w:p>
+      <w:pPr>
+        <w:pStyle w:val="Akapitzlist"/>
+        <w:numPr>
+          <w:ilvl w:val="0"/>
+          <w:numId w:val="4"/>
+        </w:numPr>
+      </w:pPr>
+      <w:r>
+        <w:t>sdEN – wartość określająca stan stanowiska [0,1]</w:t>
+      </w:r>
+    </w:p>
+    <w:p>
+      <w:pPr>
+        <w:pStyle w:val="Nagwek2"/>
+      </w:pPr>
+      <w:bookmarkStart w:id="7" w:name="_Toc484860330"/>
+      <w:r>
+        <w:t>Stanowisko montażu ramy fotelu</w:t>
+      </w:r>
+      <w:bookmarkEnd w:id="7"/>
+    </w:p>
+    <w:p>
+      <w:r>
+        <w:t>Na stanowisku tym odbywa się montaż ramy fotelu z gotowych elementów drewnianych i sklejkowych przy użyciu śrub. Gotowe ramy są przechowywane na stanowisku aż do momentu, gdy mogą zostać przekazane na stanowisko tapicerskie.</w:t>
+      </w:r>
+    </w:p>
+    <w:p>
+      <w:r>
+        <w:t>Parametry:</w:t>
+      </w:r>
+    </w:p>
+    <w:p>
+      <w:pPr>
+        <w:pStyle w:val="Akapitzlist"/>
+        <w:numPr>
+          <w:ilvl w:val="0"/>
+          <w:numId w:val="9"/>
+        </w:numPr>
+      </w:pPr>
+      <w:r>
+        <w:t xml:space="preserve">smERFx - maksymalna liczba zestawów elementów dla ram foteli </w:t>
+      </w:r>
+    </w:p>
+    <w:p>
+      <w:pPr>
+        <w:pStyle w:val="Akapitzlist"/>
+        <w:numPr>
+          <w:ilvl w:val="0"/>
+          <w:numId w:val="9"/>
+        </w:numPr>
+      </w:pPr>
+      <w:r>
+        <w:t xml:space="preserve">smSRFx - maksymalna liczba zestawów śrub dla ram foteli </w:t>
+      </w:r>
+    </w:p>
+    <w:p>
+      <w:pPr>
+        <w:pStyle w:val="Akapitzlist"/>
+        <w:numPr>
+          <w:ilvl w:val="0"/>
+          <w:numId w:val="9"/>
+        </w:numPr>
+      </w:pPr>
+      <w:r>
+        <w:t>smERFw - ostrzegaw</w:t>
+      </w:r>
+      <w:r>
+        <w:t xml:space="preserve">czo mała liczba zestawów elementów dla ram foteli </w:t>
+      </w:r>
+    </w:p>
+    <w:p>
+      <w:pPr>
+        <w:pStyle w:val="Akapitzlist"/>
+        <w:numPr>
+          <w:ilvl w:val="0"/>
+          <w:numId w:val="9"/>
+        </w:numPr>
+      </w:pPr>
+      <w:r>
+        <w:t xml:space="preserve">smSRFw - ostrzegawczo mała liczba zestawów śrub dla ram foteli </w:t>
+      </w:r>
+    </w:p>
+    <w:p>
+      <w:pPr>
+        <w:pStyle w:val="Akapitzlist"/>
+        <w:numPr>
+          <w:ilvl w:val="0"/>
+          <w:numId w:val="9"/>
+        </w:numPr>
+      </w:pPr>
+      <w:r>
+        <w:t>smT - czas prze</w:t>
+      </w:r>
+      <w:r>
+        <w:t xml:space="preserve">prowadzania montażu </w:t>
+      </w:r>
+      <w:r>
+        <w:t>ramy fotelu</w:t>
+      </w:r>
+    </w:p>
+    <w:p>
+      <w:r>
+        <w:lastRenderedPageBreak/>
+        <w:t>Zmienne stanu:</w:t>
+      </w:r>
+    </w:p>
+    <w:p>
+      <w:pPr>
+        <w:pStyle w:val="Akapitzlist"/>
+        <w:numPr>
+          <w:ilvl w:val="0"/>
+          <w:numId w:val="10"/>
+        </w:numPr>
+      </w:pPr>
+      <w:r>
+        <w:t>smE</w:t>
+      </w:r>
+      <w:r>
+        <w:t>RF - liczba ze</w:t>
+      </w:r>
+      <w:r>
+        <w:t>stawów elementów dla ram foteli</w:t>
+      </w:r>
+      <w:r>
+        <w:t xml:space="preserve"> </w:t>
+      </w:r>
+    </w:p>
+    <w:p>
+      <w:pPr>
+        <w:pStyle w:val="Akapitzlist"/>
+        <w:numPr>
+          <w:ilvl w:val="0"/>
+          <w:numId w:val="10"/>
+        </w:numPr>
+      </w:pPr>
+      <w:r>
+        <w:t>smSRF - liczba</w:t>
+      </w:r>
+      <w:r>
+        <w:t xml:space="preserve"> zestawów śrub dla ram foteli </w:t>
+      </w:r>
+    </w:p>
+    <w:p>
+      <w:pPr>
+        <w:pStyle w:val="Akapitzlist"/>
+        <w:numPr>
+          <w:ilvl w:val="0"/>
+          <w:numId w:val="4"/>
+        </w:numPr>
+      </w:pPr>
+      <w:r>
+        <w:t>s</w:t>
+      </w:r>
+      <w:r>
+        <w:t>mRF</w:t>
+      </w:r>
+      <w:r>
+        <w:t xml:space="preserve"> - liczba </w:t>
+      </w:r>
+      <w:r>
+        <w:t>drewnianych</w:t>
+      </w:r>
+      <w:r>
+        <w:t xml:space="preserve"> ram </w:t>
+      </w:r>
+      <w:r>
+        <w:t>foteli</w:t>
+      </w:r>
+    </w:p>
+    <w:p>
+      <w:pPr>
+        <w:pStyle w:val="Akapitzlist"/>
+        <w:numPr>
+          <w:ilvl w:val="0"/>
+          <w:numId w:val="4"/>
+        </w:numPr>
+      </w:pPr>
+      <w:r>
+        <w:t>smP – wartość prawdopodobieństwa wystąpienia awarii [0,1]</w:t>
+      </w:r>
+    </w:p>
+    <w:p>
+      <w:pPr>
+        <w:pStyle w:val="Akapitzlist"/>
+        <w:numPr>
+          <w:ilvl w:val="0"/>
+          <w:numId w:val="4"/>
+        </w:numPr>
+      </w:pPr>
+      <w:r>
+        <w:t>smEN – wartość określająca stan stanowiska [0,1]</w:t>
+      </w:r>
+    </w:p>
+    <w:p>
+      <w:pPr>
+        <w:pStyle w:val="Nagwek2"/>
+      </w:pPr>
+      <w:bookmarkStart w:id="8" w:name="_Toc484860331"/>
+      <w:r>
+        <w:t>Uniwersalne s</w:t>
+      </w:r>
+      <w:r>
+        <w:t>tanowisko tapicerskie</w:t>
+      </w:r>
+      <w:bookmarkEnd w:id="8"/>
+    </w:p>
+    <w:p>
+      <w:r>
+        <w:t xml:space="preserve">Uniwersalne stanowisko tapicerskie w zależności od potrzeby może być wykorzystywane do </w:t>
+      </w:r>
+      <w:r>
+        <w:t>obicia siedziska krzesła, obicia ramy fote</w:t>
+      </w:r>
+      <w:r>
+        <w:t>lu lub obicia siedziska fotelu. Obicie krzesła polega na obiciu jego siedziska odpowienim materiałem, a następnie przymocowania do ramy. Obicie ramy fotelu i siedziska fotelu polega na ob</w:t>
+      </w:r>
+      <w:r>
+        <w:t>iciu ich odpowiednim materiałem, a następnie na połączeniu obu elementów.</w:t>
+      </w:r>
+    </w:p>
+    <w:p>
+      <w:r>
+        <w:t>Parametry:</w:t>
+      </w:r>
+    </w:p>
+    <w:p>
+      <w:pPr>
+        <w:pStyle w:val="Akapitzlist"/>
+        <w:numPr>
+          <w:ilvl w:val="0"/>
+          <w:numId w:val="12"/>
+        </w:numPr>
+      </w:pPr>
+      <w:r>
+        <w:t xml:space="preserve">ustZTx - maksymalna liczba pudełek ze zszywkami </w:t>
+      </w:r>
+    </w:p>
+    <w:p>
+      <w:pPr>
+        <w:pStyle w:val="Akapitzlist"/>
+        <w:numPr>
+          <w:ilvl w:val="0"/>
+          <w:numId w:val="12"/>
+        </w:numPr>
+      </w:pPr>
+      <w:r>
+        <w:t xml:space="preserve">ustPSx - maksymalna liczba płatów skóry </w:t>
+      </w:r>
+    </w:p>
+    <w:p>
+      <w:pPr>
+        <w:pStyle w:val="Akapitzlist"/>
+        <w:numPr>
+          <w:ilvl w:val="0"/>
+          <w:numId w:val="12"/>
+        </w:numPr>
+      </w:pPr>
+      <w:r>
+        <w:t xml:space="preserve">ustPPx - maksymalna liczba płatów pluszu </w:t>
+      </w:r>
+    </w:p>
+    <w:p>
+      <w:pPr>
+        <w:pStyle w:val="Akapitzlist"/>
+        <w:numPr>
+          <w:ilvl w:val="0"/>
+          <w:numId w:val="12"/>
+        </w:numPr>
+      </w:pPr>
+      <w:r>
+        <w:t xml:space="preserve">ustSSKx - maksymalna liczba podkładek sklejkowych </w:t>
+      </w:r>
+    </w:p>
+    <w:p>
+      <w:pPr>
+        <w:pStyle w:val="Akapitzlist"/>
+        <w:numPr>
+          <w:ilvl w:val="0"/>
+          <w:numId w:val="12"/>
+        </w:numPr>
+      </w:pPr>
+      <w:r>
+        <w:t xml:space="preserve">ustRGx - maksymalna liczba rolek gąbki tapicerskiej </w:t>
+      </w:r>
+    </w:p>
+    <w:p>
+      <w:pPr>
+        <w:pStyle w:val="Akapitzlist"/>
+        <w:numPr>
+          <w:ilvl w:val="0"/>
+          <w:numId w:val="12"/>
+        </w:numPr>
+      </w:pPr>
+      <w:r>
+        <w:t xml:space="preserve">ustSSFx - maksymalna liczba zestawów sprężyn i siatek </w:t>
+      </w:r>
+    </w:p>
+    <w:p>
+      <w:pPr>
+        <w:pStyle w:val="Akapitzlist"/>
+        <w:numPr>
+          <w:ilvl w:val="0"/>
+          <w:numId w:val="12"/>
+        </w:numPr>
+      </w:pPr>
+      <w:r>
+        <w:t xml:space="preserve">ustZTw - </w:t>
+      </w:r>
+      <w:r>
+        <w:t>ostrzegawczo mała</w:t>
+      </w:r>
+      <w:r>
+        <w:t xml:space="preserve"> liczba pudełek ze zszywkami </w:t>
+      </w:r>
+    </w:p>
+    <w:p>
+      <w:pPr>
+        <w:pStyle w:val="Akapitzlist"/>
+        <w:numPr>
+          <w:ilvl w:val="0"/>
+          <w:numId w:val="12"/>
+        </w:numPr>
+      </w:pPr>
+      <w:r>
+        <w:t xml:space="preserve">ustPSw - ostrzegawczo mała liczba płatów skóry </w:t>
+      </w:r>
+    </w:p>
+    <w:p>
+      <w:pPr>
+        <w:pStyle w:val="Akapitzlist"/>
+        <w:numPr>
+          <w:ilvl w:val="0"/>
+          <w:numId w:val="12"/>
+        </w:numPr>
+      </w:pPr>
+      <w:r>
+        <w:t>ustPPw</w:t>
+      </w:r>
+      <w:r>
+        <w:t xml:space="preserve"> - ostrzegawczo mała liczba płatów pluszu </w:t>
+      </w:r>
+    </w:p>
+    <w:p>
+      <w:pPr>
+        <w:pStyle w:val="Akapitzlist"/>
+        <w:numPr>
+          <w:ilvl w:val="0"/>
+          <w:numId w:val="12"/>
+        </w:numPr>
+      </w:pPr>
+      <w:r>
+        <w:t xml:space="preserve">ustSSKw - ostrzegawczo mała liczba podkładek sklejkowych </w:t>
+      </w:r>
+    </w:p>
+    <w:p>
+      <w:pPr>
+        <w:pStyle w:val="Akapitzlist"/>
+        <w:numPr>
+          <w:ilvl w:val="0"/>
+          <w:numId w:val="12"/>
+        </w:numPr>
+      </w:pPr>
+      <w:r>
+        <w:t xml:space="preserve">ustRGw - ostrzegawczo mała liczba rolek gąbki tapicerskiej </w:t>
+      </w:r>
+    </w:p>
+    <w:p>
+      <w:pPr>
+        <w:pStyle w:val="Akapitzlist"/>
+        <w:numPr>
+          <w:ilvl w:val="0"/>
+          <w:numId w:val="12"/>
+        </w:numPr>
+      </w:pPr>
+      <w:r>
+        <w:t>ustSSFw</w:t>
+      </w:r>
+      <w:r>
+        <w:t xml:space="preserve"> - ostrzegawczo mała liczba zestawów sprężyn i siatek </w:t>
+      </w:r>
+    </w:p>
+    <w:p>
+      <w:pPr>
+        <w:pStyle w:val="Akapitzlist"/>
+        <w:numPr>
+          <w:ilvl w:val="0"/>
+          <w:numId w:val="12"/>
+        </w:numPr>
+      </w:pPr>
+      <w:r>
+        <w:t>ustTrf - czas obijania ramy fotelu</w:t>
+      </w:r>
+    </w:p>
+    <w:p>
+      <w:pPr>
+        <w:pStyle w:val="Akapitzlist"/>
+        <w:numPr>
+          <w:ilvl w:val="0"/>
+          <w:numId w:val="12"/>
+        </w:numPr>
+      </w:pPr>
+      <w:r>
+        <w:t>ustTsk - czas obijania siedziska krzesła</w:t>
+      </w:r>
+    </w:p>
+    <w:p>
+      <w:pPr>
+        <w:pStyle w:val="Akapitzlist"/>
+        <w:numPr>
+          <w:ilvl w:val="0"/>
+          <w:numId w:val="12"/>
+        </w:numPr>
+      </w:pPr>
+      <w:r>
+        <w:t>ustTsf - czas obijania siedziska fotelu</w:t>
+      </w:r>
+    </w:p>
+    <w:p>
+      <w:r>
+        <w:t>Zmienne stanu:</w:t>
+      </w:r>
+    </w:p>
+    <w:p>
+      <w:pPr>
+        <w:pStyle w:val="Akapitzlist"/>
+        <w:numPr>
+          <w:ilvl w:val="0"/>
+          <w:numId w:val="12"/>
+        </w:numPr>
+      </w:pPr>
+      <w:r>
+        <w:t xml:space="preserve">ustZT - liczba pudełek ze zszywkami </w:t>
+      </w:r>
+    </w:p>
+    <w:p>
+      <w:pPr>
+        <w:pStyle w:val="Akapitzlist"/>
+        <w:numPr>
+          <w:ilvl w:val="0"/>
+          <w:numId w:val="12"/>
+        </w:numPr>
+      </w:pPr>
+      <w:r>
+        <w:t xml:space="preserve">ustPS - liczba płatów skóry </w:t>
+      </w:r>
+    </w:p>
+    <w:p>
+      <w:pPr>
+        <w:pStyle w:val="Akapitzlist"/>
+        <w:numPr>
+          <w:ilvl w:val="0"/>
+          <w:numId w:val="12"/>
+        </w:numPr>
+      </w:pPr>
+      <w:r>
+        <w:t xml:space="preserve">ustPP - liczba płatów pluszu </w:t>
+      </w:r>
+    </w:p>
+    <w:p>
+      <w:pPr>
+        <w:pStyle w:val="Akapitzlist"/>
+        <w:numPr>
+          <w:ilvl w:val="0"/>
+          <w:numId w:val="12"/>
+        </w:numPr>
+      </w:pPr>
+      <w:r>
+        <w:t xml:space="preserve">ustSSK - liczba podkładek sklejkowych </w:t>
+      </w:r>
+    </w:p>
+    <w:p>
+      <w:pPr>
+        <w:pStyle w:val="Akapitzlist"/>
+        <w:numPr>
+          <w:ilvl w:val="0"/>
+          <w:numId w:val="12"/>
+        </w:numPr>
+      </w:pPr>
+      <w:r>
+        <w:t xml:space="preserve">ustRG - liczba rolek gąbki tapicerskiej </w:t>
+      </w:r>
+    </w:p>
+    <w:p>
+      <w:pPr>
+        <w:pStyle w:val="Akapitzlist"/>
+        <w:numPr>
+          <w:ilvl w:val="0"/>
+          <w:numId w:val="12"/>
+        </w:numPr>
+      </w:pPr>
+      <w:r>
+        <w:t xml:space="preserve">ustSSF - liczba zestawów sprężyn i siatek </w:t>
+      </w:r>
+    </w:p>
+    <w:p>
+      <w:pPr>
+        <w:pStyle w:val="Akapitzlist"/>
+        <w:numPr>
+          <w:ilvl w:val="0"/>
+          <w:numId w:val="4"/>
+        </w:numPr>
+      </w:pPr>
+      <w:r>
+        <w:t>ustFBP – zmienna określająca czy stanowisko obijania pluszem jest zajęte</w:t>
+      </w:r>
+    </w:p>
+    <w:p>
+      <w:pPr>
+        <w:pStyle w:val="Akapitzlist"/>
+        <w:numPr>
+          <w:ilvl w:val="0"/>
+          <w:numId w:val="4"/>
+        </w:numPr>
+      </w:pPr>
+      <w:r>
+        <w:lastRenderedPageBreak/>
+        <w:t>ustFBS – zmienna określająca czy stanowisko obijania skórą jest zajęte</w:t>
+      </w:r>
+    </w:p>
+    <w:p>
+      <w:pPr>
+        <w:pStyle w:val="Akapitzlist"/>
+        <w:numPr>
+          <w:ilvl w:val="0"/>
+          <w:numId w:val="4"/>
+        </w:numPr>
+        <w:rPr>
+          <w:color w:val="FF0000"/>
+        </w:rPr>
+      </w:pPr>
+      <w:r>
+        <w:rPr>
+          <w:color w:val="FF0000"/>
+        </w:rPr>
+        <w:t>ust</w:t>
+      </w:r>
+      <w:r>
+        <w:rPr>
+          <w:color w:val="FF0000"/>
+        </w:rPr>
+        <w:t>P – wartość prawdopodobieństwa wystąpienia awarii [0,1]</w:t>
+      </w:r>
+    </w:p>
+    <w:p>
+      <w:pPr>
+        <w:pStyle w:val="Akapitzlist"/>
+        <w:numPr>
+          <w:ilvl w:val="0"/>
+          <w:numId w:val="4"/>
+        </w:numPr>
+        <w:rPr>
+          <w:color w:val="FF0000"/>
+        </w:rPr>
+      </w:pPr>
+      <w:r>
+        <w:rPr>
+          <w:color w:val="FF0000"/>
+        </w:rPr>
+        <w:t>ust</w:t>
+      </w:r>
+      <w:r>
+        <w:rPr>
+          <w:color w:val="FF0000"/>
+        </w:rPr>
         <w:t>EN – wartość określająca stan stanowiska [0,1]</w:t>
       </w:r>
     </w:p>
@@ -2839,15 +3457,18 @@
       <w:pPr>
         <w:pStyle w:val="Nagwek2"/>
       </w:pPr>
-      <w:bookmarkStart w:id="7" w:name="_Toc484860329"/>
-      <w:r>
-        <w:t>Stanowisko dodatkowej obróbki ramy krzesła</w:t>
-      </w:r>
-      <w:bookmarkEnd w:id="7"/>
-    </w:p>
-    <w:p>
-      <w:r>
-        <w:t>Na stanowisku tym odbywa się dodatkowa obróbka ramy krzesła, czyli polerowanie, fazowanie itd. Przygotowana rama jest przechowywana na stanowisku, aż do momentu, gdy można ją przekazać do stanowiska tapicerskiego.</w:t>
+      <w:bookmarkStart w:id="9" w:name="_Toc484860332"/>
+      <w:r>
+        <w:t>Stanowisko montażu elementów plastikowych krzesła</w:t>
+      </w:r>
+      <w:bookmarkEnd w:id="9"/>
+    </w:p>
+    <w:p>
+      <w:r>
+        <w:t>Na stanowisku tym odbywa się montaż elementów pl</w:t>
+      </w:r>
+      <w:r>
+        <w:t>astikowych krzesła. Jeden zestaw elementów plastikowch jest przeznaczony dla jednego krzesła.</w:t>
       </w:r>
     </w:p>
     <w:p>
@@ -2860,17 +3481,53 @@
         <w:pStyle w:val="Akapitzlist"/>
         <w:numPr>
           <w:ilvl w:val="0"/>
-          <w:numId w:val="9"/>
-        </w:numPr>
-      </w:pPr>
-      <w:r>
-        <w:t>sdT - czas wykonywani</w:t>
-      </w:r>
-      <w:r>
-        <w:t>a dodatkowej obróbki</w:t>
-      </w:r>
-      <w:r>
-        <w:t xml:space="preserve"> ramy krzesła</w:t>
+          <w:numId w:val="14"/>
+        </w:numPr>
+      </w:pPr>
+      <w:r>
+        <w:t>spEPx</w:t>
+      </w:r>
+      <w:r>
+        <w:t xml:space="preserve"> - maksymalna</w:t>
+      </w:r>
+      <w:r>
+        <w:t xml:space="preserve"> liczba zestawów elementów plastikowych na stanowisku</w:t>
+      </w:r>
+    </w:p>
+    <w:p>
+      <w:pPr>
+        <w:pStyle w:val="Akapitzlist"/>
+        <w:numPr>
+          <w:ilvl w:val="0"/>
+          <w:numId w:val="14"/>
+        </w:numPr>
+      </w:pPr>
+      <w:r>
+        <w:t>spE</w:t>
+      </w:r>
+      <w:r>
+        <w:t>Pw</w:t>
+      </w:r>
+      <w:r>
+        <w:t xml:space="preserve"> - ostrzegawczo mała liczba zestawów ele</w:t>
+      </w:r>
+      <w:r>
+        <w:t xml:space="preserve">mentów plastikowych </w:t>
+      </w:r>
+      <w:r>
+        <w:t>na stanowisku</w:t>
+      </w:r>
+    </w:p>
+    <w:p>
+      <w:pPr>
+        <w:pStyle w:val="Akapitzlist"/>
+        <w:numPr>
+          <w:ilvl w:val="0"/>
+          <w:numId w:val="14"/>
+        </w:numPr>
+      </w:pPr>
+      <w:r>
+        <w:t>spT - czas montażu elementów plastikowych krzesła</w:t>
       </w:r>
     </w:p>
     <w:p>
@@ -2883,26 +3540,62 @@
         <w:pStyle w:val="Akapitzlist"/>
         <w:numPr>
           <w:ilvl w:val="0"/>
-          <w:numId w:val="4"/>
-        </w:numPr>
-      </w:pPr>
-      <w:r>
-        <w:t>sdRK - liczba obrobionych ram krzeseł</w:t>
+          <w:numId w:val="14"/>
+        </w:numPr>
+      </w:pPr>
+      <w:r>
+        <w:t xml:space="preserve">spEP - liczba </w:t>
+      </w:r>
+      <w:r>
+        <w:t>zestawów elementów plastikowych</w:t>
+      </w:r>
+    </w:p>
+    <w:p>
+      <w:pPr>
+        <w:pStyle w:val="Akapitzlist"/>
+        <w:numPr>
+          <w:ilvl w:val="0"/>
+          <w:numId w:val="14"/>
+        </w:numPr>
+      </w:pPr>
+      <w:r>
+        <w:t>sp</w:t>
+      </w:r>
+      <w:r>
+        <w:t>P – wartość prawdopodobieństwa wystąpienia awarii [0,1]</w:t>
+      </w:r>
+    </w:p>
+    <w:p>
+      <w:pPr>
+        <w:pStyle w:val="Akapitzlist"/>
+        <w:numPr>
+          <w:ilvl w:val="0"/>
+          <w:numId w:val="14"/>
+        </w:numPr>
+      </w:pPr>
+      <w:r>
+        <w:t>sp</w:t>
+      </w:r>
+      <w:r>
+        <w:t>EN – wartość określająca stan stanowiska [0,1]</w:t>
       </w:r>
     </w:p>
     <w:p>
       <w:pPr>
         <w:pStyle w:val="Nagwek2"/>
       </w:pPr>
-      <w:bookmarkStart w:id="8" w:name="_Toc484860330"/>
-      <w:r>
-        <w:t>Stanowisko montażu ramy fotelu</w:t>
-      </w:r>
-      <w:bookmarkEnd w:id="8"/>
-    </w:p>
-    <w:p>
-      <w:r>
-        <w:t>Na stanowisku tym odbywa się montaż ramy fotelu z gotowych elementów drewnianych i sklejkowych przy użyciu śrub. Gotowe ramy są przechowywane na stanowisku aż do momentu, gdy mogą zostać przekazane na stanowisko tapicerskie.</w:t>
+      <w:bookmarkStart w:id="10" w:name="_Toc484860333"/>
+      <w:r>
+        <w:t>Stano</w:t>
+      </w:r>
+      <w:r>
+        <w:t>wisko kontroli jakości</w:t>
+      </w:r>
+      <w:bookmarkEnd w:id="10"/>
+    </w:p>
+    <w:p>
+      <w:r>
+        <w:t>Na stanowisku kontroli jakości krzesła są sprawdzane pod kątem jakości wykonania. W zależności od wyniku działania kontroli krzesło jest przekazywane do magazynu produktów lub odrzucane jako wadliwe.</w:t>
       </w:r>
     </w:p>
     <w:p>
@@ -2915,68 +3608,14 @@
         <w:pStyle w:val="Akapitzlist"/>
         <w:numPr>
           <w:ilvl w:val="0"/>
-          <w:numId w:val="9"/>
-        </w:numPr>
-      </w:pPr>
-      <w:r>
-        <w:t xml:space="preserve">smERFx - maksymalna liczba zestawów elementów dla ram foteli </w:t>
-      </w:r>
-    </w:p>
-    <w:p>
-      <w:pPr>
-        <w:pStyle w:val="Akapitzlist"/>
-        <w:numPr>
-          <w:ilvl w:val="0"/>
-          <w:numId w:val="9"/>
-        </w:numPr>
-      </w:pPr>
-      <w:r>
-        <w:t xml:space="preserve">smSRFx - maksymalna liczba zestawów śrub dla ram foteli </w:t>
-      </w:r>
-    </w:p>
-    <w:p>
-      <w:pPr>
-        <w:pStyle w:val="Akapitzlist"/>
-        <w:numPr>
-          <w:ilvl w:val="0"/>
-          <w:numId w:val="9"/>
-        </w:numPr>
-      </w:pPr>
-      <w:r>
-        <w:t>smERFw - ostrzegaw</w:t>
-      </w:r>
-      <w:r>
-        <w:t xml:space="preserve">czo mała liczba zestawów elementów dla ram foteli </w:t>
-      </w:r>
-    </w:p>
-    <w:p>
-      <w:pPr>
-        <w:pStyle w:val="Akapitzlist"/>
-        <w:numPr>
-          <w:ilvl w:val="0"/>
-          <w:numId w:val="9"/>
-        </w:numPr>
-      </w:pPr>
-      <w:r>
-        <w:t xml:space="preserve">smSRFw - ostrzegawczo mała liczba zestawów śrub dla ram foteli </w:t>
-      </w:r>
-    </w:p>
-    <w:p>
-      <w:pPr>
-        <w:pStyle w:val="Akapitzlist"/>
-        <w:numPr>
-          <w:ilvl w:val="0"/>
-          <w:numId w:val="9"/>
-        </w:numPr>
-      </w:pPr>
-      <w:r>
-        <w:t>smT - czas prze</w:t>
-      </w:r>
-      <w:r>
-        <w:t xml:space="preserve">prowadzania montażu </w:t>
-      </w:r>
-      <w:r>
-        <w:t>ramy fotelu</w:t>
+          <w:numId w:val="14"/>
+        </w:numPr>
+      </w:pPr>
+      <w:r>
+        <w:t xml:space="preserve">skT </w:t>
+      </w:r>
+      <w:r>
+        <w:t>- czas przeprowadzania kontroli</w:t>
       </w:r>
     </w:p>
     <w:p>
@@ -2989,317 +3628,116 @@
         <w:pStyle w:val="Akapitzlist"/>
         <w:numPr>
           <w:ilvl w:val="0"/>
-          <w:numId w:val="10"/>
-        </w:numPr>
-      </w:pPr>
+          <w:numId w:val="16"/>
+        </w:numPr>
+      </w:pPr>
+      <w:r>
+        <w:t xml:space="preserve">skK - liczba </w:t>
+      </w:r>
+      <w:r>
+        <w:t xml:space="preserve">krzeseł </w:t>
+      </w:r>
+      <w:r>
+        <w:t>oczekujących do kontroli</w:t>
+      </w:r>
+    </w:p>
+    <w:p>
+      <w:pPr>
+        <w:pStyle w:val="Akapitzlist"/>
+        <w:numPr>
+          <w:ilvl w:val="0"/>
+          <w:numId w:val="16"/>
+        </w:numPr>
+      </w:pPr>
+      <w:r>
+        <w:t>skF - liczba foteli oczekujących do kontroli</w:t>
+      </w:r>
+    </w:p>
+    <w:p>
+      <w:pPr>
+        <w:pStyle w:val="Nagwek2"/>
+      </w:pPr>
+      <w:bookmarkStart w:id="11" w:name="_Toc484860334"/>
+      <w:r>
+        <w:t>Magazyn produktów</w:t>
+      </w:r>
+      <w:bookmarkEnd w:id="11"/>
+    </w:p>
+    <w:p>
+      <w:r>
+        <w:t>Magazyn produktów jest używany do przechowywania gotowych foteli i krzeseł. Są one tam zbierane przez cały cykl produkcyjny.</w:t>
+      </w:r>
+    </w:p>
+    <w:p>
+      <w:r>
+        <w:t>Zmienne stanu:</w:t>
+      </w:r>
+    </w:p>
+    <w:p>
+      <w:pPr>
+        <w:pStyle w:val="Akapitzlist"/>
+        <w:numPr>
+          <w:ilvl w:val="0"/>
+          <w:numId w:val="11"/>
+        </w:numPr>
+      </w:pPr>
+      <w:r>
+        <w:t>mpKS - liczba przechowywanych krzeseł o skórzanym siedzisku</w:t>
+      </w:r>
+    </w:p>
+    <w:p>
+      <w:pPr>
+        <w:pStyle w:val="Akapitzlist"/>
+        <w:numPr>
+          <w:ilvl w:val="0"/>
+          <w:numId w:val="11"/>
+        </w:numPr>
+      </w:pPr>
+      <w:r>
+        <w:t>mpKP - liczba przechowywanych krzeseł o pluszowym siedzisku</w:t>
+      </w:r>
+    </w:p>
+    <w:p>
+      <w:pPr>
+        <w:pStyle w:val="Akapitzlist"/>
+        <w:numPr>
+          <w:ilvl w:val="0"/>
+          <w:numId w:val="11"/>
+        </w:numPr>
+      </w:pPr>
+      <w:r>
+        <w:t xml:space="preserve">mpFS - liczba przechowywanych foteli skórzanych </w:t>
+      </w:r>
+    </w:p>
+    <w:p>
+      <w:pPr>
+        <w:pStyle w:val="Akapitzlist"/>
+        <w:numPr>
+          <w:ilvl w:val="0"/>
+          <w:numId w:val="11"/>
+        </w:numPr>
+      </w:pPr>
+      <w:r>
+        <w:t>mpFP - liczba przechowywanych foteli pluszowych</w:t>
+      </w:r>
+    </w:p>
+    <w:p>
+      <w:pPr>
+        <w:pStyle w:val="Nagwek2"/>
+      </w:pPr>
+      <w:bookmarkStart w:id="12" w:name="_Toc484860335"/>
+      <w:r>
+        <w:t>Handy</w:t>
+      </w:r>
+      <w:r>
+        <w:t>man</w:t>
+      </w:r>
+      <w:bookmarkEnd w:id="12"/>
+    </w:p>
+    <w:p>
       <w:r>
         <w:lastRenderedPageBreak/>
-        <w:t>smE</w:t>
-      </w:r>
-      <w:r>
-        <w:t>RF - liczba ze</w:t>
-      </w:r>
-      <w:r>
-        <w:t>stawów elementów dla ram foteli</w:t>
-      </w:r>
-      <w:r>
-        <w:t xml:space="preserve"> </w:t>
-      </w:r>
-    </w:p>
-    <w:p>
-      <w:pPr>
-        <w:pStyle w:val="Akapitzlist"/>
-        <w:numPr>
-          <w:ilvl w:val="0"/>
-          <w:numId w:val="10"/>
-        </w:numPr>
-      </w:pPr>
-      <w:r>
-        <w:t>smSRF - liczba</w:t>
-      </w:r>
-      <w:r>
-        <w:t xml:space="preserve"> zestawów śrub dla ram foteli </w:t>
-      </w:r>
-    </w:p>
-    <w:p>
-      <w:pPr>
-        <w:pStyle w:val="Akapitzlist"/>
-        <w:numPr>
-          <w:ilvl w:val="0"/>
-          <w:numId w:val="4"/>
-        </w:numPr>
-      </w:pPr>
-      <w:r>
-        <w:t>s</w:t>
-      </w:r>
-      <w:r>
-        <w:t>mRF</w:t>
-      </w:r>
-      <w:r>
-        <w:t xml:space="preserve"> - liczba </w:t>
-      </w:r>
-      <w:r>
-        <w:t>drewnianych</w:t>
-      </w:r>
-      <w:r>
-        <w:t xml:space="preserve"> ram </w:t>
-      </w:r>
-      <w:r>
-        <w:t>foteli</w:t>
-      </w:r>
-    </w:p>
-    <w:p>
-      <w:pPr>
-        <w:pStyle w:val="Akapitzlist"/>
-        <w:numPr>
-          <w:ilvl w:val="0"/>
-          <w:numId w:val="4"/>
-        </w:numPr>
-      </w:pPr>
-      <w:r>
-        <w:t>s</w:t>
-      </w:r>
-      <w:r>
-        <w:t>m</w:t>
-      </w:r>
-      <w:r>
-        <w:t>P – wartość prawdopodobieństwa wystąpienia awarii [0,1]</w:t>
-      </w:r>
-    </w:p>
-    <w:p>
-      <w:pPr>
-        <w:pStyle w:val="Akapitzlist"/>
-        <w:numPr>
-          <w:ilvl w:val="0"/>
-          <w:numId w:val="4"/>
-        </w:numPr>
-      </w:pPr>
-      <w:r>
-        <w:t>smEN – wartość określająca stan stanowiska [0,1]</w:t>
-      </w:r>
-    </w:p>
-    <w:p>
-      <w:pPr>
-        <w:pStyle w:val="Nagwek2"/>
-      </w:pPr>
-      <w:bookmarkStart w:id="9" w:name="_Toc484860331"/>
-      <w:r>
-        <w:t>Uniwersalne s</w:t>
-      </w:r>
-      <w:r>
-        <w:t>tanowisko tapicerskie</w:t>
-      </w:r>
-      <w:bookmarkEnd w:id="9"/>
-    </w:p>
-    <w:p>
-      <w:r>
-        <w:t xml:space="preserve">Uniwersalne stanowisko tapicerskie w zależności od potrzeby może być wykorzystywane do </w:t>
-      </w:r>
-      <w:r>
-        <w:t>obicia siedziska krzesła, obicia ramy fote</w:t>
-      </w:r>
-      <w:r>
-        <w:t>lu lub obicia siedziska fotelu. Obicie krzesła polega na obiciu jego siedziska odpowienim materiałem, a następnie przymocowania do ramy. Obicie ramy fotelu i siedziska fotelu polega na ob</w:t>
-      </w:r>
-      <w:r>
-        <w:t>iciu ich odpowiednim materiałem, a następnie na połączeniu obu elementów.</w:t>
-      </w:r>
-    </w:p>
-    <w:p>
-      <w:r>
-        <w:t>Parametry:</w:t>
-      </w:r>
-    </w:p>
-    <w:p>
-      <w:pPr>
-        <w:pStyle w:val="Akapitzlist"/>
-        <w:numPr>
-          <w:ilvl w:val="0"/>
-          <w:numId w:val="12"/>
-        </w:numPr>
-      </w:pPr>
-      <w:r>
-        <w:t xml:space="preserve">ustZTx - maksymalna liczba pudełek ze zszywkami </w:t>
-      </w:r>
-    </w:p>
-    <w:p>
-      <w:pPr>
-        <w:pStyle w:val="Akapitzlist"/>
-        <w:numPr>
-          <w:ilvl w:val="0"/>
-          <w:numId w:val="12"/>
-        </w:numPr>
-      </w:pPr>
-      <w:r>
-        <w:t xml:space="preserve">ustPSx - maksymalna liczba płatów skóry </w:t>
-      </w:r>
-    </w:p>
-    <w:p>
-      <w:pPr>
-        <w:pStyle w:val="Akapitzlist"/>
-        <w:numPr>
-          <w:ilvl w:val="0"/>
-          <w:numId w:val="12"/>
-        </w:numPr>
-      </w:pPr>
-      <w:r>
-        <w:t xml:space="preserve">ustPPx - maksymalna liczba płatów pluszu </w:t>
-      </w:r>
-    </w:p>
-    <w:p>
-      <w:pPr>
-        <w:pStyle w:val="Akapitzlist"/>
-        <w:numPr>
-          <w:ilvl w:val="0"/>
-          <w:numId w:val="12"/>
-        </w:numPr>
-      </w:pPr>
-      <w:r>
-        <w:t xml:space="preserve">ustSSKx - maksymalna liczba podkładek sklejkowych </w:t>
-      </w:r>
-    </w:p>
-    <w:p>
-      <w:pPr>
-        <w:pStyle w:val="Akapitzlist"/>
-        <w:numPr>
-          <w:ilvl w:val="0"/>
-          <w:numId w:val="12"/>
-        </w:numPr>
-      </w:pPr>
-      <w:r>
-        <w:t xml:space="preserve">ustRGx - maksymalna liczba rolek gąbki tapicerskiej </w:t>
-      </w:r>
-    </w:p>
-    <w:p>
-      <w:pPr>
-        <w:pStyle w:val="Akapitzlist"/>
-        <w:numPr>
-          <w:ilvl w:val="0"/>
-          <w:numId w:val="12"/>
-        </w:numPr>
-      </w:pPr>
-      <w:r>
-        <w:t xml:space="preserve">ustSSFx - maksymalna liczba zestawów sprężyn i siatek </w:t>
-      </w:r>
-    </w:p>
-    <w:p>
-      <w:pPr>
-        <w:pStyle w:val="Akapitzlist"/>
-        <w:numPr>
-          <w:ilvl w:val="0"/>
-          <w:numId w:val="12"/>
-        </w:numPr>
-      </w:pPr>
-      <w:r>
-        <w:t xml:space="preserve">ustZTw - </w:t>
-      </w:r>
-      <w:r>
-        <w:t>ostrzegawczo mała</w:t>
-      </w:r>
-      <w:r>
-        <w:t xml:space="preserve"> liczba pudełek ze zszywkami </w:t>
-      </w:r>
-    </w:p>
-    <w:p>
-      <w:pPr>
-        <w:pStyle w:val="Akapitzlist"/>
-        <w:numPr>
-          <w:ilvl w:val="0"/>
-          <w:numId w:val="12"/>
-        </w:numPr>
-      </w:pPr>
-      <w:r>
-        <w:t xml:space="preserve">ustPSw - ostrzegawczo mała liczba płatów skóry </w:t>
-      </w:r>
-    </w:p>
-    <w:p>
-      <w:pPr>
-        <w:pStyle w:val="Akapitzlist"/>
-        <w:numPr>
-          <w:ilvl w:val="0"/>
-          <w:numId w:val="12"/>
-        </w:numPr>
-      </w:pPr>
-      <w:r>
-        <w:t>ustPPw</w:t>
-      </w:r>
-      <w:r>
-        <w:t xml:space="preserve"> - ostrzegawczo mała liczba płatów pluszu </w:t>
-      </w:r>
-    </w:p>
-    <w:p>
-      <w:pPr>
-        <w:pStyle w:val="Akapitzlist"/>
-        <w:numPr>
-          <w:ilvl w:val="0"/>
-          <w:numId w:val="12"/>
-        </w:numPr>
-      </w:pPr>
-      <w:r>
-        <w:t xml:space="preserve">ustSSKw - ostrzegawczo mała liczba podkładek sklejkowych </w:t>
-      </w:r>
-    </w:p>
-    <w:p>
-      <w:pPr>
-        <w:pStyle w:val="Akapitzlist"/>
-        <w:numPr>
-          <w:ilvl w:val="0"/>
-          <w:numId w:val="12"/>
-        </w:numPr>
-      </w:pPr>
-      <w:r>
-        <w:t xml:space="preserve">ustRGw - ostrzegawczo mała liczba rolek gąbki tapicerskiej </w:t>
-      </w:r>
-    </w:p>
-    <w:p>
-      <w:pPr>
-        <w:pStyle w:val="Akapitzlist"/>
-        <w:numPr>
-          <w:ilvl w:val="0"/>
-          <w:numId w:val="12"/>
-        </w:numPr>
-      </w:pPr>
-      <w:r>
-        <w:t>ustSSFw</w:t>
-      </w:r>
-      <w:r>
-        <w:t xml:space="preserve"> - ostrzegawczo mała liczba zestawów sprężyn i siatek </w:t>
-      </w:r>
-    </w:p>
-    <w:p>
-      <w:pPr>
-        <w:pStyle w:val="Akapitzlist"/>
-        <w:numPr>
-          <w:ilvl w:val="0"/>
-          <w:numId w:val="12"/>
-        </w:numPr>
-      </w:pPr>
-      <w:r>
-        <w:t>ustTrf - czas obijania ramy fotelu</w:t>
-      </w:r>
-    </w:p>
-    <w:p>
-      <w:pPr>
-        <w:pStyle w:val="Akapitzlist"/>
-        <w:numPr>
-          <w:ilvl w:val="0"/>
-          <w:numId w:val="12"/>
-        </w:numPr>
-      </w:pPr>
-      <w:r>
-        <w:t>ustTsk - czas obijania siedziska krzesła</w:t>
-      </w:r>
-    </w:p>
-    <w:p>
-      <w:pPr>
-        <w:pStyle w:val="Akapitzlist"/>
-        <w:numPr>
-          <w:ilvl w:val="0"/>
-          <w:numId w:val="12"/>
-        </w:numPr>
-      </w:pPr>
-      <w:r>
-        <w:t>ustTsf - czas obijania siedziska fotelu</w:t>
+        <w:t xml:space="preserve">Klasa ta reprezentuje grupę osób odpowiedzialną za naprawy urządzeń w przypadku ich awarii. </w:t>
       </w:r>
     </w:p>
     <w:p>
@@ -3312,398 +3750,66 @@
         <w:pStyle w:val="Akapitzlist"/>
         <w:numPr>
           <w:ilvl w:val="0"/>
-          <w:numId w:val="12"/>
-        </w:numPr>
-      </w:pPr>
-      <w:r>
-        <w:t xml:space="preserve">ustZT - liczba pudełek ze zszywkami </w:t>
-      </w:r>
-    </w:p>
-    <w:p>
-      <w:pPr>
-        <w:pStyle w:val="Akapitzlist"/>
-        <w:numPr>
-          <w:ilvl w:val="0"/>
-          <w:numId w:val="12"/>
-        </w:numPr>
-      </w:pPr>
-      <w:r>
-        <w:t xml:space="preserve">ustPS - liczba płatów skóry </w:t>
-      </w:r>
-    </w:p>
-    <w:p>
-      <w:pPr>
-        <w:pStyle w:val="Akapitzlist"/>
-        <w:numPr>
-          <w:ilvl w:val="0"/>
-          <w:numId w:val="12"/>
-        </w:numPr>
-      </w:pPr>
-      <w:r>
-        <w:t xml:space="preserve">ustPP - liczba płatów pluszu </w:t>
-      </w:r>
-    </w:p>
-    <w:p>
-      <w:pPr>
-        <w:pStyle w:val="Akapitzlist"/>
-        <w:numPr>
-          <w:ilvl w:val="0"/>
-          <w:numId w:val="12"/>
-        </w:numPr>
-      </w:pPr>
-      <w:r>
-        <w:t xml:space="preserve">ustSSK - liczba podkładek sklejkowych </w:t>
-      </w:r>
-    </w:p>
-    <w:p>
-      <w:pPr>
-        <w:pStyle w:val="Akapitzlist"/>
-        <w:numPr>
-          <w:ilvl w:val="0"/>
-          <w:numId w:val="12"/>
-        </w:numPr>
-      </w:pPr>
-      <w:r>
-        <w:t xml:space="preserve">ustRG - liczba rolek gąbki tapicerskiej </w:t>
-      </w:r>
-    </w:p>
-    <w:p>
-      <w:pPr>
-        <w:pStyle w:val="Akapitzlist"/>
-        <w:numPr>
-          <w:ilvl w:val="0"/>
-          <w:numId w:val="12"/>
-        </w:numPr>
-      </w:pPr>
-      <w:r>
-        <w:t xml:space="preserve">ustSSF - liczba zestawów sprężyn i siatek </w:t>
-      </w:r>
-    </w:p>
-    <w:p>
-      <w:pPr>
-        <w:pStyle w:val="Akapitzlist"/>
-        <w:numPr>
-          <w:ilvl w:val="0"/>
-          <w:numId w:val="4"/>
-        </w:numPr>
-      </w:pPr>
-      <w:r>
-        <w:t>ustFBP – zmienna określająca czy stanowisko obijania pluszem jest zajęte</w:t>
-      </w:r>
-    </w:p>
-    <w:p>
-      <w:pPr>
-        <w:pStyle w:val="Akapitzlist"/>
-        <w:numPr>
-          <w:ilvl w:val="0"/>
-          <w:numId w:val="4"/>
-        </w:numPr>
-      </w:pPr>
-      <w:r>
-        <w:t>ustFBS – zmienna określająca czy stanowisko obijania skórą jest zajęte</w:t>
-      </w:r>
-    </w:p>
-    <w:p>
-      <w:pPr>
-        <w:pStyle w:val="Nagwek2"/>
-      </w:pPr>
-      <w:bookmarkStart w:id="10" w:name="_Toc484860332"/>
-      <w:r>
-        <w:lastRenderedPageBreak/>
-        <w:t>Stanowisko montażu elementów plastikowych krzesła</w:t>
-      </w:r>
-      <w:bookmarkEnd w:id="10"/>
-    </w:p>
-    <w:p>
-      <w:r>
-        <w:t>Na stanowisku tym odbywa się montaż elementów pl</w:t>
-      </w:r>
-      <w:r>
-        <w:t>astikowych krzesła. Jeden zestaw elementów plastikowch jest przeznaczony dla jednego krzesła.</w:t>
-      </w:r>
-    </w:p>
-    <w:p/>
-    <w:p>
-      <w:r>
-        <w:t>Parametry:</w:t>
-      </w:r>
-    </w:p>
-    <w:p>
-      <w:pPr>
-        <w:pStyle w:val="Akapitzlist"/>
-        <w:numPr>
-          <w:ilvl w:val="0"/>
-          <w:numId w:val="14"/>
-        </w:numPr>
-      </w:pPr>
-      <w:r>
-        <w:t>spEPx</w:t>
-      </w:r>
-      <w:r>
-        <w:t xml:space="preserve"> - maksymalna</w:t>
-      </w:r>
-      <w:r>
-        <w:t xml:space="preserve"> liczba zestawów elementów plastikowych na stanowisku</w:t>
-      </w:r>
-    </w:p>
-    <w:p>
-      <w:pPr>
-        <w:pStyle w:val="Akapitzlist"/>
-        <w:numPr>
-          <w:ilvl w:val="0"/>
-          <w:numId w:val="14"/>
-        </w:numPr>
-      </w:pPr>
-      <w:r>
-        <w:t>spE</w:t>
-      </w:r>
-      <w:r>
-        <w:t>Pw</w:t>
-      </w:r>
-      <w:r>
-        <w:t xml:space="preserve"> - ostrzegawczo mała liczba zestawów ele</w:t>
-      </w:r>
-      <w:r>
-        <w:t xml:space="preserve">mentów plastikowych </w:t>
-      </w:r>
-      <w:r>
-        <w:t>na stanowisku</w:t>
-      </w:r>
-    </w:p>
-    <w:p>
-      <w:pPr>
-        <w:pStyle w:val="Akapitzlist"/>
-        <w:numPr>
-          <w:ilvl w:val="0"/>
-          <w:numId w:val="14"/>
-        </w:numPr>
-      </w:pPr>
-      <w:r>
-        <w:t>spT - czas montażu elementów plastikowych krzesła</w:t>
-      </w:r>
-    </w:p>
-    <w:p>
-      <w:r>
-        <w:t>Zmienne stanu:</w:t>
-      </w:r>
-    </w:p>
-    <w:p>
-      <w:pPr>
-        <w:pStyle w:val="Akapitzlist"/>
-        <w:numPr>
-          <w:ilvl w:val="0"/>
-          <w:numId w:val="14"/>
-        </w:numPr>
-      </w:pPr>
-      <w:r>
-        <w:t xml:space="preserve">spEP - liczba </w:t>
-      </w:r>
-      <w:r>
-        <w:t>zestawów elementów plastikowych</w:t>
-      </w:r>
-    </w:p>
-    <w:p>
-      <w:pPr>
-        <w:pStyle w:val="Nagwek2"/>
-      </w:pPr>
-      <w:bookmarkStart w:id="11" w:name="_Toc484860333"/>
-      <w:r>
-        <w:t>Stano</w:t>
-      </w:r>
-      <w:r>
-        <w:t>wisko kontroli jakości</w:t>
-      </w:r>
-      <w:bookmarkEnd w:id="11"/>
-    </w:p>
-    <w:p>
-      <w:r>
-        <w:t>Na stanowisku kontroli jakości krzesła są sprawdzane pod kątem jakości wykonania. W zależności od wyniku działania kontroli krzesło jest przekazywane do magazynu produktów lub odrzucane jako wadliwe.</w:t>
-      </w:r>
-    </w:p>
-    <w:p>
-      <w:r>
-        <w:t>Parametry:</w:t>
-      </w:r>
-    </w:p>
-    <w:p>
-      <w:pPr>
-        <w:pStyle w:val="Akapitzlist"/>
-        <w:numPr>
-          <w:ilvl w:val="0"/>
-          <w:numId w:val="14"/>
-        </w:numPr>
-      </w:pPr>
-      <w:r>
-        <w:t xml:space="preserve">skT </w:t>
-      </w:r>
-      <w:r>
-        <w:t>- czas przeprowadzania kontroli</w:t>
-      </w:r>
-    </w:p>
-    <w:p>
-      <w:r>
-        <w:t>Zmienne stanu:</w:t>
-      </w:r>
-    </w:p>
-    <w:p>
-      <w:pPr>
-        <w:pStyle w:val="Akapitzlist"/>
-        <w:numPr>
-          <w:ilvl w:val="0"/>
-          <w:numId w:val="16"/>
-        </w:numPr>
-      </w:pPr>
-      <w:r>
-        <w:t xml:space="preserve">skK - liczba </w:t>
-      </w:r>
-      <w:r>
-        <w:t xml:space="preserve">krzeseł </w:t>
-      </w:r>
-      <w:r>
-        <w:t>oczekujących do kontroli</w:t>
-      </w:r>
-    </w:p>
-    <w:p>
-      <w:pPr>
-        <w:pStyle w:val="Akapitzlist"/>
-        <w:numPr>
-          <w:ilvl w:val="0"/>
-          <w:numId w:val="16"/>
-        </w:numPr>
-      </w:pPr>
-      <w:r>
-        <w:t>skF - liczba foteli oczekujących do kontroli</w:t>
-      </w:r>
-    </w:p>
-    <w:p>
-      <w:pPr>
-        <w:pStyle w:val="Nagwek2"/>
-      </w:pPr>
-      <w:bookmarkStart w:id="12" w:name="_Toc484860334"/>
-      <w:r>
-        <w:t>Magazyn produktów</w:t>
-      </w:r>
-      <w:bookmarkEnd w:id="12"/>
-    </w:p>
-    <w:p>
-      <w:r>
-        <w:t>Magazyn produktów jest używany do przechowywania gotowych foteli i krzeseł. Są one tam zbierane przez cały cykl produkcyjny.</w:t>
-      </w:r>
-    </w:p>
-    <w:p>
-      <w:r>
-        <w:t>Zmienne stanu:</w:t>
-      </w:r>
-    </w:p>
-    <w:p>
-      <w:pPr>
-        <w:pStyle w:val="Akapitzlist"/>
-        <w:numPr>
-          <w:ilvl w:val="0"/>
-          <w:numId w:val="11"/>
-        </w:numPr>
-      </w:pPr>
-      <w:r>
-        <w:t>mpKS - liczba przechowywanych krzeseł o skórzanym siedzisku</w:t>
-      </w:r>
-    </w:p>
-    <w:p>
-      <w:pPr>
-        <w:pStyle w:val="Akapitzlist"/>
-        <w:numPr>
-          <w:ilvl w:val="0"/>
-          <w:numId w:val="11"/>
-        </w:numPr>
-      </w:pPr>
-      <w:r>
-        <w:t>mpKP - liczba przechowywanych krzeseł o pluszowym siedzisku</w:t>
-      </w:r>
-    </w:p>
-    <w:p>
-      <w:pPr>
-        <w:pStyle w:val="Akapitzlist"/>
-        <w:numPr>
-          <w:ilvl w:val="0"/>
-          <w:numId w:val="11"/>
-        </w:numPr>
-      </w:pPr>
-      <w:r>
-        <w:t xml:space="preserve">mpFS - liczba przechowywanych foteli skórzanych </w:t>
-      </w:r>
-    </w:p>
-    <w:p>
-      <w:pPr>
-        <w:pStyle w:val="Akapitzlist"/>
-        <w:numPr>
-          <w:ilvl w:val="0"/>
-          <w:numId w:val="11"/>
-        </w:numPr>
-      </w:pPr>
-      <w:r>
-        <w:t>mpFP - liczba przechowywanych foteli pluszowych</w:t>
-      </w:r>
-    </w:p>
-    <w:p>
-      <w:pPr>
-        <w:pStyle w:val="Nagwek2"/>
-      </w:pPr>
-      <w:bookmarkStart w:id="13" w:name="_Toc484860335"/>
-      <w:r>
-        <w:t>Handy</w:t>
-      </w:r>
-      <w:r>
-        <w:t>man</w:t>
-      </w:r>
+          <w:numId w:val="17"/>
+        </w:numPr>
+      </w:pPr>
+      <w:r>
+        <w:t>hmS - ciąg</w:t>
+      </w:r>
+      <w:r>
+        <w:t xml:space="preserve"> par: identyfikator</w:t>
+      </w:r>
+      <w:r>
+        <w:t xml:space="preserve"> stanowisk</w:t>
+      </w:r>
+      <w:r>
+        <w:t>a</w:t>
+      </w:r>
+      <w:r>
+        <w:t>, na których wystąpiła awaria</w:t>
+      </w:r>
+      <w:r>
+        <w:t>, przewidywany czas naprawy</w:t>
+      </w:r>
+    </w:p>
+    <w:p>
+      <w:pPr>
+        <w:pStyle w:val="Akapitzlist"/>
+        <w:numPr>
+          <w:ilvl w:val="0"/>
+          <w:numId w:val="17"/>
+        </w:numPr>
+      </w:pPr>
+      <w:r>
+        <w:t>hmC - liczba elementów w ciągu stanowisk, na których wystąpiła awaria</w:t>
+      </w:r>
+    </w:p>
+    <w:p>
+      <w:pPr>
+        <w:pStyle w:val="Akapitzlist"/>
+        <w:numPr>
+          <w:ilvl w:val="0"/>
+          <w:numId w:val="17"/>
+        </w:numPr>
+        <w:rPr>
+          <w:color w:val="FF0000"/>
+        </w:rPr>
+      </w:pPr>
+      <w:r>
+        <w:rPr>
+          <w:noProof/>
+          <w:color w:val="FF0000"/>
+        </w:rPr>
+        <w:t>xP – wyst</w:t>
+      </w:r>
+      <w:bookmarkStart w:id="13" w:name="_GoBack"/>
       <w:bookmarkEnd w:id="13"/>
-    </w:p>
-    <w:p>
-      <w:r>
-        <w:t xml:space="preserve">Klasa ta reprezentuje grupę osób odpowiedzialną za naprawy urządzeń w przypadku ich awarii. </w:t>
-      </w:r>
-    </w:p>
-    <w:p>
-      <w:r>
-        <w:t>Zmienne stanu:</w:t>
-      </w:r>
-    </w:p>
-    <w:p>
-      <w:pPr>
-        <w:pStyle w:val="Akapitzlist"/>
-        <w:numPr>
-          <w:ilvl w:val="0"/>
-          <w:numId w:val="17"/>
-        </w:numPr>
-      </w:pPr>
-      <w:r>
-        <w:lastRenderedPageBreak/>
-        <w:t>hmS - ciąg</w:t>
-      </w:r>
-      <w:r>
-        <w:t xml:space="preserve"> par: identyfikator</w:t>
-      </w:r>
-      <w:r>
-        <w:t xml:space="preserve"> stanowisk</w:t>
-      </w:r>
-      <w:r>
-        <w:t>a</w:t>
-      </w:r>
-      <w:r>
-        <w:t>, na których wystąpiła awaria</w:t>
-      </w:r>
-      <w:r>
-        <w:t>, przewidywany czas naprawy</w:t>
-      </w:r>
-    </w:p>
-    <w:p>
-      <w:pPr>
-        <w:pStyle w:val="Akapitzlist"/>
-        <w:numPr>
-          <w:ilvl w:val="0"/>
-          <w:numId w:val="17"/>
-        </w:numPr>
-      </w:pPr>
-      <w:r>
-        <w:t>hmC - liczba elementów w ciągu stanowisk, na których wystąpiła awaria</w:t>
+      <w:r>
+        <w:rPr>
+          <w:noProof/>
+          <w:color w:val="FF0000"/>
+        </w:rPr>
+        <w:t>ąpienie awarii na x stanowisku ?</w:t>
       </w:r>
     </w:p>
     <w:p>
@@ -6639,7 +6745,7 @@
   <w:abstractNum w:abstractNumId="8" w15:restartNumberingAfterBreak="0">
     <w:nsid w:val="29555D2A"/>
     <w:multiLevelType w:val="hybridMultilevel"/>
-    <w:tmpl w:val="C20A8330"/>
+    <w:tmpl w:val="81D0678E"/>
     <w:lvl w:ilvl="0" w:tplc="04150001">
       <w:start w:val="1"/>
       <w:numFmt w:val="bullet"/>
@@ -8094,7 +8200,7 @@
     <w:lsdException w:name="Table Web 2" w:semiHidden="1" w:unhideWhenUsed="1"/>
     <w:lsdException w:name="Table Web 3" w:semiHidden="1" w:unhideWhenUsed="1"/>
     <w:lsdException w:name="Balloon Text" w:semiHidden="1" w:unhideWhenUsed="1"/>
-    <w:lsdException w:name="Table Grid" w:semiHidden="1" w:uiPriority="59" w:unhideWhenUsed="1"/>
+    <w:lsdException w:name="Table Grid" w:uiPriority="59"/>
     <w:lsdException w:name="Table Theme" w:semiHidden="1" w:unhideWhenUsed="1"/>
     <w:lsdException w:name="Placeholder Text" w:semiHidden="1"/>
     <w:lsdException w:name="No Spacing" w:uiPriority="1" w:qFormat="1"/>
@@ -8913,7 +9019,7 @@
 </file>
 
 <file path=customXml/itemProps1.xml><?xml version="1.0" encoding="utf-8"?>
-<ds:datastoreItem xmlns:ds="http://schemas.openxmlformats.org/officeDocument/2006/customXml" ds:itemID="{2FE5E9E8-F298-4CC4-AC13-C18AB1F7332F}">
+<ds:datastoreItem xmlns:ds="http://schemas.openxmlformats.org/officeDocument/2006/customXml" ds:itemID="{4D3C21C7-431D-4FC7-B497-1E45867719BC}">
   <ds:schemaRefs>
     <ds:schemaRef ds:uri="http://schemas.openxmlformats.org/officeDocument/2006/bibliography"/>
   </ds:schemaRefs>

</xml_diff>

<commit_message>
usunalem pliki graficzne (skoro i tak bedziemy poprawiac schematy), dodane 'uniwerscalne stanowisko tapicerskie
</commit_message>
<xml_diff>
--- a/4.1/Symulacja i Sterowanie Procesów Dyskretnych.docx
+++ b/4.1/Symulacja i Sterowanie Procesów Dyskretnych.docx
@@ -1,20 +1,20 @@
 
 <file path=word/document.xml><?xml version="1.0" encoding="utf-8"?>
-<w:document xmlns:wpc="http://schemas.microsoft.com/office/word/2010/wordprocessingCanvas" xmlns:cx="http://schemas.microsoft.com/office/drawing/2014/chartex" xmlns:cx1="http://schemas.microsoft.com/office/drawing/2015/9/8/chartex" xmlns:cx2="http://schemas.microsoft.com/office/drawing/2015/10/21/chartex" xmlns:cx3="http://schemas.microsoft.com/office/drawing/2016/5/9/chartex" xmlns:cx4="http://schemas.microsoft.com/office/drawing/2016/5/10/chartex" xmlns:cx5="http://schemas.microsoft.com/office/drawing/2016/5/11/chartex" xmlns:cx6="http://schemas.microsoft.com/office/drawing/2016/5/12/chartex" xmlns:cx7="http://schemas.microsoft.com/office/drawing/2016/5/13/chartex" xmlns:cx8="http://schemas.microsoft.com/office/drawing/2016/5/14/chartex" xmlns:mc="http://schemas.openxmlformats.org/markup-compatibility/2006" xmlns:aink="http://schemas.microsoft.com/office/drawing/2016/ink" xmlns:o="urn:schemas-microsoft-com:office:office" xmlns:r="http://schemas.openxmlformats.org/officeDocument/2006/relationships" xmlns:m="http://schemas.openxmlformats.org/officeDocument/2006/math" xmlns:v="urn:schemas-microsoft-com:vml" xmlns:wp14="http://schemas.microsoft.com/office/word/2010/wordprocessingDrawing" xmlns:wp="http://schemas.openxmlformats.org/drawingml/2006/wordprocessingDrawing" xmlns:w10="urn:schemas-microsoft-com:office:word" xmlns:w="http://schemas.openxmlformats.org/wordprocessingml/2006/main" xmlns:w14="http://schemas.microsoft.com/office/word/2010/wordml" xmlns:w15="http://schemas.microsoft.com/office/word/2012/wordml" xmlns:w16se="http://schemas.microsoft.com/office/word/2015/wordml/symex" xmlns:wpg="http://schemas.microsoft.com/office/word/2010/wordprocessingGroup" xmlns:wpi="http://schemas.microsoft.com/office/word/2010/wordprocessingInk" xmlns:wne="http://schemas.microsoft.com/office/word/2006/wordml" xmlns:wps="http://schemas.microsoft.com/office/word/2010/wordprocessingShape" mc:Ignorable="w14 w15 w16se wp14">
+<w:document xmlns:wpc="http://schemas.microsoft.com/office/word/2010/wordprocessingCanvas" xmlns:mc="http://schemas.openxmlformats.org/markup-compatibility/2006" xmlns:o="urn:schemas-microsoft-com:office:office" xmlns:r="http://schemas.openxmlformats.org/officeDocument/2006/relationships" xmlns:m="http://schemas.openxmlformats.org/officeDocument/2006/math" xmlns:v="urn:schemas-microsoft-com:vml" xmlns:wp14="http://schemas.microsoft.com/office/word/2010/wordprocessingDrawing" xmlns:wp="http://schemas.openxmlformats.org/drawingml/2006/wordprocessingDrawing" xmlns:w10="urn:schemas-microsoft-com:office:word" xmlns:w="http://schemas.openxmlformats.org/wordprocessingml/2006/main" xmlns:w14="http://schemas.microsoft.com/office/word/2010/wordml" xmlns:wpg="http://schemas.microsoft.com/office/word/2010/wordprocessingGroup" xmlns:wpi="http://schemas.microsoft.com/office/word/2010/wordprocessingInk" xmlns:wne="http://schemas.microsoft.com/office/word/2006/wordml" xmlns:wps="http://schemas.microsoft.com/office/word/2010/wordprocessingShape" mc:Ignorable="w14 wp14">
   <w:body>
     <w:p>
       <w:pPr>
-        <w:pStyle w:val="Tytu"/>
-      </w:pPr>
-    </w:p>
-    <w:p>
-      <w:pPr>
-        <w:pStyle w:val="Tytu"/>
-      </w:pPr>
-    </w:p>
-    <w:p>
-      <w:pPr>
-        <w:pStyle w:val="Tytu"/>
+        <w:pStyle w:val="Title"/>
+      </w:pPr>
+    </w:p>
+    <w:p>
+      <w:pPr>
+        <w:pStyle w:val="Title"/>
+      </w:pPr>
+    </w:p>
+    <w:p>
+      <w:pPr>
+        <w:pStyle w:val="Title"/>
       </w:pPr>
       <w:r>
         <w:t>Symulacja i Sterowanie Procesów Dyskretnych</w:t>
@@ -22,7 +22,7 @@
     </w:p>
     <w:p>
       <w:pPr>
-        <w:pStyle w:val="Podtytu"/>
+        <w:pStyle w:val="Subtitle"/>
       </w:pPr>
       <w:r>
         <w:t>Proces produkcji mebli</w:t>
@@ -100,7 +100,7 @@
     </w:p>
     <w:p>
       <w:pPr>
-        <w:pStyle w:val="Nagwek1"/>
+        <w:pStyle w:val="Heading1"/>
       </w:pPr>
       <w:r>
         <w:br w:type="column"/>
@@ -131,7 +131,7 @@
       <w:sdtContent>
         <w:p>
           <w:pPr>
-            <w:pStyle w:val="Nagwekspisutreci"/>
+            <w:pStyle w:val="TOCHeading"/>
             <w:rPr>
               <w:color w:val="000000" w:themeColor="text1"/>
             </w:rPr>
@@ -145,7 +145,7 @@
         </w:p>
         <w:p>
           <w:pPr>
-            <w:pStyle w:val="Spistreci1"/>
+            <w:pStyle w:val="TOC1"/>
             <w:tabs>
               <w:tab w:val="right" w:leader="dot" w:pos="9062"/>
             </w:tabs>
@@ -168,7 +168,7 @@
           <w:hyperlink w:anchor="_Toc484860323" w:history="1">
             <w:r>
               <w:rPr>
-                <w:rStyle w:val="Hipercze"/>
+                <w:rStyle w:val="Hyperlink"/>
                 <w:noProof/>
               </w:rPr>
               <w:t>1. Cel projektu</w:t>
@@ -225,7 +225,7 @@
         </w:p>
         <w:p>
           <w:pPr>
-            <w:pStyle w:val="Spistreci1"/>
+            <w:pStyle w:val="TOC1"/>
             <w:tabs>
               <w:tab w:val="right" w:leader="dot" w:pos="9062"/>
             </w:tabs>
@@ -239,7 +239,7 @@
           <w:hyperlink w:anchor="_Toc484860324" w:history="1">
             <w:r>
               <w:rPr>
-                <w:rStyle w:val="Hipercze"/>
+                <w:rStyle w:val="Hyperlink"/>
                 <w:noProof/>
               </w:rPr>
               <w:t>2.Opis problemu</w:t>
@@ -296,7 +296,7 @@
         </w:p>
         <w:p>
           <w:pPr>
-            <w:pStyle w:val="Spistreci1"/>
+            <w:pStyle w:val="TOC1"/>
             <w:tabs>
               <w:tab w:val="right" w:leader="dot" w:pos="9062"/>
             </w:tabs>
@@ -310,7 +310,7 @@
           <w:hyperlink w:anchor="_Toc484860325" w:history="1">
             <w:r>
               <w:rPr>
-                <w:rStyle w:val="Hipercze"/>
+                <w:rStyle w:val="Hyperlink"/>
                 <w:noProof/>
               </w:rPr>
               <w:t>3. Klasy obiektów</w:t>
@@ -367,7 +367,7 @@
         </w:p>
         <w:p>
           <w:pPr>
-            <w:pStyle w:val="Spistreci2"/>
+            <w:pStyle w:val="TOC2"/>
             <w:tabs>
               <w:tab w:val="left" w:pos="880"/>
               <w:tab w:val="right" w:leader="dot" w:pos="9062"/>
@@ -382,7 +382,7 @@
           <w:hyperlink w:anchor="_Toc484860326" w:history="1">
             <w:r>
               <w:rPr>
-                <w:rStyle w:val="Hipercze"/>
+                <w:rStyle w:val="Hyperlink"/>
                 <w:noProof/>
               </w:rPr>
               <w:t>3.1</w:t>
@@ -398,7 +398,7 @@
             </w:r>
             <w:r>
               <w:rPr>
-                <w:rStyle w:val="Hipercze"/>
+                <w:rStyle w:val="Hyperlink"/>
                 <w:noProof/>
               </w:rPr>
               <w:t>Parametry i zmienne globalne</w:t>
@@ -455,7 +455,7 @@
         </w:p>
         <w:p>
           <w:pPr>
-            <w:pStyle w:val="Spistreci2"/>
+            <w:pStyle w:val="TOC2"/>
             <w:tabs>
               <w:tab w:val="left" w:pos="880"/>
               <w:tab w:val="right" w:leader="dot" w:pos="9062"/>
@@ -470,7 +470,7 @@
           <w:hyperlink w:anchor="_Toc484860327" w:history="1">
             <w:r>
               <w:rPr>
-                <w:rStyle w:val="Hipercze"/>
+                <w:rStyle w:val="Hyperlink"/>
                 <w:noProof/>
               </w:rPr>
               <w:t>3.2</w:t>
@@ -486,7 +486,7 @@
             </w:r>
             <w:r>
               <w:rPr>
-                <w:rStyle w:val="Hipercze"/>
+                <w:rStyle w:val="Hyperlink"/>
                 <w:noProof/>
               </w:rPr>
               <w:t>Magazyn półproduktów</w:t>
@@ -543,7 +543,7 @@
         </w:p>
         <w:p>
           <w:pPr>
-            <w:pStyle w:val="Spistreci2"/>
+            <w:pStyle w:val="TOC2"/>
             <w:tabs>
               <w:tab w:val="left" w:pos="880"/>
               <w:tab w:val="right" w:leader="dot" w:pos="9062"/>
@@ -558,7 +558,7 @@
           <w:hyperlink w:anchor="_Toc484860328" w:history="1">
             <w:r>
               <w:rPr>
-                <w:rStyle w:val="Hipercze"/>
+                <w:rStyle w:val="Hyperlink"/>
                 <w:noProof/>
               </w:rPr>
               <w:t>3.3</w:t>
@@ -574,7 +574,7 @@
             </w:r>
             <w:r>
               <w:rPr>
-                <w:rStyle w:val="Hipercze"/>
+                <w:rStyle w:val="Hyperlink"/>
                 <w:noProof/>
               </w:rPr>
               <w:t>Stanowisko spawania ramy krzesła</w:t>
@@ -631,7 +631,7 @@
         </w:p>
         <w:p>
           <w:pPr>
-            <w:pStyle w:val="Spistreci2"/>
+            <w:pStyle w:val="TOC2"/>
             <w:tabs>
               <w:tab w:val="left" w:pos="880"/>
               <w:tab w:val="right" w:leader="dot" w:pos="9062"/>
@@ -646,7 +646,7 @@
           <w:hyperlink w:anchor="_Toc484860329" w:history="1">
             <w:r>
               <w:rPr>
-                <w:rStyle w:val="Hipercze"/>
+                <w:rStyle w:val="Hyperlink"/>
                 <w:noProof/>
               </w:rPr>
               <w:t>3.4</w:t>
@@ -662,7 +662,7 @@
             </w:r>
             <w:r>
               <w:rPr>
-                <w:rStyle w:val="Hipercze"/>
+                <w:rStyle w:val="Hyperlink"/>
                 <w:noProof/>
               </w:rPr>
               <w:t>Stanowisko dodatkowej obróbki ramy krzesła</w:t>
@@ -719,7 +719,7 @@
         </w:p>
         <w:p>
           <w:pPr>
-            <w:pStyle w:val="Spistreci2"/>
+            <w:pStyle w:val="TOC2"/>
             <w:tabs>
               <w:tab w:val="left" w:pos="880"/>
               <w:tab w:val="right" w:leader="dot" w:pos="9062"/>
@@ -734,7 +734,7 @@
           <w:hyperlink w:anchor="_Toc484860330" w:history="1">
             <w:r>
               <w:rPr>
-                <w:rStyle w:val="Hipercze"/>
+                <w:rStyle w:val="Hyperlink"/>
                 <w:noProof/>
               </w:rPr>
               <w:t>3.5</w:t>
@@ -750,7 +750,7 @@
             </w:r>
             <w:r>
               <w:rPr>
-                <w:rStyle w:val="Hipercze"/>
+                <w:rStyle w:val="Hyperlink"/>
                 <w:noProof/>
               </w:rPr>
               <w:t>Stanowisko montażu ramy fotelu</w:t>
@@ -807,7 +807,7 @@
         </w:p>
         <w:p>
           <w:pPr>
-            <w:pStyle w:val="Spistreci2"/>
+            <w:pStyle w:val="TOC2"/>
             <w:tabs>
               <w:tab w:val="left" w:pos="880"/>
               <w:tab w:val="right" w:leader="dot" w:pos="9062"/>
@@ -822,7 +822,7 @@
           <w:hyperlink w:anchor="_Toc484860331" w:history="1">
             <w:r>
               <w:rPr>
-                <w:rStyle w:val="Hipercze"/>
+                <w:rStyle w:val="Hyperlink"/>
                 <w:noProof/>
               </w:rPr>
               <w:t>3.6</w:t>
@@ -838,7 +838,7 @@
             </w:r>
             <w:r>
               <w:rPr>
-                <w:rStyle w:val="Hipercze"/>
+                <w:rStyle w:val="Hyperlink"/>
                 <w:noProof/>
               </w:rPr>
               <w:t>Uniwersalne stanowisko tapicerskie</w:t>
@@ -895,7 +895,7 @@
         </w:p>
         <w:p>
           <w:pPr>
-            <w:pStyle w:val="Spistreci2"/>
+            <w:pStyle w:val="TOC2"/>
             <w:tabs>
               <w:tab w:val="left" w:pos="880"/>
               <w:tab w:val="right" w:leader="dot" w:pos="9062"/>
@@ -910,7 +910,7 @@
           <w:hyperlink w:anchor="_Toc484860332" w:history="1">
             <w:r>
               <w:rPr>
-                <w:rStyle w:val="Hipercze"/>
+                <w:rStyle w:val="Hyperlink"/>
                 <w:noProof/>
               </w:rPr>
               <w:t>3.7</w:t>
@@ -926,7 +926,7 @@
             </w:r>
             <w:r>
               <w:rPr>
-                <w:rStyle w:val="Hipercze"/>
+                <w:rStyle w:val="Hyperlink"/>
                 <w:noProof/>
               </w:rPr>
               <w:t>Stanowisko montażu elementów plastikowych krzesła</w:t>
@@ -983,7 +983,7 @@
         </w:p>
         <w:p>
           <w:pPr>
-            <w:pStyle w:val="Spistreci2"/>
+            <w:pStyle w:val="TOC2"/>
             <w:tabs>
               <w:tab w:val="left" w:pos="880"/>
               <w:tab w:val="right" w:leader="dot" w:pos="9062"/>
@@ -998,7 +998,7 @@
           <w:hyperlink w:anchor="_Toc484860333" w:history="1">
             <w:r>
               <w:rPr>
-                <w:rStyle w:val="Hipercze"/>
+                <w:rStyle w:val="Hyperlink"/>
                 <w:noProof/>
               </w:rPr>
               <w:t>3.8</w:t>
@@ -1014,7 +1014,7 @@
             </w:r>
             <w:r>
               <w:rPr>
-                <w:rStyle w:val="Hipercze"/>
+                <w:rStyle w:val="Hyperlink"/>
                 <w:noProof/>
               </w:rPr>
               <w:t>Stanowisko kontroli jakości</w:t>
@@ -1071,7 +1071,7 @@
         </w:p>
         <w:p>
           <w:pPr>
-            <w:pStyle w:val="Spistreci2"/>
+            <w:pStyle w:val="TOC2"/>
             <w:tabs>
               <w:tab w:val="left" w:pos="880"/>
               <w:tab w:val="right" w:leader="dot" w:pos="9062"/>
@@ -1086,7 +1086,7 @@
           <w:hyperlink w:anchor="_Toc484860334" w:history="1">
             <w:r>
               <w:rPr>
-                <w:rStyle w:val="Hipercze"/>
+                <w:rStyle w:val="Hyperlink"/>
                 <w:noProof/>
               </w:rPr>
               <w:t>3.9</w:t>
@@ -1102,7 +1102,7 @@
             </w:r>
             <w:r>
               <w:rPr>
-                <w:rStyle w:val="Hipercze"/>
+                <w:rStyle w:val="Hyperlink"/>
                 <w:noProof/>
               </w:rPr>
               <w:t>Magazyn produktów</w:t>
@@ -1159,7 +1159,7 @@
         </w:p>
         <w:p>
           <w:pPr>
-            <w:pStyle w:val="Spistreci2"/>
+            <w:pStyle w:val="TOC2"/>
             <w:tabs>
               <w:tab w:val="left" w:pos="1100"/>
               <w:tab w:val="right" w:leader="dot" w:pos="9062"/>
@@ -1174,7 +1174,7 @@
           <w:hyperlink w:anchor="_Toc484860335" w:history="1">
             <w:r>
               <w:rPr>
-                <w:rStyle w:val="Hipercze"/>
+                <w:rStyle w:val="Hyperlink"/>
                 <w:noProof/>
               </w:rPr>
               <w:t>3.10</w:t>
@@ -1190,7 +1190,7 @@
             </w:r>
             <w:r>
               <w:rPr>
-                <w:rStyle w:val="Hipercze"/>
+                <w:rStyle w:val="Hyperlink"/>
                 <w:noProof/>
               </w:rPr>
               <w:t>Handyman</w:t>
@@ -1247,7 +1247,7 @@
         </w:p>
         <w:p>
           <w:pPr>
-            <w:pStyle w:val="Spistreci1"/>
+            <w:pStyle w:val="TOC1"/>
             <w:tabs>
               <w:tab w:val="right" w:leader="dot" w:pos="9062"/>
             </w:tabs>
@@ -1261,7 +1261,7 @@
           <w:hyperlink w:anchor="_Toc484860336" w:history="1">
             <w:r>
               <w:rPr>
-                <w:rStyle w:val="Hipercze"/>
+                <w:rStyle w:val="Hyperlink"/>
                 <w:noProof/>
               </w:rPr>
               <w:t>4. Diagramy cykli działań</w:t>
@@ -1318,7 +1318,7 @@
         </w:p>
         <w:p>
           <w:pPr>
-            <w:pStyle w:val="Spistreci2"/>
+            <w:pStyle w:val="TOC2"/>
             <w:tabs>
               <w:tab w:val="left" w:pos="880"/>
               <w:tab w:val="right" w:leader="dot" w:pos="9062"/>
@@ -1333,7 +1333,7 @@
           <w:hyperlink w:anchor="_Toc484860337" w:history="1">
             <w:r>
               <w:rPr>
-                <w:rStyle w:val="Hipercze"/>
+                <w:rStyle w:val="Hyperlink"/>
                 <w:noProof/>
               </w:rPr>
               <w:t xml:space="preserve">4.1 </w:t>
@@ -1349,7 +1349,7 @@
             </w:r>
             <w:r>
               <w:rPr>
-                <w:rStyle w:val="Hipercze"/>
+                <w:rStyle w:val="Hyperlink"/>
                 <w:noProof/>
               </w:rPr>
               <w:t>Magazyn półproduktów</w:t>
@@ -1406,7 +1406,7 @@
         </w:p>
         <w:p>
           <w:pPr>
-            <w:pStyle w:val="Spistreci2"/>
+            <w:pStyle w:val="TOC2"/>
             <w:tabs>
               <w:tab w:val="left" w:pos="880"/>
               <w:tab w:val="right" w:leader="dot" w:pos="9062"/>
@@ -1421,7 +1421,7 @@
           <w:hyperlink w:anchor="_Toc484860338" w:history="1">
             <w:r>
               <w:rPr>
-                <w:rStyle w:val="Hipercze"/>
+                <w:rStyle w:val="Hyperlink"/>
                 <w:noProof/>
               </w:rPr>
               <w:t xml:space="preserve">4.2 </w:t>
@@ -1437,7 +1437,7 @@
             </w:r>
             <w:r>
               <w:rPr>
-                <w:rStyle w:val="Hipercze"/>
+                <w:rStyle w:val="Hyperlink"/>
                 <w:noProof/>
               </w:rPr>
               <w:t>Stanowisko spawania ramy krzesła</w:t>
@@ -1494,7 +1494,7 @@
         </w:p>
         <w:p>
           <w:pPr>
-            <w:pStyle w:val="Spistreci2"/>
+            <w:pStyle w:val="TOC2"/>
             <w:tabs>
               <w:tab w:val="left" w:pos="880"/>
               <w:tab w:val="right" w:leader="dot" w:pos="9062"/>
@@ -1509,7 +1509,7 @@
           <w:hyperlink w:anchor="_Toc484860339" w:history="1">
             <w:r>
               <w:rPr>
-                <w:rStyle w:val="Hipercze"/>
+                <w:rStyle w:val="Hyperlink"/>
                 <w:noProof/>
               </w:rPr>
               <w:t xml:space="preserve">4.3 </w:t>
@@ -1525,7 +1525,7 @@
             </w:r>
             <w:r>
               <w:rPr>
-                <w:rStyle w:val="Hipercze"/>
+                <w:rStyle w:val="Hyperlink"/>
                 <w:noProof/>
               </w:rPr>
               <w:t>Stanowisko dodatkowej obrobki ramy krzesła</w:t>
@@ -1582,7 +1582,7 @@
         </w:p>
         <w:p>
           <w:pPr>
-            <w:pStyle w:val="Spistreci2"/>
+            <w:pStyle w:val="TOC2"/>
             <w:tabs>
               <w:tab w:val="left" w:pos="880"/>
               <w:tab w:val="right" w:leader="dot" w:pos="9062"/>
@@ -1597,7 +1597,7 @@
           <w:hyperlink w:anchor="_Toc484860340" w:history="1">
             <w:r>
               <w:rPr>
-                <w:rStyle w:val="Hipercze"/>
+                <w:rStyle w:val="Hyperlink"/>
                 <w:noProof/>
               </w:rPr>
               <w:t>4.4</w:t>
@@ -1613,7 +1613,7 @@
             </w:r>
             <w:r>
               <w:rPr>
-                <w:rStyle w:val="Hipercze"/>
+                <w:rStyle w:val="Hyperlink"/>
                 <w:noProof/>
               </w:rPr>
               <w:t>Stanowisko montażu ramy fotelu</w:t>
@@ -1670,7 +1670,7 @@
         </w:p>
         <w:p>
           <w:pPr>
-            <w:pStyle w:val="Spistreci2"/>
+            <w:pStyle w:val="TOC2"/>
             <w:tabs>
               <w:tab w:val="left" w:pos="880"/>
               <w:tab w:val="right" w:leader="dot" w:pos="9062"/>
@@ -1685,7 +1685,7 @@
           <w:hyperlink w:anchor="_Toc484860341" w:history="1">
             <w:r>
               <w:rPr>
-                <w:rStyle w:val="Hipercze"/>
+                <w:rStyle w:val="Hyperlink"/>
                 <w:noProof/>
               </w:rPr>
               <w:t>4.6</w:t>
@@ -1701,7 +1701,7 @@
             </w:r>
             <w:r>
               <w:rPr>
-                <w:rStyle w:val="Hipercze"/>
+                <w:rStyle w:val="Hyperlink"/>
                 <w:noProof/>
               </w:rPr>
               <w:t>Stanowisko montażu elementów plastikowych krzesła</w:t>
@@ -1758,7 +1758,7 @@
         </w:p>
         <w:p>
           <w:pPr>
-            <w:pStyle w:val="Spistreci2"/>
+            <w:pStyle w:val="TOC2"/>
             <w:tabs>
               <w:tab w:val="left" w:pos="880"/>
               <w:tab w:val="right" w:leader="dot" w:pos="9062"/>
@@ -1773,7 +1773,7 @@
           <w:hyperlink w:anchor="_Toc484860342" w:history="1">
             <w:r>
               <w:rPr>
-                <w:rStyle w:val="Hipercze"/>
+                <w:rStyle w:val="Hyperlink"/>
                 <w:noProof/>
               </w:rPr>
               <w:t>4.7</w:t>
@@ -1789,7 +1789,7 @@
             </w:r>
             <w:r>
               <w:rPr>
-                <w:rStyle w:val="Hipercze"/>
+                <w:rStyle w:val="Hyperlink"/>
                 <w:noProof/>
               </w:rPr>
               <w:t>Stanowisko kontroli jakości</w:t>
@@ -1846,7 +1846,7 @@
         </w:p>
         <w:p>
           <w:pPr>
-            <w:pStyle w:val="Spistreci2"/>
+            <w:pStyle w:val="TOC2"/>
             <w:tabs>
               <w:tab w:val="left" w:pos="880"/>
               <w:tab w:val="right" w:leader="dot" w:pos="9062"/>
@@ -1861,7 +1861,7 @@
           <w:hyperlink w:anchor="_Toc484860343" w:history="1">
             <w:r>
               <w:rPr>
-                <w:rStyle w:val="Hipercze"/>
+                <w:rStyle w:val="Hyperlink"/>
                 <w:noProof/>
               </w:rPr>
               <w:t xml:space="preserve">4.8 </w:t>
@@ -1877,7 +1877,7 @@
             </w:r>
             <w:r>
               <w:rPr>
-                <w:rStyle w:val="Hipercze"/>
+                <w:rStyle w:val="Hyperlink"/>
                 <w:noProof/>
               </w:rPr>
               <w:t>Magazyn produktów</w:t>
@@ -1934,7 +1934,7 @@
         </w:p>
         <w:p>
           <w:pPr>
-            <w:pStyle w:val="Spistreci2"/>
+            <w:pStyle w:val="TOC2"/>
             <w:tabs>
               <w:tab w:val="left" w:pos="880"/>
               <w:tab w:val="right" w:leader="dot" w:pos="9062"/>
@@ -1949,7 +1949,7 @@
           <w:hyperlink w:anchor="_Toc484860344" w:history="1">
             <w:r>
               <w:rPr>
-                <w:rStyle w:val="Hipercze"/>
+                <w:rStyle w:val="Hyperlink"/>
                 <w:noProof/>
               </w:rPr>
               <w:t>4.9</w:t>
@@ -1965,7 +1965,7 @@
             </w:r>
             <w:r>
               <w:rPr>
-                <w:rStyle w:val="Hipercze"/>
+                <w:rStyle w:val="Hyperlink"/>
                 <w:noProof/>
               </w:rPr>
               <w:t>Handyman</w:t>
@@ -2022,7 +2022,7 @@
         </w:p>
         <w:p>
           <w:pPr>
-            <w:pStyle w:val="Spistreci1"/>
+            <w:pStyle w:val="TOC1"/>
             <w:tabs>
               <w:tab w:val="right" w:leader="dot" w:pos="9062"/>
             </w:tabs>
@@ -2036,7 +2036,7 @@
           <w:hyperlink w:anchor="_Toc484860345" w:history="1">
             <w:r>
               <w:rPr>
-                <w:rStyle w:val="Hipercze"/>
+                <w:rStyle w:val="Hyperlink"/>
                 <w:noProof/>
               </w:rPr>
               <w:t>5. Koordynator zdarzeniowy</w:t>
@@ -2093,7 +2093,7 @@
         </w:p>
         <w:p>
           <w:pPr>
-            <w:pStyle w:val="Spistreci1"/>
+            <w:pStyle w:val="TOC1"/>
             <w:tabs>
               <w:tab w:val="right" w:leader="dot" w:pos="9062"/>
             </w:tabs>
@@ -2107,7 +2107,7 @@
           <w:hyperlink w:anchor="_Toc484860346" w:history="1">
             <w:r>
               <w:rPr>
-                <w:rStyle w:val="Hipercze"/>
+                <w:rStyle w:val="Hyperlink"/>
                 <w:noProof/>
               </w:rPr>
               <w:t>6. Wyniki symulacji i wnioski</w:t>
@@ -2176,7 +2176,7 @@
     </w:sdt>
     <w:p>
       <w:pPr>
-        <w:pStyle w:val="Nagwek1"/>
+        <w:pStyle w:val="Heading1"/>
       </w:pPr>
       <w:r>
         <w:br w:type="column"/>
@@ -2201,7 +2201,7 @@
     </w:p>
     <w:p>
       <w:pPr>
-        <w:pStyle w:val="Nagwek1"/>
+        <w:pStyle w:val="Heading1"/>
       </w:pPr>
       <w:bookmarkStart w:id="1" w:name="_Toc484860324"/>
       <w:r>
@@ -2216,7 +2216,7 @@
     </w:p>
     <w:p>
       <w:pPr>
-        <w:pStyle w:val="Akapitzlist"/>
+        <w:pStyle w:val="ListParagraph"/>
         <w:numPr>
           <w:ilvl w:val="0"/>
           <w:numId w:val="1"/>
@@ -2228,7 +2228,7 @@
     </w:p>
     <w:p>
       <w:pPr>
-        <w:pStyle w:val="Akapitzlist"/>
+        <w:pStyle w:val="ListParagraph"/>
         <w:numPr>
           <w:ilvl w:val="0"/>
           <w:numId w:val="1"/>
@@ -2240,7 +2240,7 @@
     </w:p>
     <w:p>
       <w:pPr>
-        <w:pStyle w:val="Akapitzlist"/>
+        <w:pStyle w:val="ListParagraph"/>
         <w:numPr>
           <w:ilvl w:val="0"/>
           <w:numId w:val="1"/>
@@ -2252,7 +2252,7 @@
     </w:p>
     <w:p>
       <w:pPr>
-        <w:pStyle w:val="Akapitzlist"/>
+        <w:pStyle w:val="ListParagraph"/>
         <w:numPr>
           <w:ilvl w:val="0"/>
           <w:numId w:val="1"/>
@@ -2269,7 +2269,7 @@
     </w:p>
     <w:p>
       <w:pPr>
-        <w:pStyle w:val="Akapitzlist"/>
+        <w:pStyle w:val="ListParagraph"/>
         <w:numPr>
           <w:ilvl w:val="0"/>
           <w:numId w:val="2"/>
@@ -2281,7 +2281,7 @@
     </w:p>
     <w:p>
       <w:pPr>
-        <w:pStyle w:val="Akapitzlist"/>
+        <w:pStyle w:val="ListParagraph"/>
         <w:numPr>
           <w:ilvl w:val="0"/>
           <w:numId w:val="2"/>
@@ -2293,7 +2293,7 @@
     </w:p>
     <w:p>
       <w:pPr>
-        <w:pStyle w:val="Akapitzlist"/>
+        <w:pStyle w:val="ListParagraph"/>
         <w:numPr>
           <w:ilvl w:val="0"/>
           <w:numId w:val="2"/>
@@ -2317,7 +2317,7 @@
     </w:p>
     <w:p>
       <w:pPr>
-        <w:pStyle w:val="Akapitzlist"/>
+        <w:pStyle w:val="ListParagraph"/>
         <w:numPr>
           <w:ilvl w:val="0"/>
           <w:numId w:val="2"/>
@@ -2329,7 +2329,7 @@
     </w:p>
     <w:p>
       <w:pPr>
-        <w:pStyle w:val="Akapitzlist"/>
+        <w:pStyle w:val="ListParagraph"/>
         <w:numPr>
           <w:ilvl w:val="0"/>
           <w:numId w:val="2"/>
@@ -2346,7 +2346,7 @@
     </w:p>
     <w:p>
       <w:pPr>
-        <w:pStyle w:val="Akapitzlist"/>
+        <w:pStyle w:val="ListParagraph"/>
         <w:numPr>
           <w:ilvl w:val="0"/>
           <w:numId w:val="3"/>
@@ -2358,7 +2358,7 @@
     </w:p>
     <w:p>
       <w:pPr>
-        <w:pStyle w:val="Akapitzlist"/>
+        <w:pStyle w:val="ListParagraph"/>
         <w:numPr>
           <w:ilvl w:val="0"/>
           <w:numId w:val="3"/>
@@ -2370,7 +2370,7 @@
     </w:p>
     <w:p>
       <w:pPr>
-        <w:pStyle w:val="Akapitzlist"/>
+        <w:pStyle w:val="ListParagraph"/>
         <w:numPr>
           <w:ilvl w:val="0"/>
           <w:numId w:val="3"/>
@@ -2382,7 +2382,7 @@
     </w:p>
     <w:p>
       <w:pPr>
-        <w:pStyle w:val="Akapitzlist"/>
+        <w:pStyle w:val="ListParagraph"/>
         <w:numPr>
           <w:ilvl w:val="0"/>
           <w:numId w:val="3"/>
@@ -2414,7 +2414,7 @@
     </w:p>
     <w:p>
       <w:pPr>
-        <w:pStyle w:val="Nagwek1"/>
+        <w:pStyle w:val="Heading1"/>
       </w:pPr>
       <w:r>
         <w:br w:type="column"/>
@@ -2453,7 +2453,7 @@
     </w:p>
     <w:p>
       <w:pPr>
-        <w:pStyle w:val="Nagwek2"/>
+        <w:pStyle w:val="Heading2"/>
       </w:pPr>
       <w:bookmarkStart w:id="3" w:name="_Toc484860326"/>
       <w:r>
@@ -2471,7 +2471,7 @@
     </w:p>
     <w:p>
       <w:pPr>
-        <w:pStyle w:val="Akapitzlist"/>
+        <w:pStyle w:val="ListParagraph"/>
         <w:numPr>
           <w:ilvl w:val="0"/>
           <w:numId w:val="4"/>
@@ -2486,7 +2486,7 @@
     </w:p>
     <w:p>
       <w:pPr>
-        <w:pStyle w:val="Akapitzlist"/>
+        <w:pStyle w:val="ListParagraph"/>
         <w:numPr>
           <w:ilvl w:val="0"/>
           <w:numId w:val="4"/>
@@ -2501,7 +2501,7 @@
     </w:p>
     <w:p>
       <w:pPr>
-        <w:pStyle w:val="Akapitzlist"/>
+        <w:pStyle w:val="ListParagraph"/>
         <w:numPr>
           <w:ilvl w:val="0"/>
           <w:numId w:val="4"/>
@@ -2516,7 +2516,7 @@
     </w:p>
     <w:p>
       <w:pPr>
-        <w:pStyle w:val="Akapitzlist"/>
+        <w:pStyle w:val="ListParagraph"/>
         <w:numPr>
           <w:ilvl w:val="0"/>
           <w:numId w:val="4"/>
@@ -2531,7 +2531,7 @@
     </w:p>
     <w:p>
       <w:pPr>
-        <w:pStyle w:val="Nagwek2"/>
+        <w:pStyle w:val="Heading2"/>
       </w:pPr>
       <w:bookmarkStart w:id="4" w:name="_Toc484860327"/>
       <w:r>
@@ -2557,7 +2557,7 @@
     </w:p>
     <w:p>
       <w:pPr>
-        <w:pStyle w:val="Akapitzlist"/>
+        <w:pStyle w:val="ListParagraph"/>
         <w:numPr>
           <w:ilvl w:val="0"/>
           <w:numId w:val="6"/>
@@ -2575,7 +2575,7 @@
     </w:p>
     <w:p>
       <w:pPr>
-        <w:pStyle w:val="Akapitzlist"/>
+        <w:pStyle w:val="ListParagraph"/>
         <w:numPr>
           <w:ilvl w:val="0"/>
           <w:numId w:val="6"/>
@@ -2593,7 +2593,7 @@
     </w:p>
     <w:p>
       <w:pPr>
-        <w:pStyle w:val="Akapitzlist"/>
+        <w:pStyle w:val="ListParagraph"/>
         <w:numPr>
           <w:ilvl w:val="0"/>
           <w:numId w:val="6"/>
@@ -2608,7 +2608,7 @@
     </w:p>
     <w:p>
       <w:pPr>
-        <w:pStyle w:val="Akapitzlist"/>
+        <w:pStyle w:val="ListParagraph"/>
         <w:numPr>
           <w:ilvl w:val="0"/>
           <w:numId w:val="6"/>
@@ -2620,7 +2620,7 @@
     </w:p>
     <w:p>
       <w:pPr>
-        <w:pStyle w:val="Akapitzlist"/>
+        <w:pStyle w:val="ListParagraph"/>
         <w:numPr>
           <w:ilvl w:val="0"/>
           <w:numId w:val="6"/>
@@ -2635,7 +2635,7 @@
     </w:p>
     <w:p>
       <w:pPr>
-        <w:pStyle w:val="Akapitzlist"/>
+        <w:pStyle w:val="ListParagraph"/>
         <w:numPr>
           <w:ilvl w:val="0"/>
           <w:numId w:val="6"/>
@@ -2647,7 +2647,7 @@
     </w:p>
     <w:p>
       <w:pPr>
-        <w:pStyle w:val="Akapitzlist"/>
+        <w:pStyle w:val="ListParagraph"/>
         <w:numPr>
           <w:ilvl w:val="0"/>
           <w:numId w:val="6"/>
@@ -2659,7 +2659,7 @@
     </w:p>
     <w:p>
       <w:pPr>
-        <w:pStyle w:val="Akapitzlist"/>
+        <w:pStyle w:val="ListParagraph"/>
         <w:numPr>
           <w:ilvl w:val="0"/>
           <w:numId w:val="6"/>
@@ -2671,7 +2671,7 @@
     </w:p>
     <w:p>
       <w:pPr>
-        <w:pStyle w:val="Akapitzlist"/>
+        <w:pStyle w:val="ListParagraph"/>
         <w:numPr>
           <w:ilvl w:val="0"/>
           <w:numId w:val="6"/>
@@ -2683,7 +2683,7 @@
     </w:p>
     <w:p>
       <w:pPr>
-        <w:pStyle w:val="Akapitzlist"/>
+        <w:pStyle w:val="ListParagraph"/>
         <w:numPr>
           <w:ilvl w:val="0"/>
           <w:numId w:val="6"/>
@@ -2695,7 +2695,7 @@
     </w:p>
     <w:p>
       <w:pPr>
-        <w:pStyle w:val="Nagwek2"/>
+        <w:pStyle w:val="Heading2"/>
       </w:pPr>
       <w:bookmarkStart w:id="5" w:name="_Toc484860328"/>
       <w:r>
@@ -2719,7 +2719,7 @@
     </w:p>
     <w:p>
       <w:pPr>
-        <w:pStyle w:val="Akapitzlist"/>
+        <w:pStyle w:val="ListParagraph"/>
         <w:numPr>
           <w:ilvl w:val="0"/>
           <w:numId w:val="9"/>
@@ -2731,7 +2731,7 @@
     </w:p>
     <w:p>
       <w:pPr>
-        <w:pStyle w:val="Akapitzlist"/>
+        <w:pStyle w:val="ListParagraph"/>
         <w:numPr>
           <w:ilvl w:val="0"/>
           <w:numId w:val="9"/>
@@ -2743,7 +2743,7 @@
     </w:p>
     <w:p>
       <w:pPr>
-        <w:pStyle w:val="Akapitzlist"/>
+        <w:pStyle w:val="ListParagraph"/>
         <w:numPr>
           <w:ilvl w:val="0"/>
           <w:numId w:val="9"/>
@@ -2763,7 +2763,7 @@
     </w:p>
     <w:p>
       <w:pPr>
-        <w:pStyle w:val="Akapitzlist"/>
+        <w:pStyle w:val="ListParagraph"/>
         <w:numPr>
           <w:ilvl w:val="0"/>
           <w:numId w:val="10"/>
@@ -2778,7 +2778,7 @@
     </w:p>
     <w:p>
       <w:pPr>
-        <w:pStyle w:val="Akapitzlist"/>
+        <w:pStyle w:val="ListParagraph"/>
         <w:numPr>
           <w:ilvl w:val="0"/>
           <w:numId w:val="10"/>
@@ -2793,7 +2793,7 @@
     </w:p>
     <w:p>
       <w:pPr>
-        <w:pStyle w:val="Akapitzlist"/>
+        <w:pStyle w:val="ListParagraph"/>
         <w:numPr>
           <w:ilvl w:val="0"/>
           <w:numId w:val="10"/>
@@ -2808,7 +2808,7 @@
     </w:p>
     <w:p>
       <w:pPr>
-        <w:pStyle w:val="Akapitzlist"/>
+        <w:pStyle w:val="ListParagraph"/>
         <w:numPr>
           <w:ilvl w:val="0"/>
           <w:numId w:val="10"/>
@@ -2820,7 +2820,7 @@
     </w:p>
     <w:p>
       <w:pPr>
-        <w:pStyle w:val="Nagwek2"/>
+        <w:pStyle w:val="Heading2"/>
       </w:pPr>
       <w:bookmarkStart w:id="6" w:name="_Toc484860329"/>
       <w:r>
@@ -2840,7 +2840,7 @@
     </w:p>
     <w:p>
       <w:pPr>
-        <w:pStyle w:val="Akapitzlist"/>
+        <w:pStyle w:val="ListParagraph"/>
         <w:numPr>
           <w:ilvl w:val="0"/>
           <w:numId w:val="9"/>
@@ -2863,7 +2863,7 @@
     </w:p>
     <w:p>
       <w:pPr>
-        <w:pStyle w:val="Akapitzlist"/>
+        <w:pStyle w:val="ListParagraph"/>
         <w:numPr>
           <w:ilvl w:val="0"/>
           <w:numId w:val="4"/>
@@ -2875,7 +2875,7 @@
     </w:p>
     <w:p>
       <w:pPr>
-        <w:pStyle w:val="Akapitzlist"/>
+        <w:pStyle w:val="ListParagraph"/>
         <w:numPr>
           <w:ilvl w:val="0"/>
           <w:numId w:val="4"/>
@@ -2887,7 +2887,7 @@
     </w:p>
     <w:p>
       <w:pPr>
-        <w:pStyle w:val="Akapitzlist"/>
+        <w:pStyle w:val="ListParagraph"/>
         <w:numPr>
           <w:ilvl w:val="0"/>
           <w:numId w:val="4"/>
@@ -2899,7 +2899,7 @@
     </w:p>
     <w:p>
       <w:pPr>
-        <w:pStyle w:val="Nagwek2"/>
+        <w:pStyle w:val="Heading2"/>
       </w:pPr>
       <w:bookmarkStart w:id="7" w:name="_Toc484860330"/>
       <w:r>
@@ -2919,7 +2919,7 @@
     </w:p>
     <w:p>
       <w:pPr>
-        <w:pStyle w:val="Akapitzlist"/>
+        <w:pStyle w:val="ListParagraph"/>
         <w:numPr>
           <w:ilvl w:val="0"/>
           <w:numId w:val="9"/>
@@ -2931,7 +2931,7 @@
     </w:p>
     <w:p>
       <w:pPr>
-        <w:pStyle w:val="Akapitzlist"/>
+        <w:pStyle w:val="ListParagraph"/>
         <w:numPr>
           <w:ilvl w:val="0"/>
           <w:numId w:val="9"/>
@@ -2943,7 +2943,7 @@
     </w:p>
     <w:p>
       <w:pPr>
-        <w:pStyle w:val="Akapitzlist"/>
+        <w:pStyle w:val="ListParagraph"/>
         <w:numPr>
           <w:ilvl w:val="0"/>
           <w:numId w:val="9"/>
@@ -2958,7 +2958,7 @@
     </w:p>
     <w:p>
       <w:pPr>
-        <w:pStyle w:val="Akapitzlist"/>
+        <w:pStyle w:val="ListParagraph"/>
         <w:numPr>
           <w:ilvl w:val="0"/>
           <w:numId w:val="9"/>
@@ -2970,7 +2970,7 @@
     </w:p>
     <w:p>
       <w:pPr>
-        <w:pStyle w:val="Akapitzlist"/>
+        <w:pStyle w:val="ListParagraph"/>
         <w:numPr>
           <w:ilvl w:val="0"/>
           <w:numId w:val="9"/>
@@ -2994,7 +2994,7 @@
     </w:p>
     <w:p>
       <w:pPr>
-        <w:pStyle w:val="Akapitzlist"/>
+        <w:pStyle w:val="ListParagraph"/>
         <w:numPr>
           <w:ilvl w:val="0"/>
           <w:numId w:val="10"/>
@@ -3015,7 +3015,7 @@
     </w:p>
     <w:p>
       <w:pPr>
-        <w:pStyle w:val="Akapitzlist"/>
+        <w:pStyle w:val="ListParagraph"/>
         <w:numPr>
           <w:ilvl w:val="0"/>
           <w:numId w:val="10"/>
@@ -3030,7 +3030,7 @@
     </w:p>
     <w:p>
       <w:pPr>
-        <w:pStyle w:val="Akapitzlist"/>
+        <w:pStyle w:val="ListParagraph"/>
         <w:numPr>
           <w:ilvl w:val="0"/>
           <w:numId w:val="4"/>
@@ -3057,7 +3057,7 @@
     </w:p>
     <w:p>
       <w:pPr>
-        <w:pStyle w:val="Akapitzlist"/>
+        <w:pStyle w:val="ListParagraph"/>
         <w:numPr>
           <w:ilvl w:val="0"/>
           <w:numId w:val="4"/>
@@ -3069,7 +3069,7 @@
     </w:p>
     <w:p>
       <w:pPr>
-        <w:pStyle w:val="Akapitzlist"/>
+        <w:pStyle w:val="ListParagraph"/>
         <w:numPr>
           <w:ilvl w:val="0"/>
           <w:numId w:val="4"/>
@@ -3081,7 +3081,7 @@
     </w:p>
     <w:p>
       <w:pPr>
-        <w:pStyle w:val="Nagwek2"/>
+        <w:pStyle w:val="Heading2"/>
       </w:pPr>
       <w:bookmarkStart w:id="8" w:name="_Toc484860331"/>
       <w:r>
@@ -3113,7 +3113,7 @@
     </w:p>
     <w:p>
       <w:pPr>
-        <w:pStyle w:val="Akapitzlist"/>
+        <w:pStyle w:val="ListParagraph"/>
         <w:numPr>
           <w:ilvl w:val="0"/>
           <w:numId w:val="12"/>
@@ -3125,7 +3125,7 @@
     </w:p>
     <w:p>
       <w:pPr>
-        <w:pStyle w:val="Akapitzlist"/>
+        <w:pStyle w:val="ListParagraph"/>
         <w:numPr>
           <w:ilvl w:val="0"/>
           <w:numId w:val="12"/>
@@ -3137,7 +3137,7 @@
     </w:p>
     <w:p>
       <w:pPr>
-        <w:pStyle w:val="Akapitzlist"/>
+        <w:pStyle w:val="ListParagraph"/>
         <w:numPr>
           <w:ilvl w:val="0"/>
           <w:numId w:val="12"/>
@@ -3149,7 +3149,7 @@
     </w:p>
     <w:p>
       <w:pPr>
-        <w:pStyle w:val="Akapitzlist"/>
+        <w:pStyle w:val="ListParagraph"/>
         <w:numPr>
           <w:ilvl w:val="0"/>
           <w:numId w:val="12"/>
@@ -3161,7 +3161,7 @@
     </w:p>
     <w:p>
       <w:pPr>
-        <w:pStyle w:val="Akapitzlist"/>
+        <w:pStyle w:val="ListParagraph"/>
         <w:numPr>
           <w:ilvl w:val="0"/>
           <w:numId w:val="12"/>
@@ -3173,7 +3173,7 @@
     </w:p>
     <w:p>
       <w:pPr>
-        <w:pStyle w:val="Akapitzlist"/>
+        <w:pStyle w:val="ListParagraph"/>
         <w:numPr>
           <w:ilvl w:val="0"/>
           <w:numId w:val="12"/>
@@ -3185,7 +3185,7 @@
     </w:p>
     <w:p>
       <w:pPr>
-        <w:pStyle w:val="Akapitzlist"/>
+        <w:pStyle w:val="ListParagraph"/>
         <w:numPr>
           <w:ilvl w:val="0"/>
           <w:numId w:val="12"/>
@@ -3203,7 +3203,7 @@
     </w:p>
     <w:p>
       <w:pPr>
-        <w:pStyle w:val="Akapitzlist"/>
+        <w:pStyle w:val="ListParagraph"/>
         <w:numPr>
           <w:ilvl w:val="0"/>
           <w:numId w:val="12"/>
@@ -3215,7 +3215,7 @@
     </w:p>
     <w:p>
       <w:pPr>
-        <w:pStyle w:val="Akapitzlist"/>
+        <w:pStyle w:val="ListParagraph"/>
         <w:numPr>
           <w:ilvl w:val="0"/>
           <w:numId w:val="12"/>
@@ -3230,7 +3230,7 @@
     </w:p>
     <w:p>
       <w:pPr>
-        <w:pStyle w:val="Akapitzlist"/>
+        <w:pStyle w:val="ListParagraph"/>
         <w:numPr>
           <w:ilvl w:val="0"/>
           <w:numId w:val="12"/>
@@ -3242,7 +3242,7 @@
     </w:p>
     <w:p>
       <w:pPr>
-        <w:pStyle w:val="Akapitzlist"/>
+        <w:pStyle w:val="ListParagraph"/>
         <w:numPr>
           <w:ilvl w:val="0"/>
           <w:numId w:val="12"/>
@@ -3254,7 +3254,7 @@
     </w:p>
     <w:p>
       <w:pPr>
-        <w:pStyle w:val="Akapitzlist"/>
+        <w:pStyle w:val="ListParagraph"/>
         <w:numPr>
           <w:ilvl w:val="0"/>
           <w:numId w:val="12"/>
@@ -3269,7 +3269,7 @@
     </w:p>
     <w:p>
       <w:pPr>
-        <w:pStyle w:val="Akapitzlist"/>
+        <w:pStyle w:val="ListParagraph"/>
         <w:numPr>
           <w:ilvl w:val="0"/>
           <w:numId w:val="12"/>
@@ -3281,7 +3281,7 @@
     </w:p>
     <w:p>
       <w:pPr>
-        <w:pStyle w:val="Akapitzlist"/>
+        <w:pStyle w:val="ListParagraph"/>
         <w:numPr>
           <w:ilvl w:val="0"/>
           <w:numId w:val="12"/>
@@ -3293,7 +3293,7 @@
     </w:p>
     <w:p>
       <w:pPr>
-        <w:pStyle w:val="Akapitzlist"/>
+        <w:pStyle w:val="ListParagraph"/>
         <w:numPr>
           <w:ilvl w:val="0"/>
           <w:numId w:val="12"/>
@@ -3310,7 +3310,7 @@
     </w:p>
     <w:p>
       <w:pPr>
-        <w:pStyle w:val="Akapitzlist"/>
+        <w:pStyle w:val="ListParagraph"/>
         <w:numPr>
           <w:ilvl w:val="0"/>
           <w:numId w:val="12"/>
@@ -3322,7 +3322,7 @@
     </w:p>
     <w:p>
       <w:pPr>
-        <w:pStyle w:val="Akapitzlist"/>
+        <w:pStyle w:val="ListParagraph"/>
         <w:numPr>
           <w:ilvl w:val="0"/>
           <w:numId w:val="12"/>
@@ -3334,7 +3334,7 @@
     </w:p>
     <w:p>
       <w:pPr>
-        <w:pStyle w:val="Akapitzlist"/>
+        <w:pStyle w:val="ListParagraph"/>
         <w:numPr>
           <w:ilvl w:val="0"/>
           <w:numId w:val="12"/>
@@ -3346,7 +3346,7 @@
     </w:p>
     <w:p>
       <w:pPr>
-        <w:pStyle w:val="Akapitzlist"/>
+        <w:pStyle w:val="ListParagraph"/>
         <w:numPr>
           <w:ilvl w:val="0"/>
           <w:numId w:val="12"/>
@@ -3358,7 +3358,7 @@
     </w:p>
     <w:p>
       <w:pPr>
-        <w:pStyle w:val="Akapitzlist"/>
+        <w:pStyle w:val="ListParagraph"/>
         <w:numPr>
           <w:ilvl w:val="0"/>
           <w:numId w:val="12"/>
@@ -3370,7 +3370,7 @@
     </w:p>
     <w:p>
       <w:pPr>
-        <w:pStyle w:val="Akapitzlist"/>
+        <w:pStyle w:val="ListParagraph"/>
         <w:numPr>
           <w:ilvl w:val="0"/>
           <w:numId w:val="12"/>
@@ -3382,7 +3382,7 @@
     </w:p>
     <w:p>
       <w:pPr>
-        <w:pStyle w:val="Akapitzlist"/>
+        <w:pStyle w:val="ListParagraph"/>
         <w:numPr>
           <w:ilvl w:val="0"/>
           <w:numId w:val="4"/>
@@ -3394,7 +3394,7 @@
     </w:p>
     <w:p>
       <w:pPr>
-        <w:pStyle w:val="Akapitzlist"/>
+        <w:pStyle w:val="ListParagraph"/>
         <w:numPr>
           <w:ilvl w:val="0"/>
           <w:numId w:val="4"/>
@@ -3407,7 +3407,7 @@
     </w:p>
     <w:p>
       <w:pPr>
-        <w:pStyle w:val="Akapitzlist"/>
+        <w:pStyle w:val="ListParagraph"/>
         <w:numPr>
           <w:ilvl w:val="0"/>
           <w:numId w:val="4"/>
@@ -3416,52 +3416,42 @@
           <w:color w:val="FF0000"/>
         </w:rPr>
       </w:pPr>
+      <w:bookmarkStart w:id="9" w:name="_GoBack"/>
+      <w:bookmarkEnd w:id="9"/>
       <w:r>
         <w:rPr>
           <w:color w:val="FF0000"/>
         </w:rPr>
-        <w:t>ust</w:t>
-      </w:r>
-      <w:r>
+        <w:t>ustP – wartość prawdopodobieństwa wystąpienia awarii [0,1]</w:t>
+      </w:r>
+    </w:p>
+    <w:p>
+      <w:pPr>
+        <w:pStyle w:val="ListParagraph"/>
+        <w:numPr>
+          <w:ilvl w:val="0"/>
+          <w:numId w:val="4"/>
+        </w:numPr>
         <w:rPr>
           <w:color w:val="FF0000"/>
         </w:rPr>
-        <w:t>P – wartość prawdopodobieństwa wystąpienia awarii [0,1]</w:t>
-      </w:r>
-    </w:p>
-    <w:p>
-      <w:pPr>
-        <w:pStyle w:val="Akapitzlist"/>
-        <w:numPr>
-          <w:ilvl w:val="0"/>
-          <w:numId w:val="4"/>
-        </w:numPr>
+      </w:pPr>
+      <w:r>
         <w:rPr>
           <w:color w:val="FF0000"/>
         </w:rPr>
-      </w:pPr>
-      <w:r>
-        <w:rPr>
-          <w:color w:val="FF0000"/>
-        </w:rPr>
-        <w:t>ust</w:t>
-      </w:r>
-      <w:r>
-        <w:rPr>
-          <w:color w:val="FF0000"/>
-        </w:rPr>
-        <w:t>EN – wartość określająca stan stanowiska [0,1]</w:t>
-      </w:r>
-    </w:p>
-    <w:p>
-      <w:pPr>
-        <w:pStyle w:val="Nagwek2"/>
-      </w:pPr>
-      <w:bookmarkStart w:id="9" w:name="_Toc484860332"/>
+        <w:t>ustEN – wartość określająca stan stanowiska [0,1]</w:t>
+      </w:r>
+    </w:p>
+    <w:p>
+      <w:pPr>
+        <w:pStyle w:val="Heading2"/>
+      </w:pPr>
+      <w:bookmarkStart w:id="10" w:name="_Toc484860332"/>
       <w:r>
         <w:t>Stanowisko montażu elementów plastikowych krzesła</w:t>
       </w:r>
-      <w:bookmarkEnd w:id="9"/>
+      <w:bookmarkEnd w:id="10"/>
     </w:p>
     <w:p>
       <w:r>
@@ -3478,7 +3468,7 @@
     </w:p>
     <w:p>
       <w:pPr>
-        <w:pStyle w:val="Akapitzlist"/>
+        <w:pStyle w:val="ListParagraph"/>
         <w:numPr>
           <w:ilvl w:val="0"/>
           <w:numId w:val="14"/>
@@ -3496,7 +3486,7 @@
     </w:p>
     <w:p>
       <w:pPr>
-        <w:pStyle w:val="Akapitzlist"/>
+        <w:pStyle w:val="ListParagraph"/>
         <w:numPr>
           <w:ilvl w:val="0"/>
           <w:numId w:val="14"/>
@@ -3520,7 +3510,7 @@
     </w:p>
     <w:p>
       <w:pPr>
-        <w:pStyle w:val="Akapitzlist"/>
+        <w:pStyle w:val="ListParagraph"/>
         <w:numPr>
           <w:ilvl w:val="0"/>
           <w:numId w:val="14"/>
@@ -3537,7 +3527,7 @@
     </w:p>
     <w:p>
       <w:pPr>
-        <w:pStyle w:val="Akapitzlist"/>
+        <w:pStyle w:val="ListParagraph"/>
         <w:numPr>
           <w:ilvl w:val="0"/>
           <w:numId w:val="14"/>
@@ -3552,46 +3542,40 @@
     </w:p>
     <w:p>
       <w:pPr>
-        <w:pStyle w:val="Akapitzlist"/>
+        <w:pStyle w:val="ListParagraph"/>
         <w:numPr>
           <w:ilvl w:val="0"/>
           <w:numId w:val="14"/>
         </w:numPr>
       </w:pPr>
       <w:r>
-        <w:t>sp</w:t>
-      </w:r>
-      <w:r>
-        <w:t>P – wartość prawdopodobieństwa wystąpienia awarii [0,1]</w:t>
-      </w:r>
-    </w:p>
-    <w:p>
-      <w:pPr>
-        <w:pStyle w:val="Akapitzlist"/>
+        <w:t>spP – wartość prawdopodobieństwa wystąpienia awarii [0,1]</w:t>
+      </w:r>
+    </w:p>
+    <w:p>
+      <w:pPr>
+        <w:pStyle w:val="ListParagraph"/>
         <w:numPr>
           <w:ilvl w:val="0"/>
           <w:numId w:val="14"/>
         </w:numPr>
       </w:pPr>
       <w:r>
-        <w:t>sp</w:t>
-      </w:r>
-      <w:r>
-        <w:t>EN – wartość określająca stan stanowiska [0,1]</w:t>
-      </w:r>
-    </w:p>
-    <w:p>
-      <w:pPr>
-        <w:pStyle w:val="Nagwek2"/>
-      </w:pPr>
-      <w:bookmarkStart w:id="10" w:name="_Toc484860333"/>
+        <w:t>spEN – wartość określająca stan stanowiska [0,1]</w:t>
+      </w:r>
+    </w:p>
+    <w:p>
+      <w:pPr>
+        <w:pStyle w:val="Heading2"/>
+      </w:pPr>
+      <w:bookmarkStart w:id="11" w:name="_Toc484860333"/>
       <w:r>
         <w:t>Stano</w:t>
       </w:r>
       <w:r>
         <w:t>wisko kontroli jakości</w:t>
       </w:r>
-      <w:bookmarkEnd w:id="10"/>
+      <w:bookmarkEnd w:id="11"/>
     </w:p>
     <w:p>
       <w:r>
@@ -3605,7 +3589,7 @@
     </w:p>
     <w:p>
       <w:pPr>
-        <w:pStyle w:val="Akapitzlist"/>
+        <w:pStyle w:val="ListParagraph"/>
         <w:numPr>
           <w:ilvl w:val="0"/>
           <w:numId w:val="14"/>
@@ -3625,7 +3609,7 @@
     </w:p>
     <w:p>
       <w:pPr>
-        <w:pStyle w:val="Akapitzlist"/>
+        <w:pStyle w:val="ListParagraph"/>
         <w:numPr>
           <w:ilvl w:val="0"/>
           <w:numId w:val="16"/>
@@ -3643,7 +3627,7 @@
     </w:p>
     <w:p>
       <w:pPr>
-        <w:pStyle w:val="Akapitzlist"/>
+        <w:pStyle w:val="ListParagraph"/>
         <w:numPr>
           <w:ilvl w:val="0"/>
           <w:numId w:val="16"/>
@@ -3655,13 +3639,13 @@
     </w:p>
     <w:p>
       <w:pPr>
-        <w:pStyle w:val="Nagwek2"/>
-      </w:pPr>
-      <w:bookmarkStart w:id="11" w:name="_Toc484860334"/>
+        <w:pStyle w:val="Heading2"/>
+      </w:pPr>
+      <w:bookmarkStart w:id="12" w:name="_Toc484860334"/>
       <w:r>
         <w:t>Magazyn produktów</w:t>
       </w:r>
-      <w:bookmarkEnd w:id="11"/>
+      <w:bookmarkEnd w:id="12"/>
     </w:p>
     <w:p>
       <w:r>
@@ -3675,7 +3659,7 @@
     </w:p>
     <w:p>
       <w:pPr>
-        <w:pStyle w:val="Akapitzlist"/>
+        <w:pStyle w:val="ListParagraph"/>
         <w:numPr>
           <w:ilvl w:val="0"/>
           <w:numId w:val="11"/>
@@ -3687,7 +3671,7 @@
     </w:p>
     <w:p>
       <w:pPr>
-        <w:pStyle w:val="Akapitzlist"/>
+        <w:pStyle w:val="ListParagraph"/>
         <w:numPr>
           <w:ilvl w:val="0"/>
           <w:numId w:val="11"/>
@@ -3699,7 +3683,7 @@
     </w:p>
     <w:p>
       <w:pPr>
-        <w:pStyle w:val="Akapitzlist"/>
+        <w:pStyle w:val="ListParagraph"/>
         <w:numPr>
           <w:ilvl w:val="0"/>
           <w:numId w:val="11"/>
@@ -3711,7 +3695,7 @@
     </w:p>
     <w:p>
       <w:pPr>
-        <w:pStyle w:val="Akapitzlist"/>
+        <w:pStyle w:val="ListParagraph"/>
         <w:numPr>
           <w:ilvl w:val="0"/>
           <w:numId w:val="11"/>
@@ -3723,16 +3707,16 @@
     </w:p>
     <w:p>
       <w:pPr>
-        <w:pStyle w:val="Nagwek2"/>
-      </w:pPr>
-      <w:bookmarkStart w:id="12" w:name="_Toc484860335"/>
+        <w:pStyle w:val="Heading2"/>
+      </w:pPr>
+      <w:bookmarkStart w:id="13" w:name="_Toc484860335"/>
       <w:r>
         <w:t>Handy</w:t>
       </w:r>
       <w:r>
         <w:t>man</w:t>
       </w:r>
-      <w:bookmarkEnd w:id="12"/>
+      <w:bookmarkEnd w:id="13"/>
     </w:p>
     <w:p>
       <w:r>
@@ -3747,7 +3731,7 @@
     </w:p>
     <w:p>
       <w:pPr>
-        <w:pStyle w:val="Akapitzlist"/>
+        <w:pStyle w:val="ListParagraph"/>
         <w:numPr>
           <w:ilvl w:val="0"/>
           <w:numId w:val="17"/>
@@ -3774,7 +3758,7 @@
     </w:p>
     <w:p>
       <w:pPr>
-        <w:pStyle w:val="Akapitzlist"/>
+        <w:pStyle w:val="ListParagraph"/>
         <w:numPr>
           <w:ilvl w:val="0"/>
           <w:numId w:val="17"/>
@@ -3786,7 +3770,7 @@
     </w:p>
     <w:p>
       <w:pPr>
-        <w:pStyle w:val="Akapitzlist"/>
+        <w:pStyle w:val="ListParagraph"/>
         <w:numPr>
           <w:ilvl w:val="0"/>
           <w:numId w:val="17"/>
@@ -3800,21 +3784,12 @@
           <w:noProof/>
           <w:color w:val="FF0000"/>
         </w:rPr>
-        <w:t>xP – wyst</w:t>
-      </w:r>
-      <w:bookmarkStart w:id="13" w:name="_GoBack"/>
-      <w:bookmarkEnd w:id="13"/>
-      <w:r>
-        <w:rPr>
-          <w:noProof/>
-          <w:color w:val="FF0000"/>
-        </w:rPr>
-        <w:t>ąpienie awarii na x stanowisku ?</w:t>
-      </w:r>
-    </w:p>
-    <w:p>
-      <w:pPr>
-        <w:pStyle w:val="Nagwek1"/>
+        <w:t>xP – wystąpienie awarii na x stanowisku ?</w:t>
+      </w:r>
+    </w:p>
+    <w:p>
+      <w:pPr>
+        <w:pStyle w:val="Heading1"/>
       </w:pPr>
       <w:r>
         <w:br w:type="column"/>
@@ -3858,715 +3833,246 @@
       <w:bookmarkEnd w:id="15"/>
     </w:p>
     <w:p>
+      <w:pPr>
+        <w:pStyle w:val="Heading2A"/>
+      </w:pPr>
+      <w:bookmarkStart w:id="16" w:name="_Toc484860338"/>
+      <w:r>
+        <w:t xml:space="preserve">4.2 </w:t>
+      </w:r>
+      <w:r>
+        <w:tab/>
+        <w:t>Stanowisko spawania ramy krzesła</w:t>
+      </w:r>
+      <w:bookmarkEnd w:id="16"/>
+    </w:p>
+    <w:p>
+      <w:pPr>
+        <w:pStyle w:val="Heading2A"/>
+      </w:pPr>
+      <w:bookmarkStart w:id="17" w:name="_Toc484860339"/>
+      <w:r>
+        <w:t xml:space="preserve">4.3 </w:t>
+      </w:r>
+      <w:r>
+        <w:tab/>
+      </w:r>
+      <w:r>
+        <w:t>Stanowisko dodatkowej obrobki ramy krzesła</w:t>
+      </w:r>
+      <w:bookmarkEnd w:id="17"/>
+    </w:p>
+    <w:p>
+      <w:pPr>
+        <w:pStyle w:val="Heading2A"/>
+      </w:pPr>
+      <w:bookmarkStart w:id="18" w:name="_Toc484860340"/>
+      <w:r>
+        <w:t>4.4</w:t>
+      </w:r>
+      <w:r>
+        <w:tab/>
+        <w:t>Stanowisko montażu ramy fotelu</w:t>
+      </w:r>
+      <w:bookmarkEnd w:id="18"/>
+    </w:p>
+    <w:p>
+      <w:pPr>
+        <w:pStyle w:val="Heading2A"/>
+      </w:pPr>
+      <w:bookmarkStart w:id="19" w:name="_Toc484860341"/>
+      <w:r>
+        <w:t>4.5</w:t>
+      </w:r>
+      <w:r>
+        <w:tab/>
+        <w:t>Uniwersalne stanowisko tapicerskie</w:t>
+      </w:r>
+    </w:p>
+    <w:p>
+      <w:pPr>
+        <w:pStyle w:val="Heading2A"/>
+      </w:pPr>
+      <w:r>
+        <w:t>4.6</w:t>
+      </w:r>
+      <w:r>
+        <w:tab/>
+        <w:t>Stanowisko montażu elementów plastikowych krzesła</w:t>
+      </w:r>
+      <w:bookmarkEnd w:id="19"/>
+    </w:p>
+    <w:p>
+      <w:pPr>
+        <w:pStyle w:val="Heading2A"/>
+      </w:pPr>
+      <w:bookmarkStart w:id="20" w:name="_Toc484860342"/>
+      <w:r>
+        <w:t>4.7</w:t>
+      </w:r>
+      <w:r>
+        <w:tab/>
+        <w:t>Stanowisko kontroli jakości</w:t>
+      </w:r>
+      <w:bookmarkEnd w:id="20"/>
+    </w:p>
+    <w:p>
+      <w:pPr>
+        <w:pStyle w:val="Heading2A"/>
+      </w:pPr>
+      <w:bookmarkStart w:id="21" w:name="_Toc484860343"/>
+      <w:r>
+        <w:t>4</w:t>
+      </w:r>
+      <w:r>
+        <w:t xml:space="preserve">.8 </w:t>
+      </w:r>
+      <w:r>
+        <w:tab/>
+        <w:t>Magazyn produktów</w:t>
+      </w:r>
+      <w:bookmarkEnd w:id="21"/>
+    </w:p>
+    <w:p>
+      <w:pPr>
+        <w:pStyle w:val="Heading2A"/>
+      </w:pPr>
+      <w:bookmarkStart w:id="22" w:name="_Toc484860344"/>
+      <w:r>
+        <w:t>4.9</w:t>
+      </w:r>
+      <w:r>
+        <w:tab/>
+        <w:t>Handyman</w:t>
+      </w:r>
+      <w:bookmarkEnd w:id="22"/>
+    </w:p>
+    <w:p/>
+    <w:p>
+      <w:pPr>
+        <w:pStyle w:val="Heading1"/>
+      </w:pPr>
+      <w:bookmarkStart w:id="23" w:name="_Toc484860345"/>
+      <w:r>
+        <w:t>5. Koordynator zdarzeniowy</w:t>
+      </w:r>
+      <w:bookmarkEnd w:id="23"/>
+    </w:p>
+    <w:p>
+      <w:r>
+        <w:t>Do symulacji opisanym wyżej procesem zdecydowaliśmy się zastosować koordynator zdarzeniowy. Jest to najprostszy w implementacji koordynator, lecz zupełnie wystarczający w naszym przypadku do przeprowadzenia skutecznej symulacji.</w:t>
+      </w:r>
+    </w:p>
+    <w:p>
+      <w:r>
+        <w:t>Koordynator zdarzeniowy ma dostęp do dwóch list:</w:t>
+      </w:r>
+    </w:p>
+    <w:p>
+      <w:pPr>
+        <w:pStyle w:val="ListParagraph"/>
+        <w:numPr>
+          <w:ilvl w:val="0"/>
+          <w:numId w:val="19"/>
+        </w:numPr>
+      </w:pPr>
+      <w:r>
+        <w:t>Lista przyszłych zdarzeń</w:t>
+      </w:r>
+    </w:p>
+    <w:p>
+      <w:pPr>
+        <w:pStyle w:val="ListParagraph"/>
+        <w:numPr>
+          <w:ilvl w:val="0"/>
+          <w:numId w:val="19"/>
+        </w:numPr>
+      </w:pPr>
+      <w:r>
+        <w:t>Lista bieżących zdarzeń</w:t>
+      </w:r>
+    </w:p>
+    <w:p>
+      <w:r>
+        <w:t>Cykl pracy koordynatora zdarzeniowego:</w:t>
+      </w:r>
+    </w:p>
+    <w:p>
+      <w:pPr>
+        <w:pStyle w:val="ListParagraph"/>
+        <w:numPr>
+          <w:ilvl w:val="0"/>
+          <w:numId w:val="20"/>
+        </w:numPr>
+      </w:pPr>
+      <w:r>
+        <w:t>Skanowanie czasu symulacji</w:t>
+      </w:r>
+    </w:p>
+    <w:p>
+      <w:pPr>
+        <w:pStyle w:val="ListParagraph"/>
+        <w:numPr>
+          <w:ilvl w:val="1"/>
+          <w:numId w:val="20"/>
+        </w:numPr>
+      </w:pPr>
+      <w:r>
+        <w:t>Przeszukanie listy przyszłych zdarzeń i określenie czasu następnego zdarzenia</w:t>
+      </w:r>
+    </w:p>
+    <w:p>
+      <w:pPr>
+        <w:pStyle w:val="ListParagraph"/>
+        <w:numPr>
+          <w:ilvl w:val="1"/>
+          <w:numId w:val="20"/>
+        </w:numPr>
+      </w:pPr>
+      <w:r>
+        <w:t>Aktualizacja czasu symulacji</w:t>
+      </w:r>
+    </w:p>
+    <w:p>
+      <w:pPr>
+        <w:pStyle w:val="ListParagraph"/>
+        <w:numPr>
+          <w:ilvl w:val="1"/>
+          <w:numId w:val="20"/>
+        </w:numPr>
+      </w:pPr>
+      <w:r>
+        <w:t>Przesunięcie odpowiednich zdarzeń między listami</w:t>
+      </w:r>
+    </w:p>
+    <w:p>
+      <w:pPr>
+        <w:pStyle w:val="ListParagraph"/>
+        <w:numPr>
+          <w:ilvl w:val="0"/>
+          <w:numId w:val="20"/>
+        </w:numPr>
+      </w:pPr>
+      <w:r>
+        <w:t>Wykonanie procedur i funkcji odpowiednich zdarzeń z listy bieżącej</w:t>
+      </w:r>
+    </w:p>
+    <w:p/>
+    <w:p>
+      <w:r>
+        <w:t>Schemat blokowy obrazujący obsługę przybywającego zdarzenia:</w:t>
+      </w:r>
+    </w:p>
+    <w:p>
+      <w:pPr>
+        <w:jc w:val="center"/>
+      </w:pPr>
       <w:r>
         <w:rPr>
           <w:noProof/>
           <w:lang w:eastAsia="pl-PL"/>
         </w:rPr>
-        <w:drawing>
-          <wp:inline distT="0" distB="0" distL="0" distR="0" wp14:anchorId="175F5A33" wp14:editId="40141D69">
-            <wp:extent cx="5762625" cy="7867650"/>
-            <wp:effectExtent l="0" t="0" r="9525" b="0"/>
-            <wp:docPr id="2" name="Picture 2" descr="C:\Users\Avert Second\Documents\studia\III rok - semestr 6\Symulacja i sterowanie procesów dyskretnych\projekt\4.1\magazyn polproduktow.png"/>
-            <wp:cNvGraphicFramePr>
-              <a:graphicFrameLocks xmlns:a="http://schemas.openxmlformats.org/drawingml/2006/main" noChangeAspect="1"/>
-            </wp:cNvGraphicFramePr>
-            <a:graphic xmlns:a="http://schemas.openxmlformats.org/drawingml/2006/main">
-              <a:graphicData uri="http://schemas.openxmlformats.org/drawingml/2006/picture">
-                <pic:pic xmlns:pic="http://schemas.openxmlformats.org/drawingml/2006/picture">
-                  <pic:nvPicPr>
-                    <pic:cNvPr id="0" name="Picture 2" descr="C:\Users\Avert Second\Documents\studia\III rok - semestr 6\Symulacja i sterowanie procesów dyskretnych\projekt\4.1\magazyn polproduktow.png"/>
-                    <pic:cNvPicPr>
-                      <a:picLocks noChangeAspect="1" noChangeArrowheads="1"/>
-                    </pic:cNvPicPr>
-                  </pic:nvPicPr>
-                  <pic:blipFill>
-                    <a:blip r:embed="rId6">
-                      <a:extLst>
-                        <a:ext uri="{28A0092B-C50C-407E-A947-70E740481C1C}">
-                          <a14:useLocalDpi xmlns:a14="http://schemas.microsoft.com/office/drawing/2010/main" val="0"/>
-                        </a:ext>
-                      </a:extLst>
-                    </a:blip>
-                    <a:srcRect/>
-                    <a:stretch>
-                      <a:fillRect/>
-                    </a:stretch>
-                  </pic:blipFill>
-                  <pic:spPr bwMode="auto">
-                    <a:xfrm>
-                      <a:off x="0" y="0"/>
-                      <a:ext cx="5762625" cy="7867650"/>
-                    </a:xfrm>
-                    <a:prstGeom prst="rect">
-                      <a:avLst/>
-                    </a:prstGeom>
-                    <a:noFill/>
-                    <a:ln>
-                      <a:noFill/>
-                    </a:ln>
-                  </pic:spPr>
-                </pic:pic>
-              </a:graphicData>
-            </a:graphic>
-          </wp:inline>
-        </w:drawing>
-      </w:r>
-    </w:p>
-    <w:p>
-      <w:pPr>
-        <w:pStyle w:val="Heading2A"/>
-      </w:pPr>
-      <w:r>
-        <w:br w:type="column"/>
-      </w:r>
-      <w:bookmarkStart w:id="16" w:name="_Toc484860338"/>
-      <w:r>
         <w:lastRenderedPageBreak/>
-        <w:t xml:space="preserve">4.2 </w:t>
-      </w:r>
-      <w:r>
-        <w:tab/>
-        <w:t>Stanowisko spawania ramy krzesła</w:t>
-      </w:r>
-      <w:bookmarkEnd w:id="16"/>
-    </w:p>
-    <w:p>
-      <w:r>
-        <w:rPr>
-          <w:noProof/>
-          <w:lang w:eastAsia="pl-PL"/>
-        </w:rPr>
-        <w:drawing>
-          <wp:inline distT="0" distB="0" distL="0" distR="0" wp14:anchorId="765EF524" wp14:editId="33EF5007">
-            <wp:extent cx="5762625" cy="3333750"/>
-            <wp:effectExtent l="0" t="0" r="9525" b="0"/>
-            <wp:docPr id="3" name="Picture 3" descr="C:\Users\Avert Second\Documents\studia\III rok - semestr 6\Symulacja i sterowanie procesów dyskretnych\projekt\4.1\stanowisko spawania ramy krzesla.png"/>
-            <wp:cNvGraphicFramePr>
-              <a:graphicFrameLocks xmlns:a="http://schemas.openxmlformats.org/drawingml/2006/main" noChangeAspect="1"/>
-            </wp:cNvGraphicFramePr>
-            <a:graphic xmlns:a="http://schemas.openxmlformats.org/drawingml/2006/main">
-              <a:graphicData uri="http://schemas.openxmlformats.org/drawingml/2006/picture">
-                <pic:pic xmlns:pic="http://schemas.openxmlformats.org/drawingml/2006/picture">
-                  <pic:nvPicPr>
-                    <pic:cNvPr id="0" name="Picture 3" descr="C:\Users\Avert Second\Documents\studia\III rok - semestr 6\Symulacja i sterowanie procesów dyskretnych\projekt\4.1\stanowisko spawania ramy krzesla.png"/>
-                    <pic:cNvPicPr>
-                      <a:picLocks noChangeAspect="1" noChangeArrowheads="1"/>
-                    </pic:cNvPicPr>
-                  </pic:nvPicPr>
-                  <pic:blipFill>
-                    <a:blip r:embed="rId7">
-                      <a:extLst>
-                        <a:ext uri="{28A0092B-C50C-407E-A947-70E740481C1C}">
-                          <a14:useLocalDpi xmlns:a14="http://schemas.microsoft.com/office/drawing/2010/main" val="0"/>
-                        </a:ext>
-                      </a:extLst>
-                    </a:blip>
-                    <a:srcRect/>
-                    <a:stretch>
-                      <a:fillRect/>
-                    </a:stretch>
-                  </pic:blipFill>
-                  <pic:spPr bwMode="auto">
-                    <a:xfrm>
-                      <a:off x="0" y="0"/>
-                      <a:ext cx="5762625" cy="3333750"/>
-                    </a:xfrm>
-                    <a:prstGeom prst="rect">
-                      <a:avLst/>
-                    </a:prstGeom>
-                    <a:noFill/>
-                    <a:ln>
-                      <a:noFill/>
-                    </a:ln>
-                  </pic:spPr>
-                </pic:pic>
-              </a:graphicData>
-            </a:graphic>
-          </wp:inline>
-        </w:drawing>
-      </w:r>
-    </w:p>
-    <w:p>
-      <w:pPr>
-        <w:pStyle w:val="Heading2A"/>
-      </w:pPr>
-      <w:bookmarkStart w:id="17" w:name="_Toc484860339"/>
-      <w:r>
-        <w:t xml:space="preserve">4.3 </w:t>
-      </w:r>
-      <w:r>
-        <w:tab/>
-      </w:r>
-      <w:r>
-        <w:t>Stanowisko dodatkowej obrobki ramy krzesła</w:t>
-      </w:r>
-      <w:bookmarkEnd w:id="17"/>
-    </w:p>
-    <w:p>
-      <w:r>
-        <w:rPr>
-          <w:noProof/>
-          <w:lang w:eastAsia="pl-PL"/>
-        </w:rPr>
-        <w:drawing>
-          <wp:inline distT="0" distB="0" distL="0" distR="0" wp14:anchorId="181E42B8" wp14:editId="5BF24B08">
-            <wp:extent cx="5753100" cy="1695450"/>
-            <wp:effectExtent l="0" t="0" r="0" b="0"/>
-            <wp:docPr id="6" name="Picture 6" descr="C:\Users\Avert Second\Documents\studia\III rok - semestr 6\Symulacja i sterowanie procesów dyskretnych\projekt\4.1\stanowisko dodatkowej obrobki ramy krzesla.png"/>
-            <wp:cNvGraphicFramePr>
-              <a:graphicFrameLocks xmlns:a="http://schemas.openxmlformats.org/drawingml/2006/main" noChangeAspect="1"/>
-            </wp:cNvGraphicFramePr>
-            <a:graphic xmlns:a="http://schemas.openxmlformats.org/drawingml/2006/main">
-              <a:graphicData uri="http://schemas.openxmlformats.org/drawingml/2006/picture">
-                <pic:pic xmlns:pic="http://schemas.openxmlformats.org/drawingml/2006/picture">
-                  <pic:nvPicPr>
-                    <pic:cNvPr id="0" name="Picture 6" descr="C:\Users\Avert Second\Documents\studia\III rok - semestr 6\Symulacja i sterowanie procesów dyskretnych\projekt\4.1\stanowisko dodatkowej obrobki ramy krzesla.png"/>
-                    <pic:cNvPicPr>
-                      <a:picLocks noChangeAspect="1" noChangeArrowheads="1"/>
-                    </pic:cNvPicPr>
-                  </pic:nvPicPr>
-                  <pic:blipFill>
-                    <a:blip r:embed="rId8">
-                      <a:extLst>
-                        <a:ext uri="{28A0092B-C50C-407E-A947-70E740481C1C}">
-                          <a14:useLocalDpi xmlns:a14="http://schemas.microsoft.com/office/drawing/2010/main" val="0"/>
-                        </a:ext>
-                      </a:extLst>
-                    </a:blip>
-                    <a:srcRect/>
-                    <a:stretch>
-                      <a:fillRect/>
-                    </a:stretch>
-                  </pic:blipFill>
-                  <pic:spPr bwMode="auto">
-                    <a:xfrm>
-                      <a:off x="0" y="0"/>
-                      <a:ext cx="5753100" cy="1695450"/>
-                    </a:xfrm>
-                    <a:prstGeom prst="rect">
-                      <a:avLst/>
-                    </a:prstGeom>
-                    <a:noFill/>
-                    <a:ln>
-                      <a:noFill/>
-                    </a:ln>
-                  </pic:spPr>
-                </pic:pic>
-              </a:graphicData>
-            </a:graphic>
-          </wp:inline>
-        </w:drawing>
-      </w:r>
-    </w:p>
-    <w:p>
-      <w:pPr>
-        <w:pStyle w:val="Heading2A"/>
-      </w:pPr>
-      <w:r>
-        <w:br w:type="column"/>
-      </w:r>
-      <w:bookmarkStart w:id="18" w:name="_Toc484860340"/>
-      <w:r>
-        <w:lastRenderedPageBreak/>
-        <w:t>4.4</w:t>
-      </w:r>
-      <w:r>
-        <w:tab/>
-        <w:t>Stanowisko montażu ramy fotelu</w:t>
-      </w:r>
-      <w:bookmarkEnd w:id="18"/>
-    </w:p>
-    <w:p>
-      <w:r>
-        <w:rPr>
-          <w:noProof/>
-          <w:lang w:eastAsia="pl-PL"/>
-        </w:rPr>
-        <w:drawing>
-          <wp:inline distT="0" distB="0" distL="0" distR="0" wp14:anchorId="0E10C52A" wp14:editId="34688492">
-            <wp:extent cx="5753100" cy="3495675"/>
-            <wp:effectExtent l="0" t="0" r="0" b="9525"/>
-            <wp:docPr id="7" name="Picture 7" descr="C:\Users\Avert Second\Documents\studia\III rok - semestr 6\Symulacja i sterowanie procesów dyskretnych\projekt\4.1\stanowisko montazu ramy fotelu.png"/>
-            <wp:cNvGraphicFramePr>
-              <a:graphicFrameLocks xmlns:a="http://schemas.openxmlformats.org/drawingml/2006/main" noChangeAspect="1"/>
-            </wp:cNvGraphicFramePr>
-            <a:graphic xmlns:a="http://schemas.openxmlformats.org/drawingml/2006/main">
-              <a:graphicData uri="http://schemas.openxmlformats.org/drawingml/2006/picture">
-                <pic:pic xmlns:pic="http://schemas.openxmlformats.org/drawingml/2006/picture">
-                  <pic:nvPicPr>
-                    <pic:cNvPr id="0" name="Picture 7" descr="C:\Users\Avert Second\Documents\studia\III rok - semestr 6\Symulacja i sterowanie procesów dyskretnych\projekt\4.1\stanowisko montazu ramy fotelu.png"/>
-                    <pic:cNvPicPr>
-                      <a:picLocks noChangeAspect="1" noChangeArrowheads="1"/>
-                    </pic:cNvPicPr>
-                  </pic:nvPicPr>
-                  <pic:blipFill>
-                    <a:blip r:embed="rId9">
-                      <a:extLst>
-                        <a:ext uri="{28A0092B-C50C-407E-A947-70E740481C1C}">
-                          <a14:useLocalDpi xmlns:a14="http://schemas.microsoft.com/office/drawing/2010/main" val="0"/>
-                        </a:ext>
-                      </a:extLst>
-                    </a:blip>
-                    <a:srcRect/>
-                    <a:stretch>
-                      <a:fillRect/>
-                    </a:stretch>
-                  </pic:blipFill>
-                  <pic:spPr bwMode="auto">
-                    <a:xfrm>
-                      <a:off x="0" y="0"/>
-                      <a:ext cx="5753100" cy="3495675"/>
-                    </a:xfrm>
-                    <a:prstGeom prst="rect">
-                      <a:avLst/>
-                    </a:prstGeom>
-                    <a:noFill/>
-                    <a:ln>
-                      <a:noFill/>
-                    </a:ln>
-                  </pic:spPr>
-                </pic:pic>
-              </a:graphicData>
-            </a:graphic>
-          </wp:inline>
-        </w:drawing>
-      </w:r>
-    </w:p>
-    <w:p>
-      <w:pPr>
-        <w:pStyle w:val="Heading2A"/>
-      </w:pPr>
-      <w:bookmarkStart w:id="19" w:name="_Toc484860341"/>
-      <w:r>
-        <w:t>4.5</w:t>
-      </w:r>
-      <w:r>
-        <w:tab/>
-        <w:t>Uniwersalne stanowisko tapicerskie</w:t>
-      </w:r>
-    </w:p>
-    <w:p>
-      <w:pPr>
-        <w:pStyle w:val="Heading2A"/>
-      </w:pPr>
-    </w:p>
-    <w:p>
-      <w:pPr>
-        <w:pStyle w:val="Heading2A"/>
-      </w:pPr>
-      <w:r>
-        <w:t>4.6</w:t>
-      </w:r>
-      <w:r>
-        <w:tab/>
-        <w:t>Stanowisko montażu elementów plastikowych krzesła</w:t>
-      </w:r>
-      <w:bookmarkEnd w:id="19"/>
-    </w:p>
-    <w:p>
-      <w:r>
-        <w:rPr>
-          <w:noProof/>
-          <w:lang w:eastAsia="pl-PL"/>
-        </w:rPr>
-        <w:drawing>
-          <wp:inline distT="0" distB="0" distL="0" distR="0" wp14:anchorId="690C3C0F" wp14:editId="1568F134">
-            <wp:extent cx="5762625" cy="3276600"/>
-            <wp:effectExtent l="0" t="0" r="9525" b="0"/>
-            <wp:docPr id="8" name="Picture 8" descr="C:\Users\Avert Second\Documents\studia\III rok - semestr 6\Symulacja i sterowanie procesów dyskretnych\projekt\4.1\stanowisko montazu elementow plastikowych.png"/>
-            <wp:cNvGraphicFramePr>
-              <a:graphicFrameLocks xmlns:a="http://schemas.openxmlformats.org/drawingml/2006/main" noChangeAspect="1"/>
-            </wp:cNvGraphicFramePr>
-            <a:graphic xmlns:a="http://schemas.openxmlformats.org/drawingml/2006/main">
-              <a:graphicData uri="http://schemas.openxmlformats.org/drawingml/2006/picture">
-                <pic:pic xmlns:pic="http://schemas.openxmlformats.org/drawingml/2006/picture">
-                  <pic:nvPicPr>
-                    <pic:cNvPr id="0" name="Picture 8" descr="C:\Users\Avert Second\Documents\studia\III rok - semestr 6\Symulacja i sterowanie procesów dyskretnych\projekt\4.1\stanowisko montazu elementow plastikowych.png"/>
-                    <pic:cNvPicPr>
-                      <a:picLocks noChangeAspect="1" noChangeArrowheads="1"/>
-                    </pic:cNvPicPr>
-                  </pic:nvPicPr>
-                  <pic:blipFill>
-                    <a:blip r:embed="rId10">
-                      <a:extLst>
-                        <a:ext uri="{28A0092B-C50C-407E-A947-70E740481C1C}">
-                          <a14:useLocalDpi xmlns:a14="http://schemas.microsoft.com/office/drawing/2010/main" val="0"/>
-                        </a:ext>
-                      </a:extLst>
-                    </a:blip>
-                    <a:srcRect/>
-                    <a:stretch>
-                      <a:fillRect/>
-                    </a:stretch>
-                  </pic:blipFill>
-                  <pic:spPr bwMode="auto">
-                    <a:xfrm>
-                      <a:off x="0" y="0"/>
-                      <a:ext cx="5762625" cy="3276600"/>
-                    </a:xfrm>
-                    <a:prstGeom prst="rect">
-                      <a:avLst/>
-                    </a:prstGeom>
-                    <a:noFill/>
-                    <a:ln>
-                      <a:noFill/>
-                    </a:ln>
-                  </pic:spPr>
-                </pic:pic>
-              </a:graphicData>
-            </a:graphic>
-          </wp:inline>
-        </w:drawing>
-      </w:r>
-    </w:p>
-    <w:p>
-      <w:pPr>
-        <w:pStyle w:val="Heading2A"/>
-      </w:pPr>
-      <w:r>
-        <w:br w:type="column"/>
-      </w:r>
-      <w:bookmarkStart w:id="20" w:name="_Toc484860342"/>
-      <w:r>
-        <w:lastRenderedPageBreak/>
-        <w:t>4.7</w:t>
-      </w:r>
-      <w:r>
-        <w:tab/>
-        <w:t>Stanowisko kontroli jakości</w:t>
-      </w:r>
-      <w:bookmarkEnd w:id="20"/>
-    </w:p>
-    <w:p>
-      <w:r>
-        <w:rPr>
-          <w:noProof/>
-          <w:lang w:eastAsia="pl-PL"/>
-        </w:rPr>
-        <w:drawing>
-          <wp:inline distT="0" distB="0" distL="0" distR="0" wp14:anchorId="2B5E09C9" wp14:editId="51AA20A3">
-            <wp:extent cx="4876800" cy="3358856"/>
-            <wp:effectExtent l="0" t="0" r="0" b="0"/>
-            <wp:docPr id="11" name="Picture 11" descr="C:\Users\Avert Second\Documents\studia\III rok - semestr 6\Symulacja i sterowanie procesów dyskretnych\projekt\4.1\stanowisko kontroli jakosci.png"/>
-            <wp:cNvGraphicFramePr>
-              <a:graphicFrameLocks xmlns:a="http://schemas.openxmlformats.org/drawingml/2006/main" noChangeAspect="1"/>
-            </wp:cNvGraphicFramePr>
-            <a:graphic xmlns:a="http://schemas.openxmlformats.org/drawingml/2006/main">
-              <a:graphicData uri="http://schemas.openxmlformats.org/drawingml/2006/picture">
-                <pic:pic xmlns:pic="http://schemas.openxmlformats.org/drawingml/2006/picture">
-                  <pic:nvPicPr>
-                    <pic:cNvPr id="0" name="Picture 11" descr="C:\Users\Avert Second\Documents\studia\III rok - semestr 6\Symulacja i sterowanie procesów dyskretnych\projekt\4.1\stanowisko kontroli jakosci.png"/>
-                    <pic:cNvPicPr>
-                      <a:picLocks noChangeAspect="1" noChangeArrowheads="1"/>
-                    </pic:cNvPicPr>
-                  </pic:nvPicPr>
-                  <pic:blipFill>
-                    <a:blip r:embed="rId11">
-                      <a:extLst>
-                        <a:ext uri="{28A0092B-C50C-407E-A947-70E740481C1C}">
-                          <a14:useLocalDpi xmlns:a14="http://schemas.microsoft.com/office/drawing/2010/main" val="0"/>
-                        </a:ext>
-                      </a:extLst>
-                    </a:blip>
-                    <a:srcRect/>
-                    <a:stretch>
-                      <a:fillRect/>
-                    </a:stretch>
-                  </pic:blipFill>
-                  <pic:spPr bwMode="auto">
-                    <a:xfrm>
-                      <a:off x="0" y="0"/>
-                      <a:ext cx="4878569" cy="3360074"/>
-                    </a:xfrm>
-                    <a:prstGeom prst="rect">
-                      <a:avLst/>
-                    </a:prstGeom>
-                    <a:noFill/>
-                    <a:ln>
-                      <a:noFill/>
-                    </a:ln>
-                  </pic:spPr>
-                </pic:pic>
-              </a:graphicData>
-            </a:graphic>
-          </wp:inline>
-        </w:drawing>
-      </w:r>
-    </w:p>
-    <w:p>
-      <w:pPr>
-        <w:pStyle w:val="Heading2A"/>
-      </w:pPr>
-      <w:bookmarkStart w:id="21" w:name="_Toc484860343"/>
-      <w:r>
-        <w:br w:type="column"/>
-      </w:r>
-      <w:r>
-        <w:lastRenderedPageBreak/>
-        <w:t xml:space="preserve">4.8 </w:t>
-      </w:r>
-      <w:r>
-        <w:tab/>
-        <w:t>Magazyn produktów</w:t>
-      </w:r>
-      <w:bookmarkEnd w:id="21"/>
-    </w:p>
-    <w:p>
-      <w:r>
-        <w:rPr>
-          <w:noProof/>
-          <w:lang w:eastAsia="pl-PL"/>
-        </w:rPr>
-        <w:drawing>
-          <wp:inline distT="0" distB="0" distL="0" distR="0" wp14:anchorId="7BAC3965" wp14:editId="1922DC2B">
-            <wp:extent cx="5753100" cy="7153275"/>
-            <wp:effectExtent l="0" t="0" r="0" b="9525"/>
-            <wp:docPr id="9" name="Picture 9" descr="C:\Users\Avert Second\Documents\studia\III rok - semestr 6\Symulacja i sterowanie procesów dyskretnych\projekt\4.1\magazyn wyjsciowy.png"/>
-            <wp:cNvGraphicFramePr>
-              <a:graphicFrameLocks xmlns:a="http://schemas.openxmlformats.org/drawingml/2006/main" noChangeAspect="1"/>
-            </wp:cNvGraphicFramePr>
-            <a:graphic xmlns:a="http://schemas.openxmlformats.org/drawingml/2006/main">
-              <a:graphicData uri="http://schemas.openxmlformats.org/drawingml/2006/picture">
-                <pic:pic xmlns:pic="http://schemas.openxmlformats.org/drawingml/2006/picture">
-                  <pic:nvPicPr>
-                    <pic:cNvPr id="0" name="Picture 9" descr="C:\Users\Avert Second\Documents\studia\III rok - semestr 6\Symulacja i sterowanie procesów dyskretnych\projekt\4.1\magazyn wyjsciowy.png"/>
-                    <pic:cNvPicPr>
-                      <a:picLocks noChangeAspect="1" noChangeArrowheads="1"/>
-                    </pic:cNvPicPr>
-                  </pic:nvPicPr>
-                  <pic:blipFill>
-                    <a:blip r:embed="rId12">
-                      <a:extLst>
-                        <a:ext uri="{28A0092B-C50C-407E-A947-70E740481C1C}">
-                          <a14:useLocalDpi xmlns:a14="http://schemas.microsoft.com/office/drawing/2010/main" val="0"/>
-                        </a:ext>
-                      </a:extLst>
-                    </a:blip>
-                    <a:srcRect/>
-                    <a:stretch>
-                      <a:fillRect/>
-                    </a:stretch>
-                  </pic:blipFill>
-                  <pic:spPr bwMode="auto">
-                    <a:xfrm>
-                      <a:off x="0" y="0"/>
-                      <a:ext cx="5753100" cy="7153275"/>
-                    </a:xfrm>
-                    <a:prstGeom prst="rect">
-                      <a:avLst/>
-                    </a:prstGeom>
-                    <a:noFill/>
-                    <a:ln>
-                      <a:noFill/>
-                    </a:ln>
-                  </pic:spPr>
-                </pic:pic>
-              </a:graphicData>
-            </a:graphic>
-          </wp:inline>
-        </w:drawing>
-      </w:r>
-    </w:p>
-    <w:p>
-      <w:pPr>
-        <w:pStyle w:val="Heading2A"/>
-      </w:pPr>
-      <w:bookmarkStart w:id="22" w:name="_Toc484860344"/>
-      <w:r>
-        <w:br w:type="column"/>
-      </w:r>
-      <w:r>
-        <w:lastRenderedPageBreak/>
-        <w:t>4.9</w:t>
-      </w:r>
-      <w:r>
-        <w:tab/>
-        <w:t>Handyman</w:t>
-      </w:r>
-      <w:bookmarkEnd w:id="22"/>
-    </w:p>
-    <w:p>
-      <w:r>
-        <w:rPr>
-          <w:noProof/>
-          <w:lang w:eastAsia="pl-PL"/>
-        </w:rPr>
-        <w:drawing>
-          <wp:inline distT="0" distB="0" distL="0" distR="0" wp14:anchorId="0B93A7B1" wp14:editId="3A94E5AD">
-            <wp:extent cx="5753100" cy="4476750"/>
-            <wp:effectExtent l="0" t="0" r="0" b="0"/>
-            <wp:docPr id="12" name="Picture 12" descr="C:\Users\Avert Second\Documents\studia\III rok - semestr 6\Symulacja i sterowanie procesów dyskretnych\projekt\4.1\handyman.png"/>
-            <wp:cNvGraphicFramePr>
-              <a:graphicFrameLocks xmlns:a="http://schemas.openxmlformats.org/drawingml/2006/main" noChangeAspect="1"/>
-            </wp:cNvGraphicFramePr>
-            <a:graphic xmlns:a="http://schemas.openxmlformats.org/drawingml/2006/main">
-              <a:graphicData uri="http://schemas.openxmlformats.org/drawingml/2006/picture">
-                <pic:pic xmlns:pic="http://schemas.openxmlformats.org/drawingml/2006/picture">
-                  <pic:nvPicPr>
-                    <pic:cNvPr id="0" name="Picture 12" descr="C:\Users\Avert Second\Documents\studia\III rok - semestr 6\Symulacja i sterowanie procesów dyskretnych\projekt\4.1\handyman.png"/>
-                    <pic:cNvPicPr>
-                      <a:picLocks noChangeAspect="1" noChangeArrowheads="1"/>
-                    </pic:cNvPicPr>
-                  </pic:nvPicPr>
-                  <pic:blipFill>
-                    <a:blip r:embed="rId13">
-                      <a:extLst>
-                        <a:ext uri="{28A0092B-C50C-407E-A947-70E740481C1C}">
-                          <a14:useLocalDpi xmlns:a14="http://schemas.microsoft.com/office/drawing/2010/main" val="0"/>
-                        </a:ext>
-                      </a:extLst>
-                    </a:blip>
-                    <a:srcRect/>
-                    <a:stretch>
-                      <a:fillRect/>
-                    </a:stretch>
-                  </pic:blipFill>
-                  <pic:spPr bwMode="auto">
-                    <a:xfrm>
-                      <a:off x="0" y="0"/>
-                      <a:ext cx="5753100" cy="4476750"/>
-                    </a:xfrm>
-                    <a:prstGeom prst="rect">
-                      <a:avLst/>
-                    </a:prstGeom>
-                    <a:noFill/>
-                    <a:ln>
-                      <a:noFill/>
-                    </a:ln>
-                  </pic:spPr>
-                </pic:pic>
-              </a:graphicData>
-            </a:graphic>
-          </wp:inline>
-        </w:drawing>
-      </w:r>
-    </w:p>
-    <w:p>
-      <w:pPr>
-        <w:pStyle w:val="Nagwek1"/>
-      </w:pPr>
-      <w:bookmarkStart w:id="23" w:name="_Toc484860345"/>
-      <w:r>
-        <w:t>5. Koordynator zdarzeniowy</w:t>
-      </w:r>
-      <w:bookmarkEnd w:id="23"/>
-    </w:p>
-    <w:p>
-      <w:r>
-        <w:t>Do symulacji opisanym wyżej procesem zdecydowaliśmy się zastosować koordynator zdarzeniowy. Jest to najprostszy w implementacji koordynator, lecz zupełnie wystarczający w naszym przypadku do przeprowadzenia skutecznej symulacji.</w:t>
-      </w:r>
-    </w:p>
-    <w:p>
-      <w:r>
-        <w:t>Koordynator zdarzeniowy ma dostęp do dwóch list:</w:t>
-      </w:r>
-    </w:p>
-    <w:p>
-      <w:pPr>
-        <w:pStyle w:val="Akapitzlist"/>
-        <w:numPr>
-          <w:ilvl w:val="0"/>
-          <w:numId w:val="19"/>
-        </w:numPr>
-      </w:pPr>
-      <w:r>
-        <w:t>Lista przyszłych zdarzeń</w:t>
-      </w:r>
-    </w:p>
-    <w:p>
-      <w:pPr>
-        <w:pStyle w:val="Akapitzlist"/>
-        <w:numPr>
-          <w:ilvl w:val="0"/>
-          <w:numId w:val="19"/>
-        </w:numPr>
-      </w:pPr>
-      <w:r>
-        <w:t>Lista bieżących zdarzeń</w:t>
-      </w:r>
-    </w:p>
-    <w:p>
-      <w:r>
-        <w:t>Cykl pracy koordynatora zdarzeniowego:</w:t>
-      </w:r>
-    </w:p>
-    <w:p>
-      <w:pPr>
-        <w:pStyle w:val="Akapitzlist"/>
-        <w:numPr>
-          <w:ilvl w:val="0"/>
-          <w:numId w:val="20"/>
-        </w:numPr>
-      </w:pPr>
-      <w:r>
-        <w:t>Skanowanie czasu symulacji</w:t>
-      </w:r>
-    </w:p>
-    <w:p>
-      <w:pPr>
-        <w:pStyle w:val="Akapitzlist"/>
-        <w:numPr>
-          <w:ilvl w:val="1"/>
-          <w:numId w:val="20"/>
-        </w:numPr>
-      </w:pPr>
-      <w:r>
-        <w:t>Przeszukanie listy przyszłych zdarzeń i określenie czasu następnego zdarzenia</w:t>
-      </w:r>
-    </w:p>
-    <w:p>
-      <w:pPr>
-        <w:pStyle w:val="Akapitzlist"/>
-        <w:numPr>
-          <w:ilvl w:val="1"/>
-          <w:numId w:val="20"/>
-        </w:numPr>
-      </w:pPr>
-      <w:r>
-        <w:t>Aktualizacja czasu symulacji</w:t>
-      </w:r>
-    </w:p>
-    <w:p>
-      <w:pPr>
-        <w:pStyle w:val="Akapitzlist"/>
-        <w:numPr>
-          <w:ilvl w:val="1"/>
-          <w:numId w:val="20"/>
-        </w:numPr>
-      </w:pPr>
-      <w:r>
-        <w:t>Przesunięcie odpowiednich zdarzeń między listami</w:t>
-      </w:r>
-    </w:p>
-    <w:p>
-      <w:pPr>
-        <w:pStyle w:val="Akapitzlist"/>
-        <w:numPr>
-          <w:ilvl w:val="0"/>
-          <w:numId w:val="20"/>
-        </w:numPr>
-      </w:pPr>
-      <w:r>
-        <w:t>Wykonanie procedur i funkcji odpowiednich zdarzeń z listy bieżącej</w:t>
-      </w:r>
-    </w:p>
-    <w:p/>
-    <w:p>
-      <w:r>
-        <w:lastRenderedPageBreak/>
-        <w:t>Schemat blokowy obrazujący obsługę przybywającego zdarzenia:</w:t>
-      </w:r>
-    </w:p>
-    <w:p>
-      <w:pPr>
-        <w:jc w:val="center"/>
-      </w:pPr>
-      <w:r>
-        <w:rPr>
-          <w:noProof/>
-          <w:lang w:eastAsia="pl-PL"/>
-        </w:rPr>
         <w:drawing>
           <wp:inline distT="0" distB="0" distL="0" distR="0">
             <wp:extent cx="3543073" cy="7724775"/>
@@ -4585,7 +4091,7 @@
                     </pic:cNvPicPr>
                   </pic:nvPicPr>
                   <pic:blipFill>
-                    <a:blip r:embed="rId14">
+                    <a:blip r:embed="rId7">
                       <a:extLst>
                         <a:ext uri="{28A0092B-C50C-407E-A947-70E740481C1C}">
                           <a14:useLocalDpi xmlns:a14="http://schemas.microsoft.com/office/drawing/2010/main" val="0"/>
@@ -4620,7 +4126,6 @@
     <w:p/>
     <w:p>
       <w:r>
-        <w:lastRenderedPageBreak/>
         <w:t>Schemat blokowy obrazujący koniec obsługi zdarzenia:</w:t>
       </w:r>
     </w:p>
@@ -4633,6 +4138,7 @@
           <w:noProof/>
           <w:lang w:eastAsia="pl-PL"/>
         </w:rPr>
+        <w:lastRenderedPageBreak/>
         <w:drawing>
           <wp:inline distT="0" distB="0" distL="0" distR="0">
             <wp:extent cx="3885715" cy="7257143"/>
@@ -4649,7 +4155,7 @@
                     <pic:cNvPicPr/>
                   </pic:nvPicPr>
                   <pic:blipFill>
-                    <a:blip r:embed="rId15">
+                    <a:blip r:embed="rId8">
                       <a:extLst>
                         <a:ext uri="{28A0092B-C50C-407E-A947-70E740481C1C}">
                           <a14:useLocalDpi xmlns:a14="http://schemas.microsoft.com/office/drawing/2010/main" val="0"/>
@@ -4678,7 +4184,7 @@
     </w:p>
     <w:p>
       <w:pPr>
-        <w:pStyle w:val="Nagwek1"/>
+        <w:pStyle w:val="Heading1"/>
       </w:pPr>
       <w:bookmarkStart w:id="24" w:name="_Toc484860346"/>
       <w:r>
@@ -5837,8 +5343,8 @@
 </file>
 
 <file path=word/numbering.xml><?xml version="1.0" encoding="utf-8"?>
-<w:numbering xmlns:wpc="http://schemas.microsoft.com/office/word/2010/wordprocessingCanvas" xmlns:cx="http://schemas.microsoft.com/office/drawing/2014/chartex" xmlns:cx1="http://schemas.microsoft.com/office/drawing/2015/9/8/chartex" xmlns:cx2="http://schemas.microsoft.com/office/drawing/2015/10/21/chartex" xmlns:cx3="http://schemas.microsoft.com/office/drawing/2016/5/9/chartex" xmlns:cx4="http://schemas.microsoft.com/office/drawing/2016/5/10/chartex" xmlns:cx5="http://schemas.microsoft.com/office/drawing/2016/5/11/chartex" xmlns:cx6="http://schemas.microsoft.com/office/drawing/2016/5/12/chartex" xmlns:cx7="http://schemas.microsoft.com/office/drawing/2016/5/13/chartex" xmlns:cx8="http://schemas.microsoft.com/office/drawing/2016/5/14/chartex" xmlns:mc="http://schemas.openxmlformats.org/markup-compatibility/2006" xmlns:aink="http://schemas.microsoft.com/office/drawing/2016/ink" xmlns:o="urn:schemas-microsoft-com:office:office" xmlns:r="http://schemas.openxmlformats.org/officeDocument/2006/relationships" xmlns:m="http://schemas.openxmlformats.org/officeDocument/2006/math" xmlns:v="urn:schemas-microsoft-com:vml" xmlns:wp14="http://schemas.microsoft.com/office/word/2010/wordprocessingDrawing" xmlns:wp="http://schemas.openxmlformats.org/drawingml/2006/wordprocessingDrawing" xmlns:w10="urn:schemas-microsoft-com:office:word" xmlns:w="http://schemas.openxmlformats.org/wordprocessingml/2006/main" xmlns:w14="http://schemas.microsoft.com/office/word/2010/wordml" xmlns:w15="http://schemas.microsoft.com/office/word/2012/wordml" xmlns:w16se="http://schemas.microsoft.com/office/word/2015/wordml/symex" xmlns:wpg="http://schemas.microsoft.com/office/word/2010/wordprocessingGroup" xmlns:wpi="http://schemas.microsoft.com/office/word/2010/wordprocessingInk" xmlns:wne="http://schemas.microsoft.com/office/word/2006/wordml" xmlns:wps="http://schemas.microsoft.com/office/word/2010/wordprocessingShape" mc:Ignorable="w14 w15 w16se wp14">
-  <w:abstractNum w:abstractNumId="0" w15:restartNumberingAfterBreak="0">
+<w:numbering xmlns:wpc="http://schemas.microsoft.com/office/word/2010/wordprocessingCanvas" xmlns:mc="http://schemas.openxmlformats.org/markup-compatibility/2006" xmlns:o="urn:schemas-microsoft-com:office:office" xmlns:r="http://schemas.openxmlformats.org/officeDocument/2006/relationships" xmlns:m="http://schemas.openxmlformats.org/officeDocument/2006/math" xmlns:v="urn:schemas-microsoft-com:vml" xmlns:wp14="http://schemas.microsoft.com/office/word/2010/wordprocessingDrawing" xmlns:wp="http://schemas.openxmlformats.org/drawingml/2006/wordprocessingDrawing" xmlns:w10="urn:schemas-microsoft-com:office:word" xmlns:w="http://schemas.openxmlformats.org/wordprocessingml/2006/main" xmlns:w14="http://schemas.microsoft.com/office/word/2010/wordml" xmlns:wpg="http://schemas.microsoft.com/office/word/2010/wordprocessingGroup" xmlns:wpi="http://schemas.microsoft.com/office/word/2010/wordprocessingInk" xmlns:wne="http://schemas.microsoft.com/office/word/2006/wordml" xmlns:wps="http://schemas.microsoft.com/office/word/2010/wordprocessingShape" mc:Ignorable="w14 wp14">
+  <w:abstractNum w:abstractNumId="0">
     <w:nsid w:val="06FF228E"/>
     <w:multiLevelType w:val="hybridMultilevel"/>
     <w:tmpl w:val="CEFC0EFA"/>
@@ -5951,7 +5457,7 @@
       </w:rPr>
     </w:lvl>
   </w:abstractNum>
-  <w:abstractNum w:abstractNumId="1" w15:restartNumberingAfterBreak="0">
+  <w:abstractNum w:abstractNumId="1">
     <w:nsid w:val="07A45AF3"/>
     <w:multiLevelType w:val="hybridMultilevel"/>
     <w:tmpl w:val="D10C4868"/>
@@ -6064,7 +5570,7 @@
       </w:rPr>
     </w:lvl>
   </w:abstractNum>
-  <w:abstractNum w:abstractNumId="2" w15:restartNumberingAfterBreak="0">
+  <w:abstractNum w:abstractNumId="2">
     <w:nsid w:val="0E9517A4"/>
     <w:multiLevelType w:val="hybridMultilevel"/>
     <w:tmpl w:val="3B081E24"/>
@@ -6177,7 +5683,7 @@
       </w:rPr>
     </w:lvl>
   </w:abstractNum>
-  <w:abstractNum w:abstractNumId="3" w15:restartNumberingAfterBreak="0">
+  <w:abstractNum w:abstractNumId="3">
     <w:nsid w:val="0F1263BA"/>
     <w:multiLevelType w:val="hybridMultilevel"/>
     <w:tmpl w:val="2FA0784A"/>
@@ -6290,7 +5796,7 @@
       </w:rPr>
     </w:lvl>
   </w:abstractNum>
-  <w:abstractNum w:abstractNumId="4" w15:restartNumberingAfterBreak="0">
+  <w:abstractNum w:abstractNumId="4">
     <w:nsid w:val="102C260A"/>
     <w:multiLevelType w:val="hybridMultilevel"/>
     <w:tmpl w:val="2D66084C"/>
@@ -6403,7 +5909,7 @@
       </w:rPr>
     </w:lvl>
   </w:abstractNum>
-  <w:abstractNum w:abstractNumId="5" w15:restartNumberingAfterBreak="0">
+  <w:abstractNum w:abstractNumId="5">
     <w:nsid w:val="1DF455E9"/>
     <w:multiLevelType w:val="hybridMultilevel"/>
     <w:tmpl w:val="4CBEA21A"/>
@@ -6516,7 +6022,7 @@
       </w:rPr>
     </w:lvl>
   </w:abstractNum>
-  <w:abstractNum w:abstractNumId="6" w15:restartNumberingAfterBreak="0">
+  <w:abstractNum w:abstractNumId="6">
     <w:nsid w:val="1EE32D67"/>
     <w:multiLevelType w:val="hybridMultilevel"/>
     <w:tmpl w:val="EBD6083E"/>
@@ -6629,7 +6135,7 @@
       </w:rPr>
     </w:lvl>
   </w:abstractNum>
-  <w:abstractNum w:abstractNumId="7" w15:restartNumberingAfterBreak="0">
+  <w:abstractNum w:abstractNumId="7">
     <w:nsid w:val="20325AB9"/>
     <w:multiLevelType w:val="hybridMultilevel"/>
     <w:tmpl w:val="8222E8A8"/>
@@ -6742,7 +6248,7 @@
       </w:rPr>
     </w:lvl>
   </w:abstractNum>
-  <w:abstractNum w:abstractNumId="8" w15:restartNumberingAfterBreak="0">
+  <w:abstractNum w:abstractNumId="8">
     <w:nsid w:val="29555D2A"/>
     <w:multiLevelType w:val="hybridMultilevel"/>
     <w:tmpl w:val="81D0678E"/>
@@ -6855,7 +6361,7 @@
       </w:rPr>
     </w:lvl>
   </w:abstractNum>
-  <w:abstractNum w:abstractNumId="9" w15:restartNumberingAfterBreak="0">
+  <w:abstractNum w:abstractNumId="9">
     <w:nsid w:val="314551F9"/>
     <w:multiLevelType w:val="hybridMultilevel"/>
     <w:tmpl w:val="F066004A"/>
@@ -6968,7 +6474,7 @@
       </w:rPr>
     </w:lvl>
   </w:abstractNum>
-  <w:abstractNum w:abstractNumId="10" w15:restartNumberingAfterBreak="0">
+  <w:abstractNum w:abstractNumId="10">
     <w:nsid w:val="35B80FE2"/>
     <w:multiLevelType w:val="hybridMultilevel"/>
     <w:tmpl w:val="1360CCF6"/>
@@ -7081,7 +6587,7 @@
       </w:rPr>
     </w:lvl>
   </w:abstractNum>
-  <w:abstractNum w:abstractNumId="11" w15:restartNumberingAfterBreak="0">
+  <w:abstractNum w:abstractNumId="11">
     <w:nsid w:val="3A866B3C"/>
     <w:multiLevelType w:val="hybridMultilevel"/>
     <w:tmpl w:val="CD4C9060"/>
@@ -7194,7 +6700,7 @@
       </w:rPr>
     </w:lvl>
   </w:abstractNum>
-  <w:abstractNum w:abstractNumId="12" w15:restartNumberingAfterBreak="0">
+  <w:abstractNum w:abstractNumId="12">
     <w:nsid w:val="3F8C1B9F"/>
     <w:multiLevelType w:val="hybridMultilevel"/>
     <w:tmpl w:val="BDD87B3C"/>
@@ -7307,7 +6813,7 @@
       </w:rPr>
     </w:lvl>
   </w:abstractNum>
-  <w:abstractNum w:abstractNumId="13" w15:restartNumberingAfterBreak="0">
+  <w:abstractNum w:abstractNumId="13">
     <w:nsid w:val="552B0D13"/>
     <w:multiLevelType w:val="hybridMultilevel"/>
     <w:tmpl w:val="8AAA1430"/>
@@ -7420,7 +6926,7 @@
       </w:rPr>
     </w:lvl>
   </w:abstractNum>
-  <w:abstractNum w:abstractNumId="14" w15:restartNumberingAfterBreak="0">
+  <w:abstractNum w:abstractNumId="14">
     <w:nsid w:val="60AD220D"/>
     <w:multiLevelType w:val="hybridMultilevel"/>
     <w:tmpl w:val="1206C124"/>
@@ -7533,7 +7039,7 @@
       </w:rPr>
     </w:lvl>
   </w:abstractNum>
-  <w:abstractNum w:abstractNumId="15" w15:restartNumberingAfterBreak="0">
+  <w:abstractNum w:abstractNumId="15">
     <w:nsid w:val="62F77BC2"/>
     <w:multiLevelType w:val="hybridMultilevel"/>
     <w:tmpl w:val="2774DD38"/>
@@ -7646,7 +7152,7 @@
       </w:rPr>
     </w:lvl>
   </w:abstractNum>
-  <w:abstractNum w:abstractNumId="16" w15:restartNumberingAfterBreak="0">
+  <w:abstractNum w:abstractNumId="16">
     <w:nsid w:val="6E6B55DC"/>
     <w:multiLevelType w:val="hybridMultilevel"/>
     <w:tmpl w:val="230025B4"/>
@@ -7759,14 +7265,14 @@
       </w:rPr>
     </w:lvl>
   </w:abstractNum>
-  <w:abstractNum w:abstractNumId="17" w15:restartNumberingAfterBreak="0">
+  <w:abstractNum w:abstractNumId="17">
     <w:nsid w:val="6F3A5DCC"/>
     <w:multiLevelType w:val="hybridMultilevel"/>
     <w:tmpl w:val="0ABA026A"/>
     <w:lvl w:ilvl="0" w:tplc="F7FE6EAA">
       <w:start w:val="1"/>
       <w:numFmt w:val="decimal"/>
-      <w:pStyle w:val="Nagwek2"/>
+      <w:pStyle w:val="Heading2"/>
       <w:lvlText w:val="3.%1"/>
       <w:lvlJc w:val="left"/>
       <w:pPr>
@@ -7849,7 +7355,7 @@
       </w:pPr>
     </w:lvl>
   </w:abstractNum>
-  <w:abstractNum w:abstractNumId="18" w15:restartNumberingAfterBreak="0">
+  <w:abstractNum w:abstractNumId="18">
     <w:nsid w:val="7C702CE8"/>
     <w:multiLevelType w:val="hybridMultilevel"/>
     <w:tmpl w:val="D8A02406"/>
@@ -8029,7 +7535,7 @@
 </file>
 
 <file path=word/styles.xml><?xml version="1.0" encoding="utf-8"?>
-<w:styles xmlns:mc="http://schemas.openxmlformats.org/markup-compatibility/2006" xmlns:r="http://schemas.openxmlformats.org/officeDocument/2006/relationships" xmlns:w="http://schemas.openxmlformats.org/wordprocessingml/2006/main" xmlns:w14="http://schemas.microsoft.com/office/word/2010/wordml" xmlns:w15="http://schemas.microsoft.com/office/word/2012/wordml" xmlns:w16se="http://schemas.microsoft.com/office/word/2015/wordml/symex" mc:Ignorable="w14 w15 w16se">
+<w:styles xmlns:mc="http://schemas.openxmlformats.org/markup-compatibility/2006" xmlns:r="http://schemas.openxmlformats.org/officeDocument/2006/relationships" xmlns:w="http://schemas.openxmlformats.org/wordprocessingml/2006/main" xmlns:w14="http://schemas.microsoft.com/office/word/2010/wordml" mc:Ignorable="w14">
   <w:docDefaults>
     <w:rPrDefault>
       <w:rPr>
@@ -8045,383 +7551,146 @@
       </w:pPr>
     </w:pPrDefault>
   </w:docDefaults>
-  <w:latentStyles w:defLockedState="0" w:defUIPriority="99" w:defSemiHidden="0" w:defUnhideWhenUsed="0" w:defQFormat="0" w:count="374">
-    <w:lsdException w:name="Normal" w:uiPriority="0" w:qFormat="1"/>
-    <w:lsdException w:name="heading 1" w:uiPriority="9" w:qFormat="1"/>
-    <w:lsdException w:name="heading 2" w:semiHidden="1" w:uiPriority="9" w:unhideWhenUsed="1" w:qFormat="1"/>
-    <w:lsdException w:name="heading 3" w:semiHidden="1" w:uiPriority="9" w:unhideWhenUsed="1" w:qFormat="1"/>
-    <w:lsdException w:name="heading 4" w:semiHidden="1" w:uiPriority="9" w:unhideWhenUsed="1" w:qFormat="1"/>
-    <w:lsdException w:name="heading 5" w:semiHidden="1" w:uiPriority="9" w:unhideWhenUsed="1" w:qFormat="1"/>
-    <w:lsdException w:name="heading 6" w:semiHidden="1" w:uiPriority="9" w:unhideWhenUsed="1" w:qFormat="1"/>
-    <w:lsdException w:name="heading 7" w:semiHidden="1" w:uiPriority="9" w:unhideWhenUsed="1" w:qFormat="1"/>
-    <w:lsdException w:name="heading 8" w:semiHidden="1" w:uiPriority="9" w:unhideWhenUsed="1" w:qFormat="1"/>
-    <w:lsdException w:name="heading 9" w:semiHidden="1" w:uiPriority="9" w:unhideWhenUsed="1" w:qFormat="1"/>
-    <w:lsdException w:name="index 1" w:semiHidden="1" w:unhideWhenUsed="1"/>
-    <w:lsdException w:name="index 2" w:semiHidden="1" w:unhideWhenUsed="1"/>
-    <w:lsdException w:name="index 3" w:semiHidden="1" w:unhideWhenUsed="1"/>
-    <w:lsdException w:name="index 4" w:semiHidden="1" w:unhideWhenUsed="1"/>
-    <w:lsdException w:name="index 5" w:semiHidden="1" w:unhideWhenUsed="1"/>
-    <w:lsdException w:name="index 6" w:semiHidden="1" w:unhideWhenUsed="1"/>
-    <w:lsdException w:name="index 7" w:semiHidden="1" w:unhideWhenUsed="1"/>
-    <w:lsdException w:name="index 8" w:semiHidden="1" w:unhideWhenUsed="1"/>
-    <w:lsdException w:name="index 9" w:semiHidden="1" w:unhideWhenUsed="1"/>
-    <w:lsdException w:name="toc 1" w:semiHidden="1" w:uiPriority="39" w:unhideWhenUsed="1"/>
-    <w:lsdException w:name="toc 2" w:semiHidden="1" w:uiPriority="39" w:unhideWhenUsed="1"/>
-    <w:lsdException w:name="toc 3" w:semiHidden="1" w:uiPriority="39" w:unhideWhenUsed="1"/>
-    <w:lsdException w:name="toc 4" w:semiHidden="1" w:uiPriority="39" w:unhideWhenUsed="1"/>
-    <w:lsdException w:name="toc 5" w:semiHidden="1" w:uiPriority="39" w:unhideWhenUsed="1"/>
-    <w:lsdException w:name="toc 6" w:semiHidden="1" w:uiPriority="39" w:unhideWhenUsed="1"/>
-    <w:lsdException w:name="toc 7" w:semiHidden="1" w:uiPriority="39" w:unhideWhenUsed="1"/>
-    <w:lsdException w:name="toc 8" w:semiHidden="1" w:uiPriority="39" w:unhideWhenUsed="1"/>
-    <w:lsdException w:name="toc 9" w:semiHidden="1" w:uiPriority="39" w:unhideWhenUsed="1"/>
-    <w:lsdException w:name="Normal Indent" w:semiHidden="1" w:unhideWhenUsed="1"/>
-    <w:lsdException w:name="footnote text" w:semiHidden="1" w:unhideWhenUsed="1"/>
-    <w:lsdException w:name="annotation text" w:semiHidden="1" w:unhideWhenUsed="1"/>
-    <w:lsdException w:name="header" w:semiHidden="1" w:unhideWhenUsed="1"/>
-    <w:lsdException w:name="footer" w:semiHidden="1" w:unhideWhenUsed="1"/>
-    <w:lsdException w:name="index heading" w:semiHidden="1" w:unhideWhenUsed="1"/>
-    <w:lsdException w:name="caption" w:semiHidden="1" w:uiPriority="35" w:unhideWhenUsed="1" w:qFormat="1"/>
-    <w:lsdException w:name="table of figures" w:semiHidden="1" w:unhideWhenUsed="1"/>
-    <w:lsdException w:name="envelope address" w:semiHidden="1" w:unhideWhenUsed="1"/>
-    <w:lsdException w:name="envelope return" w:semiHidden="1" w:unhideWhenUsed="1"/>
-    <w:lsdException w:name="footnote reference" w:semiHidden="1" w:unhideWhenUsed="1"/>
-    <w:lsdException w:name="annotation reference" w:semiHidden="1" w:unhideWhenUsed="1"/>
-    <w:lsdException w:name="line number" w:semiHidden="1" w:unhideWhenUsed="1"/>
-    <w:lsdException w:name="page number" w:semiHidden="1" w:unhideWhenUsed="1"/>
-    <w:lsdException w:name="endnote reference" w:semiHidden="1" w:unhideWhenUsed="1"/>
-    <w:lsdException w:name="endnote text" w:semiHidden="1" w:unhideWhenUsed="1"/>
-    <w:lsdException w:name="table of authorities" w:semiHidden="1" w:unhideWhenUsed="1"/>
-    <w:lsdException w:name="macro" w:semiHidden="1" w:unhideWhenUsed="1"/>
-    <w:lsdException w:name="toa heading" w:semiHidden="1" w:unhideWhenUsed="1"/>
-    <w:lsdException w:name="List" w:semiHidden="1" w:unhideWhenUsed="1"/>
-    <w:lsdException w:name="List Bullet" w:semiHidden="1" w:unhideWhenUsed="1"/>
-    <w:lsdException w:name="List Number" w:semiHidden="1" w:unhideWhenUsed="1"/>
-    <w:lsdException w:name="List 2" w:semiHidden="1" w:unhideWhenUsed="1"/>
-    <w:lsdException w:name="List 3" w:semiHidden="1" w:unhideWhenUsed="1"/>
-    <w:lsdException w:name="List 4" w:semiHidden="1" w:unhideWhenUsed="1"/>
-    <w:lsdException w:name="List 5" w:semiHidden="1" w:unhideWhenUsed="1"/>
-    <w:lsdException w:name="List Bullet 2" w:semiHidden="1" w:unhideWhenUsed="1"/>
-    <w:lsdException w:name="List Bullet 3" w:semiHidden="1" w:unhideWhenUsed="1"/>
-    <w:lsdException w:name="List Bullet 4" w:semiHidden="1" w:unhideWhenUsed="1"/>
-    <w:lsdException w:name="List Bullet 5" w:semiHidden="1" w:unhideWhenUsed="1"/>
-    <w:lsdException w:name="List Number 2" w:semiHidden="1" w:unhideWhenUsed="1"/>
-    <w:lsdException w:name="List Number 3" w:semiHidden="1" w:unhideWhenUsed="1"/>
-    <w:lsdException w:name="List Number 4" w:semiHidden="1" w:unhideWhenUsed="1"/>
-    <w:lsdException w:name="List Number 5" w:semiHidden="1" w:unhideWhenUsed="1"/>
-    <w:lsdException w:name="Title" w:uiPriority="10" w:qFormat="1"/>
-    <w:lsdException w:name="Closing" w:semiHidden="1" w:unhideWhenUsed="1"/>
-    <w:lsdException w:name="Signature" w:semiHidden="1" w:unhideWhenUsed="1"/>
-    <w:lsdException w:name="Default Paragraph Font" w:semiHidden="1" w:uiPriority="1" w:unhideWhenUsed="1"/>
-    <w:lsdException w:name="Body Text" w:semiHidden="1" w:unhideWhenUsed="1"/>
-    <w:lsdException w:name="Body Text Indent" w:semiHidden="1" w:unhideWhenUsed="1"/>
-    <w:lsdException w:name="List Continue" w:semiHidden="1" w:unhideWhenUsed="1"/>
-    <w:lsdException w:name="List Continue 2" w:semiHidden="1" w:unhideWhenUsed="1"/>
-    <w:lsdException w:name="List Continue 3" w:semiHidden="1" w:unhideWhenUsed="1"/>
-    <w:lsdException w:name="List Continue 4" w:semiHidden="1" w:unhideWhenUsed="1"/>
-    <w:lsdException w:name="List Continue 5" w:semiHidden="1" w:unhideWhenUsed="1"/>
-    <w:lsdException w:name="Message Header" w:semiHidden="1" w:unhideWhenUsed="1"/>
-    <w:lsdException w:name="Subtitle" w:uiPriority="11" w:qFormat="1"/>
-    <w:lsdException w:name="Salutation" w:semiHidden="1" w:unhideWhenUsed="1"/>
-    <w:lsdException w:name="Date" w:semiHidden="1" w:unhideWhenUsed="1"/>
-    <w:lsdException w:name="Body Text First Indent" w:semiHidden="1" w:unhideWhenUsed="1"/>
-    <w:lsdException w:name="Body Text First Indent 2" w:semiHidden="1" w:unhideWhenUsed="1"/>
-    <w:lsdException w:name="Note Heading" w:semiHidden="1" w:unhideWhenUsed="1"/>
-    <w:lsdException w:name="Body Text 2" w:semiHidden="1" w:unhideWhenUsed="1"/>
-    <w:lsdException w:name="Body Text 3" w:semiHidden="1" w:unhideWhenUsed="1"/>
-    <w:lsdException w:name="Body Text Indent 2" w:semiHidden="1" w:unhideWhenUsed="1"/>
-    <w:lsdException w:name="Body Text Indent 3" w:semiHidden="1" w:unhideWhenUsed="1"/>
-    <w:lsdException w:name="Block Text" w:semiHidden="1" w:unhideWhenUsed="1"/>
-    <w:lsdException w:name="Hyperlink" w:semiHidden="1" w:unhideWhenUsed="1"/>
-    <w:lsdException w:name="FollowedHyperlink" w:semiHidden="1" w:unhideWhenUsed="1"/>
-    <w:lsdException w:name="Strong" w:uiPriority="22" w:qFormat="1"/>
-    <w:lsdException w:name="Emphasis" w:uiPriority="20" w:qFormat="1"/>
-    <w:lsdException w:name="Document Map" w:semiHidden="1" w:unhideWhenUsed="1"/>
-    <w:lsdException w:name="Plain Text" w:semiHidden="1" w:unhideWhenUsed="1"/>
-    <w:lsdException w:name="E-mail Signature" w:semiHidden="1" w:unhideWhenUsed="1"/>
-    <w:lsdException w:name="HTML Top of Form" w:semiHidden="1" w:unhideWhenUsed="1"/>
-    <w:lsdException w:name="HTML Bottom of Form" w:semiHidden="1" w:unhideWhenUsed="1"/>
-    <w:lsdException w:name="Normal (Web)" w:semiHidden="1" w:unhideWhenUsed="1"/>
-    <w:lsdException w:name="HTML Acronym" w:semiHidden="1" w:unhideWhenUsed="1"/>
-    <w:lsdException w:name="HTML Address" w:semiHidden="1" w:unhideWhenUsed="1"/>
-    <w:lsdException w:name="HTML Cite" w:semiHidden="1" w:unhideWhenUsed="1"/>
-    <w:lsdException w:name="HTML Code" w:semiHidden="1" w:unhideWhenUsed="1"/>
-    <w:lsdException w:name="HTML Definition" w:semiHidden="1" w:unhideWhenUsed="1"/>
-    <w:lsdException w:name="HTML Keyboard" w:semiHidden="1" w:unhideWhenUsed="1"/>
-    <w:lsdException w:name="HTML Preformatted" w:semiHidden="1" w:unhideWhenUsed="1"/>
-    <w:lsdException w:name="HTML Sample" w:semiHidden="1" w:unhideWhenUsed="1"/>
-    <w:lsdException w:name="HTML Typewriter" w:semiHidden="1" w:unhideWhenUsed="1"/>
-    <w:lsdException w:name="HTML Variable" w:semiHidden="1" w:unhideWhenUsed="1"/>
-    <w:lsdException w:name="Normal Table" w:semiHidden="1" w:unhideWhenUsed="1"/>
-    <w:lsdException w:name="annotation subject" w:semiHidden="1" w:unhideWhenUsed="1"/>
-    <w:lsdException w:name="No List" w:semiHidden="1" w:unhideWhenUsed="1"/>
-    <w:lsdException w:name="Outline List 1" w:semiHidden="1" w:unhideWhenUsed="1"/>
-    <w:lsdException w:name="Outline List 2" w:semiHidden="1" w:unhideWhenUsed="1"/>
-    <w:lsdException w:name="Outline List 3" w:semiHidden="1" w:unhideWhenUsed="1"/>
-    <w:lsdException w:name="Table Simple 1" w:semiHidden="1" w:unhideWhenUsed="1"/>
-    <w:lsdException w:name="Table Simple 2" w:semiHidden="1" w:unhideWhenUsed="1"/>
-    <w:lsdException w:name="Table Simple 3" w:semiHidden="1" w:unhideWhenUsed="1"/>
-    <w:lsdException w:name="Table Classic 1" w:semiHidden="1" w:unhideWhenUsed="1"/>
-    <w:lsdException w:name="Table Classic 2" w:semiHidden="1" w:unhideWhenUsed="1"/>
-    <w:lsdException w:name="Table Classic 3" w:semiHidden="1" w:unhideWhenUsed="1"/>
-    <w:lsdException w:name="Table Classic 4" w:semiHidden="1" w:unhideWhenUsed="1"/>
-    <w:lsdException w:name="Table Colorful 1" w:semiHidden="1" w:unhideWhenUsed="1"/>
-    <w:lsdException w:name="Table Colorful 2" w:semiHidden="1" w:unhideWhenUsed="1"/>
-    <w:lsdException w:name="Table Colorful 3" w:semiHidden="1" w:unhideWhenUsed="1"/>
-    <w:lsdException w:name="Table Columns 1" w:semiHidden="1" w:unhideWhenUsed="1"/>
-    <w:lsdException w:name="Table Columns 2" w:semiHidden="1" w:unhideWhenUsed="1"/>
-    <w:lsdException w:name="Table Columns 3" w:semiHidden="1" w:unhideWhenUsed="1"/>
-    <w:lsdException w:name="Table Columns 4" w:semiHidden="1" w:unhideWhenUsed="1"/>
-    <w:lsdException w:name="Table Columns 5" w:semiHidden="1" w:unhideWhenUsed="1"/>
-    <w:lsdException w:name="Table Grid 1" w:semiHidden="1" w:unhideWhenUsed="1"/>
-    <w:lsdException w:name="Table Grid 2" w:semiHidden="1" w:unhideWhenUsed="1"/>
-    <w:lsdException w:name="Table Grid 3" w:semiHidden="1" w:unhideWhenUsed="1"/>
-    <w:lsdException w:name="Table Grid 4" w:semiHidden="1" w:unhideWhenUsed="1"/>
-    <w:lsdException w:name="Table Grid 5" w:semiHidden="1" w:unhideWhenUsed="1"/>
-    <w:lsdException w:name="Table Grid 6" w:semiHidden="1" w:unhideWhenUsed="1"/>
-    <w:lsdException w:name="Table Grid 7" w:semiHidden="1" w:unhideWhenUsed="1"/>
-    <w:lsdException w:name="Table Grid 8" w:semiHidden="1" w:unhideWhenUsed="1"/>
-    <w:lsdException w:name="Table List 1" w:semiHidden="1" w:unhideWhenUsed="1"/>
-    <w:lsdException w:name="Table List 2" w:semiHidden="1" w:unhideWhenUsed="1"/>
-    <w:lsdException w:name="Table List 3" w:semiHidden="1" w:unhideWhenUsed="1"/>
-    <w:lsdException w:name="Table List 4" w:semiHidden="1" w:unhideWhenUsed="1"/>
-    <w:lsdException w:name="Table List 5" w:semiHidden="1" w:unhideWhenUsed="1"/>
-    <w:lsdException w:name="Table List 6" w:semiHidden="1" w:unhideWhenUsed="1"/>
-    <w:lsdException w:name="Table List 7" w:semiHidden="1" w:unhideWhenUsed="1"/>
-    <w:lsdException w:name="Table List 8" w:semiHidden="1" w:unhideWhenUsed="1"/>
-    <w:lsdException w:name="Table 3D effects 1" w:semiHidden="1" w:unhideWhenUsed="1"/>
-    <w:lsdException w:name="Table 3D effects 2" w:semiHidden="1" w:unhideWhenUsed="1"/>
-    <w:lsdException w:name="Table 3D effects 3" w:semiHidden="1" w:unhideWhenUsed="1"/>
-    <w:lsdException w:name="Table Contemporary" w:semiHidden="1" w:unhideWhenUsed="1"/>
-    <w:lsdException w:name="Table Elegant" w:semiHidden="1" w:unhideWhenUsed="1"/>
-    <w:lsdException w:name="Table Professional" w:semiHidden="1" w:unhideWhenUsed="1"/>
-    <w:lsdException w:name="Table Subtle 1" w:semiHidden="1" w:unhideWhenUsed="1"/>
-    <w:lsdException w:name="Table Subtle 2" w:semiHidden="1" w:unhideWhenUsed="1"/>
-    <w:lsdException w:name="Table Web 1" w:semiHidden="1" w:unhideWhenUsed="1"/>
-    <w:lsdException w:name="Table Web 2" w:semiHidden="1" w:unhideWhenUsed="1"/>
-    <w:lsdException w:name="Table Web 3" w:semiHidden="1" w:unhideWhenUsed="1"/>
-    <w:lsdException w:name="Balloon Text" w:semiHidden="1" w:unhideWhenUsed="1"/>
-    <w:lsdException w:name="Table Grid" w:uiPriority="59"/>
-    <w:lsdException w:name="Table Theme" w:semiHidden="1" w:unhideWhenUsed="1"/>
-    <w:lsdException w:name="Placeholder Text" w:semiHidden="1"/>
-    <w:lsdException w:name="No Spacing" w:uiPriority="1" w:qFormat="1"/>
-    <w:lsdException w:name="Light Shading" w:uiPriority="60"/>
-    <w:lsdException w:name="Light List" w:uiPriority="61"/>
-    <w:lsdException w:name="Light Grid" w:uiPriority="62"/>
-    <w:lsdException w:name="Medium Shading 1" w:uiPriority="63"/>
-    <w:lsdException w:name="Medium Shading 2" w:uiPriority="64"/>
-    <w:lsdException w:name="Medium List 1" w:uiPriority="65"/>
-    <w:lsdException w:name="Medium List 2" w:uiPriority="66"/>
-    <w:lsdException w:name="Medium Grid 1" w:uiPriority="67"/>
-    <w:lsdException w:name="Medium Grid 2" w:uiPriority="68"/>
-    <w:lsdException w:name="Medium Grid 3" w:uiPriority="69"/>
-    <w:lsdException w:name="Dark List" w:uiPriority="70"/>
-    <w:lsdException w:name="Colorful Shading" w:uiPriority="71"/>
-    <w:lsdException w:name="Colorful List" w:uiPriority="72"/>
-    <w:lsdException w:name="Colorful Grid" w:uiPriority="73"/>
-    <w:lsdException w:name="Light Shading Accent 1" w:uiPriority="60"/>
-    <w:lsdException w:name="Light List Accent 1" w:uiPriority="61"/>
-    <w:lsdException w:name="Light Grid Accent 1" w:uiPriority="62"/>
-    <w:lsdException w:name="Medium Shading 1 Accent 1" w:uiPriority="63"/>
-    <w:lsdException w:name="Medium Shading 2 Accent 1" w:uiPriority="64"/>
-    <w:lsdException w:name="Medium List 1 Accent 1" w:uiPriority="65"/>
-    <w:lsdException w:name="Revision" w:semiHidden="1"/>
-    <w:lsdException w:name="List Paragraph" w:uiPriority="34" w:qFormat="1"/>
-    <w:lsdException w:name="Quote" w:uiPriority="29" w:qFormat="1"/>
-    <w:lsdException w:name="Intense Quote" w:uiPriority="30" w:qFormat="1"/>
-    <w:lsdException w:name="Medium List 2 Accent 1" w:uiPriority="66"/>
-    <w:lsdException w:name="Medium Grid 1 Accent 1" w:uiPriority="67"/>
-    <w:lsdException w:name="Medium Grid 2 Accent 1" w:uiPriority="68"/>
-    <w:lsdException w:name="Medium Grid 3 Accent 1" w:uiPriority="69"/>
-    <w:lsdException w:name="Dark List Accent 1" w:uiPriority="70"/>
-    <w:lsdException w:name="Colorful Shading Accent 1" w:uiPriority="71"/>
-    <w:lsdException w:name="Colorful List Accent 1" w:uiPriority="72"/>
-    <w:lsdException w:name="Colorful Grid Accent 1" w:uiPriority="73"/>
-    <w:lsdException w:name="Light Shading Accent 2" w:uiPriority="60"/>
-    <w:lsdException w:name="Light List Accent 2" w:uiPriority="61"/>
-    <w:lsdException w:name="Light Grid Accent 2" w:uiPriority="62"/>
-    <w:lsdException w:name="Medium Shading 1 Accent 2" w:uiPriority="63"/>
-    <w:lsdException w:name="Medium Shading 2 Accent 2" w:uiPriority="64"/>
-    <w:lsdException w:name="Medium List 1 Accent 2" w:uiPriority="65"/>
-    <w:lsdException w:name="Medium List 2 Accent 2" w:uiPriority="66"/>
-    <w:lsdException w:name="Medium Grid 1 Accent 2" w:uiPriority="67"/>
-    <w:lsdException w:name="Medium Grid 2 Accent 2" w:uiPriority="68"/>
-    <w:lsdException w:name="Medium Grid 3 Accent 2" w:uiPriority="69"/>
-    <w:lsdException w:name="Dark List Accent 2" w:uiPriority="70"/>
-    <w:lsdException w:name="Colorful Shading Accent 2" w:uiPriority="71"/>
-    <w:lsdException w:name="Colorful List Accent 2" w:uiPriority="72"/>
-    <w:lsdException w:name="Colorful Grid Accent 2" w:uiPriority="73"/>
-    <w:lsdException w:name="Light Shading Accent 3" w:uiPriority="60"/>
-    <w:lsdException w:name="Light List Accent 3" w:uiPriority="61"/>
-    <w:lsdException w:name="Light Grid Accent 3" w:uiPriority="62"/>
-    <w:lsdException w:name="Medium Shading 1 Accent 3" w:uiPriority="63"/>
-    <w:lsdException w:name="Medium Shading 2 Accent 3" w:uiPriority="64"/>
-    <w:lsdException w:name="Medium List 1 Accent 3" w:uiPriority="65"/>
-    <w:lsdException w:name="Medium List 2 Accent 3" w:uiPriority="66"/>
-    <w:lsdException w:name="Medium Grid 1 Accent 3" w:uiPriority="67"/>
-    <w:lsdException w:name="Medium Grid 2 Accent 3" w:uiPriority="68"/>
-    <w:lsdException w:name="Medium Grid 3 Accent 3" w:uiPriority="69"/>
-    <w:lsdException w:name="Dark List Accent 3" w:uiPriority="70"/>
-    <w:lsdException w:name="Colorful Shading Accent 3" w:uiPriority="71"/>
-    <w:lsdException w:name="Colorful List Accent 3" w:uiPriority="72"/>
-    <w:lsdException w:name="Colorful Grid Accent 3" w:uiPriority="73"/>
-    <w:lsdException w:name="Light Shading Accent 4" w:uiPriority="60"/>
-    <w:lsdException w:name="Light List Accent 4" w:uiPriority="61"/>
-    <w:lsdException w:name="Light Grid Accent 4" w:uiPriority="62"/>
-    <w:lsdException w:name="Medium Shading 1 Accent 4" w:uiPriority="63"/>
-    <w:lsdException w:name="Medium Shading 2 Accent 4" w:uiPriority="64"/>
-    <w:lsdException w:name="Medium List 1 Accent 4" w:uiPriority="65"/>
-    <w:lsdException w:name="Medium List 2 Accent 4" w:uiPriority="66"/>
-    <w:lsdException w:name="Medium Grid 1 Accent 4" w:uiPriority="67"/>
-    <w:lsdException w:name="Medium Grid 2 Accent 4" w:uiPriority="68"/>
-    <w:lsdException w:name="Medium Grid 3 Accent 4" w:uiPriority="69"/>
-    <w:lsdException w:name="Dark List Accent 4" w:uiPriority="70"/>
-    <w:lsdException w:name="Colorful Shading Accent 4" w:uiPriority="71"/>
-    <w:lsdException w:name="Colorful List Accent 4" w:uiPriority="72"/>
-    <w:lsdException w:name="Colorful Grid Accent 4" w:uiPriority="73"/>
-    <w:lsdException w:name="Light Shading Accent 5" w:uiPriority="60"/>
-    <w:lsdException w:name="Light List Accent 5" w:uiPriority="61"/>
-    <w:lsdException w:name="Light Grid Accent 5" w:uiPriority="62"/>
-    <w:lsdException w:name="Medium Shading 1 Accent 5" w:uiPriority="63"/>
-    <w:lsdException w:name="Medium Shading 2 Accent 5" w:uiPriority="64"/>
-    <w:lsdException w:name="Medium List 1 Accent 5" w:uiPriority="65"/>
-    <w:lsdException w:name="Medium List 2 Accent 5" w:uiPriority="66"/>
-    <w:lsdException w:name="Medium Grid 1 Accent 5" w:uiPriority="67"/>
-    <w:lsdException w:name="Medium Grid 2 Accent 5" w:uiPriority="68"/>
-    <w:lsdException w:name="Medium Grid 3 Accent 5" w:uiPriority="69"/>
-    <w:lsdException w:name="Dark List Accent 5" w:uiPriority="70"/>
-    <w:lsdException w:name="Colorful Shading Accent 5" w:uiPriority="71"/>
-    <w:lsdException w:name="Colorful List Accent 5" w:uiPriority="72"/>
-    <w:lsdException w:name="Colorful Grid Accent 5" w:uiPriority="73"/>
-    <w:lsdException w:name="Light Shading Accent 6" w:uiPriority="60"/>
-    <w:lsdException w:name="Light List Accent 6" w:uiPriority="61"/>
-    <w:lsdException w:name="Light Grid Accent 6" w:uiPriority="62"/>
-    <w:lsdException w:name="Medium Shading 1 Accent 6" w:uiPriority="63"/>
-    <w:lsdException w:name="Medium Shading 2 Accent 6" w:uiPriority="64"/>
-    <w:lsdException w:name="Medium List 1 Accent 6" w:uiPriority="65"/>
-    <w:lsdException w:name="Medium List 2 Accent 6" w:uiPriority="66"/>
-    <w:lsdException w:name="Medium Grid 1 Accent 6" w:uiPriority="67"/>
-    <w:lsdException w:name="Medium Grid 2 Accent 6" w:uiPriority="68"/>
-    <w:lsdException w:name="Medium Grid 3 Accent 6" w:uiPriority="69"/>
-    <w:lsdException w:name="Dark List Accent 6" w:uiPriority="70"/>
-    <w:lsdException w:name="Colorful Shading Accent 6" w:uiPriority="71"/>
-    <w:lsdException w:name="Colorful List Accent 6" w:uiPriority="72"/>
-    <w:lsdException w:name="Colorful Grid Accent 6" w:uiPriority="73"/>
-    <w:lsdException w:name="Subtle Emphasis" w:uiPriority="19" w:qFormat="1"/>
-    <w:lsdException w:name="Intense Emphasis" w:uiPriority="21" w:qFormat="1"/>
-    <w:lsdException w:name="Subtle Reference" w:uiPriority="31" w:qFormat="1"/>
-    <w:lsdException w:name="Intense Reference" w:uiPriority="32" w:qFormat="1"/>
-    <w:lsdException w:name="Book Title" w:uiPriority="33" w:qFormat="1"/>
-    <w:lsdException w:name="Bibliography" w:semiHidden="1" w:uiPriority="37" w:unhideWhenUsed="1"/>
-    <w:lsdException w:name="TOC Heading" w:semiHidden="1" w:uiPriority="39" w:unhideWhenUsed="1" w:qFormat="1"/>
-    <w:lsdException w:name="Plain Table 1" w:uiPriority="41"/>
-    <w:lsdException w:name="Plain Table 2" w:uiPriority="42"/>
-    <w:lsdException w:name="Plain Table 3" w:uiPriority="43"/>
-    <w:lsdException w:name="Plain Table 4" w:uiPriority="44"/>
-    <w:lsdException w:name="Plain Table 5" w:uiPriority="45"/>
-    <w:lsdException w:name="Grid Table Light" w:uiPriority="40"/>
-    <w:lsdException w:name="Grid Table 1 Light" w:uiPriority="46"/>
-    <w:lsdException w:name="Grid Table 2" w:uiPriority="47"/>
-    <w:lsdException w:name="Grid Table 3" w:uiPriority="48"/>
-    <w:lsdException w:name="Grid Table 4" w:uiPriority="49"/>
-    <w:lsdException w:name="Grid Table 5 Dark" w:uiPriority="50"/>
-    <w:lsdException w:name="Grid Table 6 Colorful" w:uiPriority="51"/>
-    <w:lsdException w:name="Grid Table 7 Colorful" w:uiPriority="52"/>
-    <w:lsdException w:name="Grid Table 1 Light Accent 1" w:uiPriority="46"/>
-    <w:lsdException w:name="Grid Table 2 Accent 1" w:uiPriority="47"/>
-    <w:lsdException w:name="Grid Table 3 Accent 1" w:uiPriority="48"/>
-    <w:lsdException w:name="Grid Table 4 Accent 1" w:uiPriority="49"/>
-    <w:lsdException w:name="Grid Table 5 Dark Accent 1" w:uiPriority="50"/>
-    <w:lsdException w:name="Grid Table 6 Colorful Accent 1" w:uiPriority="51"/>
-    <w:lsdException w:name="Grid Table 7 Colorful Accent 1" w:uiPriority="52"/>
-    <w:lsdException w:name="Grid Table 1 Light Accent 2" w:uiPriority="46"/>
-    <w:lsdException w:name="Grid Table 2 Accent 2" w:uiPriority="47"/>
-    <w:lsdException w:name="Grid Table 3 Accent 2" w:uiPriority="48"/>
-    <w:lsdException w:name="Grid Table 4 Accent 2" w:uiPriority="49"/>
-    <w:lsdException w:name="Grid Table 5 Dark Accent 2" w:uiPriority="50"/>
-    <w:lsdException w:name="Grid Table 6 Colorful Accent 2" w:uiPriority="51"/>
-    <w:lsdException w:name="Grid Table 7 Colorful Accent 2" w:uiPriority="52"/>
-    <w:lsdException w:name="Grid Table 1 Light Accent 3" w:uiPriority="46"/>
-    <w:lsdException w:name="Grid Table 2 Accent 3" w:uiPriority="47"/>
-    <w:lsdException w:name="Grid Table 3 Accent 3" w:uiPriority="48"/>
-    <w:lsdException w:name="Grid Table 4 Accent 3" w:uiPriority="49"/>
-    <w:lsdException w:name="Grid Table 5 Dark Accent 3" w:uiPriority="50"/>
-    <w:lsdException w:name="Grid Table 6 Colorful Accent 3" w:uiPriority="51"/>
-    <w:lsdException w:name="Grid Table 7 Colorful Accent 3" w:uiPriority="52"/>
-    <w:lsdException w:name="Grid Table 1 Light Accent 4" w:uiPriority="46"/>
-    <w:lsdException w:name="Grid Table 2 Accent 4" w:uiPriority="47"/>
-    <w:lsdException w:name="Grid Table 3 Accent 4" w:uiPriority="48"/>
-    <w:lsdException w:name="Grid Table 4 Accent 4" w:uiPriority="49"/>
-    <w:lsdException w:name="Grid Table 5 Dark Accent 4" w:uiPriority="50"/>
-    <w:lsdException w:name="Grid Table 6 Colorful Accent 4" w:uiPriority="51"/>
-    <w:lsdException w:name="Grid Table 7 Colorful Accent 4" w:uiPriority="52"/>
-    <w:lsdException w:name="Grid Table 1 Light Accent 5" w:uiPriority="46"/>
-    <w:lsdException w:name="Grid Table 2 Accent 5" w:uiPriority="47"/>
-    <w:lsdException w:name="Grid Table 3 Accent 5" w:uiPriority="48"/>
-    <w:lsdException w:name="Grid Table 4 Accent 5" w:uiPriority="49"/>
-    <w:lsdException w:name="Grid Table 5 Dark Accent 5" w:uiPriority="50"/>
-    <w:lsdException w:name="Grid Table 6 Colorful Accent 5" w:uiPriority="51"/>
-    <w:lsdException w:name="Grid Table 7 Colorful Accent 5" w:uiPriority="52"/>
-    <w:lsdException w:name="Grid Table 1 Light Accent 6" w:uiPriority="46"/>
-    <w:lsdException w:name="Grid Table 2 Accent 6" w:uiPriority="47"/>
-    <w:lsdException w:name="Grid Table 3 Accent 6" w:uiPriority="48"/>
-    <w:lsdException w:name="Grid Table 4 Accent 6" w:uiPriority="49"/>
-    <w:lsdException w:name="Grid Table 5 Dark Accent 6" w:uiPriority="50"/>
-    <w:lsdException w:name="Grid Table 6 Colorful Accent 6" w:uiPriority="51"/>
-    <w:lsdException w:name="Grid Table 7 Colorful Accent 6" w:uiPriority="52"/>
-    <w:lsdException w:name="List Table 1 Light" w:uiPriority="46"/>
-    <w:lsdException w:name="List Table 2" w:uiPriority="47"/>
-    <w:lsdException w:name="List Table 3" w:uiPriority="48"/>
-    <w:lsdException w:name="List Table 4" w:uiPriority="49"/>
-    <w:lsdException w:name="List Table 5 Dark" w:uiPriority="50"/>
-    <w:lsdException w:name="List Table 6 Colorful" w:uiPriority="51"/>
-    <w:lsdException w:name="List Table 7 Colorful" w:uiPriority="52"/>
-    <w:lsdException w:name="List Table 1 Light Accent 1" w:uiPriority="46"/>
-    <w:lsdException w:name="List Table 2 Accent 1" w:uiPriority="47"/>
-    <w:lsdException w:name="List Table 3 Accent 1" w:uiPriority="48"/>
-    <w:lsdException w:name="List Table 4 Accent 1" w:uiPriority="49"/>
-    <w:lsdException w:name="List Table 5 Dark Accent 1" w:uiPriority="50"/>
-    <w:lsdException w:name="List Table 6 Colorful Accent 1" w:uiPriority="51"/>
-    <w:lsdException w:name="List Table 7 Colorful Accent 1" w:uiPriority="52"/>
-    <w:lsdException w:name="List Table 1 Light Accent 2" w:uiPriority="46"/>
-    <w:lsdException w:name="List Table 2 Accent 2" w:uiPriority="47"/>
-    <w:lsdException w:name="List Table 3 Accent 2" w:uiPriority="48"/>
-    <w:lsdException w:name="List Table 4 Accent 2" w:uiPriority="49"/>
-    <w:lsdException w:name="List Table 5 Dark Accent 2" w:uiPriority="50"/>
-    <w:lsdException w:name="List Table 6 Colorful Accent 2" w:uiPriority="51"/>
-    <w:lsdException w:name="List Table 7 Colorful Accent 2" w:uiPriority="52"/>
-    <w:lsdException w:name="List Table 1 Light Accent 3" w:uiPriority="46"/>
-    <w:lsdException w:name="List Table 2 Accent 3" w:uiPriority="47"/>
-    <w:lsdException w:name="List Table 3 Accent 3" w:uiPriority="48"/>
-    <w:lsdException w:name="List Table 4 Accent 3" w:uiPriority="49"/>
-    <w:lsdException w:name="List Table 5 Dark Accent 3" w:uiPriority="50"/>
-    <w:lsdException w:name="List Table 6 Colorful Accent 3" w:uiPriority="51"/>
-    <w:lsdException w:name="List Table 7 Colorful Accent 3" w:uiPriority="52"/>
-    <w:lsdException w:name="List Table 1 Light Accent 4" w:uiPriority="46"/>
-    <w:lsdException w:name="List Table 2 Accent 4" w:uiPriority="47"/>
-    <w:lsdException w:name="List Table 3 Accent 4" w:uiPriority="48"/>
-    <w:lsdException w:name="List Table 4 Accent 4" w:uiPriority="49"/>
-    <w:lsdException w:name="List Table 5 Dark Accent 4" w:uiPriority="50"/>
-    <w:lsdException w:name="List Table 6 Colorful Accent 4" w:uiPriority="51"/>
-    <w:lsdException w:name="List Table 7 Colorful Accent 4" w:uiPriority="52"/>
-    <w:lsdException w:name="List Table 1 Light Accent 5" w:uiPriority="46"/>
-    <w:lsdException w:name="List Table 2 Accent 5" w:uiPriority="47"/>
-    <w:lsdException w:name="List Table 3 Accent 5" w:uiPriority="48"/>
-    <w:lsdException w:name="List Table 4 Accent 5" w:uiPriority="49"/>
-    <w:lsdException w:name="List Table 5 Dark Accent 5" w:uiPriority="50"/>
-    <w:lsdException w:name="List Table 6 Colorful Accent 5" w:uiPriority="51"/>
-    <w:lsdException w:name="List Table 7 Colorful Accent 5" w:uiPriority="52"/>
-    <w:lsdException w:name="List Table 1 Light Accent 6" w:uiPriority="46"/>
-    <w:lsdException w:name="List Table 2 Accent 6" w:uiPriority="47"/>
-    <w:lsdException w:name="List Table 3 Accent 6" w:uiPriority="48"/>
-    <w:lsdException w:name="List Table 4 Accent 6" w:uiPriority="49"/>
-    <w:lsdException w:name="List Table 5 Dark Accent 6" w:uiPriority="50"/>
-    <w:lsdException w:name="List Table 6 Colorful Accent 6" w:uiPriority="51"/>
-    <w:lsdException w:name="List Table 7 Colorful Accent 6" w:uiPriority="52"/>
-    <w:lsdException w:name="Mention" w:semiHidden="1" w:unhideWhenUsed="1"/>
-    <w:lsdException w:name="Smart Hyperlink" w:semiHidden="1" w:unhideWhenUsed="1"/>
-    <w:lsdException w:name="Hashtag" w:semiHidden="1" w:unhideWhenUsed="1"/>
+  <w:latentStyles w:defLockedState="0" w:defUIPriority="99" w:defSemiHidden="1" w:defUnhideWhenUsed="1" w:defQFormat="0" w:count="267">
+    <w:lsdException w:name="Normal" w:semiHidden="0" w:uiPriority="0" w:unhideWhenUsed="0" w:qFormat="1"/>
+    <w:lsdException w:name="heading 1" w:semiHidden="0" w:uiPriority="9" w:unhideWhenUsed="0" w:qFormat="1"/>
+    <w:lsdException w:name="heading 2" w:uiPriority="9" w:qFormat="1"/>
+    <w:lsdException w:name="heading 3" w:uiPriority="9" w:qFormat="1"/>
+    <w:lsdException w:name="heading 4" w:uiPriority="9" w:qFormat="1"/>
+    <w:lsdException w:name="heading 5" w:uiPriority="9" w:qFormat="1"/>
+    <w:lsdException w:name="heading 6" w:uiPriority="9" w:qFormat="1"/>
+    <w:lsdException w:name="heading 7" w:uiPriority="9" w:qFormat="1"/>
+    <w:lsdException w:name="heading 8" w:uiPriority="9" w:qFormat="1"/>
+    <w:lsdException w:name="heading 9" w:uiPriority="9" w:qFormat="1"/>
+    <w:lsdException w:name="toc 1" w:uiPriority="39"/>
+    <w:lsdException w:name="toc 2" w:uiPriority="39"/>
+    <w:lsdException w:name="toc 3" w:uiPriority="39"/>
+    <w:lsdException w:name="toc 4" w:uiPriority="39"/>
+    <w:lsdException w:name="toc 5" w:uiPriority="39"/>
+    <w:lsdException w:name="toc 6" w:uiPriority="39"/>
+    <w:lsdException w:name="toc 7" w:uiPriority="39"/>
+    <w:lsdException w:name="toc 8" w:uiPriority="39"/>
+    <w:lsdException w:name="toc 9" w:uiPriority="39"/>
+    <w:lsdException w:name="caption" w:uiPriority="35" w:qFormat="1"/>
+    <w:lsdException w:name="Title" w:semiHidden="0" w:uiPriority="10" w:unhideWhenUsed="0" w:qFormat="1"/>
+    <w:lsdException w:name="Default Paragraph Font" w:uiPriority="1"/>
+    <w:lsdException w:name="Subtitle" w:semiHidden="0" w:uiPriority="11" w:unhideWhenUsed="0" w:qFormat="1"/>
+    <w:lsdException w:name="Strong" w:semiHidden="0" w:uiPriority="22" w:unhideWhenUsed="0" w:qFormat="1"/>
+    <w:lsdException w:name="Emphasis" w:semiHidden="0" w:uiPriority="20" w:unhideWhenUsed="0" w:qFormat="1"/>
+    <w:lsdException w:name="Table Grid" w:semiHidden="0" w:uiPriority="59" w:unhideWhenUsed="0"/>
+    <w:lsdException w:name="Placeholder Text" w:unhideWhenUsed="0"/>
+    <w:lsdException w:name="No Spacing" w:semiHidden="0" w:uiPriority="1" w:unhideWhenUsed="0" w:qFormat="1"/>
+    <w:lsdException w:name="Light Shading" w:semiHidden="0" w:uiPriority="60" w:unhideWhenUsed="0"/>
+    <w:lsdException w:name="Light List" w:semiHidden="0" w:uiPriority="61" w:unhideWhenUsed="0"/>
+    <w:lsdException w:name="Light Grid" w:semiHidden="0" w:uiPriority="62" w:unhideWhenUsed="0"/>
+    <w:lsdException w:name="Medium Shading 1" w:semiHidden="0" w:uiPriority="63" w:unhideWhenUsed="0"/>
+    <w:lsdException w:name="Medium Shading 2" w:semiHidden="0" w:uiPriority="64" w:unhideWhenUsed="0"/>
+    <w:lsdException w:name="Medium List 1" w:semiHidden="0" w:uiPriority="65" w:unhideWhenUsed="0"/>
+    <w:lsdException w:name="Medium List 2" w:semiHidden="0" w:uiPriority="66" w:unhideWhenUsed="0"/>
+    <w:lsdException w:name="Medium Grid 1" w:semiHidden="0" w:uiPriority="67" w:unhideWhenUsed="0"/>
+    <w:lsdException w:name="Medium Grid 2" w:semiHidden="0" w:uiPriority="68" w:unhideWhenUsed="0"/>
+    <w:lsdException w:name="Medium Grid 3" w:semiHidden="0" w:uiPriority="69" w:unhideWhenUsed="0"/>
+    <w:lsdException w:name="Dark List" w:semiHidden="0" w:uiPriority="70" w:unhideWhenUsed="0"/>
+    <w:lsdException w:name="Colorful Shading" w:semiHidden="0" w:uiPriority="71" w:unhideWhenUsed="0"/>
+    <w:lsdException w:name="Colorful List" w:semiHidden="0" w:uiPriority="72" w:unhideWhenUsed="0"/>
+    <w:lsdException w:name="Colorful Grid" w:semiHidden="0" w:uiPriority="73" w:unhideWhenUsed="0"/>
+    <w:lsdException w:name="Light Shading Accent 1" w:semiHidden="0" w:uiPriority="60" w:unhideWhenUsed="0"/>
+    <w:lsdException w:name="Light List Accent 1" w:semiHidden="0" w:uiPriority="61" w:unhideWhenUsed="0"/>
+    <w:lsdException w:name="Light Grid Accent 1" w:semiHidden="0" w:uiPriority="62" w:unhideWhenUsed="0"/>
+    <w:lsdException w:name="Medium Shading 1 Accent 1" w:semiHidden="0" w:uiPriority="63" w:unhideWhenUsed="0"/>
+    <w:lsdException w:name="Medium Shading 2 Accent 1" w:semiHidden="0" w:uiPriority="64" w:unhideWhenUsed="0"/>
+    <w:lsdException w:name="Medium List 1 Accent 1" w:semiHidden="0" w:uiPriority="65" w:unhideWhenUsed="0"/>
+    <w:lsdException w:name="Revision" w:unhideWhenUsed="0"/>
+    <w:lsdException w:name="List Paragraph" w:semiHidden="0" w:uiPriority="34" w:unhideWhenUsed="0" w:qFormat="1"/>
+    <w:lsdException w:name="Quote" w:semiHidden="0" w:uiPriority="29" w:unhideWhenUsed="0" w:qFormat="1"/>
+    <w:lsdException w:name="Intense Quote" w:semiHidden="0" w:uiPriority="30" w:unhideWhenUsed="0" w:qFormat="1"/>
+    <w:lsdException w:name="Medium List 2 Accent 1" w:semiHidden="0" w:uiPriority="66" w:unhideWhenUsed="0"/>
+    <w:lsdException w:name="Medium Grid 1 Accent 1" w:semiHidden="0" w:uiPriority="67" w:unhideWhenUsed="0"/>
+    <w:lsdException w:name="Medium Grid 2 Accent 1" w:semiHidden="0" w:uiPriority="68" w:unhideWhenUsed="0"/>
+    <w:lsdException w:name="Medium Grid 3 Accent 1" w:semiHidden="0" w:uiPriority="69" w:unhideWhenUsed="0"/>
+    <w:lsdException w:name="Dark List Accent 1" w:semiHidden="0" w:uiPriority="70" w:unhideWhenUsed="0"/>
+    <w:lsdException w:name="Colorful Shading Accent 1" w:semiHidden="0" w:uiPriority="71" w:unhideWhenUsed="0"/>
+    <w:lsdException w:name="Colorful List Accent 1" w:semiHidden="0" w:uiPriority="72" w:unhideWhenUsed="0"/>
+    <w:lsdException w:name="Colorful Grid Accent 1" w:semiHidden="0" w:uiPriority="73" w:unhideWhenUsed="0"/>
+    <w:lsdException w:name="Light Shading Accent 2" w:semiHidden="0" w:uiPriority="60" w:unhideWhenUsed="0"/>
+    <w:lsdException w:name="Light List Accent 2" w:semiHidden="0" w:uiPriority="61" w:unhideWhenUsed="0"/>
+    <w:lsdException w:name="Light Grid Accent 2" w:semiHidden="0" w:uiPriority="62" w:unhideWhenUsed="0"/>
+    <w:lsdException w:name="Medium Shading 1 Accent 2" w:semiHidden="0" w:uiPriority="63" w:unhideWhenUsed="0"/>
+    <w:lsdException w:name="Medium Shading 2 Accent 2" w:semiHidden="0" w:uiPriority="64" w:unhideWhenUsed="0"/>
+    <w:lsdException w:name="Medium List 1 Accent 2" w:semiHidden="0" w:uiPriority="65" w:unhideWhenUsed="0"/>
+    <w:lsdException w:name="Medium List 2 Accent 2" w:semiHidden="0" w:uiPriority="66" w:unhideWhenUsed="0"/>
+    <w:lsdException w:name="Medium Grid 1 Accent 2" w:semiHidden="0" w:uiPriority="67" w:unhideWhenUsed="0"/>
+    <w:lsdException w:name="Medium Grid 2 Accent 2" w:semiHidden="0" w:uiPriority="68" w:unhideWhenUsed="0"/>
+    <w:lsdException w:name="Medium Grid 3 Accent 2" w:semiHidden="0" w:uiPriority="69" w:unhideWhenUsed="0"/>
+    <w:lsdException w:name="Dark List Accent 2" w:semiHidden="0" w:uiPriority="70" w:unhideWhenUsed="0"/>
+    <w:lsdException w:name="Colorful Shading Accent 2" w:semiHidden="0" w:uiPriority="71" w:unhideWhenUsed="0"/>
+    <w:lsdException w:name="Colorful List Accent 2" w:semiHidden="0" w:uiPriority="72" w:unhideWhenUsed="0"/>
+    <w:lsdException w:name="Colorful Grid Accent 2" w:semiHidden="0" w:uiPriority="73" w:unhideWhenUsed="0"/>
+    <w:lsdException w:name="Light Shading Accent 3" w:semiHidden="0" w:uiPriority="60" w:unhideWhenUsed="0"/>
+    <w:lsdException w:name="Light List Accent 3" w:semiHidden="0" w:uiPriority="61" w:unhideWhenUsed="0"/>
+    <w:lsdException w:name="Light Grid Accent 3" w:semiHidden="0" w:uiPriority="62" w:unhideWhenUsed="0"/>
+    <w:lsdException w:name="Medium Shading 1 Accent 3" w:semiHidden="0" w:uiPriority="63" w:unhideWhenUsed="0"/>
+    <w:lsdException w:name="Medium Shading 2 Accent 3" w:semiHidden="0" w:uiPriority="64" w:unhideWhenUsed="0"/>
+    <w:lsdException w:name="Medium List 1 Accent 3" w:semiHidden="0" w:uiPriority="65" w:unhideWhenUsed="0"/>
+    <w:lsdException w:name="Medium List 2 Accent 3" w:semiHidden="0" w:uiPriority="66" w:unhideWhenUsed="0"/>
+    <w:lsdException w:name="Medium Grid 1 Accent 3" w:semiHidden="0" w:uiPriority="67" w:unhideWhenUsed="0"/>
+    <w:lsdException w:name="Medium Grid 2 Accent 3" w:semiHidden="0" w:uiPriority="68" w:unhideWhenUsed="0"/>
+    <w:lsdException w:name="Medium Grid 3 Accent 3" w:semiHidden="0" w:uiPriority="69" w:unhideWhenUsed="0"/>
+    <w:lsdException w:name="Dark List Accent 3" w:semiHidden="0" w:uiPriority="70" w:unhideWhenUsed="0"/>
+    <w:lsdException w:name="Colorful Shading Accent 3" w:semiHidden="0" w:uiPriority="71" w:unhideWhenUsed="0"/>
+    <w:lsdException w:name="Colorful List Accent 3" w:semiHidden="0" w:uiPriority="72" w:unhideWhenUsed="0"/>
+    <w:lsdException w:name="Colorful Grid Accent 3" w:semiHidden="0" w:uiPriority="73" w:unhideWhenUsed="0"/>
+    <w:lsdException w:name="Light Shading Accent 4" w:semiHidden="0" w:uiPriority="60" w:unhideWhenUsed="0"/>
+    <w:lsdException w:name="Light List Accent 4" w:semiHidden="0" w:uiPriority="61" w:unhideWhenUsed="0"/>
+    <w:lsdException w:name="Light Grid Accent 4" w:semiHidden="0" w:uiPriority="62" w:unhideWhenUsed="0"/>
+    <w:lsdException w:name="Medium Shading 1 Accent 4" w:semiHidden="0" w:uiPriority="63" w:unhideWhenUsed="0"/>
+    <w:lsdException w:name="Medium Shading 2 Accent 4" w:semiHidden="0" w:uiPriority="64" w:unhideWhenUsed="0"/>
+    <w:lsdException w:name="Medium List 1 Accent 4" w:semiHidden="0" w:uiPriority="65" w:unhideWhenUsed="0"/>
+    <w:lsdException w:name="Medium List 2 Accent 4" w:semiHidden="0" w:uiPriority="66" w:unhideWhenUsed="0"/>
+    <w:lsdException w:name="Medium Grid 1 Accent 4" w:semiHidden="0" w:uiPriority="67" w:unhideWhenUsed="0"/>
+    <w:lsdException w:name="Medium Grid 2 Accent 4" w:semiHidden="0" w:uiPriority="68" w:unhideWhenUsed="0"/>
+    <w:lsdException w:name="Medium Grid 3 Accent 4" w:semiHidden="0" w:uiPriority="69" w:unhideWhenUsed="0"/>
+    <w:lsdException w:name="Dark List Accent 4" w:semiHidden="0" w:uiPriority="70" w:unhideWhenUsed="0"/>
+    <w:lsdException w:name="Colorful Shading Accent 4" w:semiHidden="0" w:uiPriority="71" w:unhideWhenUsed="0"/>
+    <w:lsdException w:name="Colorful List Accent 4" w:semiHidden="0" w:uiPriority="72" w:unhideWhenUsed="0"/>
+    <w:lsdException w:name="Colorful Grid Accent 4" w:semiHidden="0" w:uiPriority="73" w:unhideWhenUsed="0"/>
+    <w:lsdException w:name="Light Shading Accent 5" w:semiHidden="0" w:uiPriority="60" w:unhideWhenUsed="0"/>
+    <w:lsdException w:name="Light List Accent 5" w:semiHidden="0" w:uiPriority="61" w:unhideWhenUsed="0"/>
+    <w:lsdException w:name="Light Grid Accent 5" w:semiHidden="0" w:uiPriority="62" w:unhideWhenUsed="0"/>
+    <w:lsdException w:name="Medium Shading 1 Accent 5" w:semiHidden="0" w:uiPriority="63" w:unhideWhenUsed="0"/>
+    <w:lsdException w:name="Medium Shading 2 Accent 5" w:semiHidden="0" w:uiPriority="64" w:unhideWhenUsed="0"/>
+    <w:lsdException w:name="Medium List 1 Accent 5" w:semiHidden="0" w:uiPriority="65" w:unhideWhenUsed="0"/>
+    <w:lsdException w:name="Medium List 2 Accent 5" w:semiHidden="0" w:uiPriority="66" w:unhideWhenUsed="0"/>
+    <w:lsdException w:name="Medium Grid 1 Accent 5" w:semiHidden="0" w:uiPriority="67" w:unhideWhenUsed="0"/>
+    <w:lsdException w:name="Medium Grid 2 Accent 5" w:semiHidden="0" w:uiPriority="68" w:unhideWhenUsed="0"/>
+    <w:lsdException w:name="Medium Grid 3 Accent 5" w:semiHidden="0" w:uiPriority="69" w:unhideWhenUsed="0"/>
+    <w:lsdException w:name="Dark List Accent 5" w:semiHidden="0" w:uiPriority="70" w:unhideWhenUsed="0"/>
+    <w:lsdException w:name="Colorful Shading Accent 5" w:semiHidden="0" w:uiPriority="71" w:unhideWhenUsed="0"/>
+    <w:lsdException w:name="Colorful List Accent 5" w:semiHidden="0" w:uiPriority="72" w:unhideWhenUsed="0"/>
+    <w:lsdException w:name="Colorful Grid Accent 5" w:semiHidden="0" w:uiPriority="73" w:unhideWhenUsed="0"/>
+    <w:lsdException w:name="Light Shading Accent 6" w:semiHidden="0" w:uiPriority="60" w:unhideWhenUsed="0"/>
+    <w:lsdException w:name="Light List Accent 6" w:semiHidden="0" w:uiPriority="61" w:unhideWhenUsed="0"/>
+    <w:lsdException w:name="Light Grid Accent 6" w:semiHidden="0" w:uiPriority="62" w:unhideWhenUsed="0"/>
+    <w:lsdException w:name="Medium Shading 1 Accent 6" w:semiHidden="0" w:uiPriority="63" w:unhideWhenUsed="0"/>
+    <w:lsdException w:name="Medium Shading 2 Accent 6" w:semiHidden="0" w:uiPriority="64" w:unhideWhenUsed="0"/>
+    <w:lsdException w:name="Medium List 1 Accent 6" w:semiHidden="0" w:uiPriority="65" w:unhideWhenUsed="0"/>
+    <w:lsdException w:name="Medium List 2 Accent 6" w:semiHidden="0" w:uiPriority="66" w:unhideWhenUsed="0"/>
+    <w:lsdException w:name="Medium Grid 1 Accent 6" w:semiHidden="0" w:uiPriority="67" w:unhideWhenUsed="0"/>
+    <w:lsdException w:name="Medium Grid 2 Accent 6" w:semiHidden="0" w:uiPriority="68" w:unhideWhenUsed="0"/>
+    <w:lsdException w:name="Medium Grid 3 Accent 6" w:semiHidden="0" w:uiPriority="69" w:unhideWhenUsed="0"/>
+    <w:lsdException w:name="Dark List Accent 6" w:semiHidden="0" w:uiPriority="70" w:unhideWhenUsed="0"/>
+    <w:lsdException w:name="Colorful Shading Accent 6" w:semiHidden="0" w:uiPriority="71" w:unhideWhenUsed="0"/>
+    <w:lsdException w:name="Colorful List Accent 6" w:semiHidden="0" w:uiPriority="72" w:unhideWhenUsed="0"/>
+    <w:lsdException w:name="Colorful Grid Accent 6" w:semiHidden="0" w:uiPriority="73" w:unhideWhenUsed="0"/>
+    <w:lsdException w:name="Subtle Emphasis" w:semiHidden="0" w:uiPriority="19" w:unhideWhenUsed="0" w:qFormat="1"/>
+    <w:lsdException w:name="Intense Emphasis" w:semiHidden="0" w:uiPriority="21" w:unhideWhenUsed="0" w:qFormat="1"/>
+    <w:lsdException w:name="Subtle Reference" w:semiHidden="0" w:uiPriority="31" w:unhideWhenUsed="0" w:qFormat="1"/>
+    <w:lsdException w:name="Intense Reference" w:semiHidden="0" w:uiPriority="32" w:unhideWhenUsed="0" w:qFormat="1"/>
+    <w:lsdException w:name="Book Title" w:semiHidden="0" w:uiPriority="33" w:unhideWhenUsed="0" w:qFormat="1"/>
+    <w:lsdException w:name="Bibliography" w:uiPriority="37"/>
+    <w:lsdException w:name="TOC Heading" w:uiPriority="39" w:qFormat="1"/>
   </w:latentStyles>
-  <w:style w:type="paragraph" w:default="1" w:styleId="Normalny">
+  <w:style w:type="paragraph" w:default="1" w:styleId="Normal">
     <w:name w:val="Normal"/>
     <w:qFormat/>
     <w:rsid w:val="00AB04A7"/>
@@ -8434,11 +7703,11 @@
       <w:sz w:val="24"/>
     </w:rPr>
   </w:style>
-  <w:style w:type="paragraph" w:styleId="Nagwek1">
+  <w:style w:type="paragraph" w:styleId="Heading1">
     <w:name w:val="heading 1"/>
-    <w:basedOn w:val="Normalny"/>
-    <w:next w:val="Normalny"/>
-    <w:link w:val="Nagwek1Znak"/>
+    <w:basedOn w:val="Normal"/>
+    <w:next w:val="Normal"/>
+    <w:link w:val="Heading1Char"/>
     <w:uiPriority w:val="9"/>
     <w:qFormat/>
     <w:rsid w:val="003D0255"/>
@@ -8450,11 +7719,11 @@
       <w:sz w:val="32"/>
     </w:rPr>
   </w:style>
-  <w:style w:type="paragraph" w:styleId="Nagwek2">
+  <w:style w:type="paragraph" w:styleId="Heading2">
     <w:name w:val="heading 2"/>
-    <w:basedOn w:val="Normalny"/>
-    <w:next w:val="Normalny"/>
-    <w:link w:val="Nagwek2Znak"/>
+    <w:basedOn w:val="Normal"/>
+    <w:next w:val="Normal"/>
+    <w:link w:val="Heading2Char"/>
     <w:uiPriority w:val="9"/>
     <w:unhideWhenUsed/>
     <w:qFormat/>
@@ -8470,13 +7739,13 @@
       <w:b/>
     </w:rPr>
   </w:style>
-  <w:style w:type="character" w:default="1" w:styleId="Domylnaczcionkaakapitu">
+  <w:style w:type="character" w:default="1" w:styleId="DefaultParagraphFont">
     <w:name w:val="Default Paragraph Font"/>
     <w:uiPriority w:val="1"/>
     <w:semiHidden/>
     <w:unhideWhenUsed/>
   </w:style>
-  <w:style w:type="table" w:default="1" w:styleId="Standardowy">
+  <w:style w:type="table" w:default="1" w:styleId="TableNormal">
     <w:name w:val="Normal Table"/>
     <w:uiPriority w:val="99"/>
     <w:semiHidden/>
@@ -8491,17 +7760,17 @@
       </w:tblCellMar>
     </w:tblPr>
   </w:style>
-  <w:style w:type="numbering" w:default="1" w:styleId="Bezlisty">
+  <w:style w:type="numbering" w:default="1" w:styleId="NoList">
     <w:name w:val="No List"/>
     <w:uiPriority w:val="99"/>
     <w:semiHidden/>
     <w:unhideWhenUsed/>
   </w:style>
-  <w:style w:type="paragraph" w:styleId="Tytu">
+  <w:style w:type="paragraph" w:styleId="Title">
     <w:name w:val="Title"/>
-    <w:basedOn w:val="Normalny"/>
-    <w:next w:val="Normalny"/>
-    <w:link w:val="TytuZnak"/>
+    <w:basedOn w:val="Normal"/>
+    <w:next w:val="Normal"/>
+    <w:link w:val="TitleChar"/>
     <w:uiPriority w:val="10"/>
     <w:qFormat/>
     <w:rsid w:val="00455A66"/>
@@ -8513,10 +7782,10 @@
       <w:sz w:val="52"/>
     </w:rPr>
   </w:style>
-  <w:style w:type="character" w:customStyle="1" w:styleId="TytuZnak">
-    <w:name w:val="Tytuł Znak"/>
-    <w:basedOn w:val="Domylnaczcionkaakapitu"/>
-    <w:link w:val="Tytu"/>
+  <w:style w:type="character" w:customStyle="1" w:styleId="TitleChar">
+    <w:name w:val="Title Char"/>
+    <w:basedOn w:val="DefaultParagraphFont"/>
+    <w:link w:val="Title"/>
     <w:uiPriority w:val="10"/>
     <w:rsid w:val="00455A66"/>
     <w:rPr>
@@ -8525,11 +7794,11 @@
       <w:sz w:val="52"/>
     </w:rPr>
   </w:style>
-  <w:style w:type="paragraph" w:styleId="Podtytu">
+  <w:style w:type="paragraph" w:styleId="Subtitle">
     <w:name w:val="Subtitle"/>
-    <w:basedOn w:val="Normalny"/>
-    <w:next w:val="Normalny"/>
-    <w:link w:val="PodtytuZnak"/>
+    <w:basedOn w:val="Normal"/>
+    <w:next w:val="Normal"/>
+    <w:link w:val="SubtitleChar"/>
     <w:uiPriority w:val="11"/>
     <w:qFormat/>
     <w:rsid w:val="00455A66"/>
@@ -8540,10 +7809,10 @@
       <w:sz w:val="40"/>
     </w:rPr>
   </w:style>
-  <w:style w:type="character" w:customStyle="1" w:styleId="PodtytuZnak">
-    <w:name w:val="Podtytuł Znak"/>
-    <w:basedOn w:val="Domylnaczcionkaakapitu"/>
-    <w:link w:val="Podtytu"/>
+  <w:style w:type="character" w:customStyle="1" w:styleId="SubtitleChar">
+    <w:name w:val="Subtitle Char"/>
+    <w:basedOn w:val="DefaultParagraphFont"/>
+    <w:link w:val="Subtitle"/>
     <w:uiPriority w:val="11"/>
     <w:rsid w:val="00455A66"/>
     <w:rPr>
@@ -8551,10 +7820,10 @@
       <w:sz w:val="40"/>
     </w:rPr>
   </w:style>
-  <w:style w:type="character" w:customStyle="1" w:styleId="Nagwek1Znak">
-    <w:name w:val="Nagłówek 1 Znak"/>
-    <w:basedOn w:val="Domylnaczcionkaakapitu"/>
-    <w:link w:val="Nagwek1"/>
+  <w:style w:type="character" w:customStyle="1" w:styleId="Heading1Char">
+    <w:name w:val="Heading 1 Char"/>
+    <w:basedOn w:val="DefaultParagraphFont"/>
+    <w:link w:val="Heading1"/>
     <w:uiPriority w:val="9"/>
     <w:rsid w:val="003D0255"/>
     <w:rPr>
@@ -8565,7 +7834,7 @@
   </w:style>
   <w:style w:type="paragraph" w:customStyle="1" w:styleId="Subsubtitle">
     <w:name w:val="Subsubtitle"/>
-    <w:basedOn w:val="Normalny"/>
+    <w:basedOn w:val="Normal"/>
     <w:link w:val="SubsubtitleChar"/>
     <w:qFormat/>
     <w:rsid w:val="00AB04A7"/>
@@ -8577,9 +7846,9 @@
       <w:szCs w:val="32"/>
     </w:rPr>
   </w:style>
-  <w:style w:type="paragraph" w:styleId="Akapitzlist">
+  <w:style w:type="paragraph" w:styleId="ListParagraph">
     <w:name w:val="List Paragraph"/>
-    <w:basedOn w:val="Normalny"/>
+    <w:basedOn w:val="Normal"/>
     <w:uiPriority w:val="34"/>
     <w:qFormat/>
     <w:rsid w:val="0018514C"/>
@@ -8590,7 +7859,7 @@
   </w:style>
   <w:style w:type="character" w:customStyle="1" w:styleId="SubsubtitleChar">
     <w:name w:val="Subsubtitle Char"/>
-    <w:basedOn w:val="Domylnaczcionkaakapitu"/>
+    <w:basedOn w:val="DefaultParagraphFont"/>
     <w:link w:val="Subsubtitle"/>
     <w:rsid w:val="00AB04A7"/>
     <w:rPr>
@@ -8599,10 +7868,10 @@
       <w:szCs w:val="32"/>
     </w:rPr>
   </w:style>
-  <w:style w:type="character" w:customStyle="1" w:styleId="Nagwek2Znak">
-    <w:name w:val="Nagłówek 2 Znak"/>
-    <w:basedOn w:val="Domylnaczcionkaakapitu"/>
-    <w:link w:val="Nagwek2"/>
+  <w:style w:type="character" w:customStyle="1" w:styleId="Heading2Char">
+    <w:name w:val="Heading 2 Char"/>
+    <w:basedOn w:val="DefaultParagraphFont"/>
+    <w:link w:val="Heading2"/>
     <w:uiPriority w:val="9"/>
     <w:rsid w:val="00430791"/>
     <w:rPr>
@@ -8611,10 +7880,10 @@
       <w:sz w:val="24"/>
     </w:rPr>
   </w:style>
-  <w:style w:type="paragraph" w:styleId="Tekstdymka">
+  <w:style w:type="paragraph" w:styleId="BalloonText">
     <w:name w:val="Balloon Text"/>
-    <w:basedOn w:val="Normalny"/>
-    <w:link w:val="TekstdymkaZnak"/>
+    <w:basedOn w:val="Normal"/>
+    <w:link w:val="BalloonTextChar"/>
     <w:uiPriority w:val="99"/>
     <w:semiHidden/>
     <w:unhideWhenUsed/>
@@ -8628,10 +7897,10 @@
       <w:szCs w:val="16"/>
     </w:rPr>
   </w:style>
-  <w:style w:type="character" w:customStyle="1" w:styleId="TekstdymkaZnak">
-    <w:name w:val="Tekst dymka Znak"/>
-    <w:basedOn w:val="Domylnaczcionkaakapitu"/>
-    <w:link w:val="Tekstdymka"/>
+  <w:style w:type="character" w:customStyle="1" w:styleId="BalloonTextChar">
+    <w:name w:val="Balloon Text Char"/>
+    <w:basedOn w:val="DefaultParagraphFont"/>
+    <w:link w:val="BalloonText"/>
     <w:uiPriority w:val="99"/>
     <w:semiHidden/>
     <w:rsid w:val="008F0287"/>
@@ -8641,10 +7910,10 @@
       <w:szCs w:val="16"/>
     </w:rPr>
   </w:style>
-  <w:style w:type="paragraph" w:styleId="Nagwekspisutreci">
+  <w:style w:type="paragraph" w:styleId="TOCHeading">
     <w:name w:val="TOC Heading"/>
-    <w:basedOn w:val="Nagwek1"/>
-    <w:next w:val="Normalny"/>
+    <w:basedOn w:val="Heading1"/>
+    <w:next w:val="Normal"/>
     <w:uiPriority w:val="39"/>
     <w:semiHidden/>
     <w:unhideWhenUsed/>
@@ -8666,10 +7935,10 @@
       <w:lang w:val="en-US" w:eastAsia="ja-JP"/>
     </w:rPr>
   </w:style>
-  <w:style w:type="paragraph" w:styleId="Spistreci1">
+  <w:style w:type="paragraph" w:styleId="TOC1">
     <w:name w:val="toc 1"/>
-    <w:basedOn w:val="Normalny"/>
-    <w:next w:val="Normalny"/>
+    <w:basedOn w:val="Normal"/>
+    <w:next w:val="Normal"/>
     <w:autoRedefine/>
     <w:uiPriority w:val="39"/>
     <w:unhideWhenUsed/>
@@ -8678,10 +7947,10 @@
       <w:spacing w:after="100"/>
     </w:pPr>
   </w:style>
-  <w:style w:type="paragraph" w:styleId="Spistreci2">
+  <w:style w:type="paragraph" w:styleId="TOC2">
     <w:name w:val="toc 2"/>
-    <w:basedOn w:val="Normalny"/>
-    <w:next w:val="Normalny"/>
+    <w:basedOn w:val="Normal"/>
+    <w:next w:val="Normal"/>
     <w:autoRedefine/>
     <w:uiPriority w:val="39"/>
     <w:unhideWhenUsed/>
@@ -8691,9 +7960,9 @@
       <w:ind w:left="240"/>
     </w:pPr>
   </w:style>
-  <w:style w:type="character" w:styleId="Hipercze">
+  <w:style w:type="character" w:styleId="Hyperlink">
     <w:name w:val="Hyperlink"/>
-    <w:basedOn w:val="Domylnaczcionkaakapitu"/>
+    <w:basedOn w:val="DefaultParagraphFont"/>
     <w:uiPriority w:val="99"/>
     <w:unhideWhenUsed/>
     <w:rsid w:val="008F0287"/>
@@ -8704,7 +7973,7 @@
   </w:style>
   <w:style w:type="paragraph" w:customStyle="1" w:styleId="Heading2A">
     <w:name w:val="Heading 2A"/>
-    <w:basedOn w:val="Nagwek2"/>
+    <w:basedOn w:val="Heading2"/>
     <w:link w:val="Heading2AChar"/>
     <w:qFormat/>
     <w:rsid w:val="00AD0EEB"/>
@@ -8717,7 +7986,471 @@
   </w:style>
   <w:style w:type="character" w:customStyle="1" w:styleId="Heading2AChar">
     <w:name w:val="Heading 2A Char"/>
-    <w:basedOn w:val="Nagwek2Znak"/>
+    <w:basedOn w:val="Heading2Char"/>
+    <w:link w:val="Heading2A"/>
+    <w:rsid w:val="00AD0EEB"/>
+    <w:rPr>
+      <w:rFonts w:ascii="Sylfaen" w:hAnsi="Sylfaen"/>
+      <w:b/>
+      <w:sz w:val="24"/>
+    </w:rPr>
+  </w:style>
+</w:styles>
+</file>
+
+<file path=word/stylesWithEffects.xml><?xml version="1.0" encoding="utf-8"?>
+<w:styles xmlns:wpc="http://schemas.microsoft.com/office/word/2010/wordprocessingCanvas" xmlns:mc="http://schemas.openxmlformats.org/markup-compatibility/2006" xmlns:o="urn:schemas-microsoft-com:office:office" xmlns:r="http://schemas.openxmlformats.org/officeDocument/2006/relationships" xmlns:m="http://schemas.openxmlformats.org/officeDocument/2006/math" xmlns:v="urn:schemas-microsoft-com:vml" xmlns:wp14="http://schemas.microsoft.com/office/word/2010/wordprocessingDrawing" xmlns:wp="http://schemas.openxmlformats.org/drawingml/2006/wordprocessingDrawing" xmlns:w10="urn:schemas-microsoft-com:office:word" xmlns:w="http://schemas.openxmlformats.org/wordprocessingml/2006/main" xmlns:w14="http://schemas.microsoft.com/office/word/2010/wordml" xmlns:wpg="http://schemas.microsoft.com/office/word/2010/wordprocessingGroup" xmlns:wpi="http://schemas.microsoft.com/office/word/2010/wordprocessingInk" xmlns:wne="http://schemas.microsoft.com/office/word/2006/wordml" xmlns:wps="http://schemas.microsoft.com/office/word/2010/wordprocessingShape" mc:Ignorable="w14 wp14">
+  <w:docDefaults>
+    <w:rPrDefault>
+      <w:rPr>
+        <w:rFonts w:asciiTheme="minorHAnsi" w:eastAsiaTheme="minorHAnsi" w:hAnsiTheme="minorHAnsi" w:cstheme="minorBidi"/>
+        <w:sz w:val="22"/>
+        <w:szCs w:val="22"/>
+        <w:lang w:val="pl-PL" w:eastAsia="en-US" w:bidi="ar-SA"/>
+      </w:rPr>
+    </w:rPrDefault>
+    <w:pPrDefault>
+      <w:pPr>
+        <w:spacing w:after="200" w:line="276" w:lineRule="auto"/>
+      </w:pPr>
+    </w:pPrDefault>
+  </w:docDefaults>
+  <w:latentStyles w:defLockedState="0" w:defUIPriority="99" w:defSemiHidden="1" w:defUnhideWhenUsed="1" w:defQFormat="0" w:count="267">
+    <w:lsdException w:name="Normal" w:semiHidden="0" w:uiPriority="0" w:unhideWhenUsed="0" w:qFormat="1"/>
+    <w:lsdException w:name="heading 1" w:semiHidden="0" w:uiPriority="9" w:unhideWhenUsed="0" w:qFormat="1"/>
+    <w:lsdException w:name="heading 2" w:uiPriority="9" w:qFormat="1"/>
+    <w:lsdException w:name="heading 3" w:uiPriority="9" w:qFormat="1"/>
+    <w:lsdException w:name="heading 4" w:uiPriority="9" w:qFormat="1"/>
+    <w:lsdException w:name="heading 5" w:uiPriority="9" w:qFormat="1"/>
+    <w:lsdException w:name="heading 6" w:uiPriority="9" w:qFormat="1"/>
+    <w:lsdException w:name="heading 7" w:uiPriority="9" w:qFormat="1"/>
+    <w:lsdException w:name="heading 8" w:uiPriority="9" w:qFormat="1"/>
+    <w:lsdException w:name="heading 9" w:uiPriority="9" w:qFormat="1"/>
+    <w:lsdException w:name="toc 1" w:uiPriority="39"/>
+    <w:lsdException w:name="toc 2" w:uiPriority="39"/>
+    <w:lsdException w:name="toc 3" w:uiPriority="39"/>
+    <w:lsdException w:name="toc 4" w:uiPriority="39"/>
+    <w:lsdException w:name="toc 5" w:uiPriority="39"/>
+    <w:lsdException w:name="toc 6" w:uiPriority="39"/>
+    <w:lsdException w:name="toc 7" w:uiPriority="39"/>
+    <w:lsdException w:name="toc 8" w:uiPriority="39"/>
+    <w:lsdException w:name="toc 9" w:uiPriority="39"/>
+    <w:lsdException w:name="caption" w:uiPriority="35" w:qFormat="1"/>
+    <w:lsdException w:name="Title" w:semiHidden="0" w:uiPriority="10" w:unhideWhenUsed="0" w:qFormat="1"/>
+    <w:lsdException w:name="Default Paragraph Font" w:uiPriority="1"/>
+    <w:lsdException w:name="Subtitle" w:semiHidden="0" w:uiPriority="11" w:unhideWhenUsed="0" w:qFormat="1"/>
+    <w:lsdException w:name="Strong" w:semiHidden="0" w:uiPriority="22" w:unhideWhenUsed="0" w:qFormat="1"/>
+    <w:lsdException w:name="Emphasis" w:semiHidden="0" w:uiPriority="20" w:unhideWhenUsed="0" w:qFormat="1"/>
+    <w:lsdException w:name="Table Grid" w:semiHidden="0" w:uiPriority="59" w:unhideWhenUsed="0"/>
+    <w:lsdException w:name="Placeholder Text" w:unhideWhenUsed="0"/>
+    <w:lsdException w:name="No Spacing" w:semiHidden="0" w:uiPriority="1" w:unhideWhenUsed="0" w:qFormat="1"/>
+    <w:lsdException w:name="Light Shading" w:semiHidden="0" w:uiPriority="60" w:unhideWhenUsed="0"/>
+    <w:lsdException w:name="Light List" w:semiHidden="0" w:uiPriority="61" w:unhideWhenUsed="0"/>
+    <w:lsdException w:name="Light Grid" w:semiHidden="0" w:uiPriority="62" w:unhideWhenUsed="0"/>
+    <w:lsdException w:name="Medium Shading 1" w:semiHidden="0" w:uiPriority="63" w:unhideWhenUsed="0"/>
+    <w:lsdException w:name="Medium Shading 2" w:semiHidden="0" w:uiPriority="64" w:unhideWhenUsed="0"/>
+    <w:lsdException w:name="Medium List 1" w:semiHidden="0" w:uiPriority="65" w:unhideWhenUsed="0"/>
+    <w:lsdException w:name="Medium List 2" w:semiHidden="0" w:uiPriority="66" w:unhideWhenUsed="0"/>
+    <w:lsdException w:name="Medium Grid 1" w:semiHidden="0" w:uiPriority="67" w:unhideWhenUsed="0"/>
+    <w:lsdException w:name="Medium Grid 2" w:semiHidden="0" w:uiPriority="68" w:unhideWhenUsed="0"/>
+    <w:lsdException w:name="Medium Grid 3" w:semiHidden="0" w:uiPriority="69" w:unhideWhenUsed="0"/>
+    <w:lsdException w:name="Dark List" w:semiHidden="0" w:uiPriority="70" w:unhideWhenUsed="0"/>
+    <w:lsdException w:name="Colorful Shading" w:semiHidden="0" w:uiPriority="71" w:unhideWhenUsed="0"/>
+    <w:lsdException w:name="Colorful List" w:semiHidden="0" w:uiPriority="72" w:unhideWhenUsed="0"/>
+    <w:lsdException w:name="Colorful Grid" w:semiHidden="0" w:uiPriority="73" w:unhideWhenUsed="0"/>
+    <w:lsdException w:name="Light Shading Accent 1" w:semiHidden="0" w:uiPriority="60" w:unhideWhenUsed="0"/>
+    <w:lsdException w:name="Light List Accent 1" w:semiHidden="0" w:uiPriority="61" w:unhideWhenUsed="0"/>
+    <w:lsdException w:name="Light Grid Accent 1" w:semiHidden="0" w:uiPriority="62" w:unhideWhenUsed="0"/>
+    <w:lsdException w:name="Medium Shading 1 Accent 1" w:semiHidden="0" w:uiPriority="63" w:unhideWhenUsed="0"/>
+    <w:lsdException w:name="Medium Shading 2 Accent 1" w:semiHidden="0" w:uiPriority="64" w:unhideWhenUsed="0"/>
+    <w:lsdException w:name="Medium List 1 Accent 1" w:semiHidden="0" w:uiPriority="65" w:unhideWhenUsed="0"/>
+    <w:lsdException w:name="Revision" w:unhideWhenUsed="0"/>
+    <w:lsdException w:name="List Paragraph" w:semiHidden="0" w:uiPriority="34" w:unhideWhenUsed="0" w:qFormat="1"/>
+    <w:lsdException w:name="Quote" w:semiHidden="0" w:uiPriority="29" w:unhideWhenUsed="0" w:qFormat="1"/>
+    <w:lsdException w:name="Intense Quote" w:semiHidden="0" w:uiPriority="30" w:unhideWhenUsed="0" w:qFormat="1"/>
+    <w:lsdException w:name="Medium List 2 Accent 1" w:semiHidden="0" w:uiPriority="66" w:unhideWhenUsed="0"/>
+    <w:lsdException w:name="Medium Grid 1 Accent 1" w:semiHidden="0" w:uiPriority="67" w:unhideWhenUsed="0"/>
+    <w:lsdException w:name="Medium Grid 2 Accent 1" w:semiHidden="0" w:uiPriority="68" w:unhideWhenUsed="0"/>
+    <w:lsdException w:name="Medium Grid 3 Accent 1" w:semiHidden="0" w:uiPriority="69" w:unhideWhenUsed="0"/>
+    <w:lsdException w:name="Dark List Accent 1" w:semiHidden="0" w:uiPriority="70" w:unhideWhenUsed="0"/>
+    <w:lsdException w:name="Colorful Shading Accent 1" w:semiHidden="0" w:uiPriority="71" w:unhideWhenUsed="0"/>
+    <w:lsdException w:name="Colorful List Accent 1" w:semiHidden="0" w:uiPriority="72" w:unhideWhenUsed="0"/>
+    <w:lsdException w:name="Colorful Grid Accent 1" w:semiHidden="0" w:uiPriority="73" w:unhideWhenUsed="0"/>
+    <w:lsdException w:name="Light Shading Accent 2" w:semiHidden="0" w:uiPriority="60" w:unhideWhenUsed="0"/>
+    <w:lsdException w:name="Light List Accent 2" w:semiHidden="0" w:uiPriority="61" w:unhideWhenUsed="0"/>
+    <w:lsdException w:name="Light Grid Accent 2" w:semiHidden="0" w:uiPriority="62" w:unhideWhenUsed="0"/>
+    <w:lsdException w:name="Medium Shading 1 Accent 2" w:semiHidden="0" w:uiPriority="63" w:unhideWhenUsed="0"/>
+    <w:lsdException w:name="Medium Shading 2 Accent 2" w:semiHidden="0" w:uiPriority="64" w:unhideWhenUsed="0"/>
+    <w:lsdException w:name="Medium List 1 Accent 2" w:semiHidden="0" w:uiPriority="65" w:unhideWhenUsed="0"/>
+    <w:lsdException w:name="Medium List 2 Accent 2" w:semiHidden="0" w:uiPriority="66" w:unhideWhenUsed="0"/>
+    <w:lsdException w:name="Medium Grid 1 Accent 2" w:semiHidden="0" w:uiPriority="67" w:unhideWhenUsed="0"/>
+    <w:lsdException w:name="Medium Grid 2 Accent 2" w:semiHidden="0" w:uiPriority="68" w:unhideWhenUsed="0"/>
+    <w:lsdException w:name="Medium Grid 3 Accent 2" w:semiHidden="0" w:uiPriority="69" w:unhideWhenUsed="0"/>
+    <w:lsdException w:name="Dark List Accent 2" w:semiHidden="0" w:uiPriority="70" w:unhideWhenUsed="0"/>
+    <w:lsdException w:name="Colorful Shading Accent 2" w:semiHidden="0" w:uiPriority="71" w:unhideWhenUsed="0"/>
+    <w:lsdException w:name="Colorful List Accent 2" w:semiHidden="0" w:uiPriority="72" w:unhideWhenUsed="0"/>
+    <w:lsdException w:name="Colorful Grid Accent 2" w:semiHidden="0" w:uiPriority="73" w:unhideWhenUsed="0"/>
+    <w:lsdException w:name="Light Shading Accent 3" w:semiHidden="0" w:uiPriority="60" w:unhideWhenUsed="0"/>
+    <w:lsdException w:name="Light List Accent 3" w:semiHidden="0" w:uiPriority="61" w:unhideWhenUsed="0"/>
+    <w:lsdException w:name="Light Grid Accent 3" w:semiHidden="0" w:uiPriority="62" w:unhideWhenUsed="0"/>
+    <w:lsdException w:name="Medium Shading 1 Accent 3" w:semiHidden="0" w:uiPriority="63" w:unhideWhenUsed="0"/>
+    <w:lsdException w:name="Medium Shading 2 Accent 3" w:semiHidden="0" w:uiPriority="64" w:unhideWhenUsed="0"/>
+    <w:lsdException w:name="Medium List 1 Accent 3" w:semiHidden="0" w:uiPriority="65" w:unhideWhenUsed="0"/>
+    <w:lsdException w:name="Medium List 2 Accent 3" w:semiHidden="0" w:uiPriority="66" w:unhideWhenUsed="0"/>
+    <w:lsdException w:name="Medium Grid 1 Accent 3" w:semiHidden="0" w:uiPriority="67" w:unhideWhenUsed="0"/>
+    <w:lsdException w:name="Medium Grid 2 Accent 3" w:semiHidden="0" w:uiPriority="68" w:unhideWhenUsed="0"/>
+    <w:lsdException w:name="Medium Grid 3 Accent 3" w:semiHidden="0" w:uiPriority="69" w:unhideWhenUsed="0"/>
+    <w:lsdException w:name="Dark List Accent 3" w:semiHidden="0" w:uiPriority="70" w:unhideWhenUsed="0"/>
+    <w:lsdException w:name="Colorful Shading Accent 3" w:semiHidden="0" w:uiPriority="71" w:unhideWhenUsed="0"/>
+    <w:lsdException w:name="Colorful List Accent 3" w:semiHidden="0" w:uiPriority="72" w:unhideWhenUsed="0"/>
+    <w:lsdException w:name="Colorful Grid Accent 3" w:semiHidden="0" w:uiPriority="73" w:unhideWhenUsed="0"/>
+    <w:lsdException w:name="Light Shading Accent 4" w:semiHidden="0" w:uiPriority="60" w:unhideWhenUsed="0"/>
+    <w:lsdException w:name="Light List Accent 4" w:semiHidden="0" w:uiPriority="61" w:unhideWhenUsed="0"/>
+    <w:lsdException w:name="Light Grid Accent 4" w:semiHidden="0" w:uiPriority="62" w:unhideWhenUsed="0"/>
+    <w:lsdException w:name="Medium Shading 1 Accent 4" w:semiHidden="0" w:uiPriority="63" w:unhideWhenUsed="0"/>
+    <w:lsdException w:name="Medium Shading 2 Accent 4" w:semiHidden="0" w:uiPriority="64" w:unhideWhenUsed="0"/>
+    <w:lsdException w:name="Medium List 1 Accent 4" w:semiHidden="0" w:uiPriority="65" w:unhideWhenUsed="0"/>
+    <w:lsdException w:name="Medium List 2 Accent 4" w:semiHidden="0" w:uiPriority="66" w:unhideWhenUsed="0"/>
+    <w:lsdException w:name="Medium Grid 1 Accent 4" w:semiHidden="0" w:uiPriority="67" w:unhideWhenUsed="0"/>
+    <w:lsdException w:name="Medium Grid 2 Accent 4" w:semiHidden="0" w:uiPriority="68" w:unhideWhenUsed="0"/>
+    <w:lsdException w:name="Medium Grid 3 Accent 4" w:semiHidden="0" w:uiPriority="69" w:unhideWhenUsed="0"/>
+    <w:lsdException w:name="Dark List Accent 4" w:semiHidden="0" w:uiPriority="70" w:unhideWhenUsed="0"/>
+    <w:lsdException w:name="Colorful Shading Accent 4" w:semiHidden="0" w:uiPriority="71" w:unhideWhenUsed="0"/>
+    <w:lsdException w:name="Colorful List Accent 4" w:semiHidden="0" w:uiPriority="72" w:unhideWhenUsed="0"/>
+    <w:lsdException w:name="Colorful Grid Accent 4" w:semiHidden="0" w:uiPriority="73" w:unhideWhenUsed="0"/>
+    <w:lsdException w:name="Light Shading Accent 5" w:semiHidden="0" w:uiPriority="60" w:unhideWhenUsed="0"/>
+    <w:lsdException w:name="Light List Accent 5" w:semiHidden="0" w:uiPriority="61" w:unhideWhenUsed="0"/>
+    <w:lsdException w:name="Light Grid Accent 5" w:semiHidden="0" w:uiPriority="62" w:unhideWhenUsed="0"/>
+    <w:lsdException w:name="Medium Shading 1 Accent 5" w:semiHidden="0" w:uiPriority="63" w:unhideWhenUsed="0"/>
+    <w:lsdException w:name="Medium Shading 2 Accent 5" w:semiHidden="0" w:uiPriority="64" w:unhideWhenUsed="0"/>
+    <w:lsdException w:name="Medium List 1 Accent 5" w:semiHidden="0" w:uiPriority="65" w:unhideWhenUsed="0"/>
+    <w:lsdException w:name="Medium List 2 Accent 5" w:semiHidden="0" w:uiPriority="66" w:unhideWhenUsed="0"/>
+    <w:lsdException w:name="Medium Grid 1 Accent 5" w:semiHidden="0" w:uiPriority="67" w:unhideWhenUsed="0"/>
+    <w:lsdException w:name="Medium Grid 2 Accent 5" w:semiHidden="0" w:uiPriority="68" w:unhideWhenUsed="0"/>
+    <w:lsdException w:name="Medium Grid 3 Accent 5" w:semiHidden="0" w:uiPriority="69" w:unhideWhenUsed="0"/>
+    <w:lsdException w:name="Dark List Accent 5" w:semiHidden="0" w:uiPriority="70" w:unhideWhenUsed="0"/>
+    <w:lsdException w:name="Colorful Shading Accent 5" w:semiHidden="0" w:uiPriority="71" w:unhideWhenUsed="0"/>
+    <w:lsdException w:name="Colorful List Accent 5" w:semiHidden="0" w:uiPriority="72" w:unhideWhenUsed="0"/>
+    <w:lsdException w:name="Colorful Grid Accent 5" w:semiHidden="0" w:uiPriority="73" w:unhideWhenUsed="0"/>
+    <w:lsdException w:name="Light Shading Accent 6" w:semiHidden="0" w:uiPriority="60" w:unhideWhenUsed="0"/>
+    <w:lsdException w:name="Light List Accent 6" w:semiHidden="0" w:uiPriority="61" w:unhideWhenUsed="0"/>
+    <w:lsdException w:name="Light Grid Accent 6" w:semiHidden="0" w:uiPriority="62" w:unhideWhenUsed="0"/>
+    <w:lsdException w:name="Medium Shading 1 Accent 6" w:semiHidden="0" w:uiPriority="63" w:unhideWhenUsed="0"/>
+    <w:lsdException w:name="Medium Shading 2 Accent 6" w:semiHidden="0" w:uiPriority="64" w:unhideWhenUsed="0"/>
+    <w:lsdException w:name="Medium List 1 Accent 6" w:semiHidden="0" w:uiPriority="65" w:unhideWhenUsed="0"/>
+    <w:lsdException w:name="Medium List 2 Accent 6" w:semiHidden="0" w:uiPriority="66" w:unhideWhenUsed="0"/>
+    <w:lsdException w:name="Medium Grid 1 Accent 6" w:semiHidden="0" w:uiPriority="67" w:unhideWhenUsed="0"/>
+    <w:lsdException w:name="Medium Grid 2 Accent 6" w:semiHidden="0" w:uiPriority="68" w:unhideWhenUsed="0"/>
+    <w:lsdException w:name="Medium Grid 3 Accent 6" w:semiHidden="0" w:uiPriority="69" w:unhideWhenUsed="0"/>
+    <w:lsdException w:name="Dark List Accent 6" w:semiHidden="0" w:uiPriority="70" w:unhideWhenUsed="0"/>
+    <w:lsdException w:name="Colorful Shading Accent 6" w:semiHidden="0" w:uiPriority="71" w:unhideWhenUsed="0"/>
+    <w:lsdException w:name="Colorful List Accent 6" w:semiHidden="0" w:uiPriority="72" w:unhideWhenUsed="0"/>
+    <w:lsdException w:name="Colorful Grid Accent 6" w:semiHidden="0" w:uiPriority="73" w:unhideWhenUsed="0"/>
+    <w:lsdException w:name="Subtle Emphasis" w:semiHidden="0" w:uiPriority="19" w:unhideWhenUsed="0" w:qFormat="1"/>
+    <w:lsdException w:name="Intense Emphasis" w:semiHidden="0" w:uiPriority="21" w:unhideWhenUsed="0" w:qFormat="1"/>
+    <w:lsdException w:name="Subtle Reference" w:semiHidden="0" w:uiPriority="31" w:unhideWhenUsed="0" w:qFormat="1"/>
+    <w:lsdException w:name="Intense Reference" w:semiHidden="0" w:uiPriority="32" w:unhideWhenUsed="0" w:qFormat="1"/>
+    <w:lsdException w:name="Book Title" w:semiHidden="0" w:uiPriority="33" w:unhideWhenUsed="0" w:qFormat="1"/>
+    <w:lsdException w:name="Bibliography" w:uiPriority="37"/>
+    <w:lsdException w:name="TOC Heading" w:uiPriority="39" w:qFormat="1"/>
+  </w:latentStyles>
+  <w:style w:type="paragraph" w:default="1" w:styleId="Normal">
+    <w:name w:val="Normal"/>
+    <w:qFormat/>
+    <w:rsid w:val="00AB04A7"/>
+    <w:pPr>
+      <w:spacing w:after="120"/>
+      <w:jc w:val="both"/>
+    </w:pPr>
+    <w:rPr>
+      <w:rFonts w:ascii="Sylfaen" w:hAnsi="Sylfaen"/>
+      <w:sz w:val="24"/>
+    </w:rPr>
+  </w:style>
+  <w:style w:type="paragraph" w:styleId="Heading1">
+    <w:name w:val="heading 1"/>
+    <w:basedOn w:val="Normal"/>
+    <w:next w:val="Normal"/>
+    <w:link w:val="Heading1Char"/>
+    <w:uiPriority w:val="9"/>
+    <w:qFormat/>
+    <w:rsid w:val="003D0255"/>
+    <w:pPr>
+      <w:outlineLvl w:val="0"/>
+    </w:pPr>
+    <w:rPr>
+      <w:b/>
+      <w:sz w:val="32"/>
+    </w:rPr>
+  </w:style>
+  <w:style w:type="paragraph" w:styleId="Heading2">
+    <w:name w:val="heading 2"/>
+    <w:basedOn w:val="Normal"/>
+    <w:next w:val="Normal"/>
+    <w:link w:val="Heading2Char"/>
+    <w:uiPriority w:val="9"/>
+    <w:unhideWhenUsed/>
+    <w:qFormat/>
+    <w:rsid w:val="00430791"/>
+    <w:pPr>
+      <w:numPr>
+        <w:numId w:val="5"/>
+      </w:numPr>
+      <w:ind w:left="709" w:hanging="709"/>
+      <w:outlineLvl w:val="1"/>
+    </w:pPr>
+    <w:rPr>
+      <w:b/>
+    </w:rPr>
+  </w:style>
+  <w:style w:type="character" w:default="1" w:styleId="DefaultParagraphFont">
+    <w:name w:val="Default Paragraph Font"/>
+    <w:uiPriority w:val="1"/>
+    <w:semiHidden/>
+    <w:unhideWhenUsed/>
+  </w:style>
+  <w:style w:type="table" w:default="1" w:styleId="TableNormal">
+    <w:name w:val="Normal Table"/>
+    <w:uiPriority w:val="99"/>
+    <w:semiHidden/>
+    <w:unhideWhenUsed/>
+    <w:tblPr>
+      <w:tblInd w:w="0" w:type="dxa"/>
+      <w:tblCellMar>
+        <w:top w:w="0" w:type="dxa"/>
+        <w:left w:w="108" w:type="dxa"/>
+        <w:bottom w:w="0" w:type="dxa"/>
+        <w:right w:w="108" w:type="dxa"/>
+      </w:tblCellMar>
+    </w:tblPr>
+  </w:style>
+  <w:style w:type="numbering" w:default="1" w:styleId="NoList">
+    <w:name w:val="No List"/>
+    <w:uiPriority w:val="99"/>
+    <w:semiHidden/>
+    <w:unhideWhenUsed/>
+  </w:style>
+  <w:style w:type="paragraph" w:styleId="Title">
+    <w:name w:val="Title"/>
+    <w:basedOn w:val="Normal"/>
+    <w:next w:val="Normal"/>
+    <w:link w:val="TitleChar"/>
+    <w:uiPriority w:val="10"/>
+    <w:qFormat/>
+    <w:rsid w:val="00455A66"/>
+    <w:pPr>
+      <w:jc w:val="center"/>
+    </w:pPr>
+    <w:rPr>
+      <w:b/>
+      <w:sz w:val="52"/>
+    </w:rPr>
+  </w:style>
+  <w:style w:type="character" w:customStyle="1" w:styleId="TitleChar">
+    <w:name w:val="Title Char"/>
+    <w:basedOn w:val="DefaultParagraphFont"/>
+    <w:link w:val="Title"/>
+    <w:uiPriority w:val="10"/>
+    <w:rsid w:val="00455A66"/>
+    <w:rPr>
+      <w:rFonts w:ascii="Sylfaen" w:hAnsi="Sylfaen"/>
+      <w:b/>
+      <w:sz w:val="52"/>
+    </w:rPr>
+  </w:style>
+  <w:style w:type="paragraph" w:styleId="Subtitle">
+    <w:name w:val="Subtitle"/>
+    <w:basedOn w:val="Normal"/>
+    <w:next w:val="Normal"/>
+    <w:link w:val="SubtitleChar"/>
+    <w:uiPriority w:val="11"/>
+    <w:qFormat/>
+    <w:rsid w:val="00455A66"/>
+    <w:pPr>
+      <w:jc w:val="center"/>
+    </w:pPr>
+    <w:rPr>
+      <w:sz w:val="40"/>
+    </w:rPr>
+  </w:style>
+  <w:style w:type="character" w:customStyle="1" w:styleId="SubtitleChar">
+    <w:name w:val="Subtitle Char"/>
+    <w:basedOn w:val="DefaultParagraphFont"/>
+    <w:link w:val="Subtitle"/>
+    <w:uiPriority w:val="11"/>
+    <w:rsid w:val="00455A66"/>
+    <w:rPr>
+      <w:rFonts w:ascii="Sylfaen" w:hAnsi="Sylfaen"/>
+      <w:sz w:val="40"/>
+    </w:rPr>
+  </w:style>
+  <w:style w:type="character" w:customStyle="1" w:styleId="Heading1Char">
+    <w:name w:val="Heading 1 Char"/>
+    <w:basedOn w:val="DefaultParagraphFont"/>
+    <w:link w:val="Heading1"/>
+    <w:uiPriority w:val="9"/>
+    <w:rsid w:val="003D0255"/>
+    <w:rPr>
+      <w:rFonts w:ascii="Sylfaen" w:hAnsi="Sylfaen"/>
+      <w:b/>
+      <w:sz w:val="32"/>
+    </w:rPr>
+  </w:style>
+  <w:style w:type="paragraph" w:customStyle="1" w:styleId="Subsubtitle">
+    <w:name w:val="Subsubtitle"/>
+    <w:basedOn w:val="Normal"/>
+    <w:link w:val="SubsubtitleChar"/>
+    <w:qFormat/>
+    <w:rsid w:val="00AB04A7"/>
+    <w:pPr>
+      <w:jc w:val="center"/>
+    </w:pPr>
+    <w:rPr>
+      <w:sz w:val="32"/>
+      <w:szCs w:val="32"/>
+    </w:rPr>
+  </w:style>
+  <w:style w:type="paragraph" w:styleId="ListParagraph">
+    <w:name w:val="List Paragraph"/>
+    <w:basedOn w:val="Normal"/>
+    <w:uiPriority w:val="34"/>
+    <w:qFormat/>
+    <w:rsid w:val="0018514C"/>
+    <w:pPr>
+      <w:ind w:left="720"/>
+      <w:contextualSpacing/>
+    </w:pPr>
+  </w:style>
+  <w:style w:type="character" w:customStyle="1" w:styleId="SubsubtitleChar">
+    <w:name w:val="Subsubtitle Char"/>
+    <w:basedOn w:val="DefaultParagraphFont"/>
+    <w:link w:val="Subsubtitle"/>
+    <w:rsid w:val="00AB04A7"/>
+    <w:rPr>
+      <w:rFonts w:ascii="Sylfaen" w:hAnsi="Sylfaen"/>
+      <w:sz w:val="32"/>
+      <w:szCs w:val="32"/>
+    </w:rPr>
+  </w:style>
+  <w:style w:type="character" w:customStyle="1" w:styleId="Heading2Char">
+    <w:name w:val="Heading 2 Char"/>
+    <w:basedOn w:val="DefaultParagraphFont"/>
+    <w:link w:val="Heading2"/>
+    <w:uiPriority w:val="9"/>
+    <w:rsid w:val="00430791"/>
+    <w:rPr>
+      <w:rFonts w:ascii="Sylfaen" w:hAnsi="Sylfaen"/>
+      <w:b/>
+      <w:sz w:val="24"/>
+    </w:rPr>
+  </w:style>
+  <w:style w:type="paragraph" w:styleId="BalloonText">
+    <w:name w:val="Balloon Text"/>
+    <w:basedOn w:val="Normal"/>
+    <w:link w:val="BalloonTextChar"/>
+    <w:uiPriority w:val="99"/>
+    <w:semiHidden/>
+    <w:unhideWhenUsed/>
+    <w:rsid w:val="008F0287"/>
+    <w:pPr>
+      <w:spacing w:after="0" w:line="240" w:lineRule="auto"/>
+    </w:pPr>
+    <w:rPr>
+      <w:rFonts w:ascii="Tahoma" w:hAnsi="Tahoma" w:cs="Tahoma"/>
+      <w:sz w:val="16"/>
+      <w:szCs w:val="16"/>
+    </w:rPr>
+  </w:style>
+  <w:style w:type="character" w:customStyle="1" w:styleId="BalloonTextChar">
+    <w:name w:val="Balloon Text Char"/>
+    <w:basedOn w:val="DefaultParagraphFont"/>
+    <w:link w:val="BalloonText"/>
+    <w:uiPriority w:val="99"/>
+    <w:semiHidden/>
+    <w:rsid w:val="008F0287"/>
+    <w:rPr>
+      <w:rFonts w:ascii="Tahoma" w:hAnsi="Tahoma" w:cs="Tahoma"/>
+      <w:sz w:val="16"/>
+      <w:szCs w:val="16"/>
+    </w:rPr>
+  </w:style>
+  <w:style w:type="paragraph" w:styleId="TOCHeading">
+    <w:name w:val="TOC Heading"/>
+    <w:basedOn w:val="Heading1"/>
+    <w:next w:val="Normal"/>
+    <w:uiPriority w:val="39"/>
+    <w:semiHidden/>
+    <w:unhideWhenUsed/>
+    <w:qFormat/>
+    <w:rsid w:val="008F0287"/>
+    <w:pPr>
+      <w:keepNext/>
+      <w:keepLines/>
+      <w:spacing w:before="480" w:after="0"/>
+      <w:jc w:val="left"/>
+      <w:outlineLvl w:val="9"/>
+    </w:pPr>
+    <w:rPr>
+      <w:rFonts w:asciiTheme="majorHAnsi" w:eastAsiaTheme="majorEastAsia" w:hAnsiTheme="majorHAnsi" w:cstheme="majorBidi"/>
+      <w:bCs/>
+      <w:color w:val="365F91" w:themeColor="accent1" w:themeShade="BF"/>
+      <w:sz w:val="28"/>
+      <w:szCs w:val="28"/>
+      <w:lang w:val="en-US" w:eastAsia="ja-JP"/>
+    </w:rPr>
+  </w:style>
+  <w:style w:type="paragraph" w:styleId="TOC1">
+    <w:name w:val="toc 1"/>
+    <w:basedOn w:val="Normal"/>
+    <w:next w:val="Normal"/>
+    <w:autoRedefine/>
+    <w:uiPriority w:val="39"/>
+    <w:unhideWhenUsed/>
+    <w:rsid w:val="008F0287"/>
+    <w:pPr>
+      <w:spacing w:after="100"/>
+    </w:pPr>
+  </w:style>
+  <w:style w:type="paragraph" w:styleId="TOC2">
+    <w:name w:val="toc 2"/>
+    <w:basedOn w:val="Normal"/>
+    <w:next w:val="Normal"/>
+    <w:autoRedefine/>
+    <w:uiPriority w:val="39"/>
+    <w:unhideWhenUsed/>
+    <w:rsid w:val="008F0287"/>
+    <w:pPr>
+      <w:spacing w:after="100"/>
+      <w:ind w:left="240"/>
+    </w:pPr>
+  </w:style>
+  <w:style w:type="character" w:styleId="Hyperlink">
+    <w:name w:val="Hyperlink"/>
+    <w:basedOn w:val="DefaultParagraphFont"/>
+    <w:uiPriority w:val="99"/>
+    <w:unhideWhenUsed/>
+    <w:rsid w:val="008F0287"/>
+    <w:rPr>
+      <w:color w:val="0000FF" w:themeColor="hyperlink"/>
+      <w:u w:val="single"/>
+    </w:rPr>
+  </w:style>
+  <w:style w:type="paragraph" w:customStyle="1" w:styleId="Heading2A">
+    <w:name w:val="Heading 2A"/>
+    <w:basedOn w:val="Heading2"/>
+    <w:link w:val="Heading2AChar"/>
+    <w:qFormat/>
+    <w:rsid w:val="00AD0EEB"/>
+    <w:pPr>
+      <w:numPr>
+        <w:numId w:val="0"/>
+      </w:numPr>
+      <w:ind w:left="709" w:hanging="709"/>
+    </w:pPr>
+  </w:style>
+  <w:style w:type="character" w:customStyle="1" w:styleId="Heading2AChar">
+    <w:name w:val="Heading 2A Char"/>
+    <w:basedOn w:val="Heading2Char"/>
     <w:link w:val="Heading2A"/>
     <w:rsid w:val="00AD0EEB"/>
     <w:rPr>
@@ -9019,7 +8752,7 @@
 </file>
 
 <file path=customXml/itemProps1.xml><?xml version="1.0" encoding="utf-8"?>
-<ds:datastoreItem xmlns:ds="http://schemas.openxmlformats.org/officeDocument/2006/customXml" ds:itemID="{4D3C21C7-431D-4FC7-B497-1E45867719BC}">
+<ds:datastoreItem xmlns:ds="http://schemas.openxmlformats.org/officeDocument/2006/customXml" ds:itemID="{441A17AE-72A0-4A9F-9208-46DAC90830E1}">
   <ds:schemaRefs>
     <ds:schemaRef ds:uri="http://schemas.openxmlformats.org/officeDocument/2006/bibliography"/>
   </ds:schemaRefs>

</xml_diff>

<commit_message>
drobne poprawki, generacja png
</commit_message>
<xml_diff>
--- a/4.1/Symulacja i Sterowanie Procesów Dyskretnych.docx
+++ b/4.1/Symulacja i Sterowanie Procesów Dyskretnych.docx
@@ -1,20 +1,20 @@
 
 <file path=word/document.xml><?xml version="1.0" encoding="utf-8"?>
-<w:document xmlns:wpc="http://schemas.microsoft.com/office/word/2010/wordprocessingCanvas" xmlns:mc="http://schemas.openxmlformats.org/markup-compatibility/2006" xmlns:o="urn:schemas-microsoft-com:office:office" xmlns:r="http://schemas.openxmlformats.org/officeDocument/2006/relationships" xmlns:m="http://schemas.openxmlformats.org/officeDocument/2006/math" xmlns:v="urn:schemas-microsoft-com:vml" xmlns:wp14="http://schemas.microsoft.com/office/word/2010/wordprocessingDrawing" xmlns:wp="http://schemas.openxmlformats.org/drawingml/2006/wordprocessingDrawing" xmlns:w10="urn:schemas-microsoft-com:office:word" xmlns:w="http://schemas.openxmlformats.org/wordprocessingml/2006/main" xmlns:w14="http://schemas.microsoft.com/office/word/2010/wordml" xmlns:wpg="http://schemas.microsoft.com/office/word/2010/wordprocessingGroup" xmlns:wpi="http://schemas.microsoft.com/office/word/2010/wordprocessingInk" xmlns:wne="http://schemas.microsoft.com/office/word/2006/wordml" xmlns:wps="http://schemas.microsoft.com/office/word/2010/wordprocessingShape" mc:Ignorable="w14 wp14">
+<w:document xmlns:wpc="http://schemas.microsoft.com/office/word/2010/wordprocessingCanvas" xmlns:cx="http://schemas.microsoft.com/office/drawing/2014/chartex" xmlns:cx1="http://schemas.microsoft.com/office/drawing/2015/9/8/chartex" xmlns:cx2="http://schemas.microsoft.com/office/drawing/2015/10/21/chartex" xmlns:cx3="http://schemas.microsoft.com/office/drawing/2016/5/9/chartex" xmlns:cx4="http://schemas.microsoft.com/office/drawing/2016/5/10/chartex" xmlns:cx5="http://schemas.microsoft.com/office/drawing/2016/5/11/chartex" xmlns:cx6="http://schemas.microsoft.com/office/drawing/2016/5/12/chartex" xmlns:cx7="http://schemas.microsoft.com/office/drawing/2016/5/13/chartex" xmlns:cx8="http://schemas.microsoft.com/office/drawing/2016/5/14/chartex" xmlns:mc="http://schemas.openxmlformats.org/markup-compatibility/2006" xmlns:aink="http://schemas.microsoft.com/office/drawing/2016/ink" xmlns:o="urn:schemas-microsoft-com:office:office" xmlns:r="http://schemas.openxmlformats.org/officeDocument/2006/relationships" xmlns:m="http://schemas.openxmlformats.org/officeDocument/2006/math" xmlns:v="urn:schemas-microsoft-com:vml" xmlns:wp14="http://schemas.microsoft.com/office/word/2010/wordprocessingDrawing" xmlns:wp="http://schemas.openxmlformats.org/drawingml/2006/wordprocessingDrawing" xmlns:w10="urn:schemas-microsoft-com:office:word" xmlns:w="http://schemas.openxmlformats.org/wordprocessingml/2006/main" xmlns:w14="http://schemas.microsoft.com/office/word/2010/wordml" xmlns:w15="http://schemas.microsoft.com/office/word/2012/wordml" xmlns:w16se="http://schemas.microsoft.com/office/word/2015/wordml/symex" xmlns:wpg="http://schemas.microsoft.com/office/word/2010/wordprocessingGroup" xmlns:wpi="http://schemas.microsoft.com/office/word/2010/wordprocessingInk" xmlns:wne="http://schemas.microsoft.com/office/word/2006/wordml" xmlns:wps="http://schemas.microsoft.com/office/word/2010/wordprocessingShape" mc:Ignorable="w14 w15 w16se wp14">
   <w:body>
     <w:p>
       <w:pPr>
-        <w:pStyle w:val="Title"/>
-      </w:pPr>
-    </w:p>
-    <w:p>
-      <w:pPr>
-        <w:pStyle w:val="Title"/>
-      </w:pPr>
-    </w:p>
-    <w:p>
-      <w:pPr>
-        <w:pStyle w:val="Title"/>
+        <w:pStyle w:val="Tytu"/>
+      </w:pPr>
+    </w:p>
+    <w:p>
+      <w:pPr>
+        <w:pStyle w:val="Tytu"/>
+      </w:pPr>
+    </w:p>
+    <w:p>
+      <w:pPr>
+        <w:pStyle w:val="Tytu"/>
       </w:pPr>
       <w:r>
         <w:t>Symulacja i Sterowanie Procesów Dyskretnych</w:t>
@@ -22,7 +22,7 @@
     </w:p>
     <w:p>
       <w:pPr>
-        <w:pStyle w:val="Subtitle"/>
+        <w:pStyle w:val="Podtytu"/>
       </w:pPr>
       <w:r>
         <w:t>Proces produkcji mebli</w:t>
@@ -100,7 +100,7 @@
     </w:p>
     <w:p>
       <w:pPr>
-        <w:pStyle w:val="Heading1"/>
+        <w:pStyle w:val="Nagwek1"/>
       </w:pPr>
       <w:r>
         <w:br w:type="column"/>
@@ -131,7 +131,7 @@
       <w:sdtContent>
         <w:p>
           <w:pPr>
-            <w:pStyle w:val="TOCHeading"/>
+            <w:pStyle w:val="Nagwekspisutreci"/>
             <w:rPr>
               <w:color w:val="000000" w:themeColor="text1"/>
             </w:rPr>
@@ -145,7 +145,7 @@
         </w:p>
         <w:p>
           <w:pPr>
-            <w:pStyle w:val="TOC1"/>
+            <w:pStyle w:val="Spistreci1"/>
             <w:tabs>
               <w:tab w:val="right" w:leader="dot" w:pos="9062"/>
             </w:tabs>
@@ -168,7 +168,7 @@
           <w:hyperlink w:anchor="_Toc484860323" w:history="1">
             <w:r>
               <w:rPr>
-                <w:rStyle w:val="Hyperlink"/>
+                <w:rStyle w:val="Hipercze"/>
                 <w:noProof/>
               </w:rPr>
               <w:t>1. Cel projektu</w:t>
@@ -225,7 +225,7 @@
         </w:p>
         <w:p>
           <w:pPr>
-            <w:pStyle w:val="TOC1"/>
+            <w:pStyle w:val="Spistreci1"/>
             <w:tabs>
               <w:tab w:val="right" w:leader="dot" w:pos="9062"/>
             </w:tabs>
@@ -239,7 +239,7 @@
           <w:hyperlink w:anchor="_Toc484860324" w:history="1">
             <w:r>
               <w:rPr>
-                <w:rStyle w:val="Hyperlink"/>
+                <w:rStyle w:val="Hipercze"/>
                 <w:noProof/>
               </w:rPr>
               <w:t>2.Opis problemu</w:t>
@@ -296,7 +296,7 @@
         </w:p>
         <w:p>
           <w:pPr>
-            <w:pStyle w:val="TOC1"/>
+            <w:pStyle w:val="Spistreci1"/>
             <w:tabs>
               <w:tab w:val="right" w:leader="dot" w:pos="9062"/>
             </w:tabs>
@@ -310,7 +310,7 @@
           <w:hyperlink w:anchor="_Toc484860325" w:history="1">
             <w:r>
               <w:rPr>
-                <w:rStyle w:val="Hyperlink"/>
+                <w:rStyle w:val="Hipercze"/>
                 <w:noProof/>
               </w:rPr>
               <w:t>3. Klasy obiektów</w:t>
@@ -367,7 +367,7 @@
         </w:p>
         <w:p>
           <w:pPr>
-            <w:pStyle w:val="TOC2"/>
+            <w:pStyle w:val="Spistreci2"/>
             <w:tabs>
               <w:tab w:val="left" w:pos="880"/>
               <w:tab w:val="right" w:leader="dot" w:pos="9062"/>
@@ -382,7 +382,7 @@
           <w:hyperlink w:anchor="_Toc484860326" w:history="1">
             <w:r>
               <w:rPr>
-                <w:rStyle w:val="Hyperlink"/>
+                <w:rStyle w:val="Hipercze"/>
                 <w:noProof/>
               </w:rPr>
               <w:t>3.1</w:t>
@@ -398,7 +398,7 @@
             </w:r>
             <w:r>
               <w:rPr>
-                <w:rStyle w:val="Hyperlink"/>
+                <w:rStyle w:val="Hipercze"/>
                 <w:noProof/>
               </w:rPr>
               <w:t>Parametry i zmienne globalne</w:t>
@@ -455,7 +455,7 @@
         </w:p>
         <w:p>
           <w:pPr>
-            <w:pStyle w:val="TOC2"/>
+            <w:pStyle w:val="Spistreci2"/>
             <w:tabs>
               <w:tab w:val="left" w:pos="880"/>
               <w:tab w:val="right" w:leader="dot" w:pos="9062"/>
@@ -470,7 +470,7 @@
           <w:hyperlink w:anchor="_Toc484860327" w:history="1">
             <w:r>
               <w:rPr>
-                <w:rStyle w:val="Hyperlink"/>
+                <w:rStyle w:val="Hipercze"/>
                 <w:noProof/>
               </w:rPr>
               <w:t>3.2</w:t>
@@ -486,7 +486,7 @@
             </w:r>
             <w:r>
               <w:rPr>
-                <w:rStyle w:val="Hyperlink"/>
+                <w:rStyle w:val="Hipercze"/>
                 <w:noProof/>
               </w:rPr>
               <w:t>Magazyn półproduktów</w:t>
@@ -543,7 +543,7 @@
         </w:p>
         <w:p>
           <w:pPr>
-            <w:pStyle w:val="TOC2"/>
+            <w:pStyle w:val="Spistreci2"/>
             <w:tabs>
               <w:tab w:val="left" w:pos="880"/>
               <w:tab w:val="right" w:leader="dot" w:pos="9062"/>
@@ -558,7 +558,7 @@
           <w:hyperlink w:anchor="_Toc484860328" w:history="1">
             <w:r>
               <w:rPr>
-                <w:rStyle w:val="Hyperlink"/>
+                <w:rStyle w:val="Hipercze"/>
                 <w:noProof/>
               </w:rPr>
               <w:t>3.3</w:t>
@@ -574,7 +574,7 @@
             </w:r>
             <w:r>
               <w:rPr>
-                <w:rStyle w:val="Hyperlink"/>
+                <w:rStyle w:val="Hipercze"/>
                 <w:noProof/>
               </w:rPr>
               <w:t>Stanowisko spawania ramy krzesła</w:t>
@@ -631,7 +631,7 @@
         </w:p>
         <w:p>
           <w:pPr>
-            <w:pStyle w:val="TOC2"/>
+            <w:pStyle w:val="Spistreci2"/>
             <w:tabs>
               <w:tab w:val="left" w:pos="880"/>
               <w:tab w:val="right" w:leader="dot" w:pos="9062"/>
@@ -646,7 +646,7 @@
           <w:hyperlink w:anchor="_Toc484860329" w:history="1">
             <w:r>
               <w:rPr>
-                <w:rStyle w:val="Hyperlink"/>
+                <w:rStyle w:val="Hipercze"/>
                 <w:noProof/>
               </w:rPr>
               <w:t>3.4</w:t>
@@ -662,7 +662,7 @@
             </w:r>
             <w:r>
               <w:rPr>
-                <w:rStyle w:val="Hyperlink"/>
+                <w:rStyle w:val="Hipercze"/>
                 <w:noProof/>
               </w:rPr>
               <w:t>Stanowisko dodatkowej obróbki ramy krzesła</w:t>
@@ -719,7 +719,7 @@
         </w:p>
         <w:p>
           <w:pPr>
-            <w:pStyle w:val="TOC2"/>
+            <w:pStyle w:val="Spistreci2"/>
             <w:tabs>
               <w:tab w:val="left" w:pos="880"/>
               <w:tab w:val="right" w:leader="dot" w:pos="9062"/>
@@ -734,7 +734,7 @@
           <w:hyperlink w:anchor="_Toc484860330" w:history="1">
             <w:r>
               <w:rPr>
-                <w:rStyle w:val="Hyperlink"/>
+                <w:rStyle w:val="Hipercze"/>
                 <w:noProof/>
               </w:rPr>
               <w:t>3.5</w:t>
@@ -750,7 +750,7 @@
             </w:r>
             <w:r>
               <w:rPr>
-                <w:rStyle w:val="Hyperlink"/>
+                <w:rStyle w:val="Hipercze"/>
                 <w:noProof/>
               </w:rPr>
               <w:t>Stanowisko montażu ramy fotelu</w:t>
@@ -807,7 +807,7 @@
         </w:p>
         <w:p>
           <w:pPr>
-            <w:pStyle w:val="TOC2"/>
+            <w:pStyle w:val="Spistreci2"/>
             <w:tabs>
               <w:tab w:val="left" w:pos="880"/>
               <w:tab w:val="right" w:leader="dot" w:pos="9062"/>
@@ -822,7 +822,7 @@
           <w:hyperlink w:anchor="_Toc484860331" w:history="1">
             <w:r>
               <w:rPr>
-                <w:rStyle w:val="Hyperlink"/>
+                <w:rStyle w:val="Hipercze"/>
                 <w:noProof/>
               </w:rPr>
               <w:t>3.6</w:t>
@@ -838,7 +838,7 @@
             </w:r>
             <w:r>
               <w:rPr>
-                <w:rStyle w:val="Hyperlink"/>
+                <w:rStyle w:val="Hipercze"/>
                 <w:noProof/>
               </w:rPr>
               <w:t>Uniwersalne stanowisko tapicerskie</w:t>
@@ -895,7 +895,7 @@
         </w:p>
         <w:p>
           <w:pPr>
-            <w:pStyle w:val="TOC2"/>
+            <w:pStyle w:val="Spistreci2"/>
             <w:tabs>
               <w:tab w:val="left" w:pos="880"/>
               <w:tab w:val="right" w:leader="dot" w:pos="9062"/>
@@ -910,7 +910,7 @@
           <w:hyperlink w:anchor="_Toc484860332" w:history="1">
             <w:r>
               <w:rPr>
-                <w:rStyle w:val="Hyperlink"/>
+                <w:rStyle w:val="Hipercze"/>
                 <w:noProof/>
               </w:rPr>
               <w:t>3.7</w:t>
@@ -926,7 +926,7 @@
             </w:r>
             <w:r>
               <w:rPr>
-                <w:rStyle w:val="Hyperlink"/>
+                <w:rStyle w:val="Hipercze"/>
                 <w:noProof/>
               </w:rPr>
               <w:t>Stanowisko montażu elementów plastikowych krzesła</w:t>
@@ -983,7 +983,7 @@
         </w:p>
         <w:p>
           <w:pPr>
-            <w:pStyle w:val="TOC2"/>
+            <w:pStyle w:val="Spistreci2"/>
             <w:tabs>
               <w:tab w:val="left" w:pos="880"/>
               <w:tab w:val="right" w:leader="dot" w:pos="9062"/>
@@ -998,7 +998,7 @@
           <w:hyperlink w:anchor="_Toc484860333" w:history="1">
             <w:r>
               <w:rPr>
-                <w:rStyle w:val="Hyperlink"/>
+                <w:rStyle w:val="Hipercze"/>
                 <w:noProof/>
               </w:rPr>
               <w:t>3.8</w:t>
@@ -1014,7 +1014,7 @@
             </w:r>
             <w:r>
               <w:rPr>
-                <w:rStyle w:val="Hyperlink"/>
+                <w:rStyle w:val="Hipercze"/>
                 <w:noProof/>
               </w:rPr>
               <w:t>Stanowisko kontroli jakości</w:t>
@@ -1071,7 +1071,7 @@
         </w:p>
         <w:p>
           <w:pPr>
-            <w:pStyle w:val="TOC2"/>
+            <w:pStyle w:val="Spistreci2"/>
             <w:tabs>
               <w:tab w:val="left" w:pos="880"/>
               <w:tab w:val="right" w:leader="dot" w:pos="9062"/>
@@ -1086,7 +1086,7 @@
           <w:hyperlink w:anchor="_Toc484860334" w:history="1">
             <w:r>
               <w:rPr>
-                <w:rStyle w:val="Hyperlink"/>
+                <w:rStyle w:val="Hipercze"/>
                 <w:noProof/>
               </w:rPr>
               <w:t>3.9</w:t>
@@ -1102,7 +1102,7 @@
             </w:r>
             <w:r>
               <w:rPr>
-                <w:rStyle w:val="Hyperlink"/>
+                <w:rStyle w:val="Hipercze"/>
                 <w:noProof/>
               </w:rPr>
               <w:t>Magazyn produktów</w:t>
@@ -1159,7 +1159,7 @@
         </w:p>
         <w:p>
           <w:pPr>
-            <w:pStyle w:val="TOC2"/>
+            <w:pStyle w:val="Spistreci2"/>
             <w:tabs>
               <w:tab w:val="left" w:pos="1100"/>
               <w:tab w:val="right" w:leader="dot" w:pos="9062"/>
@@ -1174,7 +1174,7 @@
           <w:hyperlink w:anchor="_Toc484860335" w:history="1">
             <w:r>
               <w:rPr>
-                <w:rStyle w:val="Hyperlink"/>
+                <w:rStyle w:val="Hipercze"/>
                 <w:noProof/>
               </w:rPr>
               <w:t>3.10</w:t>
@@ -1190,7 +1190,7 @@
             </w:r>
             <w:r>
               <w:rPr>
-                <w:rStyle w:val="Hyperlink"/>
+                <w:rStyle w:val="Hipercze"/>
                 <w:noProof/>
               </w:rPr>
               <w:t>Handyman</w:t>
@@ -1247,7 +1247,7 @@
         </w:p>
         <w:p>
           <w:pPr>
-            <w:pStyle w:val="TOC1"/>
+            <w:pStyle w:val="Spistreci1"/>
             <w:tabs>
               <w:tab w:val="right" w:leader="dot" w:pos="9062"/>
             </w:tabs>
@@ -1261,7 +1261,7 @@
           <w:hyperlink w:anchor="_Toc484860336" w:history="1">
             <w:r>
               <w:rPr>
-                <w:rStyle w:val="Hyperlink"/>
+                <w:rStyle w:val="Hipercze"/>
                 <w:noProof/>
               </w:rPr>
               <w:t>4. Diagramy cykli działań</w:t>
@@ -1318,7 +1318,7 @@
         </w:p>
         <w:p>
           <w:pPr>
-            <w:pStyle w:val="TOC2"/>
+            <w:pStyle w:val="Spistreci2"/>
             <w:tabs>
               <w:tab w:val="left" w:pos="880"/>
               <w:tab w:val="right" w:leader="dot" w:pos="9062"/>
@@ -1333,7 +1333,7 @@
           <w:hyperlink w:anchor="_Toc484860337" w:history="1">
             <w:r>
               <w:rPr>
-                <w:rStyle w:val="Hyperlink"/>
+                <w:rStyle w:val="Hipercze"/>
                 <w:noProof/>
               </w:rPr>
               <w:t xml:space="preserve">4.1 </w:t>
@@ -1349,7 +1349,7 @@
             </w:r>
             <w:r>
               <w:rPr>
-                <w:rStyle w:val="Hyperlink"/>
+                <w:rStyle w:val="Hipercze"/>
                 <w:noProof/>
               </w:rPr>
               <w:t>Magazyn półproduktów</w:t>
@@ -1406,7 +1406,7 @@
         </w:p>
         <w:p>
           <w:pPr>
-            <w:pStyle w:val="TOC2"/>
+            <w:pStyle w:val="Spistreci2"/>
             <w:tabs>
               <w:tab w:val="left" w:pos="880"/>
               <w:tab w:val="right" w:leader="dot" w:pos="9062"/>
@@ -1421,7 +1421,7 @@
           <w:hyperlink w:anchor="_Toc484860338" w:history="1">
             <w:r>
               <w:rPr>
-                <w:rStyle w:val="Hyperlink"/>
+                <w:rStyle w:val="Hipercze"/>
                 <w:noProof/>
               </w:rPr>
               <w:t xml:space="preserve">4.2 </w:t>
@@ -1437,7 +1437,7 @@
             </w:r>
             <w:r>
               <w:rPr>
-                <w:rStyle w:val="Hyperlink"/>
+                <w:rStyle w:val="Hipercze"/>
                 <w:noProof/>
               </w:rPr>
               <w:t>Stanowisko spawania ramy krzesła</w:t>
@@ -1494,7 +1494,7 @@
         </w:p>
         <w:p>
           <w:pPr>
-            <w:pStyle w:val="TOC2"/>
+            <w:pStyle w:val="Spistreci2"/>
             <w:tabs>
               <w:tab w:val="left" w:pos="880"/>
               <w:tab w:val="right" w:leader="dot" w:pos="9062"/>
@@ -1509,7 +1509,7 @@
           <w:hyperlink w:anchor="_Toc484860339" w:history="1">
             <w:r>
               <w:rPr>
-                <w:rStyle w:val="Hyperlink"/>
+                <w:rStyle w:val="Hipercze"/>
                 <w:noProof/>
               </w:rPr>
               <w:t xml:space="preserve">4.3 </w:t>
@@ -1525,7 +1525,7 @@
             </w:r>
             <w:r>
               <w:rPr>
-                <w:rStyle w:val="Hyperlink"/>
+                <w:rStyle w:val="Hipercze"/>
                 <w:noProof/>
               </w:rPr>
               <w:t>Stanowisko dodatkowej obrobki ramy krzesła</w:t>
@@ -1582,7 +1582,7 @@
         </w:p>
         <w:p>
           <w:pPr>
-            <w:pStyle w:val="TOC2"/>
+            <w:pStyle w:val="Spistreci2"/>
             <w:tabs>
               <w:tab w:val="left" w:pos="880"/>
               <w:tab w:val="right" w:leader="dot" w:pos="9062"/>
@@ -1597,7 +1597,7 @@
           <w:hyperlink w:anchor="_Toc484860340" w:history="1">
             <w:r>
               <w:rPr>
-                <w:rStyle w:val="Hyperlink"/>
+                <w:rStyle w:val="Hipercze"/>
                 <w:noProof/>
               </w:rPr>
               <w:t>4.4</w:t>
@@ -1613,7 +1613,7 @@
             </w:r>
             <w:r>
               <w:rPr>
-                <w:rStyle w:val="Hyperlink"/>
+                <w:rStyle w:val="Hipercze"/>
                 <w:noProof/>
               </w:rPr>
               <w:t>Stanowisko montażu ramy fotelu</w:t>
@@ -1670,7 +1670,7 @@
         </w:p>
         <w:p>
           <w:pPr>
-            <w:pStyle w:val="TOC2"/>
+            <w:pStyle w:val="Spistreci2"/>
             <w:tabs>
               <w:tab w:val="left" w:pos="880"/>
               <w:tab w:val="right" w:leader="dot" w:pos="9062"/>
@@ -1685,7 +1685,7 @@
           <w:hyperlink w:anchor="_Toc484860341" w:history="1">
             <w:r>
               <w:rPr>
-                <w:rStyle w:val="Hyperlink"/>
+                <w:rStyle w:val="Hipercze"/>
                 <w:noProof/>
               </w:rPr>
               <w:t>4.6</w:t>
@@ -1701,7 +1701,7 @@
             </w:r>
             <w:r>
               <w:rPr>
-                <w:rStyle w:val="Hyperlink"/>
+                <w:rStyle w:val="Hipercze"/>
                 <w:noProof/>
               </w:rPr>
               <w:t>Stanowisko montażu elementów plastikowych krzesła</w:t>
@@ -1758,7 +1758,7 @@
         </w:p>
         <w:p>
           <w:pPr>
-            <w:pStyle w:val="TOC2"/>
+            <w:pStyle w:val="Spistreci2"/>
             <w:tabs>
               <w:tab w:val="left" w:pos="880"/>
               <w:tab w:val="right" w:leader="dot" w:pos="9062"/>
@@ -1773,7 +1773,7 @@
           <w:hyperlink w:anchor="_Toc484860342" w:history="1">
             <w:r>
               <w:rPr>
-                <w:rStyle w:val="Hyperlink"/>
+                <w:rStyle w:val="Hipercze"/>
                 <w:noProof/>
               </w:rPr>
               <w:t>4.7</w:t>
@@ -1789,7 +1789,7 @@
             </w:r>
             <w:r>
               <w:rPr>
-                <w:rStyle w:val="Hyperlink"/>
+                <w:rStyle w:val="Hipercze"/>
                 <w:noProof/>
               </w:rPr>
               <w:t>Stanowisko kontroli jakości</w:t>
@@ -1846,7 +1846,7 @@
         </w:p>
         <w:p>
           <w:pPr>
-            <w:pStyle w:val="TOC2"/>
+            <w:pStyle w:val="Spistreci2"/>
             <w:tabs>
               <w:tab w:val="left" w:pos="880"/>
               <w:tab w:val="right" w:leader="dot" w:pos="9062"/>
@@ -1861,7 +1861,7 @@
           <w:hyperlink w:anchor="_Toc484860343" w:history="1">
             <w:r>
               <w:rPr>
-                <w:rStyle w:val="Hyperlink"/>
+                <w:rStyle w:val="Hipercze"/>
                 <w:noProof/>
               </w:rPr>
               <w:t xml:space="preserve">4.8 </w:t>
@@ -1877,7 +1877,7 @@
             </w:r>
             <w:r>
               <w:rPr>
-                <w:rStyle w:val="Hyperlink"/>
+                <w:rStyle w:val="Hipercze"/>
                 <w:noProof/>
               </w:rPr>
               <w:t>Magazyn produktów</w:t>
@@ -1934,7 +1934,7 @@
         </w:p>
         <w:p>
           <w:pPr>
-            <w:pStyle w:val="TOC2"/>
+            <w:pStyle w:val="Spistreci2"/>
             <w:tabs>
               <w:tab w:val="left" w:pos="880"/>
               <w:tab w:val="right" w:leader="dot" w:pos="9062"/>
@@ -1949,7 +1949,7 @@
           <w:hyperlink w:anchor="_Toc484860344" w:history="1">
             <w:r>
               <w:rPr>
-                <w:rStyle w:val="Hyperlink"/>
+                <w:rStyle w:val="Hipercze"/>
                 <w:noProof/>
               </w:rPr>
               <w:t>4.9</w:t>
@@ -1965,7 +1965,7 @@
             </w:r>
             <w:r>
               <w:rPr>
-                <w:rStyle w:val="Hyperlink"/>
+                <w:rStyle w:val="Hipercze"/>
                 <w:noProof/>
               </w:rPr>
               <w:t>Handyman</w:t>
@@ -2022,7 +2022,7 @@
         </w:p>
         <w:p>
           <w:pPr>
-            <w:pStyle w:val="TOC1"/>
+            <w:pStyle w:val="Spistreci1"/>
             <w:tabs>
               <w:tab w:val="right" w:leader="dot" w:pos="9062"/>
             </w:tabs>
@@ -2036,7 +2036,7 @@
           <w:hyperlink w:anchor="_Toc484860345" w:history="1">
             <w:r>
               <w:rPr>
-                <w:rStyle w:val="Hyperlink"/>
+                <w:rStyle w:val="Hipercze"/>
                 <w:noProof/>
               </w:rPr>
               <w:t>5. Koordynator zdarzeniowy</w:t>
@@ -2093,7 +2093,7 @@
         </w:p>
         <w:p>
           <w:pPr>
-            <w:pStyle w:val="TOC1"/>
+            <w:pStyle w:val="Spistreci1"/>
             <w:tabs>
               <w:tab w:val="right" w:leader="dot" w:pos="9062"/>
             </w:tabs>
@@ -2107,7 +2107,7 @@
           <w:hyperlink w:anchor="_Toc484860346" w:history="1">
             <w:r>
               <w:rPr>
-                <w:rStyle w:val="Hyperlink"/>
+                <w:rStyle w:val="Hipercze"/>
                 <w:noProof/>
               </w:rPr>
               <w:t>6. Wyniki symulacji i wnioski</w:t>
@@ -2176,7 +2176,7 @@
     </w:sdt>
     <w:p>
       <w:pPr>
-        <w:pStyle w:val="Heading1"/>
+        <w:pStyle w:val="Nagwek1"/>
       </w:pPr>
       <w:r>
         <w:br w:type="column"/>
@@ -2201,7 +2201,7 @@
     </w:p>
     <w:p>
       <w:pPr>
-        <w:pStyle w:val="Heading1"/>
+        <w:pStyle w:val="Nagwek1"/>
       </w:pPr>
       <w:bookmarkStart w:id="1" w:name="_Toc484860324"/>
       <w:r>
@@ -2216,7 +2216,7 @@
     </w:p>
     <w:p>
       <w:pPr>
-        <w:pStyle w:val="ListParagraph"/>
+        <w:pStyle w:val="Akapitzlist"/>
         <w:numPr>
           <w:ilvl w:val="0"/>
           <w:numId w:val="1"/>
@@ -2228,7 +2228,7 @@
     </w:p>
     <w:p>
       <w:pPr>
-        <w:pStyle w:val="ListParagraph"/>
+        <w:pStyle w:val="Akapitzlist"/>
         <w:numPr>
           <w:ilvl w:val="0"/>
           <w:numId w:val="1"/>
@@ -2240,7 +2240,7 @@
     </w:p>
     <w:p>
       <w:pPr>
-        <w:pStyle w:val="ListParagraph"/>
+        <w:pStyle w:val="Akapitzlist"/>
         <w:numPr>
           <w:ilvl w:val="0"/>
           <w:numId w:val="1"/>
@@ -2252,7 +2252,7 @@
     </w:p>
     <w:p>
       <w:pPr>
-        <w:pStyle w:val="ListParagraph"/>
+        <w:pStyle w:val="Akapitzlist"/>
         <w:numPr>
           <w:ilvl w:val="0"/>
           <w:numId w:val="1"/>
@@ -2269,7 +2269,7 @@
     </w:p>
     <w:p>
       <w:pPr>
-        <w:pStyle w:val="ListParagraph"/>
+        <w:pStyle w:val="Akapitzlist"/>
         <w:numPr>
           <w:ilvl w:val="0"/>
           <w:numId w:val="2"/>
@@ -2281,7 +2281,7 @@
     </w:p>
     <w:p>
       <w:pPr>
-        <w:pStyle w:val="ListParagraph"/>
+        <w:pStyle w:val="Akapitzlist"/>
         <w:numPr>
           <w:ilvl w:val="0"/>
           <w:numId w:val="2"/>
@@ -2293,7 +2293,7 @@
     </w:p>
     <w:p>
       <w:pPr>
-        <w:pStyle w:val="ListParagraph"/>
+        <w:pStyle w:val="Akapitzlist"/>
         <w:numPr>
           <w:ilvl w:val="0"/>
           <w:numId w:val="2"/>
@@ -2317,7 +2317,7 @@
     </w:p>
     <w:p>
       <w:pPr>
-        <w:pStyle w:val="ListParagraph"/>
+        <w:pStyle w:val="Akapitzlist"/>
         <w:numPr>
           <w:ilvl w:val="0"/>
           <w:numId w:val="2"/>
@@ -2329,7 +2329,7 @@
     </w:p>
     <w:p>
       <w:pPr>
-        <w:pStyle w:val="ListParagraph"/>
+        <w:pStyle w:val="Akapitzlist"/>
         <w:numPr>
           <w:ilvl w:val="0"/>
           <w:numId w:val="2"/>
@@ -2346,7 +2346,7 @@
     </w:p>
     <w:p>
       <w:pPr>
-        <w:pStyle w:val="ListParagraph"/>
+        <w:pStyle w:val="Akapitzlist"/>
         <w:numPr>
           <w:ilvl w:val="0"/>
           <w:numId w:val="3"/>
@@ -2358,7 +2358,7 @@
     </w:p>
     <w:p>
       <w:pPr>
-        <w:pStyle w:val="ListParagraph"/>
+        <w:pStyle w:val="Akapitzlist"/>
         <w:numPr>
           <w:ilvl w:val="0"/>
           <w:numId w:val="3"/>
@@ -2370,7 +2370,7 @@
     </w:p>
     <w:p>
       <w:pPr>
-        <w:pStyle w:val="ListParagraph"/>
+        <w:pStyle w:val="Akapitzlist"/>
         <w:numPr>
           <w:ilvl w:val="0"/>
           <w:numId w:val="3"/>
@@ -2382,7 +2382,7 @@
     </w:p>
     <w:p>
       <w:pPr>
-        <w:pStyle w:val="ListParagraph"/>
+        <w:pStyle w:val="Akapitzlist"/>
         <w:numPr>
           <w:ilvl w:val="0"/>
           <w:numId w:val="3"/>
@@ -2414,7 +2414,7 @@
     </w:p>
     <w:p>
       <w:pPr>
-        <w:pStyle w:val="Heading1"/>
+        <w:pStyle w:val="Nagwek1"/>
       </w:pPr>
       <w:r>
         <w:br w:type="column"/>
@@ -2453,7 +2453,7 @@
     </w:p>
     <w:p>
       <w:pPr>
-        <w:pStyle w:val="Heading2"/>
+        <w:pStyle w:val="Nagwek2"/>
       </w:pPr>
       <w:bookmarkStart w:id="3" w:name="_Toc484860326"/>
       <w:r>
@@ -2471,7 +2471,7 @@
     </w:p>
     <w:p>
       <w:pPr>
-        <w:pStyle w:val="ListParagraph"/>
+        <w:pStyle w:val="Akapitzlist"/>
         <w:numPr>
           <w:ilvl w:val="0"/>
           <w:numId w:val="4"/>
@@ -2486,7 +2486,7 @@
     </w:p>
     <w:p>
       <w:pPr>
-        <w:pStyle w:val="ListParagraph"/>
+        <w:pStyle w:val="Akapitzlist"/>
         <w:numPr>
           <w:ilvl w:val="0"/>
           <w:numId w:val="4"/>
@@ -2501,7 +2501,7 @@
     </w:p>
     <w:p>
       <w:pPr>
-        <w:pStyle w:val="ListParagraph"/>
+        <w:pStyle w:val="Akapitzlist"/>
         <w:numPr>
           <w:ilvl w:val="0"/>
           <w:numId w:val="4"/>
@@ -2516,7 +2516,7 @@
     </w:p>
     <w:p>
       <w:pPr>
-        <w:pStyle w:val="ListParagraph"/>
+        <w:pStyle w:val="Akapitzlist"/>
         <w:numPr>
           <w:ilvl w:val="0"/>
           <w:numId w:val="4"/>
@@ -2531,7 +2531,7 @@
     </w:p>
     <w:p>
       <w:pPr>
-        <w:pStyle w:val="Heading2"/>
+        <w:pStyle w:val="Nagwek2"/>
       </w:pPr>
       <w:bookmarkStart w:id="4" w:name="_Toc484860327"/>
       <w:r>
@@ -2552,12 +2552,29 @@
     </w:p>
     <w:p>
       <w:r>
+        <w:t>Parametry:</w:t>
+      </w:r>
+    </w:p>
+    <w:p>
+      <w:pPr>
+        <w:pStyle w:val="Akapitzlist"/>
+        <w:numPr>
+          <w:ilvl w:val="0"/>
+          <w:numId w:val="6"/>
+        </w:numPr>
+      </w:pPr>
+      <w:r>
+        <w:t>mqT – czas wydawania produktów</w:t>
+      </w:r>
+    </w:p>
+    <w:p>
+      <w:r>
         <w:t>Zmienne stanu:</w:t>
       </w:r>
     </w:p>
     <w:p>
       <w:pPr>
-        <w:pStyle w:val="ListParagraph"/>
+        <w:pStyle w:val="Akapitzlist"/>
         <w:numPr>
           <w:ilvl w:val="0"/>
           <w:numId w:val="6"/>
@@ -2575,7 +2592,7 @@
     </w:p>
     <w:p>
       <w:pPr>
-        <w:pStyle w:val="ListParagraph"/>
+        <w:pStyle w:val="Akapitzlist"/>
         <w:numPr>
           <w:ilvl w:val="0"/>
           <w:numId w:val="6"/>
@@ -2593,7 +2610,7 @@
     </w:p>
     <w:p>
       <w:pPr>
-        <w:pStyle w:val="ListParagraph"/>
+        <w:pStyle w:val="Akapitzlist"/>
         <w:numPr>
           <w:ilvl w:val="0"/>
           <w:numId w:val="6"/>
@@ -2608,7 +2625,7 @@
     </w:p>
     <w:p>
       <w:pPr>
-        <w:pStyle w:val="ListParagraph"/>
+        <w:pStyle w:val="Akapitzlist"/>
         <w:numPr>
           <w:ilvl w:val="0"/>
           <w:numId w:val="6"/>
@@ -2620,7 +2637,7 @@
     </w:p>
     <w:p>
       <w:pPr>
-        <w:pStyle w:val="ListParagraph"/>
+        <w:pStyle w:val="Akapitzlist"/>
         <w:numPr>
           <w:ilvl w:val="0"/>
           <w:numId w:val="6"/>
@@ -2635,7 +2652,7 @@
     </w:p>
     <w:p>
       <w:pPr>
-        <w:pStyle w:val="ListParagraph"/>
+        <w:pStyle w:val="Akapitzlist"/>
         <w:numPr>
           <w:ilvl w:val="0"/>
           <w:numId w:val="6"/>
@@ -2647,7 +2664,7 @@
     </w:p>
     <w:p>
       <w:pPr>
-        <w:pStyle w:val="ListParagraph"/>
+        <w:pStyle w:val="Akapitzlist"/>
         <w:numPr>
           <w:ilvl w:val="0"/>
           <w:numId w:val="6"/>
@@ -2659,7 +2676,7 @@
     </w:p>
     <w:p>
       <w:pPr>
-        <w:pStyle w:val="ListParagraph"/>
+        <w:pStyle w:val="Akapitzlist"/>
         <w:numPr>
           <w:ilvl w:val="0"/>
           <w:numId w:val="6"/>
@@ -2671,7 +2688,7 @@
     </w:p>
     <w:p>
       <w:pPr>
-        <w:pStyle w:val="ListParagraph"/>
+        <w:pStyle w:val="Akapitzlist"/>
         <w:numPr>
           <w:ilvl w:val="0"/>
           <w:numId w:val="6"/>
@@ -2683,19 +2700,20 @@
     </w:p>
     <w:p>
       <w:pPr>
-        <w:pStyle w:val="ListParagraph"/>
+        <w:pStyle w:val="Akapitzlist"/>
         <w:numPr>
           <w:ilvl w:val="0"/>
           <w:numId w:val="6"/>
         </w:numPr>
       </w:pPr>
       <w:r>
+        <w:lastRenderedPageBreak/>
         <w:t>mqEP - liczba zestawów elementów plastikowych (jeden zestaw jest używany do produkcji jednego krzesła)</w:t>
       </w:r>
     </w:p>
     <w:p>
       <w:pPr>
-        <w:pStyle w:val="Heading2"/>
+        <w:pStyle w:val="Nagwek2"/>
       </w:pPr>
       <w:bookmarkStart w:id="5" w:name="_Toc484860328"/>
       <w:r>
@@ -2708,8 +2726,401 @@
     </w:p>
     <w:p>
       <w:r>
+        <w:t>Na stanowisku tym odbywa się spawanie ramy krzesła z gotowych elementów metalowych. Jeden zestaw elementów jest używany do montażu jednej ramy. Wyprodukowana rama jest natychmiast przekazywana do stanowiska dodatkowej obróbki ramy krzesła.</w:t>
+      </w:r>
+    </w:p>
+    <w:p>
+      <w:r>
+        <w:t>Parametry:</w:t>
+      </w:r>
+    </w:p>
+    <w:p>
+      <w:pPr>
+        <w:pStyle w:val="Akapitzlist"/>
+        <w:numPr>
+          <w:ilvl w:val="0"/>
+          <w:numId w:val="9"/>
+        </w:numPr>
+      </w:pPr>
+      <w:r>
+        <w:t xml:space="preserve">ssERKx - maksymalna liczba zestawów elementów dla ram krzeseł </w:t>
+      </w:r>
+    </w:p>
+    <w:p>
+      <w:pPr>
+        <w:pStyle w:val="Akapitzlist"/>
+        <w:numPr>
+          <w:ilvl w:val="0"/>
+          <w:numId w:val="9"/>
+        </w:numPr>
+      </w:pPr>
+      <w:r>
+        <w:t xml:space="preserve">ssERKw - ostrzegawczo mała liczba zestawów elementów dla ram krzeseł </w:t>
+      </w:r>
+    </w:p>
+    <w:p>
+      <w:pPr>
+        <w:pStyle w:val="Akapitzlist"/>
+        <w:numPr>
+          <w:ilvl w:val="0"/>
+          <w:numId w:val="9"/>
+        </w:numPr>
+      </w:pPr>
+      <w:r>
+        <w:t>ssT - czas spawania</w:t>
+      </w:r>
+      <w:r>
+        <w:t xml:space="preserve"> ramy krzesła</w:t>
+      </w:r>
+    </w:p>
+    <w:p>
+      <w:r>
+        <w:t>Zmienne stanu:</w:t>
+      </w:r>
+    </w:p>
+    <w:p>
+      <w:pPr>
+        <w:pStyle w:val="Akapitzlist"/>
+        <w:numPr>
+          <w:ilvl w:val="0"/>
+          <w:numId w:val="10"/>
+        </w:numPr>
+      </w:pPr>
+      <w:r>
+        <w:t>ssE</w:t>
+      </w:r>
+      <w:r>
+        <w:t xml:space="preserve">RK - liczba zestawów elementów dla ram krzeseł </w:t>
+      </w:r>
+    </w:p>
+    <w:p>
+      <w:pPr>
+        <w:pStyle w:val="Akapitzlist"/>
+        <w:numPr>
+          <w:ilvl w:val="0"/>
+          <w:numId w:val="10"/>
+        </w:numPr>
+      </w:pPr>
+      <w:r>
+        <w:t>ss</w:t>
+      </w:r>
+      <w:r>
+        <w:t>RK – liczba zespawanych ram krzeseł</w:t>
+      </w:r>
+    </w:p>
+    <w:p>
+      <w:pPr>
+        <w:pStyle w:val="Akapitzlist"/>
+        <w:numPr>
+          <w:ilvl w:val="0"/>
+          <w:numId w:val="10"/>
+        </w:numPr>
+      </w:pPr>
+      <w:r>
+        <w:t>ssP –</w:t>
+      </w:r>
+      <w:r>
+        <w:t xml:space="preserve"> wartość prawdopodobieństwa wystąpienia awarii [0,1]</w:t>
+      </w:r>
+    </w:p>
+    <w:p>
+      <w:pPr>
+        <w:pStyle w:val="Akapitzlist"/>
+        <w:numPr>
+          <w:ilvl w:val="0"/>
+          <w:numId w:val="10"/>
+        </w:numPr>
+      </w:pPr>
+      <w:r>
+        <w:t>ssEN – wartość określająca stan stanowiska [0,1]</w:t>
+      </w:r>
+    </w:p>
+    <w:p>
+      <w:pPr>
+        <w:pStyle w:val="Nagwek2"/>
+      </w:pPr>
+      <w:bookmarkStart w:id="6" w:name="_Toc484860329"/>
+      <w:r>
+        <w:t>Stanowisko dodatkowej obróbki ramy krzesła</w:t>
+      </w:r>
+      <w:bookmarkEnd w:id="6"/>
+    </w:p>
+    <w:p>
+      <w:r>
+        <w:t>Na stanowisku tym odbywa się dodatkowa obróbka ramy krzesła, czyli polerowanie, fazowanie itd. Przygotowana rama jest przechowywana na stanowisku, aż do momentu, gdy można ją przekazać do stanowiska tapicerskiego.</w:t>
+      </w:r>
+    </w:p>
+    <w:p>
+      <w:r>
+        <w:t>Parametry:</w:t>
+      </w:r>
+    </w:p>
+    <w:p>
+      <w:pPr>
+        <w:pStyle w:val="Akapitzlist"/>
+        <w:numPr>
+          <w:ilvl w:val="0"/>
+          <w:numId w:val="9"/>
+        </w:numPr>
+      </w:pPr>
+      <w:r>
+        <w:t>sdT - czas wykonywani</w:t>
+      </w:r>
+      <w:r>
+        <w:t>a dodatkowej obróbki</w:t>
+      </w:r>
+      <w:r>
+        <w:t xml:space="preserve"> ramy krzesła</w:t>
+      </w:r>
+    </w:p>
+    <w:p>
+      <w:r>
+        <w:t>Zmienne stanu:</w:t>
+      </w:r>
+    </w:p>
+    <w:p>
+      <w:pPr>
+        <w:pStyle w:val="Akapitzlist"/>
+        <w:numPr>
+          <w:ilvl w:val="0"/>
+          <w:numId w:val="4"/>
+        </w:numPr>
+      </w:pPr>
+      <w:r>
+        <w:t>sdRK - liczba obrobionych ram krzeseł</w:t>
+      </w:r>
+    </w:p>
+    <w:p>
+      <w:pPr>
+        <w:pStyle w:val="Akapitzlist"/>
+        <w:numPr>
+          <w:ilvl w:val="0"/>
+          <w:numId w:val="4"/>
+        </w:numPr>
+      </w:pPr>
+      <w:r>
+        <w:t>sdP – wartość prawdopodobieństwa wystąpienia awarii [0,1]</w:t>
+      </w:r>
+    </w:p>
+    <w:p>
+      <w:pPr>
+        <w:pStyle w:val="Akapitzlist"/>
+        <w:numPr>
+          <w:ilvl w:val="0"/>
+          <w:numId w:val="4"/>
+        </w:numPr>
+      </w:pPr>
+      <w:r>
+        <w:t>sdEN – wartość określająca stan stanowiska [0,1]</w:t>
+      </w:r>
+    </w:p>
+    <w:p>
+      <w:pPr>
+        <w:pStyle w:val="Nagwek2"/>
+      </w:pPr>
+      <w:bookmarkStart w:id="7" w:name="_Toc484860330"/>
+      <w:r>
+        <w:t>Stanowisko montażu ramy fotelu</w:t>
+      </w:r>
+      <w:bookmarkEnd w:id="7"/>
+    </w:p>
+    <w:p>
+      <w:r>
+        <w:t>Na stanowisku tym odbywa się montaż ramy fotelu z gotowych elementów drewnianych i sklejkowych przy użyciu śrub. Gotowe ramy są przechowywane na stanowisku aż do momentu, gdy mogą zostać przekazane na stanowisko tapicerskie.</w:t>
+      </w:r>
+    </w:p>
+    <w:p>
+      <w:r>
+        <w:t>Parametry:</w:t>
+      </w:r>
+    </w:p>
+    <w:p>
+      <w:pPr>
+        <w:pStyle w:val="Akapitzlist"/>
+        <w:numPr>
+          <w:ilvl w:val="0"/>
+          <w:numId w:val="9"/>
+        </w:numPr>
+      </w:pPr>
+      <w:r>
+        <w:t xml:space="preserve">smERFx - maksymalna liczba zestawów elementów dla ram foteli </w:t>
+      </w:r>
+    </w:p>
+    <w:p>
+      <w:pPr>
+        <w:pStyle w:val="Akapitzlist"/>
+        <w:numPr>
+          <w:ilvl w:val="0"/>
+          <w:numId w:val="9"/>
+        </w:numPr>
+      </w:pPr>
+      <w:r>
+        <w:t xml:space="preserve">smSRFx - maksymalna liczba zestawów śrub dla ram foteli </w:t>
+      </w:r>
+    </w:p>
+    <w:p>
+      <w:pPr>
+        <w:pStyle w:val="Akapitzlist"/>
+        <w:numPr>
+          <w:ilvl w:val="0"/>
+          <w:numId w:val="9"/>
+        </w:numPr>
+      </w:pPr>
+      <w:r>
         <w:lastRenderedPageBreak/>
-        <w:t>Na stanowisku tym odbywa się spawanie ramy krzesła z gotowych elementów metalowych. Jeden zestaw elementów jest używany do montażu jednej ramy. Wyprodukowana rama jest natychmiast przekazywana do stanowiska dodatkowej obróbki ramy krzesła.</w:t>
+        <w:t>smERFw - ostrzegaw</w:t>
+      </w:r>
+      <w:r>
+        <w:t xml:space="preserve">czo mała liczba zestawów elementów dla ram foteli </w:t>
+      </w:r>
+    </w:p>
+    <w:p>
+      <w:pPr>
+        <w:pStyle w:val="Akapitzlist"/>
+        <w:numPr>
+          <w:ilvl w:val="0"/>
+          <w:numId w:val="9"/>
+        </w:numPr>
+      </w:pPr>
+      <w:r>
+        <w:t xml:space="preserve">smSRFw - ostrzegawczo mała liczba zestawów śrub dla ram foteli </w:t>
+      </w:r>
+    </w:p>
+    <w:p>
+      <w:pPr>
+        <w:pStyle w:val="Akapitzlist"/>
+        <w:numPr>
+          <w:ilvl w:val="0"/>
+          <w:numId w:val="9"/>
+        </w:numPr>
+      </w:pPr>
+      <w:r>
+        <w:t>smT - czas prze</w:t>
+      </w:r>
+      <w:r>
+        <w:t xml:space="preserve">prowadzania montażu </w:t>
+      </w:r>
+      <w:r>
+        <w:t>ramy fotelu</w:t>
+      </w:r>
+    </w:p>
+    <w:p>
+      <w:r>
+        <w:t>Zmienne stanu:</w:t>
+      </w:r>
+    </w:p>
+    <w:p>
+      <w:pPr>
+        <w:pStyle w:val="Akapitzlist"/>
+        <w:numPr>
+          <w:ilvl w:val="0"/>
+          <w:numId w:val="10"/>
+        </w:numPr>
+      </w:pPr>
+      <w:r>
+        <w:t>smE</w:t>
+      </w:r>
+      <w:r>
+        <w:t>RF - liczba ze</w:t>
+      </w:r>
+      <w:r>
+        <w:t>stawów elementów dla ram foteli</w:t>
+      </w:r>
+      <w:r>
+        <w:t xml:space="preserve"> </w:t>
+      </w:r>
+    </w:p>
+    <w:p>
+      <w:pPr>
+        <w:pStyle w:val="Akapitzlist"/>
+        <w:numPr>
+          <w:ilvl w:val="0"/>
+          <w:numId w:val="10"/>
+        </w:numPr>
+      </w:pPr>
+      <w:r>
+        <w:t>smSRF - liczba</w:t>
+      </w:r>
+      <w:r>
+        <w:t xml:space="preserve"> zestawów śrub dla ram foteli </w:t>
+      </w:r>
+    </w:p>
+    <w:p>
+      <w:pPr>
+        <w:pStyle w:val="Akapitzlist"/>
+        <w:numPr>
+          <w:ilvl w:val="0"/>
+          <w:numId w:val="4"/>
+        </w:numPr>
+      </w:pPr>
+      <w:r>
+        <w:t>s</w:t>
+      </w:r>
+      <w:r>
+        <w:t>mRF</w:t>
+      </w:r>
+      <w:r>
+        <w:t xml:space="preserve"> - liczba </w:t>
+      </w:r>
+      <w:r>
+        <w:t>drewnianych</w:t>
+      </w:r>
+      <w:r>
+        <w:t xml:space="preserve"> ram </w:t>
+      </w:r>
+      <w:r>
+        <w:t>foteli</w:t>
+      </w:r>
+    </w:p>
+    <w:p>
+      <w:pPr>
+        <w:pStyle w:val="Akapitzlist"/>
+        <w:numPr>
+          <w:ilvl w:val="0"/>
+          <w:numId w:val="4"/>
+        </w:numPr>
+      </w:pPr>
+      <w:r>
+        <w:t>smP – wartość prawdopodobieństwa wystąpienia awarii [0,1]</w:t>
+      </w:r>
+    </w:p>
+    <w:p>
+      <w:pPr>
+        <w:pStyle w:val="Akapitzlist"/>
+        <w:numPr>
+          <w:ilvl w:val="0"/>
+          <w:numId w:val="4"/>
+        </w:numPr>
+      </w:pPr>
+      <w:r>
+        <w:t>smEN – wartość określająca stan stanowiska [0,1]</w:t>
+      </w:r>
+    </w:p>
+    <w:p>
+      <w:pPr>
+        <w:pStyle w:val="Nagwek2"/>
+      </w:pPr>
+      <w:bookmarkStart w:id="8" w:name="_Toc484860331"/>
+      <w:r>
+        <w:t>Uniwersalne s</w:t>
+      </w:r>
+      <w:r>
+        <w:t>tanowisko tapicerskie</w:t>
+      </w:r>
+      <w:bookmarkEnd w:id="8"/>
+    </w:p>
+    <w:p>
+      <w:r>
+        <w:t xml:space="preserve">Uniwersalne stanowisko tapicerskie w zależności od potrzeby może być wykorzystywane do </w:t>
+      </w:r>
+      <w:r>
+        <w:t>obicia siedziska krzesła, obicia ramy fote</w:t>
+      </w:r>
+      <w:r>
+        <w:t>lu lub obicia siedziska fotelu. Obicie krzesła polega na obiciu jego siedziska odpowienim materiałem, a następnie przymocowania do ramy. Obicie ramy fotelu i siedziska fotelu polega na ob</w:t>
+      </w:r>
+      <w:r>
+        <w:t>iciu ich odpowiednim materiałem, a następnie na połączeniu obu elementów.</w:t>
       </w:r>
     </w:p>
     <w:p>
@@ -2719,401 +3130,7 @@
     </w:p>
     <w:p>
       <w:pPr>
-        <w:pStyle w:val="ListParagraph"/>
-        <w:numPr>
-          <w:ilvl w:val="0"/>
-          <w:numId w:val="9"/>
-        </w:numPr>
-      </w:pPr>
-      <w:r>
-        <w:t xml:space="preserve">ssERKx - maksymalna liczba zestawów elementów dla ram krzeseł </w:t>
-      </w:r>
-    </w:p>
-    <w:p>
-      <w:pPr>
-        <w:pStyle w:val="ListParagraph"/>
-        <w:numPr>
-          <w:ilvl w:val="0"/>
-          <w:numId w:val="9"/>
-        </w:numPr>
-      </w:pPr>
-      <w:r>
-        <w:t xml:space="preserve">ssERKw - ostrzegawczo mała liczba zestawów elementów dla ram krzeseł </w:t>
-      </w:r>
-    </w:p>
-    <w:p>
-      <w:pPr>
-        <w:pStyle w:val="ListParagraph"/>
-        <w:numPr>
-          <w:ilvl w:val="0"/>
-          <w:numId w:val="9"/>
-        </w:numPr>
-      </w:pPr>
-      <w:r>
-        <w:t>ssT - czas spawania</w:t>
-      </w:r>
-      <w:r>
-        <w:t xml:space="preserve"> ramy krzesła</w:t>
-      </w:r>
-    </w:p>
-    <w:p>
-      <w:r>
-        <w:t>Zmienne stanu:</w:t>
-      </w:r>
-    </w:p>
-    <w:p>
-      <w:pPr>
-        <w:pStyle w:val="ListParagraph"/>
-        <w:numPr>
-          <w:ilvl w:val="0"/>
-          <w:numId w:val="10"/>
-        </w:numPr>
-      </w:pPr>
-      <w:r>
-        <w:t>ssE</w:t>
-      </w:r>
-      <w:r>
-        <w:t xml:space="preserve">RK - liczba zestawów elementów dla ram krzeseł </w:t>
-      </w:r>
-    </w:p>
-    <w:p>
-      <w:pPr>
-        <w:pStyle w:val="ListParagraph"/>
-        <w:numPr>
-          <w:ilvl w:val="0"/>
-          <w:numId w:val="10"/>
-        </w:numPr>
-      </w:pPr>
-      <w:r>
-        <w:t>ss</w:t>
-      </w:r>
-      <w:r>
-        <w:t>RK – liczba zespawanych ram krzeseł</w:t>
-      </w:r>
-    </w:p>
-    <w:p>
-      <w:pPr>
-        <w:pStyle w:val="ListParagraph"/>
-        <w:numPr>
-          <w:ilvl w:val="0"/>
-          <w:numId w:val="10"/>
-        </w:numPr>
-      </w:pPr>
-      <w:r>
-        <w:t>ssP –</w:t>
-      </w:r>
-      <w:r>
-        <w:t xml:space="preserve"> wartość prawdopodobieństwa wystąpienia awarii [0,1]</w:t>
-      </w:r>
-    </w:p>
-    <w:p>
-      <w:pPr>
-        <w:pStyle w:val="ListParagraph"/>
-        <w:numPr>
-          <w:ilvl w:val="0"/>
-          <w:numId w:val="10"/>
-        </w:numPr>
-      </w:pPr>
-      <w:r>
-        <w:t>ssEN – wartość określająca stan stanowiska [0,1]</w:t>
-      </w:r>
-    </w:p>
-    <w:p>
-      <w:pPr>
-        <w:pStyle w:val="Heading2"/>
-      </w:pPr>
-      <w:bookmarkStart w:id="6" w:name="_Toc484860329"/>
-      <w:r>
-        <w:t>Stanowisko dodatkowej obróbki ramy krzesła</w:t>
-      </w:r>
-      <w:bookmarkEnd w:id="6"/>
-    </w:p>
-    <w:p>
-      <w:r>
-        <w:t>Na stanowisku tym odbywa się dodatkowa obróbka ramy krzesła, czyli polerowanie, fazowanie itd. Przygotowana rama jest przechowywana na stanowisku, aż do momentu, gdy można ją przekazać do stanowiska tapicerskiego.</w:t>
-      </w:r>
-    </w:p>
-    <w:p>
-      <w:r>
-        <w:t>Parametry:</w:t>
-      </w:r>
-    </w:p>
-    <w:p>
-      <w:pPr>
-        <w:pStyle w:val="ListParagraph"/>
-        <w:numPr>
-          <w:ilvl w:val="0"/>
-          <w:numId w:val="9"/>
-        </w:numPr>
-      </w:pPr>
-      <w:r>
-        <w:t>sdT - czas wykonywani</w:t>
-      </w:r>
-      <w:r>
-        <w:t>a dodatkowej obróbki</w:t>
-      </w:r>
-      <w:r>
-        <w:t xml:space="preserve"> ramy krzesła</w:t>
-      </w:r>
-    </w:p>
-    <w:p>
-      <w:r>
-        <w:t>Zmienne stanu:</w:t>
-      </w:r>
-    </w:p>
-    <w:p>
-      <w:pPr>
-        <w:pStyle w:val="ListParagraph"/>
-        <w:numPr>
-          <w:ilvl w:val="0"/>
-          <w:numId w:val="4"/>
-        </w:numPr>
-      </w:pPr>
-      <w:r>
-        <w:t>sdRK - liczba obrobionych ram krzeseł</w:t>
-      </w:r>
-    </w:p>
-    <w:p>
-      <w:pPr>
-        <w:pStyle w:val="ListParagraph"/>
-        <w:numPr>
-          <w:ilvl w:val="0"/>
-          <w:numId w:val="4"/>
-        </w:numPr>
-      </w:pPr>
-      <w:r>
-        <w:t>sdP – wartość prawdopodobieństwa wystąpienia awarii [0,1]</w:t>
-      </w:r>
-    </w:p>
-    <w:p>
-      <w:pPr>
-        <w:pStyle w:val="ListParagraph"/>
-        <w:numPr>
-          <w:ilvl w:val="0"/>
-          <w:numId w:val="4"/>
-        </w:numPr>
-      </w:pPr>
-      <w:r>
-        <w:t>sdEN – wartość określająca stan stanowiska [0,1]</w:t>
-      </w:r>
-    </w:p>
-    <w:p>
-      <w:pPr>
-        <w:pStyle w:val="Heading2"/>
-      </w:pPr>
-      <w:bookmarkStart w:id="7" w:name="_Toc484860330"/>
-      <w:r>
-        <w:t>Stanowisko montażu ramy fotelu</w:t>
-      </w:r>
-      <w:bookmarkEnd w:id="7"/>
-    </w:p>
-    <w:p>
-      <w:r>
-        <w:t>Na stanowisku tym odbywa się montaż ramy fotelu z gotowych elementów drewnianych i sklejkowych przy użyciu śrub. Gotowe ramy są przechowywane na stanowisku aż do momentu, gdy mogą zostać przekazane na stanowisko tapicerskie.</w:t>
-      </w:r>
-    </w:p>
-    <w:p>
-      <w:r>
-        <w:t>Parametry:</w:t>
-      </w:r>
-    </w:p>
-    <w:p>
-      <w:pPr>
-        <w:pStyle w:val="ListParagraph"/>
-        <w:numPr>
-          <w:ilvl w:val="0"/>
-          <w:numId w:val="9"/>
-        </w:numPr>
-      </w:pPr>
-      <w:r>
-        <w:t xml:space="preserve">smERFx - maksymalna liczba zestawów elementów dla ram foteli </w:t>
-      </w:r>
-    </w:p>
-    <w:p>
-      <w:pPr>
-        <w:pStyle w:val="ListParagraph"/>
-        <w:numPr>
-          <w:ilvl w:val="0"/>
-          <w:numId w:val="9"/>
-        </w:numPr>
-      </w:pPr>
-      <w:r>
-        <w:t xml:space="preserve">smSRFx - maksymalna liczba zestawów śrub dla ram foteli </w:t>
-      </w:r>
-    </w:p>
-    <w:p>
-      <w:pPr>
-        <w:pStyle w:val="ListParagraph"/>
-        <w:numPr>
-          <w:ilvl w:val="0"/>
-          <w:numId w:val="9"/>
-        </w:numPr>
-      </w:pPr>
-      <w:r>
-        <w:t>smERFw - ostrzegaw</w:t>
-      </w:r>
-      <w:r>
-        <w:t xml:space="preserve">czo mała liczba zestawów elementów dla ram foteli </w:t>
-      </w:r>
-    </w:p>
-    <w:p>
-      <w:pPr>
-        <w:pStyle w:val="ListParagraph"/>
-        <w:numPr>
-          <w:ilvl w:val="0"/>
-          <w:numId w:val="9"/>
-        </w:numPr>
-      </w:pPr>
-      <w:r>
-        <w:t xml:space="preserve">smSRFw - ostrzegawczo mała liczba zestawów śrub dla ram foteli </w:t>
-      </w:r>
-    </w:p>
-    <w:p>
-      <w:pPr>
-        <w:pStyle w:val="ListParagraph"/>
-        <w:numPr>
-          <w:ilvl w:val="0"/>
-          <w:numId w:val="9"/>
-        </w:numPr>
-      </w:pPr>
-      <w:r>
-        <w:t>smT - czas prze</w:t>
-      </w:r>
-      <w:r>
-        <w:t xml:space="preserve">prowadzania montażu </w:t>
-      </w:r>
-      <w:r>
-        <w:t>ramy fotelu</w:t>
-      </w:r>
-    </w:p>
-    <w:p>
-      <w:r>
-        <w:lastRenderedPageBreak/>
-        <w:t>Zmienne stanu:</w:t>
-      </w:r>
-    </w:p>
-    <w:p>
-      <w:pPr>
-        <w:pStyle w:val="ListParagraph"/>
-        <w:numPr>
-          <w:ilvl w:val="0"/>
-          <w:numId w:val="10"/>
-        </w:numPr>
-      </w:pPr>
-      <w:r>
-        <w:t>smE</w:t>
-      </w:r>
-      <w:r>
-        <w:t>RF - liczba ze</w:t>
-      </w:r>
-      <w:r>
-        <w:t>stawów elementów dla ram foteli</w:t>
-      </w:r>
-      <w:r>
-        <w:t xml:space="preserve"> </w:t>
-      </w:r>
-    </w:p>
-    <w:p>
-      <w:pPr>
-        <w:pStyle w:val="ListParagraph"/>
-        <w:numPr>
-          <w:ilvl w:val="0"/>
-          <w:numId w:val="10"/>
-        </w:numPr>
-      </w:pPr>
-      <w:r>
-        <w:t>smSRF - liczba</w:t>
-      </w:r>
-      <w:r>
-        <w:t xml:space="preserve"> zestawów śrub dla ram foteli </w:t>
-      </w:r>
-    </w:p>
-    <w:p>
-      <w:pPr>
-        <w:pStyle w:val="ListParagraph"/>
-        <w:numPr>
-          <w:ilvl w:val="0"/>
-          <w:numId w:val="4"/>
-        </w:numPr>
-      </w:pPr>
-      <w:r>
-        <w:t>s</w:t>
-      </w:r>
-      <w:r>
-        <w:t>mRF</w:t>
-      </w:r>
-      <w:r>
-        <w:t xml:space="preserve"> - liczba </w:t>
-      </w:r>
-      <w:r>
-        <w:t>drewnianych</w:t>
-      </w:r>
-      <w:r>
-        <w:t xml:space="preserve"> ram </w:t>
-      </w:r>
-      <w:r>
-        <w:t>foteli</w:t>
-      </w:r>
-    </w:p>
-    <w:p>
-      <w:pPr>
-        <w:pStyle w:val="ListParagraph"/>
-        <w:numPr>
-          <w:ilvl w:val="0"/>
-          <w:numId w:val="4"/>
-        </w:numPr>
-      </w:pPr>
-      <w:r>
-        <w:t>smP – wartość prawdopodobieństwa wystąpienia awarii [0,1]</w:t>
-      </w:r>
-    </w:p>
-    <w:p>
-      <w:pPr>
-        <w:pStyle w:val="ListParagraph"/>
-        <w:numPr>
-          <w:ilvl w:val="0"/>
-          <w:numId w:val="4"/>
-        </w:numPr>
-      </w:pPr>
-      <w:r>
-        <w:t>smEN – wartość określająca stan stanowiska [0,1]</w:t>
-      </w:r>
-    </w:p>
-    <w:p>
-      <w:pPr>
-        <w:pStyle w:val="Heading2"/>
-      </w:pPr>
-      <w:bookmarkStart w:id="8" w:name="_Toc484860331"/>
-      <w:r>
-        <w:t>Uniwersalne s</w:t>
-      </w:r>
-      <w:r>
-        <w:t>tanowisko tapicerskie</w:t>
-      </w:r>
-      <w:bookmarkEnd w:id="8"/>
-    </w:p>
-    <w:p>
-      <w:r>
-        <w:t xml:space="preserve">Uniwersalne stanowisko tapicerskie w zależności od potrzeby może być wykorzystywane do </w:t>
-      </w:r>
-      <w:r>
-        <w:t>obicia siedziska krzesła, obicia ramy fote</w:t>
-      </w:r>
-      <w:r>
-        <w:t>lu lub obicia siedziska fotelu. Obicie krzesła polega na obiciu jego siedziska odpowienim materiałem, a następnie przymocowania do ramy. Obicie ramy fotelu i siedziska fotelu polega na ob</w:t>
-      </w:r>
-      <w:r>
-        <w:t>iciu ich odpowiednim materiałem, a następnie na połączeniu obu elementów.</w:t>
-      </w:r>
-    </w:p>
-    <w:p>
-      <w:r>
-        <w:t>Parametry:</w:t>
-      </w:r>
-    </w:p>
-    <w:p>
-      <w:pPr>
-        <w:pStyle w:val="ListParagraph"/>
+        <w:pStyle w:val="Akapitzlist"/>
         <w:numPr>
           <w:ilvl w:val="0"/>
           <w:numId w:val="12"/>
@@ -3125,7 +3142,7 @@
     </w:p>
     <w:p>
       <w:pPr>
-        <w:pStyle w:val="ListParagraph"/>
+        <w:pStyle w:val="Akapitzlist"/>
         <w:numPr>
           <w:ilvl w:val="0"/>
           <w:numId w:val="12"/>
@@ -3137,7 +3154,7 @@
     </w:p>
     <w:p>
       <w:pPr>
-        <w:pStyle w:val="ListParagraph"/>
+        <w:pStyle w:val="Akapitzlist"/>
         <w:numPr>
           <w:ilvl w:val="0"/>
           <w:numId w:val="12"/>
@@ -3149,7 +3166,7 @@
     </w:p>
     <w:p>
       <w:pPr>
-        <w:pStyle w:val="ListParagraph"/>
+        <w:pStyle w:val="Akapitzlist"/>
         <w:numPr>
           <w:ilvl w:val="0"/>
           <w:numId w:val="12"/>
@@ -3161,7 +3178,7 @@
     </w:p>
     <w:p>
       <w:pPr>
-        <w:pStyle w:val="ListParagraph"/>
+        <w:pStyle w:val="Akapitzlist"/>
         <w:numPr>
           <w:ilvl w:val="0"/>
           <w:numId w:val="12"/>
@@ -3173,7 +3190,7 @@
     </w:p>
     <w:p>
       <w:pPr>
-        <w:pStyle w:val="ListParagraph"/>
+        <w:pStyle w:val="Akapitzlist"/>
         <w:numPr>
           <w:ilvl w:val="0"/>
           <w:numId w:val="12"/>
@@ -3185,7 +3202,7 @@
     </w:p>
     <w:p>
       <w:pPr>
-        <w:pStyle w:val="ListParagraph"/>
+        <w:pStyle w:val="Akapitzlist"/>
         <w:numPr>
           <w:ilvl w:val="0"/>
           <w:numId w:val="12"/>
@@ -3203,7 +3220,7 @@
     </w:p>
     <w:p>
       <w:pPr>
-        <w:pStyle w:val="ListParagraph"/>
+        <w:pStyle w:val="Akapitzlist"/>
         <w:numPr>
           <w:ilvl w:val="0"/>
           <w:numId w:val="12"/>
@@ -3215,7 +3232,7 @@
     </w:p>
     <w:p>
       <w:pPr>
-        <w:pStyle w:val="ListParagraph"/>
+        <w:pStyle w:val="Akapitzlist"/>
         <w:numPr>
           <w:ilvl w:val="0"/>
           <w:numId w:val="12"/>
@@ -3230,7 +3247,7 @@
     </w:p>
     <w:p>
       <w:pPr>
-        <w:pStyle w:val="ListParagraph"/>
+        <w:pStyle w:val="Akapitzlist"/>
         <w:numPr>
           <w:ilvl w:val="0"/>
           <w:numId w:val="12"/>
@@ -3242,7 +3259,7 @@
     </w:p>
     <w:p>
       <w:pPr>
-        <w:pStyle w:val="ListParagraph"/>
+        <w:pStyle w:val="Akapitzlist"/>
         <w:numPr>
           <w:ilvl w:val="0"/>
           <w:numId w:val="12"/>
@@ -3254,7 +3271,7 @@
     </w:p>
     <w:p>
       <w:pPr>
-        <w:pStyle w:val="ListParagraph"/>
+        <w:pStyle w:val="Akapitzlist"/>
         <w:numPr>
           <w:ilvl w:val="0"/>
           <w:numId w:val="12"/>
@@ -3269,7 +3286,7 @@
     </w:p>
     <w:p>
       <w:pPr>
-        <w:pStyle w:val="ListParagraph"/>
+        <w:pStyle w:val="Akapitzlist"/>
         <w:numPr>
           <w:ilvl w:val="0"/>
           <w:numId w:val="12"/>
@@ -3281,7 +3298,7 @@
     </w:p>
     <w:p>
       <w:pPr>
-        <w:pStyle w:val="ListParagraph"/>
+        <w:pStyle w:val="Akapitzlist"/>
         <w:numPr>
           <w:ilvl w:val="0"/>
           <w:numId w:val="12"/>
@@ -3293,7 +3310,7 @@
     </w:p>
     <w:p>
       <w:pPr>
-        <w:pStyle w:val="ListParagraph"/>
+        <w:pStyle w:val="Akapitzlist"/>
         <w:numPr>
           <w:ilvl w:val="0"/>
           <w:numId w:val="12"/>
@@ -3304,148 +3321,160 @@
       </w:r>
     </w:p>
     <w:p>
-      <w:r>
-        <w:t>Zmienne stanu:</w:t>
-      </w:r>
-    </w:p>
-    <w:p>
-      <w:pPr>
-        <w:pStyle w:val="ListParagraph"/>
+      <w:pPr>
+        <w:pStyle w:val="Akapitzlist"/>
         <w:numPr>
           <w:ilvl w:val="0"/>
           <w:numId w:val="12"/>
         </w:numPr>
       </w:pPr>
       <w:r>
-        <w:t xml:space="preserve">ustZT - liczba pudełek ze zszywkami </w:t>
-      </w:r>
-    </w:p>
-    <w:p>
-      <w:pPr>
-        <w:pStyle w:val="ListParagraph"/>
-        <w:numPr>
-          <w:ilvl w:val="0"/>
-          <w:numId w:val="12"/>
-        </w:numPr>
-      </w:pPr>
-      <w:r>
-        <w:t xml:space="preserve">ustPS - liczba płatów skóry </w:t>
-      </w:r>
-    </w:p>
-    <w:p>
-      <w:pPr>
-        <w:pStyle w:val="ListParagraph"/>
-        <w:numPr>
-          <w:ilvl w:val="0"/>
-          <w:numId w:val="12"/>
-        </w:numPr>
-      </w:pPr>
-      <w:r>
-        <w:t xml:space="preserve">ustPP - liczba płatów pluszu </w:t>
-      </w:r>
-    </w:p>
-    <w:p>
-      <w:pPr>
-        <w:pStyle w:val="ListParagraph"/>
-        <w:numPr>
-          <w:ilvl w:val="0"/>
-          <w:numId w:val="12"/>
-        </w:numPr>
-      </w:pPr>
-      <w:r>
-        <w:t xml:space="preserve">ustSSK - liczba podkładek sklejkowych </w:t>
-      </w:r>
-    </w:p>
-    <w:p>
-      <w:pPr>
-        <w:pStyle w:val="ListParagraph"/>
-        <w:numPr>
-          <w:ilvl w:val="0"/>
-          <w:numId w:val="12"/>
-        </w:numPr>
-      </w:pPr>
-      <w:r>
-        <w:t xml:space="preserve">ustRG - liczba rolek gąbki tapicerskiej </w:t>
-      </w:r>
-    </w:p>
-    <w:p>
-      <w:pPr>
-        <w:pStyle w:val="ListParagraph"/>
-        <w:numPr>
-          <w:ilvl w:val="0"/>
-          <w:numId w:val="12"/>
-        </w:numPr>
-      </w:pPr>
-      <w:r>
-        <w:t xml:space="preserve">ustSSF - liczba zestawów sprężyn i siatek </w:t>
-      </w:r>
-    </w:p>
-    <w:p>
-      <w:pPr>
-        <w:pStyle w:val="ListParagraph"/>
-        <w:numPr>
-          <w:ilvl w:val="0"/>
-          <w:numId w:val="4"/>
-        </w:numPr>
-      </w:pPr>
-      <w:r>
-        <w:t>ustFBP – zmienna określająca czy stanowisko obijania pluszem jest zajęte</w:t>
-      </w:r>
-    </w:p>
-    <w:p>
-      <w:pPr>
-        <w:pStyle w:val="ListParagraph"/>
-        <w:numPr>
-          <w:ilvl w:val="0"/>
-          <w:numId w:val="4"/>
-        </w:numPr>
-      </w:pPr>
-      <w:r>
-        <w:lastRenderedPageBreak/>
-        <w:t>ustFBS – zmienna określająca czy stanowisko obijania skórą jest zajęte</w:t>
-      </w:r>
-    </w:p>
-    <w:p>
-      <w:pPr>
-        <w:pStyle w:val="ListParagraph"/>
-        <w:numPr>
-          <w:ilvl w:val="0"/>
-          <w:numId w:val="4"/>
-        </w:numPr>
-        <w:rPr>
-          <w:color w:val="FF0000"/>
-        </w:rPr>
-      </w:pPr>
+        <w:t>ustTee - czas łączenia siedziska i ramy fotelu</w:t>
+      </w:r>
       <w:bookmarkStart w:id="9" w:name="_GoBack"/>
       <w:bookmarkEnd w:id="9"/>
-      <w:r>
-        <w:rPr>
-          <w:color w:val="FF0000"/>
-        </w:rPr>
+    </w:p>
+    <w:p>
+      <w:r>
+        <w:t>Zmienne stanu:</w:t>
+      </w:r>
+    </w:p>
+    <w:p>
+      <w:pPr>
+        <w:pStyle w:val="Akapitzlist"/>
+        <w:numPr>
+          <w:ilvl w:val="0"/>
+          <w:numId w:val="12"/>
+        </w:numPr>
+      </w:pPr>
+      <w:r>
+        <w:t xml:space="preserve">ustZT - liczba pudełek ze zszywkami </w:t>
+      </w:r>
+    </w:p>
+    <w:p>
+      <w:pPr>
+        <w:pStyle w:val="Akapitzlist"/>
+        <w:numPr>
+          <w:ilvl w:val="0"/>
+          <w:numId w:val="12"/>
+        </w:numPr>
+      </w:pPr>
+      <w:r>
+        <w:t xml:space="preserve">ustPS - liczba płatów skóry </w:t>
+      </w:r>
+    </w:p>
+    <w:p>
+      <w:pPr>
+        <w:pStyle w:val="Akapitzlist"/>
+        <w:numPr>
+          <w:ilvl w:val="0"/>
+          <w:numId w:val="12"/>
+        </w:numPr>
+      </w:pPr>
+      <w:r>
+        <w:t xml:space="preserve">ustPP - liczba płatów pluszu </w:t>
+      </w:r>
+    </w:p>
+    <w:p>
+      <w:pPr>
+        <w:pStyle w:val="Akapitzlist"/>
+        <w:numPr>
+          <w:ilvl w:val="0"/>
+          <w:numId w:val="12"/>
+        </w:numPr>
+      </w:pPr>
+      <w:r>
+        <w:lastRenderedPageBreak/>
+        <w:t xml:space="preserve">ustSSK - liczba podkładek sklejkowych </w:t>
+      </w:r>
+    </w:p>
+    <w:p>
+      <w:pPr>
+        <w:pStyle w:val="Akapitzlist"/>
+        <w:numPr>
+          <w:ilvl w:val="0"/>
+          <w:numId w:val="12"/>
+        </w:numPr>
+      </w:pPr>
+      <w:r>
+        <w:t xml:space="preserve">ustRG - liczba rolek gąbki tapicerskiej </w:t>
+      </w:r>
+    </w:p>
+    <w:p>
+      <w:pPr>
+        <w:pStyle w:val="Akapitzlist"/>
+        <w:numPr>
+          <w:ilvl w:val="0"/>
+          <w:numId w:val="12"/>
+        </w:numPr>
+      </w:pPr>
+      <w:r>
+        <w:t xml:space="preserve">ustSSF - liczba zestawów sprężyn i siatek </w:t>
+      </w:r>
+    </w:p>
+    <w:p>
+      <w:pPr>
+        <w:pStyle w:val="Akapitzlist"/>
+        <w:numPr>
+          <w:ilvl w:val="0"/>
+          <w:numId w:val="4"/>
+        </w:numPr>
+      </w:pPr>
+      <w:r>
+        <w:t>ustFBP – zmienna określająca czy stanowisko obijania pluszem jest zajęte</w:t>
+      </w:r>
+    </w:p>
+    <w:p>
+      <w:pPr>
+        <w:pStyle w:val="Akapitzlist"/>
+        <w:numPr>
+          <w:ilvl w:val="0"/>
+          <w:numId w:val="4"/>
+        </w:numPr>
+      </w:pPr>
+      <w:r>
+        <w:t>ustFBS – zmienna określająca czy stanowisko obijania skórą jest zajęte</w:t>
+      </w:r>
+    </w:p>
+    <w:p>
+      <w:pPr>
+        <w:pStyle w:val="Akapitzlist"/>
+        <w:numPr>
+          <w:ilvl w:val="0"/>
+          <w:numId w:val="4"/>
+        </w:numPr>
+      </w:pPr>
+      <w:r>
         <w:t>ustP – wartość prawdopodobieństwa wystąpienia awarii [0,1]</w:t>
       </w:r>
     </w:p>
     <w:p>
       <w:pPr>
-        <w:pStyle w:val="ListParagraph"/>
+        <w:pStyle w:val="Akapitzlist"/>
         <w:numPr>
           <w:ilvl w:val="0"/>
           <w:numId w:val="4"/>
         </w:numPr>
-        <w:rPr>
-          <w:color w:val="FF0000"/>
-        </w:rPr>
-      </w:pPr>
-      <w:r>
-        <w:rPr>
-          <w:color w:val="FF0000"/>
-        </w:rPr>
+      </w:pPr>
+      <w:r>
         <w:t>ustEN – wartość określająca stan stanowiska [0,1]</w:t>
       </w:r>
     </w:p>
     <w:p>
       <w:pPr>
-        <w:pStyle w:val="Heading2"/>
+        <w:pStyle w:val="Akapitzlist"/>
+        <w:numPr>
+          <w:ilvl w:val="0"/>
+          <w:numId w:val="4"/>
+        </w:numPr>
+      </w:pPr>
+      <w:r>
+        <w:t>ustOWC - ostatnia wykonywana czynność</w:t>
+      </w:r>
+    </w:p>
+    <w:p>
+      <w:pPr>
+        <w:pStyle w:val="Nagwek2"/>
       </w:pPr>
       <w:bookmarkStart w:id="10" w:name="_Toc484860332"/>
       <w:r>
@@ -3458,7 +3487,13 @@
         <w:t>Na stanowisku tym odbywa się montaż elementów pl</w:t>
       </w:r>
       <w:r>
-        <w:t>astikowych krzesła. Jeden zestaw elementów plastikowch jest przeznaczony dla jednego krzesła.</w:t>
+        <w:t>astikowych krzesła. Jeden zestaw elementów plastikow</w:t>
+      </w:r>
+      <w:r>
+        <w:t>y</w:t>
+      </w:r>
+      <w:r>
+        <w:t>ch jest przeznaczony dla jednego krzesła.</w:t>
       </w:r>
     </w:p>
     <w:p>
@@ -3468,7 +3503,7 @@
     </w:p>
     <w:p>
       <w:pPr>
-        <w:pStyle w:val="ListParagraph"/>
+        <w:pStyle w:val="Akapitzlist"/>
         <w:numPr>
           <w:ilvl w:val="0"/>
           <w:numId w:val="14"/>
@@ -3486,7 +3521,7 @@
     </w:p>
     <w:p>
       <w:pPr>
-        <w:pStyle w:val="ListParagraph"/>
+        <w:pStyle w:val="Akapitzlist"/>
         <w:numPr>
           <w:ilvl w:val="0"/>
           <w:numId w:val="14"/>
@@ -3510,7 +3545,7 @@
     </w:p>
     <w:p>
       <w:pPr>
-        <w:pStyle w:val="ListParagraph"/>
+        <w:pStyle w:val="Akapitzlist"/>
         <w:numPr>
           <w:ilvl w:val="0"/>
           <w:numId w:val="14"/>
@@ -3527,7 +3562,7 @@
     </w:p>
     <w:p>
       <w:pPr>
-        <w:pStyle w:val="ListParagraph"/>
+        <w:pStyle w:val="Akapitzlist"/>
         <w:numPr>
           <w:ilvl w:val="0"/>
           <w:numId w:val="14"/>
@@ -3542,7 +3577,7 @@
     </w:p>
     <w:p>
       <w:pPr>
-        <w:pStyle w:val="ListParagraph"/>
+        <w:pStyle w:val="Akapitzlist"/>
         <w:numPr>
           <w:ilvl w:val="0"/>
           <w:numId w:val="14"/>
@@ -3554,7 +3589,7 @@
     </w:p>
     <w:p>
       <w:pPr>
-        <w:pStyle w:val="ListParagraph"/>
+        <w:pStyle w:val="Akapitzlist"/>
         <w:numPr>
           <w:ilvl w:val="0"/>
           <w:numId w:val="14"/>
@@ -3566,7 +3601,7 @@
     </w:p>
     <w:p>
       <w:pPr>
-        <w:pStyle w:val="Heading2"/>
+        <w:pStyle w:val="Nagwek2"/>
       </w:pPr>
       <w:bookmarkStart w:id="11" w:name="_Toc484860333"/>
       <w:r>
@@ -3589,7 +3624,7 @@
     </w:p>
     <w:p>
       <w:pPr>
-        <w:pStyle w:val="ListParagraph"/>
+        <w:pStyle w:val="Akapitzlist"/>
         <w:numPr>
           <w:ilvl w:val="0"/>
           <w:numId w:val="14"/>
@@ -3609,7 +3644,7 @@
     </w:p>
     <w:p>
       <w:pPr>
-        <w:pStyle w:val="ListParagraph"/>
+        <w:pStyle w:val="Akapitzlist"/>
         <w:numPr>
           <w:ilvl w:val="0"/>
           <w:numId w:val="16"/>
@@ -3627,7 +3662,7 @@
     </w:p>
     <w:p>
       <w:pPr>
-        <w:pStyle w:val="ListParagraph"/>
+        <w:pStyle w:val="Akapitzlist"/>
         <w:numPr>
           <w:ilvl w:val="0"/>
           <w:numId w:val="16"/>
@@ -3639,7 +3674,22 @@
     </w:p>
     <w:p>
       <w:pPr>
-        <w:pStyle w:val="Heading2"/>
+        <w:pStyle w:val="Akapitzlist"/>
+        <w:numPr>
+          <w:ilvl w:val="0"/>
+          <w:numId w:val="16"/>
+        </w:numPr>
+      </w:pPr>
+      <w:r>
+        <w:t>sk</w:t>
+      </w:r>
+      <w:r>
+        <w:t>PKF – wartość określająca rodzaj produktu przekazanego do magazynu [0 – 3]</w:t>
+      </w:r>
+    </w:p>
+    <w:p>
+      <w:pPr>
+        <w:pStyle w:val="Nagwek2"/>
       </w:pPr>
       <w:bookmarkStart w:id="12" w:name="_Toc484860334"/>
       <w:r>
@@ -3654,12 +3704,45 @@
     </w:p>
     <w:p>
       <w:r>
+        <w:lastRenderedPageBreak/>
+        <w:t>Parametry:</w:t>
+      </w:r>
+    </w:p>
+    <w:p>
+      <w:pPr>
+        <w:pStyle w:val="Akapitzlist"/>
+        <w:numPr>
+          <w:ilvl w:val="0"/>
+          <w:numId w:val="21"/>
+        </w:numPr>
+      </w:pPr>
+      <w:r>
+        <w:t xml:space="preserve">mpT – czas </w:t>
+      </w:r>
+      <w:r>
+        <w:t>przekazania produktu do magazynu</w:t>
+      </w:r>
+    </w:p>
+    <w:p>
+      <w:pPr>
+        <w:pStyle w:val="Akapitzlist"/>
+        <w:numPr>
+          <w:ilvl w:val="0"/>
+          <w:numId w:val="21"/>
+        </w:numPr>
+      </w:pPr>
+      <w:r>
+        <w:t>mpTp – czas przyjęcia produktu</w:t>
+      </w:r>
+    </w:p>
+    <w:p>
+      <w:r>
         <w:t>Zmienne stanu:</w:t>
       </w:r>
     </w:p>
     <w:p>
       <w:pPr>
-        <w:pStyle w:val="ListParagraph"/>
+        <w:pStyle w:val="Akapitzlist"/>
         <w:numPr>
           <w:ilvl w:val="0"/>
           <w:numId w:val="11"/>
@@ -3671,7 +3754,7 @@
     </w:p>
     <w:p>
       <w:pPr>
-        <w:pStyle w:val="ListParagraph"/>
+        <w:pStyle w:val="Akapitzlist"/>
         <w:numPr>
           <w:ilvl w:val="0"/>
           <w:numId w:val="11"/>
@@ -3683,7 +3766,7 @@
     </w:p>
     <w:p>
       <w:pPr>
-        <w:pStyle w:val="ListParagraph"/>
+        <w:pStyle w:val="Akapitzlist"/>
         <w:numPr>
           <w:ilvl w:val="0"/>
           <w:numId w:val="11"/>
@@ -3695,7 +3778,7 @@
     </w:p>
     <w:p>
       <w:pPr>
-        <w:pStyle w:val="ListParagraph"/>
+        <w:pStyle w:val="Akapitzlist"/>
         <w:numPr>
           <w:ilvl w:val="0"/>
           <w:numId w:val="11"/>
@@ -3707,7 +3790,7 @@
     </w:p>
     <w:p>
       <w:pPr>
-        <w:pStyle w:val="Heading2"/>
+        <w:pStyle w:val="Nagwek2"/>
       </w:pPr>
       <w:bookmarkStart w:id="13" w:name="_Toc484860335"/>
       <w:r>
@@ -3720,7 +3803,6 @@
     </w:p>
     <w:p>
       <w:r>
-        <w:lastRenderedPageBreak/>
         <w:t xml:space="preserve">Klasa ta reprezentuje grupę osób odpowiedzialną za naprawy urządzeń w przypadku ich awarii. </w:t>
       </w:r>
     </w:p>
@@ -3731,7 +3813,7 @@
     </w:p>
     <w:p>
       <w:pPr>
-        <w:pStyle w:val="ListParagraph"/>
+        <w:pStyle w:val="Akapitzlist"/>
         <w:numPr>
           <w:ilvl w:val="0"/>
           <w:numId w:val="17"/>
@@ -3758,7 +3840,7 @@
     </w:p>
     <w:p>
       <w:pPr>
-        <w:pStyle w:val="ListParagraph"/>
+        <w:pStyle w:val="Akapitzlist"/>
         <w:numPr>
           <w:ilvl w:val="0"/>
           <w:numId w:val="17"/>
@@ -3770,26 +3852,28 @@
     </w:p>
     <w:p>
       <w:pPr>
-        <w:pStyle w:val="ListParagraph"/>
+        <w:pStyle w:val="Akapitzlist"/>
         <w:numPr>
           <w:ilvl w:val="0"/>
           <w:numId w:val="17"/>
         </w:numPr>
-        <w:rPr>
-          <w:color w:val="FF0000"/>
-        </w:rPr>
       </w:pPr>
       <w:r>
         <w:rPr>
           <w:noProof/>
-          <w:color w:val="FF0000"/>
-        </w:rPr>
-        <w:t>xP – wystąpienie awarii na x stanowisku ?</w:t>
-      </w:r>
-    </w:p>
-    <w:p>
-      <w:pPr>
-        <w:pStyle w:val="Heading1"/>
+        </w:rPr>
+        <w:t>xP – wyst</w:t>
+      </w:r>
+      <w:r>
+        <w:rPr>
+          <w:noProof/>
+        </w:rPr>
+        <w:t xml:space="preserve">ąpienie awarii na stanowisku X </w:t>
+      </w:r>
+    </w:p>
+    <w:p>
+      <w:pPr>
+        <w:pStyle w:val="Nagwek1"/>
       </w:pPr>
       <w:r>
         <w:br w:type="column"/>
@@ -3858,7 +3942,10 @@
         <w:tab/>
       </w:r>
       <w:r>
-        <w:t>Stanowisko dodatkowej obrobki ramy krzesła</w:t>
+        <w:t>Stanowisko dodatkowej obró</w:t>
+      </w:r>
+      <w:r>
+        <w:t>bki ramy krzesła</w:t>
       </w:r>
       <w:bookmarkEnd w:id="17"/>
     </w:p>
@@ -3950,7 +4037,7 @@
     <w:p/>
     <w:p>
       <w:pPr>
-        <w:pStyle w:val="Heading1"/>
+        <w:pStyle w:val="Nagwek1"/>
       </w:pPr>
       <w:bookmarkStart w:id="23" w:name="_Toc484860345"/>
       <w:r>
@@ -3970,7 +4057,7 @@
     </w:p>
     <w:p>
       <w:pPr>
-        <w:pStyle w:val="ListParagraph"/>
+        <w:pStyle w:val="Akapitzlist"/>
         <w:numPr>
           <w:ilvl w:val="0"/>
           <w:numId w:val="19"/>
@@ -3982,7 +4069,7 @@
     </w:p>
     <w:p>
       <w:pPr>
-        <w:pStyle w:val="ListParagraph"/>
+        <w:pStyle w:val="Akapitzlist"/>
         <w:numPr>
           <w:ilvl w:val="0"/>
           <w:numId w:val="19"/>
@@ -3999,7 +4086,7 @@
     </w:p>
     <w:p>
       <w:pPr>
-        <w:pStyle w:val="ListParagraph"/>
+        <w:pStyle w:val="Akapitzlist"/>
         <w:numPr>
           <w:ilvl w:val="0"/>
           <w:numId w:val="20"/>
@@ -4011,7 +4098,7 @@
     </w:p>
     <w:p>
       <w:pPr>
-        <w:pStyle w:val="ListParagraph"/>
+        <w:pStyle w:val="Akapitzlist"/>
         <w:numPr>
           <w:ilvl w:val="1"/>
           <w:numId w:val="20"/>
@@ -4023,7 +4110,7 @@
     </w:p>
     <w:p>
       <w:pPr>
-        <w:pStyle w:val="ListParagraph"/>
+        <w:pStyle w:val="Akapitzlist"/>
         <w:numPr>
           <w:ilvl w:val="1"/>
           <w:numId w:val="20"/>
@@ -4035,7 +4122,7 @@
     </w:p>
     <w:p>
       <w:pPr>
-        <w:pStyle w:val="ListParagraph"/>
+        <w:pStyle w:val="Akapitzlist"/>
         <w:numPr>
           <w:ilvl w:val="1"/>
           <w:numId w:val="20"/>
@@ -4047,7 +4134,7 @@
     </w:p>
     <w:p>
       <w:pPr>
-        <w:pStyle w:val="ListParagraph"/>
+        <w:pStyle w:val="Akapitzlist"/>
         <w:numPr>
           <w:ilvl w:val="0"/>
           <w:numId w:val="20"/>
@@ -4091,7 +4178,7 @@
                     </pic:cNvPicPr>
                   </pic:nvPicPr>
                   <pic:blipFill>
-                    <a:blip r:embed="rId7">
+                    <a:blip r:embed="rId6">
                       <a:extLst>
                         <a:ext uri="{28A0092B-C50C-407E-A947-70E740481C1C}">
                           <a14:useLocalDpi xmlns:a14="http://schemas.microsoft.com/office/drawing/2010/main" val="0"/>
@@ -4155,7 +4242,7 @@
                     <pic:cNvPicPr/>
                   </pic:nvPicPr>
                   <pic:blipFill>
-                    <a:blip r:embed="rId8">
+                    <a:blip r:embed="rId7">
                       <a:extLst>
                         <a:ext uri="{28A0092B-C50C-407E-A947-70E740481C1C}">
                           <a14:useLocalDpi xmlns:a14="http://schemas.microsoft.com/office/drawing/2010/main" val="0"/>
@@ -4184,7 +4271,7 @@
     </w:p>
     <w:p>
       <w:pPr>
-        <w:pStyle w:val="Heading1"/>
+        <w:pStyle w:val="Nagwek1"/>
       </w:pPr>
       <w:bookmarkStart w:id="24" w:name="_Toc484860346"/>
       <w:r>
@@ -5343,8 +5430,8 @@
 </file>
 
 <file path=word/numbering.xml><?xml version="1.0" encoding="utf-8"?>
-<w:numbering xmlns:wpc="http://schemas.microsoft.com/office/word/2010/wordprocessingCanvas" xmlns:mc="http://schemas.openxmlformats.org/markup-compatibility/2006" xmlns:o="urn:schemas-microsoft-com:office:office" xmlns:r="http://schemas.openxmlformats.org/officeDocument/2006/relationships" xmlns:m="http://schemas.openxmlformats.org/officeDocument/2006/math" xmlns:v="urn:schemas-microsoft-com:vml" xmlns:wp14="http://schemas.microsoft.com/office/word/2010/wordprocessingDrawing" xmlns:wp="http://schemas.openxmlformats.org/drawingml/2006/wordprocessingDrawing" xmlns:w10="urn:schemas-microsoft-com:office:word" xmlns:w="http://schemas.openxmlformats.org/wordprocessingml/2006/main" xmlns:w14="http://schemas.microsoft.com/office/word/2010/wordml" xmlns:wpg="http://schemas.microsoft.com/office/word/2010/wordprocessingGroup" xmlns:wpi="http://schemas.microsoft.com/office/word/2010/wordprocessingInk" xmlns:wne="http://schemas.microsoft.com/office/word/2006/wordml" xmlns:wps="http://schemas.microsoft.com/office/word/2010/wordprocessingShape" mc:Ignorable="w14 wp14">
-  <w:abstractNum w:abstractNumId="0">
+<w:numbering xmlns:wpc="http://schemas.microsoft.com/office/word/2010/wordprocessingCanvas" xmlns:cx="http://schemas.microsoft.com/office/drawing/2014/chartex" xmlns:cx1="http://schemas.microsoft.com/office/drawing/2015/9/8/chartex" xmlns:cx2="http://schemas.microsoft.com/office/drawing/2015/10/21/chartex" xmlns:cx3="http://schemas.microsoft.com/office/drawing/2016/5/9/chartex" xmlns:cx4="http://schemas.microsoft.com/office/drawing/2016/5/10/chartex" xmlns:cx5="http://schemas.microsoft.com/office/drawing/2016/5/11/chartex" xmlns:cx6="http://schemas.microsoft.com/office/drawing/2016/5/12/chartex" xmlns:cx7="http://schemas.microsoft.com/office/drawing/2016/5/13/chartex" xmlns:cx8="http://schemas.microsoft.com/office/drawing/2016/5/14/chartex" xmlns:mc="http://schemas.openxmlformats.org/markup-compatibility/2006" xmlns:aink="http://schemas.microsoft.com/office/drawing/2016/ink" xmlns:o="urn:schemas-microsoft-com:office:office" xmlns:r="http://schemas.openxmlformats.org/officeDocument/2006/relationships" xmlns:m="http://schemas.openxmlformats.org/officeDocument/2006/math" xmlns:v="urn:schemas-microsoft-com:vml" xmlns:wp14="http://schemas.microsoft.com/office/word/2010/wordprocessingDrawing" xmlns:wp="http://schemas.openxmlformats.org/drawingml/2006/wordprocessingDrawing" xmlns:w10="urn:schemas-microsoft-com:office:word" xmlns:w="http://schemas.openxmlformats.org/wordprocessingml/2006/main" xmlns:w14="http://schemas.microsoft.com/office/word/2010/wordml" xmlns:w15="http://schemas.microsoft.com/office/word/2012/wordml" xmlns:w16se="http://schemas.microsoft.com/office/word/2015/wordml/symex" xmlns:wpg="http://schemas.microsoft.com/office/word/2010/wordprocessingGroup" xmlns:wpi="http://schemas.microsoft.com/office/word/2010/wordprocessingInk" xmlns:wne="http://schemas.microsoft.com/office/word/2006/wordml" xmlns:wps="http://schemas.microsoft.com/office/word/2010/wordprocessingShape" mc:Ignorable="w14 w15 w16se wp14">
+  <w:abstractNum w:abstractNumId="0" w15:restartNumberingAfterBreak="0">
     <w:nsid w:val="06FF228E"/>
     <w:multiLevelType w:val="hybridMultilevel"/>
     <w:tmpl w:val="CEFC0EFA"/>
@@ -5457,7 +5544,7 @@
       </w:rPr>
     </w:lvl>
   </w:abstractNum>
-  <w:abstractNum w:abstractNumId="1">
+  <w:abstractNum w:abstractNumId="1" w15:restartNumberingAfterBreak="0">
     <w:nsid w:val="07A45AF3"/>
     <w:multiLevelType w:val="hybridMultilevel"/>
     <w:tmpl w:val="D10C4868"/>
@@ -5570,7 +5657,7 @@
       </w:rPr>
     </w:lvl>
   </w:abstractNum>
-  <w:abstractNum w:abstractNumId="2">
+  <w:abstractNum w:abstractNumId="2" w15:restartNumberingAfterBreak="0">
     <w:nsid w:val="0E9517A4"/>
     <w:multiLevelType w:val="hybridMultilevel"/>
     <w:tmpl w:val="3B081E24"/>
@@ -5683,7 +5770,7 @@
       </w:rPr>
     </w:lvl>
   </w:abstractNum>
-  <w:abstractNum w:abstractNumId="3">
+  <w:abstractNum w:abstractNumId="3" w15:restartNumberingAfterBreak="0">
     <w:nsid w:val="0F1263BA"/>
     <w:multiLevelType w:val="hybridMultilevel"/>
     <w:tmpl w:val="2FA0784A"/>
@@ -5796,7 +5883,7 @@
       </w:rPr>
     </w:lvl>
   </w:abstractNum>
-  <w:abstractNum w:abstractNumId="4">
+  <w:abstractNum w:abstractNumId="4" w15:restartNumberingAfterBreak="0">
     <w:nsid w:val="102C260A"/>
     <w:multiLevelType w:val="hybridMultilevel"/>
     <w:tmpl w:val="2D66084C"/>
@@ -5909,7 +5996,7 @@
       </w:rPr>
     </w:lvl>
   </w:abstractNum>
-  <w:abstractNum w:abstractNumId="5">
+  <w:abstractNum w:abstractNumId="5" w15:restartNumberingAfterBreak="0">
     <w:nsid w:val="1DF455E9"/>
     <w:multiLevelType w:val="hybridMultilevel"/>
     <w:tmpl w:val="4CBEA21A"/>
@@ -6022,7 +6109,7 @@
       </w:rPr>
     </w:lvl>
   </w:abstractNum>
-  <w:abstractNum w:abstractNumId="6">
+  <w:abstractNum w:abstractNumId="6" w15:restartNumberingAfterBreak="0">
     <w:nsid w:val="1EE32D67"/>
     <w:multiLevelType w:val="hybridMultilevel"/>
     <w:tmpl w:val="EBD6083E"/>
@@ -6135,7 +6222,7 @@
       </w:rPr>
     </w:lvl>
   </w:abstractNum>
-  <w:abstractNum w:abstractNumId="7">
+  <w:abstractNum w:abstractNumId="7" w15:restartNumberingAfterBreak="0">
     <w:nsid w:val="20325AB9"/>
     <w:multiLevelType w:val="hybridMultilevel"/>
     <w:tmpl w:val="8222E8A8"/>
@@ -6248,7 +6335,7 @@
       </w:rPr>
     </w:lvl>
   </w:abstractNum>
-  <w:abstractNum w:abstractNumId="8">
+  <w:abstractNum w:abstractNumId="8" w15:restartNumberingAfterBreak="0">
     <w:nsid w:val="29555D2A"/>
     <w:multiLevelType w:val="hybridMultilevel"/>
     <w:tmpl w:val="81D0678E"/>
@@ -6361,7 +6448,7 @@
       </w:rPr>
     </w:lvl>
   </w:abstractNum>
-  <w:abstractNum w:abstractNumId="9">
+  <w:abstractNum w:abstractNumId="9" w15:restartNumberingAfterBreak="0">
     <w:nsid w:val="314551F9"/>
     <w:multiLevelType w:val="hybridMultilevel"/>
     <w:tmpl w:val="F066004A"/>
@@ -6474,7 +6561,7 @@
       </w:rPr>
     </w:lvl>
   </w:abstractNum>
-  <w:abstractNum w:abstractNumId="10">
+  <w:abstractNum w:abstractNumId="10" w15:restartNumberingAfterBreak="0">
     <w:nsid w:val="35B80FE2"/>
     <w:multiLevelType w:val="hybridMultilevel"/>
     <w:tmpl w:val="1360CCF6"/>
@@ -6587,7 +6674,7 @@
       </w:rPr>
     </w:lvl>
   </w:abstractNum>
-  <w:abstractNum w:abstractNumId="11">
+  <w:abstractNum w:abstractNumId="11" w15:restartNumberingAfterBreak="0">
     <w:nsid w:val="3A866B3C"/>
     <w:multiLevelType w:val="hybridMultilevel"/>
     <w:tmpl w:val="CD4C9060"/>
@@ -6700,7 +6787,7 @@
       </w:rPr>
     </w:lvl>
   </w:abstractNum>
-  <w:abstractNum w:abstractNumId="12">
+  <w:abstractNum w:abstractNumId="12" w15:restartNumberingAfterBreak="0">
     <w:nsid w:val="3F8C1B9F"/>
     <w:multiLevelType w:val="hybridMultilevel"/>
     <w:tmpl w:val="BDD87B3C"/>
@@ -6813,7 +6900,120 @@
       </w:rPr>
     </w:lvl>
   </w:abstractNum>
-  <w:abstractNum w:abstractNumId="13">
+  <w:abstractNum w:abstractNumId="13" w15:restartNumberingAfterBreak="0">
+    <w:nsid w:val="46BC586E"/>
+    <w:multiLevelType w:val="hybridMultilevel"/>
+    <w:tmpl w:val="64F0A602"/>
+    <w:lvl w:ilvl="0" w:tplc="04150001">
+      <w:start w:val="1"/>
+      <w:numFmt w:val="bullet"/>
+      <w:lvlText w:val=""/>
+      <w:lvlJc w:val="left"/>
+      <w:pPr>
+        <w:ind w:left="720" w:hanging="360"/>
+      </w:pPr>
+      <w:rPr>
+        <w:rFonts w:ascii="Symbol" w:hAnsi="Symbol" w:hint="default"/>
+      </w:rPr>
+    </w:lvl>
+    <w:lvl w:ilvl="1" w:tplc="04150003" w:tentative="1">
+      <w:start w:val="1"/>
+      <w:numFmt w:val="bullet"/>
+      <w:lvlText w:val="o"/>
+      <w:lvlJc w:val="left"/>
+      <w:pPr>
+        <w:ind w:left="1440" w:hanging="360"/>
+      </w:pPr>
+      <w:rPr>
+        <w:rFonts w:ascii="Courier New" w:hAnsi="Courier New" w:cs="Courier New" w:hint="default"/>
+      </w:rPr>
+    </w:lvl>
+    <w:lvl w:ilvl="2" w:tplc="04150005" w:tentative="1">
+      <w:start w:val="1"/>
+      <w:numFmt w:val="bullet"/>
+      <w:lvlText w:val=""/>
+      <w:lvlJc w:val="left"/>
+      <w:pPr>
+        <w:ind w:left="2160" w:hanging="360"/>
+      </w:pPr>
+      <w:rPr>
+        <w:rFonts w:ascii="Wingdings" w:hAnsi="Wingdings" w:hint="default"/>
+      </w:rPr>
+    </w:lvl>
+    <w:lvl w:ilvl="3" w:tplc="04150001" w:tentative="1">
+      <w:start w:val="1"/>
+      <w:numFmt w:val="bullet"/>
+      <w:lvlText w:val=""/>
+      <w:lvlJc w:val="left"/>
+      <w:pPr>
+        <w:ind w:left="2880" w:hanging="360"/>
+      </w:pPr>
+      <w:rPr>
+        <w:rFonts w:ascii="Symbol" w:hAnsi="Symbol" w:hint="default"/>
+      </w:rPr>
+    </w:lvl>
+    <w:lvl w:ilvl="4" w:tplc="04150003" w:tentative="1">
+      <w:start w:val="1"/>
+      <w:numFmt w:val="bullet"/>
+      <w:lvlText w:val="o"/>
+      <w:lvlJc w:val="left"/>
+      <w:pPr>
+        <w:ind w:left="3600" w:hanging="360"/>
+      </w:pPr>
+      <w:rPr>
+        <w:rFonts w:ascii="Courier New" w:hAnsi="Courier New" w:cs="Courier New" w:hint="default"/>
+      </w:rPr>
+    </w:lvl>
+    <w:lvl w:ilvl="5" w:tplc="04150005" w:tentative="1">
+      <w:start w:val="1"/>
+      <w:numFmt w:val="bullet"/>
+      <w:lvlText w:val=""/>
+      <w:lvlJc w:val="left"/>
+      <w:pPr>
+        <w:ind w:left="4320" w:hanging="360"/>
+      </w:pPr>
+      <w:rPr>
+        <w:rFonts w:ascii="Wingdings" w:hAnsi="Wingdings" w:hint="default"/>
+      </w:rPr>
+    </w:lvl>
+    <w:lvl w:ilvl="6" w:tplc="04150001" w:tentative="1">
+      <w:start w:val="1"/>
+      <w:numFmt w:val="bullet"/>
+      <w:lvlText w:val=""/>
+      <w:lvlJc w:val="left"/>
+      <w:pPr>
+        <w:ind w:left="5040" w:hanging="360"/>
+      </w:pPr>
+      <w:rPr>
+        <w:rFonts w:ascii="Symbol" w:hAnsi="Symbol" w:hint="default"/>
+      </w:rPr>
+    </w:lvl>
+    <w:lvl w:ilvl="7" w:tplc="04150003" w:tentative="1">
+      <w:start w:val="1"/>
+      <w:numFmt w:val="bullet"/>
+      <w:lvlText w:val="o"/>
+      <w:lvlJc w:val="left"/>
+      <w:pPr>
+        <w:ind w:left="5760" w:hanging="360"/>
+      </w:pPr>
+      <w:rPr>
+        <w:rFonts w:ascii="Courier New" w:hAnsi="Courier New" w:cs="Courier New" w:hint="default"/>
+      </w:rPr>
+    </w:lvl>
+    <w:lvl w:ilvl="8" w:tplc="04150005" w:tentative="1">
+      <w:start w:val="1"/>
+      <w:numFmt w:val="bullet"/>
+      <w:lvlText w:val=""/>
+      <w:lvlJc w:val="left"/>
+      <w:pPr>
+        <w:ind w:left="6480" w:hanging="360"/>
+      </w:pPr>
+      <w:rPr>
+        <w:rFonts w:ascii="Wingdings" w:hAnsi="Wingdings" w:hint="default"/>
+      </w:rPr>
+    </w:lvl>
+  </w:abstractNum>
+  <w:abstractNum w:abstractNumId="14" w15:restartNumberingAfterBreak="0">
     <w:nsid w:val="552B0D13"/>
     <w:multiLevelType w:val="hybridMultilevel"/>
     <w:tmpl w:val="8AAA1430"/>
@@ -6926,7 +7126,7 @@
       </w:rPr>
     </w:lvl>
   </w:abstractNum>
-  <w:abstractNum w:abstractNumId="14">
+  <w:abstractNum w:abstractNumId="15" w15:restartNumberingAfterBreak="0">
     <w:nsid w:val="60AD220D"/>
     <w:multiLevelType w:val="hybridMultilevel"/>
     <w:tmpl w:val="1206C124"/>
@@ -7039,7 +7239,7 @@
       </w:rPr>
     </w:lvl>
   </w:abstractNum>
-  <w:abstractNum w:abstractNumId="15">
+  <w:abstractNum w:abstractNumId="16" w15:restartNumberingAfterBreak="0">
     <w:nsid w:val="62F77BC2"/>
     <w:multiLevelType w:val="hybridMultilevel"/>
     <w:tmpl w:val="2774DD38"/>
@@ -7152,7 +7352,7 @@
       </w:rPr>
     </w:lvl>
   </w:abstractNum>
-  <w:abstractNum w:abstractNumId="16">
+  <w:abstractNum w:abstractNumId="17" w15:restartNumberingAfterBreak="0">
     <w:nsid w:val="6E6B55DC"/>
     <w:multiLevelType w:val="hybridMultilevel"/>
     <w:tmpl w:val="230025B4"/>
@@ -7265,14 +7465,14 @@
       </w:rPr>
     </w:lvl>
   </w:abstractNum>
-  <w:abstractNum w:abstractNumId="17">
+  <w:abstractNum w:abstractNumId="18" w15:restartNumberingAfterBreak="0">
     <w:nsid w:val="6F3A5DCC"/>
     <w:multiLevelType w:val="hybridMultilevel"/>
     <w:tmpl w:val="0ABA026A"/>
     <w:lvl w:ilvl="0" w:tplc="F7FE6EAA">
       <w:start w:val="1"/>
       <w:numFmt w:val="decimal"/>
-      <w:pStyle w:val="Heading2"/>
+      <w:pStyle w:val="Nagwek2"/>
       <w:lvlText w:val="3.%1"/>
       <w:lvlJc w:val="left"/>
       <w:pPr>
@@ -7355,7 +7555,7 @@
       </w:pPr>
     </w:lvl>
   </w:abstractNum>
-  <w:abstractNum w:abstractNumId="18">
+  <w:abstractNum w:abstractNumId="19" w15:restartNumberingAfterBreak="0">
     <w:nsid w:val="7C702CE8"/>
     <w:multiLevelType w:val="hybridMultilevel"/>
     <w:tmpl w:val="D8A02406"/>
@@ -7469,7 +7669,7 @@
     </w:lvl>
   </w:abstractNum>
   <w:num w:numId="1">
-    <w:abstractNumId w:val="14"/>
+    <w:abstractNumId w:val="15"/>
   </w:num>
   <w:num w:numId="2">
     <w:abstractNumId w:val="9"/>
@@ -7481,13 +7681,13 @@
     <w:abstractNumId w:val="8"/>
   </w:num>
   <w:num w:numId="5">
-    <w:abstractNumId w:val="17"/>
+    <w:abstractNumId w:val="18"/>
   </w:num>
   <w:num w:numId="6">
     <w:abstractNumId w:val="10"/>
   </w:num>
   <w:num w:numId="7">
-    <w:abstractNumId w:val="18"/>
+    <w:abstractNumId w:val="19"/>
   </w:num>
   <w:num w:numId="8">
     <w:abstractNumId w:val="2"/>
@@ -7496,7 +7696,7 @@
     <w:abstractNumId w:val="4"/>
   </w:num>
   <w:num w:numId="10">
-    <w:abstractNumId w:val="15"/>
+    <w:abstractNumId w:val="16"/>
   </w:num>
   <w:num w:numId="11">
     <w:abstractNumId w:val="6"/>
@@ -7514,13 +7714,13 @@
     <w:abstractNumId w:val="12"/>
   </w:num>
   <w:num w:numId="16">
-    <w:abstractNumId w:val="16"/>
+    <w:abstractNumId w:val="17"/>
   </w:num>
   <w:num w:numId="17">
     <w:abstractNumId w:val="1"/>
   </w:num>
   <w:num w:numId="18">
-    <w:abstractNumId w:val="17"/>
+    <w:abstractNumId w:val="18"/>
     <w:lvlOverride w:ilvl="0">
       <w:startOverride w:val="1"/>
     </w:lvlOverride>
@@ -7529,13 +7729,16 @@
     <w:abstractNumId w:val="5"/>
   </w:num>
   <w:num w:numId="20">
+    <w:abstractNumId w:val="14"/>
+  </w:num>
+  <w:num w:numId="21">
     <w:abstractNumId w:val="13"/>
   </w:num>
 </w:numbering>
 </file>
 
 <file path=word/styles.xml><?xml version="1.0" encoding="utf-8"?>
-<w:styles xmlns:mc="http://schemas.openxmlformats.org/markup-compatibility/2006" xmlns:r="http://schemas.openxmlformats.org/officeDocument/2006/relationships" xmlns:w="http://schemas.openxmlformats.org/wordprocessingml/2006/main" xmlns:w14="http://schemas.microsoft.com/office/word/2010/wordml" mc:Ignorable="w14">
+<w:styles xmlns:mc="http://schemas.openxmlformats.org/markup-compatibility/2006" xmlns:r="http://schemas.openxmlformats.org/officeDocument/2006/relationships" xmlns:w="http://schemas.openxmlformats.org/wordprocessingml/2006/main" xmlns:w14="http://schemas.microsoft.com/office/word/2010/wordml" xmlns:w15="http://schemas.microsoft.com/office/word/2012/wordml" xmlns:w16se="http://schemas.microsoft.com/office/word/2015/wordml/symex" mc:Ignorable="w14 w15 w16se">
   <w:docDefaults>
     <w:rPrDefault>
       <w:rPr>
@@ -7551,146 +7754,383 @@
       </w:pPr>
     </w:pPrDefault>
   </w:docDefaults>
-  <w:latentStyles w:defLockedState="0" w:defUIPriority="99" w:defSemiHidden="1" w:defUnhideWhenUsed="1" w:defQFormat="0" w:count="267">
-    <w:lsdException w:name="Normal" w:semiHidden="0" w:uiPriority="0" w:unhideWhenUsed="0" w:qFormat="1"/>
-    <w:lsdException w:name="heading 1" w:semiHidden="0" w:uiPriority="9" w:unhideWhenUsed="0" w:qFormat="1"/>
-    <w:lsdException w:name="heading 2" w:uiPriority="9" w:qFormat="1"/>
-    <w:lsdException w:name="heading 3" w:uiPriority="9" w:qFormat="1"/>
-    <w:lsdException w:name="heading 4" w:uiPriority="9" w:qFormat="1"/>
-    <w:lsdException w:name="heading 5" w:uiPriority="9" w:qFormat="1"/>
-    <w:lsdException w:name="heading 6" w:uiPriority="9" w:qFormat="1"/>
-    <w:lsdException w:name="heading 7" w:uiPriority="9" w:qFormat="1"/>
-    <w:lsdException w:name="heading 8" w:uiPriority="9" w:qFormat="1"/>
-    <w:lsdException w:name="heading 9" w:uiPriority="9" w:qFormat="1"/>
-    <w:lsdException w:name="toc 1" w:uiPriority="39"/>
-    <w:lsdException w:name="toc 2" w:uiPriority="39"/>
-    <w:lsdException w:name="toc 3" w:uiPriority="39"/>
-    <w:lsdException w:name="toc 4" w:uiPriority="39"/>
-    <w:lsdException w:name="toc 5" w:uiPriority="39"/>
-    <w:lsdException w:name="toc 6" w:uiPriority="39"/>
-    <w:lsdException w:name="toc 7" w:uiPriority="39"/>
-    <w:lsdException w:name="toc 8" w:uiPriority="39"/>
-    <w:lsdException w:name="toc 9" w:uiPriority="39"/>
-    <w:lsdException w:name="caption" w:uiPriority="35" w:qFormat="1"/>
-    <w:lsdException w:name="Title" w:semiHidden="0" w:uiPriority="10" w:unhideWhenUsed="0" w:qFormat="1"/>
-    <w:lsdException w:name="Default Paragraph Font" w:uiPriority="1"/>
-    <w:lsdException w:name="Subtitle" w:semiHidden="0" w:uiPriority="11" w:unhideWhenUsed="0" w:qFormat="1"/>
-    <w:lsdException w:name="Strong" w:semiHidden="0" w:uiPriority="22" w:unhideWhenUsed="0" w:qFormat="1"/>
-    <w:lsdException w:name="Emphasis" w:semiHidden="0" w:uiPriority="20" w:unhideWhenUsed="0" w:qFormat="1"/>
-    <w:lsdException w:name="Table Grid" w:semiHidden="0" w:uiPriority="59" w:unhideWhenUsed="0"/>
-    <w:lsdException w:name="Placeholder Text" w:unhideWhenUsed="0"/>
-    <w:lsdException w:name="No Spacing" w:semiHidden="0" w:uiPriority="1" w:unhideWhenUsed="0" w:qFormat="1"/>
-    <w:lsdException w:name="Light Shading" w:semiHidden="0" w:uiPriority="60" w:unhideWhenUsed="0"/>
-    <w:lsdException w:name="Light List" w:semiHidden="0" w:uiPriority="61" w:unhideWhenUsed="0"/>
-    <w:lsdException w:name="Light Grid" w:semiHidden="0" w:uiPriority="62" w:unhideWhenUsed="0"/>
-    <w:lsdException w:name="Medium Shading 1" w:semiHidden="0" w:uiPriority="63" w:unhideWhenUsed="0"/>
-    <w:lsdException w:name="Medium Shading 2" w:semiHidden="0" w:uiPriority="64" w:unhideWhenUsed="0"/>
-    <w:lsdException w:name="Medium List 1" w:semiHidden="0" w:uiPriority="65" w:unhideWhenUsed="0"/>
-    <w:lsdException w:name="Medium List 2" w:semiHidden="0" w:uiPriority="66" w:unhideWhenUsed="0"/>
-    <w:lsdException w:name="Medium Grid 1" w:semiHidden="0" w:uiPriority="67" w:unhideWhenUsed="0"/>
-    <w:lsdException w:name="Medium Grid 2" w:semiHidden="0" w:uiPriority="68" w:unhideWhenUsed="0"/>
-    <w:lsdException w:name="Medium Grid 3" w:semiHidden="0" w:uiPriority="69" w:unhideWhenUsed="0"/>
-    <w:lsdException w:name="Dark List" w:semiHidden="0" w:uiPriority="70" w:unhideWhenUsed="0"/>
-    <w:lsdException w:name="Colorful Shading" w:semiHidden="0" w:uiPriority="71" w:unhideWhenUsed="0"/>
-    <w:lsdException w:name="Colorful List" w:semiHidden="0" w:uiPriority="72" w:unhideWhenUsed="0"/>
-    <w:lsdException w:name="Colorful Grid" w:semiHidden="0" w:uiPriority="73" w:unhideWhenUsed="0"/>
-    <w:lsdException w:name="Light Shading Accent 1" w:semiHidden="0" w:uiPriority="60" w:unhideWhenUsed="0"/>
-    <w:lsdException w:name="Light List Accent 1" w:semiHidden="0" w:uiPriority="61" w:unhideWhenUsed="0"/>
-    <w:lsdException w:name="Light Grid Accent 1" w:semiHidden="0" w:uiPriority="62" w:unhideWhenUsed="0"/>
-    <w:lsdException w:name="Medium Shading 1 Accent 1" w:semiHidden="0" w:uiPriority="63" w:unhideWhenUsed="0"/>
-    <w:lsdException w:name="Medium Shading 2 Accent 1" w:semiHidden="0" w:uiPriority="64" w:unhideWhenUsed="0"/>
-    <w:lsdException w:name="Medium List 1 Accent 1" w:semiHidden="0" w:uiPriority="65" w:unhideWhenUsed="0"/>
-    <w:lsdException w:name="Revision" w:unhideWhenUsed="0"/>
-    <w:lsdException w:name="List Paragraph" w:semiHidden="0" w:uiPriority="34" w:unhideWhenUsed="0" w:qFormat="1"/>
-    <w:lsdException w:name="Quote" w:semiHidden="0" w:uiPriority="29" w:unhideWhenUsed="0" w:qFormat="1"/>
-    <w:lsdException w:name="Intense Quote" w:semiHidden="0" w:uiPriority="30" w:unhideWhenUsed="0" w:qFormat="1"/>
-    <w:lsdException w:name="Medium List 2 Accent 1" w:semiHidden="0" w:uiPriority="66" w:unhideWhenUsed="0"/>
-    <w:lsdException w:name="Medium Grid 1 Accent 1" w:semiHidden="0" w:uiPriority="67" w:unhideWhenUsed="0"/>
-    <w:lsdException w:name="Medium Grid 2 Accent 1" w:semiHidden="0" w:uiPriority="68" w:unhideWhenUsed="0"/>
-    <w:lsdException w:name="Medium Grid 3 Accent 1" w:semiHidden="0" w:uiPriority="69" w:unhideWhenUsed="0"/>
-    <w:lsdException w:name="Dark List Accent 1" w:semiHidden="0" w:uiPriority="70" w:unhideWhenUsed="0"/>
-    <w:lsdException w:name="Colorful Shading Accent 1" w:semiHidden="0" w:uiPriority="71" w:unhideWhenUsed="0"/>
-    <w:lsdException w:name="Colorful List Accent 1" w:semiHidden="0" w:uiPriority="72" w:unhideWhenUsed="0"/>
-    <w:lsdException w:name="Colorful Grid Accent 1" w:semiHidden="0" w:uiPriority="73" w:unhideWhenUsed="0"/>
-    <w:lsdException w:name="Light Shading Accent 2" w:semiHidden="0" w:uiPriority="60" w:unhideWhenUsed="0"/>
-    <w:lsdException w:name="Light List Accent 2" w:semiHidden="0" w:uiPriority="61" w:unhideWhenUsed="0"/>
-    <w:lsdException w:name="Light Grid Accent 2" w:semiHidden="0" w:uiPriority="62" w:unhideWhenUsed="0"/>
-    <w:lsdException w:name="Medium Shading 1 Accent 2" w:semiHidden="0" w:uiPriority="63" w:unhideWhenUsed="0"/>
-    <w:lsdException w:name="Medium Shading 2 Accent 2" w:semiHidden="0" w:uiPriority="64" w:unhideWhenUsed="0"/>
-    <w:lsdException w:name="Medium List 1 Accent 2" w:semiHidden="0" w:uiPriority="65" w:unhideWhenUsed="0"/>
-    <w:lsdException w:name="Medium List 2 Accent 2" w:semiHidden="0" w:uiPriority="66" w:unhideWhenUsed="0"/>
-    <w:lsdException w:name="Medium Grid 1 Accent 2" w:semiHidden="0" w:uiPriority="67" w:unhideWhenUsed="0"/>
-    <w:lsdException w:name="Medium Grid 2 Accent 2" w:semiHidden="0" w:uiPriority="68" w:unhideWhenUsed="0"/>
-    <w:lsdException w:name="Medium Grid 3 Accent 2" w:semiHidden="0" w:uiPriority="69" w:unhideWhenUsed="0"/>
-    <w:lsdException w:name="Dark List Accent 2" w:semiHidden="0" w:uiPriority="70" w:unhideWhenUsed="0"/>
-    <w:lsdException w:name="Colorful Shading Accent 2" w:semiHidden="0" w:uiPriority="71" w:unhideWhenUsed="0"/>
-    <w:lsdException w:name="Colorful List Accent 2" w:semiHidden="0" w:uiPriority="72" w:unhideWhenUsed="0"/>
-    <w:lsdException w:name="Colorful Grid Accent 2" w:semiHidden="0" w:uiPriority="73" w:unhideWhenUsed="0"/>
-    <w:lsdException w:name="Light Shading Accent 3" w:semiHidden="0" w:uiPriority="60" w:unhideWhenUsed="0"/>
-    <w:lsdException w:name="Light List Accent 3" w:semiHidden="0" w:uiPriority="61" w:unhideWhenUsed="0"/>
-    <w:lsdException w:name="Light Grid Accent 3" w:semiHidden="0" w:uiPriority="62" w:unhideWhenUsed="0"/>
-    <w:lsdException w:name="Medium Shading 1 Accent 3" w:semiHidden="0" w:uiPriority="63" w:unhideWhenUsed="0"/>
-    <w:lsdException w:name="Medium Shading 2 Accent 3" w:semiHidden="0" w:uiPriority="64" w:unhideWhenUsed="0"/>
-    <w:lsdException w:name="Medium List 1 Accent 3" w:semiHidden="0" w:uiPriority="65" w:unhideWhenUsed="0"/>
-    <w:lsdException w:name="Medium List 2 Accent 3" w:semiHidden="0" w:uiPriority="66" w:unhideWhenUsed="0"/>
-    <w:lsdException w:name="Medium Grid 1 Accent 3" w:semiHidden="0" w:uiPriority="67" w:unhideWhenUsed="0"/>
-    <w:lsdException w:name="Medium Grid 2 Accent 3" w:semiHidden="0" w:uiPriority="68" w:unhideWhenUsed="0"/>
-    <w:lsdException w:name="Medium Grid 3 Accent 3" w:semiHidden="0" w:uiPriority="69" w:unhideWhenUsed="0"/>
-    <w:lsdException w:name="Dark List Accent 3" w:semiHidden="0" w:uiPriority="70" w:unhideWhenUsed="0"/>
-    <w:lsdException w:name="Colorful Shading Accent 3" w:semiHidden="0" w:uiPriority="71" w:unhideWhenUsed="0"/>
-    <w:lsdException w:name="Colorful List Accent 3" w:semiHidden="0" w:uiPriority="72" w:unhideWhenUsed="0"/>
-    <w:lsdException w:name="Colorful Grid Accent 3" w:semiHidden="0" w:uiPriority="73" w:unhideWhenUsed="0"/>
-    <w:lsdException w:name="Light Shading Accent 4" w:semiHidden="0" w:uiPriority="60" w:unhideWhenUsed="0"/>
-    <w:lsdException w:name="Light List Accent 4" w:semiHidden="0" w:uiPriority="61" w:unhideWhenUsed="0"/>
-    <w:lsdException w:name="Light Grid Accent 4" w:semiHidden="0" w:uiPriority="62" w:unhideWhenUsed="0"/>
-    <w:lsdException w:name="Medium Shading 1 Accent 4" w:semiHidden="0" w:uiPriority="63" w:unhideWhenUsed="0"/>
-    <w:lsdException w:name="Medium Shading 2 Accent 4" w:semiHidden="0" w:uiPriority="64" w:unhideWhenUsed="0"/>
-    <w:lsdException w:name="Medium List 1 Accent 4" w:semiHidden="0" w:uiPriority="65" w:unhideWhenUsed="0"/>
-    <w:lsdException w:name="Medium List 2 Accent 4" w:semiHidden="0" w:uiPriority="66" w:unhideWhenUsed="0"/>
-    <w:lsdException w:name="Medium Grid 1 Accent 4" w:semiHidden="0" w:uiPriority="67" w:unhideWhenUsed="0"/>
-    <w:lsdException w:name="Medium Grid 2 Accent 4" w:semiHidden="0" w:uiPriority="68" w:unhideWhenUsed="0"/>
-    <w:lsdException w:name="Medium Grid 3 Accent 4" w:semiHidden="0" w:uiPriority="69" w:unhideWhenUsed="0"/>
-    <w:lsdException w:name="Dark List Accent 4" w:semiHidden="0" w:uiPriority="70" w:unhideWhenUsed="0"/>
-    <w:lsdException w:name="Colorful Shading Accent 4" w:semiHidden="0" w:uiPriority="71" w:unhideWhenUsed="0"/>
-    <w:lsdException w:name="Colorful List Accent 4" w:semiHidden="0" w:uiPriority="72" w:unhideWhenUsed="0"/>
-    <w:lsdException w:name="Colorful Grid Accent 4" w:semiHidden="0" w:uiPriority="73" w:unhideWhenUsed="0"/>
-    <w:lsdException w:name="Light Shading Accent 5" w:semiHidden="0" w:uiPriority="60" w:unhideWhenUsed="0"/>
-    <w:lsdException w:name="Light List Accent 5" w:semiHidden="0" w:uiPriority="61" w:unhideWhenUsed="0"/>
-    <w:lsdException w:name="Light Grid Accent 5" w:semiHidden="0" w:uiPriority="62" w:unhideWhenUsed="0"/>
-    <w:lsdException w:name="Medium Shading 1 Accent 5" w:semiHidden="0" w:uiPriority="63" w:unhideWhenUsed="0"/>
-    <w:lsdException w:name="Medium Shading 2 Accent 5" w:semiHidden="0" w:uiPriority="64" w:unhideWhenUsed="0"/>
-    <w:lsdException w:name="Medium List 1 Accent 5" w:semiHidden="0" w:uiPriority="65" w:unhideWhenUsed="0"/>
-    <w:lsdException w:name="Medium List 2 Accent 5" w:semiHidden="0" w:uiPriority="66" w:unhideWhenUsed="0"/>
-    <w:lsdException w:name="Medium Grid 1 Accent 5" w:semiHidden="0" w:uiPriority="67" w:unhideWhenUsed="0"/>
-    <w:lsdException w:name="Medium Grid 2 Accent 5" w:semiHidden="0" w:uiPriority="68" w:unhideWhenUsed="0"/>
-    <w:lsdException w:name="Medium Grid 3 Accent 5" w:semiHidden="0" w:uiPriority="69" w:unhideWhenUsed="0"/>
-    <w:lsdException w:name="Dark List Accent 5" w:semiHidden="0" w:uiPriority="70" w:unhideWhenUsed="0"/>
-    <w:lsdException w:name="Colorful Shading Accent 5" w:semiHidden="0" w:uiPriority="71" w:unhideWhenUsed="0"/>
-    <w:lsdException w:name="Colorful List Accent 5" w:semiHidden="0" w:uiPriority="72" w:unhideWhenUsed="0"/>
-    <w:lsdException w:name="Colorful Grid Accent 5" w:semiHidden="0" w:uiPriority="73" w:unhideWhenUsed="0"/>
-    <w:lsdException w:name="Light Shading Accent 6" w:semiHidden="0" w:uiPriority="60" w:unhideWhenUsed="0"/>
-    <w:lsdException w:name="Light List Accent 6" w:semiHidden="0" w:uiPriority="61" w:unhideWhenUsed="0"/>
-    <w:lsdException w:name="Light Grid Accent 6" w:semiHidden="0" w:uiPriority="62" w:unhideWhenUsed="0"/>
-    <w:lsdException w:name="Medium Shading 1 Accent 6" w:semiHidden="0" w:uiPriority="63" w:unhideWhenUsed="0"/>
-    <w:lsdException w:name="Medium Shading 2 Accent 6" w:semiHidden="0" w:uiPriority="64" w:unhideWhenUsed="0"/>
-    <w:lsdException w:name="Medium List 1 Accent 6" w:semiHidden="0" w:uiPriority="65" w:unhideWhenUsed="0"/>
-    <w:lsdException w:name="Medium List 2 Accent 6" w:semiHidden="0" w:uiPriority="66" w:unhideWhenUsed="0"/>
-    <w:lsdException w:name="Medium Grid 1 Accent 6" w:semiHidden="0" w:uiPriority="67" w:unhideWhenUsed="0"/>
-    <w:lsdException w:name="Medium Grid 2 Accent 6" w:semiHidden="0" w:uiPriority="68" w:unhideWhenUsed="0"/>
-    <w:lsdException w:name="Medium Grid 3 Accent 6" w:semiHidden="0" w:uiPriority="69" w:unhideWhenUsed="0"/>
-    <w:lsdException w:name="Dark List Accent 6" w:semiHidden="0" w:uiPriority="70" w:unhideWhenUsed="0"/>
-    <w:lsdException w:name="Colorful Shading Accent 6" w:semiHidden="0" w:uiPriority="71" w:unhideWhenUsed="0"/>
-    <w:lsdException w:name="Colorful List Accent 6" w:semiHidden="0" w:uiPriority="72" w:unhideWhenUsed="0"/>
-    <w:lsdException w:name="Colorful Grid Accent 6" w:semiHidden="0" w:uiPriority="73" w:unhideWhenUsed="0"/>
-    <w:lsdException w:name="Subtle Emphasis" w:semiHidden="0" w:uiPriority="19" w:unhideWhenUsed="0" w:qFormat="1"/>
-    <w:lsdException w:name="Intense Emphasis" w:semiHidden="0" w:uiPriority="21" w:unhideWhenUsed="0" w:qFormat="1"/>
-    <w:lsdException w:name="Subtle Reference" w:semiHidden="0" w:uiPriority="31" w:unhideWhenUsed="0" w:qFormat="1"/>
-    <w:lsdException w:name="Intense Reference" w:semiHidden="0" w:uiPriority="32" w:unhideWhenUsed="0" w:qFormat="1"/>
-    <w:lsdException w:name="Book Title" w:semiHidden="0" w:uiPriority="33" w:unhideWhenUsed="0" w:qFormat="1"/>
-    <w:lsdException w:name="Bibliography" w:uiPriority="37"/>
-    <w:lsdException w:name="TOC Heading" w:uiPriority="39" w:qFormat="1"/>
+  <w:latentStyles w:defLockedState="0" w:defUIPriority="99" w:defSemiHidden="0" w:defUnhideWhenUsed="0" w:defQFormat="0" w:count="374">
+    <w:lsdException w:name="Normal" w:uiPriority="0" w:qFormat="1"/>
+    <w:lsdException w:name="heading 1" w:uiPriority="9" w:qFormat="1"/>
+    <w:lsdException w:name="heading 2" w:semiHidden="1" w:uiPriority="9" w:unhideWhenUsed="1" w:qFormat="1"/>
+    <w:lsdException w:name="heading 3" w:semiHidden="1" w:uiPriority="9" w:unhideWhenUsed="1" w:qFormat="1"/>
+    <w:lsdException w:name="heading 4" w:semiHidden="1" w:uiPriority="9" w:unhideWhenUsed="1" w:qFormat="1"/>
+    <w:lsdException w:name="heading 5" w:semiHidden="1" w:uiPriority="9" w:unhideWhenUsed="1" w:qFormat="1"/>
+    <w:lsdException w:name="heading 6" w:semiHidden="1" w:uiPriority="9" w:unhideWhenUsed="1" w:qFormat="1"/>
+    <w:lsdException w:name="heading 7" w:semiHidden="1" w:uiPriority="9" w:unhideWhenUsed="1" w:qFormat="1"/>
+    <w:lsdException w:name="heading 8" w:semiHidden="1" w:uiPriority="9" w:unhideWhenUsed="1" w:qFormat="1"/>
+    <w:lsdException w:name="heading 9" w:semiHidden="1" w:uiPriority="9" w:unhideWhenUsed="1" w:qFormat="1"/>
+    <w:lsdException w:name="index 1" w:semiHidden="1" w:unhideWhenUsed="1"/>
+    <w:lsdException w:name="index 2" w:semiHidden="1" w:unhideWhenUsed="1"/>
+    <w:lsdException w:name="index 3" w:semiHidden="1" w:unhideWhenUsed="1"/>
+    <w:lsdException w:name="index 4" w:semiHidden="1" w:unhideWhenUsed="1"/>
+    <w:lsdException w:name="index 5" w:semiHidden="1" w:unhideWhenUsed="1"/>
+    <w:lsdException w:name="index 6" w:semiHidden="1" w:unhideWhenUsed="1"/>
+    <w:lsdException w:name="index 7" w:semiHidden="1" w:unhideWhenUsed="1"/>
+    <w:lsdException w:name="index 8" w:semiHidden="1" w:unhideWhenUsed="1"/>
+    <w:lsdException w:name="index 9" w:semiHidden="1" w:unhideWhenUsed="1"/>
+    <w:lsdException w:name="toc 1" w:semiHidden="1" w:uiPriority="39" w:unhideWhenUsed="1"/>
+    <w:lsdException w:name="toc 2" w:semiHidden="1" w:uiPriority="39" w:unhideWhenUsed="1"/>
+    <w:lsdException w:name="toc 3" w:semiHidden="1" w:uiPriority="39" w:unhideWhenUsed="1"/>
+    <w:lsdException w:name="toc 4" w:semiHidden="1" w:uiPriority="39" w:unhideWhenUsed="1"/>
+    <w:lsdException w:name="toc 5" w:semiHidden="1" w:uiPriority="39" w:unhideWhenUsed="1"/>
+    <w:lsdException w:name="toc 6" w:semiHidden="1" w:uiPriority="39" w:unhideWhenUsed="1"/>
+    <w:lsdException w:name="toc 7" w:semiHidden="1" w:uiPriority="39" w:unhideWhenUsed="1"/>
+    <w:lsdException w:name="toc 8" w:semiHidden="1" w:uiPriority="39" w:unhideWhenUsed="1"/>
+    <w:lsdException w:name="toc 9" w:semiHidden="1" w:uiPriority="39" w:unhideWhenUsed="1"/>
+    <w:lsdException w:name="Normal Indent" w:semiHidden="1" w:unhideWhenUsed="1"/>
+    <w:lsdException w:name="footnote text" w:semiHidden="1" w:unhideWhenUsed="1"/>
+    <w:lsdException w:name="annotation text" w:semiHidden="1" w:unhideWhenUsed="1"/>
+    <w:lsdException w:name="header" w:semiHidden="1" w:unhideWhenUsed="1"/>
+    <w:lsdException w:name="footer" w:semiHidden="1" w:unhideWhenUsed="1"/>
+    <w:lsdException w:name="index heading" w:semiHidden="1" w:unhideWhenUsed="1"/>
+    <w:lsdException w:name="caption" w:semiHidden="1" w:uiPriority="35" w:unhideWhenUsed="1" w:qFormat="1"/>
+    <w:lsdException w:name="table of figures" w:semiHidden="1" w:unhideWhenUsed="1"/>
+    <w:lsdException w:name="envelope address" w:semiHidden="1" w:unhideWhenUsed="1"/>
+    <w:lsdException w:name="envelope return" w:semiHidden="1" w:unhideWhenUsed="1"/>
+    <w:lsdException w:name="footnote reference" w:semiHidden="1" w:unhideWhenUsed="1"/>
+    <w:lsdException w:name="annotation reference" w:semiHidden="1" w:unhideWhenUsed="1"/>
+    <w:lsdException w:name="line number" w:semiHidden="1" w:unhideWhenUsed="1"/>
+    <w:lsdException w:name="page number" w:semiHidden="1" w:unhideWhenUsed="1"/>
+    <w:lsdException w:name="endnote reference" w:semiHidden="1" w:unhideWhenUsed="1"/>
+    <w:lsdException w:name="endnote text" w:semiHidden="1" w:unhideWhenUsed="1"/>
+    <w:lsdException w:name="table of authorities" w:semiHidden="1" w:unhideWhenUsed="1"/>
+    <w:lsdException w:name="macro" w:semiHidden="1" w:unhideWhenUsed="1"/>
+    <w:lsdException w:name="toa heading" w:semiHidden="1" w:unhideWhenUsed="1"/>
+    <w:lsdException w:name="List" w:semiHidden="1" w:unhideWhenUsed="1"/>
+    <w:lsdException w:name="List Bullet" w:semiHidden="1" w:unhideWhenUsed="1"/>
+    <w:lsdException w:name="List Number" w:semiHidden="1" w:unhideWhenUsed="1"/>
+    <w:lsdException w:name="List 2" w:semiHidden="1" w:unhideWhenUsed="1"/>
+    <w:lsdException w:name="List 3" w:semiHidden="1" w:unhideWhenUsed="1"/>
+    <w:lsdException w:name="List 4" w:semiHidden="1" w:unhideWhenUsed="1"/>
+    <w:lsdException w:name="List 5" w:semiHidden="1" w:unhideWhenUsed="1"/>
+    <w:lsdException w:name="List Bullet 2" w:semiHidden="1" w:unhideWhenUsed="1"/>
+    <w:lsdException w:name="List Bullet 3" w:semiHidden="1" w:unhideWhenUsed="1"/>
+    <w:lsdException w:name="List Bullet 4" w:semiHidden="1" w:unhideWhenUsed="1"/>
+    <w:lsdException w:name="List Bullet 5" w:semiHidden="1" w:unhideWhenUsed="1"/>
+    <w:lsdException w:name="List Number 2" w:semiHidden="1" w:unhideWhenUsed="1"/>
+    <w:lsdException w:name="List Number 3" w:semiHidden="1" w:unhideWhenUsed="1"/>
+    <w:lsdException w:name="List Number 4" w:semiHidden="1" w:unhideWhenUsed="1"/>
+    <w:lsdException w:name="List Number 5" w:semiHidden="1" w:unhideWhenUsed="1"/>
+    <w:lsdException w:name="Title" w:uiPriority="10" w:qFormat="1"/>
+    <w:lsdException w:name="Closing" w:semiHidden="1" w:unhideWhenUsed="1"/>
+    <w:lsdException w:name="Signature" w:semiHidden="1" w:unhideWhenUsed="1"/>
+    <w:lsdException w:name="Default Paragraph Font" w:semiHidden="1" w:uiPriority="1" w:unhideWhenUsed="1"/>
+    <w:lsdException w:name="Body Text" w:semiHidden="1" w:unhideWhenUsed="1"/>
+    <w:lsdException w:name="Body Text Indent" w:semiHidden="1" w:unhideWhenUsed="1"/>
+    <w:lsdException w:name="List Continue" w:semiHidden="1" w:unhideWhenUsed="1"/>
+    <w:lsdException w:name="List Continue 2" w:semiHidden="1" w:unhideWhenUsed="1"/>
+    <w:lsdException w:name="List Continue 3" w:semiHidden="1" w:unhideWhenUsed="1"/>
+    <w:lsdException w:name="List Continue 4" w:semiHidden="1" w:unhideWhenUsed="1"/>
+    <w:lsdException w:name="List Continue 5" w:semiHidden="1" w:unhideWhenUsed="1"/>
+    <w:lsdException w:name="Message Header" w:semiHidden="1" w:unhideWhenUsed="1"/>
+    <w:lsdException w:name="Subtitle" w:uiPriority="11" w:qFormat="1"/>
+    <w:lsdException w:name="Salutation" w:semiHidden="1" w:unhideWhenUsed="1"/>
+    <w:lsdException w:name="Date" w:semiHidden="1" w:unhideWhenUsed="1"/>
+    <w:lsdException w:name="Body Text First Indent" w:semiHidden="1" w:unhideWhenUsed="1"/>
+    <w:lsdException w:name="Body Text First Indent 2" w:semiHidden="1" w:unhideWhenUsed="1"/>
+    <w:lsdException w:name="Note Heading" w:semiHidden="1" w:unhideWhenUsed="1"/>
+    <w:lsdException w:name="Body Text 2" w:semiHidden="1" w:unhideWhenUsed="1"/>
+    <w:lsdException w:name="Body Text 3" w:semiHidden="1" w:unhideWhenUsed="1"/>
+    <w:lsdException w:name="Body Text Indent 2" w:semiHidden="1" w:unhideWhenUsed="1"/>
+    <w:lsdException w:name="Body Text Indent 3" w:semiHidden="1" w:unhideWhenUsed="1"/>
+    <w:lsdException w:name="Block Text" w:semiHidden="1" w:unhideWhenUsed="1"/>
+    <w:lsdException w:name="Hyperlink" w:semiHidden="1" w:unhideWhenUsed="1"/>
+    <w:lsdException w:name="FollowedHyperlink" w:semiHidden="1" w:unhideWhenUsed="1"/>
+    <w:lsdException w:name="Strong" w:uiPriority="22" w:qFormat="1"/>
+    <w:lsdException w:name="Emphasis" w:uiPriority="20" w:qFormat="1"/>
+    <w:lsdException w:name="Document Map" w:semiHidden="1" w:unhideWhenUsed="1"/>
+    <w:lsdException w:name="Plain Text" w:semiHidden="1" w:unhideWhenUsed="1"/>
+    <w:lsdException w:name="E-mail Signature" w:semiHidden="1" w:unhideWhenUsed="1"/>
+    <w:lsdException w:name="HTML Top of Form" w:semiHidden="1" w:unhideWhenUsed="1"/>
+    <w:lsdException w:name="HTML Bottom of Form" w:semiHidden="1" w:unhideWhenUsed="1"/>
+    <w:lsdException w:name="Normal (Web)" w:semiHidden="1" w:unhideWhenUsed="1"/>
+    <w:lsdException w:name="HTML Acronym" w:semiHidden="1" w:unhideWhenUsed="1"/>
+    <w:lsdException w:name="HTML Address" w:semiHidden="1" w:unhideWhenUsed="1"/>
+    <w:lsdException w:name="HTML Cite" w:semiHidden="1" w:unhideWhenUsed="1"/>
+    <w:lsdException w:name="HTML Code" w:semiHidden="1" w:unhideWhenUsed="1"/>
+    <w:lsdException w:name="HTML Definition" w:semiHidden="1" w:unhideWhenUsed="1"/>
+    <w:lsdException w:name="HTML Keyboard" w:semiHidden="1" w:unhideWhenUsed="1"/>
+    <w:lsdException w:name="HTML Preformatted" w:semiHidden="1" w:unhideWhenUsed="1"/>
+    <w:lsdException w:name="HTML Sample" w:semiHidden="1" w:unhideWhenUsed="1"/>
+    <w:lsdException w:name="HTML Typewriter" w:semiHidden="1" w:unhideWhenUsed="1"/>
+    <w:lsdException w:name="HTML Variable" w:semiHidden="1" w:unhideWhenUsed="1"/>
+    <w:lsdException w:name="Normal Table" w:semiHidden="1" w:unhideWhenUsed="1"/>
+    <w:lsdException w:name="annotation subject" w:semiHidden="1" w:unhideWhenUsed="1"/>
+    <w:lsdException w:name="No List" w:semiHidden="1" w:unhideWhenUsed="1"/>
+    <w:lsdException w:name="Outline List 1" w:semiHidden="1" w:unhideWhenUsed="1"/>
+    <w:lsdException w:name="Outline List 2" w:semiHidden="1" w:unhideWhenUsed="1"/>
+    <w:lsdException w:name="Outline List 3" w:semiHidden="1" w:unhideWhenUsed="1"/>
+    <w:lsdException w:name="Table Simple 1" w:semiHidden="1" w:unhideWhenUsed="1"/>
+    <w:lsdException w:name="Table Simple 2" w:semiHidden="1" w:unhideWhenUsed="1"/>
+    <w:lsdException w:name="Table Simple 3" w:semiHidden="1" w:unhideWhenUsed="1"/>
+    <w:lsdException w:name="Table Classic 1" w:semiHidden="1" w:unhideWhenUsed="1"/>
+    <w:lsdException w:name="Table Classic 2" w:semiHidden="1" w:unhideWhenUsed="1"/>
+    <w:lsdException w:name="Table Classic 3" w:semiHidden="1" w:unhideWhenUsed="1"/>
+    <w:lsdException w:name="Table Classic 4" w:semiHidden="1" w:unhideWhenUsed="1"/>
+    <w:lsdException w:name="Table Colorful 1" w:semiHidden="1" w:unhideWhenUsed="1"/>
+    <w:lsdException w:name="Table Colorful 2" w:semiHidden="1" w:unhideWhenUsed="1"/>
+    <w:lsdException w:name="Table Colorful 3" w:semiHidden="1" w:unhideWhenUsed="1"/>
+    <w:lsdException w:name="Table Columns 1" w:semiHidden="1" w:unhideWhenUsed="1"/>
+    <w:lsdException w:name="Table Columns 2" w:semiHidden="1" w:unhideWhenUsed="1"/>
+    <w:lsdException w:name="Table Columns 3" w:semiHidden="1" w:unhideWhenUsed="1"/>
+    <w:lsdException w:name="Table Columns 4" w:semiHidden="1" w:unhideWhenUsed="1"/>
+    <w:lsdException w:name="Table Columns 5" w:semiHidden="1" w:unhideWhenUsed="1"/>
+    <w:lsdException w:name="Table Grid 1" w:semiHidden="1" w:unhideWhenUsed="1"/>
+    <w:lsdException w:name="Table Grid 2" w:semiHidden="1" w:unhideWhenUsed="1"/>
+    <w:lsdException w:name="Table Grid 3" w:semiHidden="1" w:unhideWhenUsed="1"/>
+    <w:lsdException w:name="Table Grid 4" w:semiHidden="1" w:unhideWhenUsed="1"/>
+    <w:lsdException w:name="Table Grid 5" w:semiHidden="1" w:unhideWhenUsed="1"/>
+    <w:lsdException w:name="Table Grid 6" w:semiHidden="1" w:unhideWhenUsed="1"/>
+    <w:lsdException w:name="Table Grid 7" w:semiHidden="1" w:unhideWhenUsed="1"/>
+    <w:lsdException w:name="Table Grid 8" w:semiHidden="1" w:unhideWhenUsed="1"/>
+    <w:lsdException w:name="Table List 1" w:semiHidden="1" w:unhideWhenUsed="1"/>
+    <w:lsdException w:name="Table List 2" w:semiHidden="1" w:unhideWhenUsed="1"/>
+    <w:lsdException w:name="Table List 3" w:semiHidden="1" w:unhideWhenUsed="1"/>
+    <w:lsdException w:name="Table List 4" w:semiHidden="1" w:unhideWhenUsed="1"/>
+    <w:lsdException w:name="Table List 5" w:semiHidden="1" w:unhideWhenUsed="1"/>
+    <w:lsdException w:name="Table List 6" w:semiHidden="1" w:unhideWhenUsed="1"/>
+    <w:lsdException w:name="Table List 7" w:semiHidden="1" w:unhideWhenUsed="1"/>
+    <w:lsdException w:name="Table List 8" w:semiHidden="1" w:unhideWhenUsed="1"/>
+    <w:lsdException w:name="Table 3D effects 1" w:semiHidden="1" w:unhideWhenUsed="1"/>
+    <w:lsdException w:name="Table 3D effects 2" w:semiHidden="1" w:unhideWhenUsed="1"/>
+    <w:lsdException w:name="Table 3D effects 3" w:semiHidden="1" w:unhideWhenUsed="1"/>
+    <w:lsdException w:name="Table Contemporary" w:semiHidden="1" w:unhideWhenUsed="1"/>
+    <w:lsdException w:name="Table Elegant" w:semiHidden="1" w:unhideWhenUsed="1"/>
+    <w:lsdException w:name="Table Professional" w:semiHidden="1" w:unhideWhenUsed="1"/>
+    <w:lsdException w:name="Table Subtle 1" w:semiHidden="1" w:unhideWhenUsed="1"/>
+    <w:lsdException w:name="Table Subtle 2" w:semiHidden="1" w:unhideWhenUsed="1"/>
+    <w:lsdException w:name="Table Web 1" w:semiHidden="1" w:unhideWhenUsed="1"/>
+    <w:lsdException w:name="Table Web 2" w:semiHidden="1" w:unhideWhenUsed="1"/>
+    <w:lsdException w:name="Table Web 3" w:semiHidden="1" w:unhideWhenUsed="1"/>
+    <w:lsdException w:name="Balloon Text" w:semiHidden="1" w:unhideWhenUsed="1"/>
+    <w:lsdException w:name="Table Grid" w:uiPriority="59"/>
+    <w:lsdException w:name="Table Theme" w:semiHidden="1" w:unhideWhenUsed="1"/>
+    <w:lsdException w:name="Placeholder Text" w:semiHidden="1"/>
+    <w:lsdException w:name="No Spacing" w:uiPriority="1" w:qFormat="1"/>
+    <w:lsdException w:name="Light Shading" w:uiPriority="60"/>
+    <w:lsdException w:name="Light List" w:uiPriority="61"/>
+    <w:lsdException w:name="Light Grid" w:uiPriority="62"/>
+    <w:lsdException w:name="Medium Shading 1" w:uiPriority="63"/>
+    <w:lsdException w:name="Medium Shading 2" w:uiPriority="64"/>
+    <w:lsdException w:name="Medium List 1" w:uiPriority="65"/>
+    <w:lsdException w:name="Medium List 2" w:uiPriority="66"/>
+    <w:lsdException w:name="Medium Grid 1" w:uiPriority="67"/>
+    <w:lsdException w:name="Medium Grid 2" w:uiPriority="68"/>
+    <w:lsdException w:name="Medium Grid 3" w:uiPriority="69"/>
+    <w:lsdException w:name="Dark List" w:uiPriority="70"/>
+    <w:lsdException w:name="Colorful Shading" w:uiPriority="71"/>
+    <w:lsdException w:name="Colorful List" w:uiPriority="72"/>
+    <w:lsdException w:name="Colorful Grid" w:uiPriority="73"/>
+    <w:lsdException w:name="Light Shading Accent 1" w:uiPriority="60"/>
+    <w:lsdException w:name="Light List Accent 1" w:uiPriority="61"/>
+    <w:lsdException w:name="Light Grid Accent 1" w:uiPriority="62"/>
+    <w:lsdException w:name="Medium Shading 1 Accent 1" w:uiPriority="63"/>
+    <w:lsdException w:name="Medium Shading 2 Accent 1" w:uiPriority="64"/>
+    <w:lsdException w:name="Medium List 1 Accent 1" w:uiPriority="65"/>
+    <w:lsdException w:name="Revision" w:semiHidden="1"/>
+    <w:lsdException w:name="List Paragraph" w:uiPriority="34" w:qFormat="1"/>
+    <w:lsdException w:name="Quote" w:uiPriority="29" w:qFormat="1"/>
+    <w:lsdException w:name="Intense Quote" w:uiPriority="30" w:qFormat="1"/>
+    <w:lsdException w:name="Medium List 2 Accent 1" w:uiPriority="66"/>
+    <w:lsdException w:name="Medium Grid 1 Accent 1" w:uiPriority="67"/>
+    <w:lsdException w:name="Medium Grid 2 Accent 1" w:uiPriority="68"/>
+    <w:lsdException w:name="Medium Grid 3 Accent 1" w:uiPriority="69"/>
+    <w:lsdException w:name="Dark List Accent 1" w:uiPriority="70"/>
+    <w:lsdException w:name="Colorful Shading Accent 1" w:uiPriority="71"/>
+    <w:lsdException w:name="Colorful List Accent 1" w:uiPriority="72"/>
+    <w:lsdException w:name="Colorful Grid Accent 1" w:uiPriority="73"/>
+    <w:lsdException w:name="Light Shading Accent 2" w:uiPriority="60"/>
+    <w:lsdException w:name="Light List Accent 2" w:uiPriority="61"/>
+    <w:lsdException w:name="Light Grid Accent 2" w:uiPriority="62"/>
+    <w:lsdException w:name="Medium Shading 1 Accent 2" w:uiPriority="63"/>
+    <w:lsdException w:name="Medium Shading 2 Accent 2" w:uiPriority="64"/>
+    <w:lsdException w:name="Medium List 1 Accent 2" w:uiPriority="65"/>
+    <w:lsdException w:name="Medium List 2 Accent 2" w:uiPriority="66"/>
+    <w:lsdException w:name="Medium Grid 1 Accent 2" w:uiPriority="67"/>
+    <w:lsdException w:name="Medium Grid 2 Accent 2" w:uiPriority="68"/>
+    <w:lsdException w:name="Medium Grid 3 Accent 2" w:uiPriority="69"/>
+    <w:lsdException w:name="Dark List Accent 2" w:uiPriority="70"/>
+    <w:lsdException w:name="Colorful Shading Accent 2" w:uiPriority="71"/>
+    <w:lsdException w:name="Colorful List Accent 2" w:uiPriority="72"/>
+    <w:lsdException w:name="Colorful Grid Accent 2" w:uiPriority="73"/>
+    <w:lsdException w:name="Light Shading Accent 3" w:uiPriority="60"/>
+    <w:lsdException w:name="Light List Accent 3" w:uiPriority="61"/>
+    <w:lsdException w:name="Light Grid Accent 3" w:uiPriority="62"/>
+    <w:lsdException w:name="Medium Shading 1 Accent 3" w:uiPriority="63"/>
+    <w:lsdException w:name="Medium Shading 2 Accent 3" w:uiPriority="64"/>
+    <w:lsdException w:name="Medium List 1 Accent 3" w:uiPriority="65"/>
+    <w:lsdException w:name="Medium List 2 Accent 3" w:uiPriority="66"/>
+    <w:lsdException w:name="Medium Grid 1 Accent 3" w:uiPriority="67"/>
+    <w:lsdException w:name="Medium Grid 2 Accent 3" w:uiPriority="68"/>
+    <w:lsdException w:name="Medium Grid 3 Accent 3" w:uiPriority="69"/>
+    <w:lsdException w:name="Dark List Accent 3" w:uiPriority="70"/>
+    <w:lsdException w:name="Colorful Shading Accent 3" w:uiPriority="71"/>
+    <w:lsdException w:name="Colorful List Accent 3" w:uiPriority="72"/>
+    <w:lsdException w:name="Colorful Grid Accent 3" w:uiPriority="73"/>
+    <w:lsdException w:name="Light Shading Accent 4" w:uiPriority="60"/>
+    <w:lsdException w:name="Light List Accent 4" w:uiPriority="61"/>
+    <w:lsdException w:name="Light Grid Accent 4" w:uiPriority="62"/>
+    <w:lsdException w:name="Medium Shading 1 Accent 4" w:uiPriority="63"/>
+    <w:lsdException w:name="Medium Shading 2 Accent 4" w:uiPriority="64"/>
+    <w:lsdException w:name="Medium List 1 Accent 4" w:uiPriority="65"/>
+    <w:lsdException w:name="Medium List 2 Accent 4" w:uiPriority="66"/>
+    <w:lsdException w:name="Medium Grid 1 Accent 4" w:uiPriority="67"/>
+    <w:lsdException w:name="Medium Grid 2 Accent 4" w:uiPriority="68"/>
+    <w:lsdException w:name="Medium Grid 3 Accent 4" w:uiPriority="69"/>
+    <w:lsdException w:name="Dark List Accent 4" w:uiPriority="70"/>
+    <w:lsdException w:name="Colorful Shading Accent 4" w:uiPriority="71"/>
+    <w:lsdException w:name="Colorful List Accent 4" w:uiPriority="72"/>
+    <w:lsdException w:name="Colorful Grid Accent 4" w:uiPriority="73"/>
+    <w:lsdException w:name="Light Shading Accent 5" w:uiPriority="60"/>
+    <w:lsdException w:name="Light List Accent 5" w:uiPriority="61"/>
+    <w:lsdException w:name="Light Grid Accent 5" w:uiPriority="62"/>
+    <w:lsdException w:name="Medium Shading 1 Accent 5" w:uiPriority="63"/>
+    <w:lsdException w:name="Medium Shading 2 Accent 5" w:uiPriority="64"/>
+    <w:lsdException w:name="Medium List 1 Accent 5" w:uiPriority="65"/>
+    <w:lsdException w:name="Medium List 2 Accent 5" w:uiPriority="66"/>
+    <w:lsdException w:name="Medium Grid 1 Accent 5" w:uiPriority="67"/>
+    <w:lsdException w:name="Medium Grid 2 Accent 5" w:uiPriority="68"/>
+    <w:lsdException w:name="Medium Grid 3 Accent 5" w:uiPriority="69"/>
+    <w:lsdException w:name="Dark List Accent 5" w:uiPriority="70"/>
+    <w:lsdException w:name="Colorful Shading Accent 5" w:uiPriority="71"/>
+    <w:lsdException w:name="Colorful List Accent 5" w:uiPriority="72"/>
+    <w:lsdException w:name="Colorful Grid Accent 5" w:uiPriority="73"/>
+    <w:lsdException w:name="Light Shading Accent 6" w:uiPriority="60"/>
+    <w:lsdException w:name="Light List Accent 6" w:uiPriority="61"/>
+    <w:lsdException w:name="Light Grid Accent 6" w:uiPriority="62"/>
+    <w:lsdException w:name="Medium Shading 1 Accent 6" w:uiPriority="63"/>
+    <w:lsdException w:name="Medium Shading 2 Accent 6" w:uiPriority="64"/>
+    <w:lsdException w:name="Medium List 1 Accent 6" w:uiPriority="65"/>
+    <w:lsdException w:name="Medium List 2 Accent 6" w:uiPriority="66"/>
+    <w:lsdException w:name="Medium Grid 1 Accent 6" w:uiPriority="67"/>
+    <w:lsdException w:name="Medium Grid 2 Accent 6" w:uiPriority="68"/>
+    <w:lsdException w:name="Medium Grid 3 Accent 6" w:uiPriority="69"/>
+    <w:lsdException w:name="Dark List Accent 6" w:uiPriority="70"/>
+    <w:lsdException w:name="Colorful Shading Accent 6" w:uiPriority="71"/>
+    <w:lsdException w:name="Colorful List Accent 6" w:uiPriority="72"/>
+    <w:lsdException w:name="Colorful Grid Accent 6" w:uiPriority="73"/>
+    <w:lsdException w:name="Subtle Emphasis" w:uiPriority="19" w:qFormat="1"/>
+    <w:lsdException w:name="Intense Emphasis" w:uiPriority="21" w:qFormat="1"/>
+    <w:lsdException w:name="Subtle Reference" w:uiPriority="31" w:qFormat="1"/>
+    <w:lsdException w:name="Intense Reference" w:uiPriority="32" w:qFormat="1"/>
+    <w:lsdException w:name="Book Title" w:uiPriority="33" w:qFormat="1"/>
+    <w:lsdException w:name="Bibliography" w:semiHidden="1" w:uiPriority="37" w:unhideWhenUsed="1"/>
+    <w:lsdException w:name="TOC Heading" w:semiHidden="1" w:uiPriority="39" w:unhideWhenUsed="1" w:qFormat="1"/>
+    <w:lsdException w:name="Plain Table 1" w:uiPriority="41"/>
+    <w:lsdException w:name="Plain Table 2" w:uiPriority="42"/>
+    <w:lsdException w:name="Plain Table 3" w:uiPriority="43"/>
+    <w:lsdException w:name="Plain Table 4" w:uiPriority="44"/>
+    <w:lsdException w:name="Plain Table 5" w:uiPriority="45"/>
+    <w:lsdException w:name="Grid Table Light" w:uiPriority="40"/>
+    <w:lsdException w:name="Grid Table 1 Light" w:uiPriority="46"/>
+    <w:lsdException w:name="Grid Table 2" w:uiPriority="47"/>
+    <w:lsdException w:name="Grid Table 3" w:uiPriority="48"/>
+    <w:lsdException w:name="Grid Table 4" w:uiPriority="49"/>
+    <w:lsdException w:name="Grid Table 5 Dark" w:uiPriority="50"/>
+    <w:lsdException w:name="Grid Table 6 Colorful" w:uiPriority="51"/>
+    <w:lsdException w:name="Grid Table 7 Colorful" w:uiPriority="52"/>
+    <w:lsdException w:name="Grid Table 1 Light Accent 1" w:uiPriority="46"/>
+    <w:lsdException w:name="Grid Table 2 Accent 1" w:uiPriority="47"/>
+    <w:lsdException w:name="Grid Table 3 Accent 1" w:uiPriority="48"/>
+    <w:lsdException w:name="Grid Table 4 Accent 1" w:uiPriority="49"/>
+    <w:lsdException w:name="Grid Table 5 Dark Accent 1" w:uiPriority="50"/>
+    <w:lsdException w:name="Grid Table 6 Colorful Accent 1" w:uiPriority="51"/>
+    <w:lsdException w:name="Grid Table 7 Colorful Accent 1" w:uiPriority="52"/>
+    <w:lsdException w:name="Grid Table 1 Light Accent 2" w:uiPriority="46"/>
+    <w:lsdException w:name="Grid Table 2 Accent 2" w:uiPriority="47"/>
+    <w:lsdException w:name="Grid Table 3 Accent 2" w:uiPriority="48"/>
+    <w:lsdException w:name="Grid Table 4 Accent 2" w:uiPriority="49"/>
+    <w:lsdException w:name="Grid Table 5 Dark Accent 2" w:uiPriority="50"/>
+    <w:lsdException w:name="Grid Table 6 Colorful Accent 2" w:uiPriority="51"/>
+    <w:lsdException w:name="Grid Table 7 Colorful Accent 2" w:uiPriority="52"/>
+    <w:lsdException w:name="Grid Table 1 Light Accent 3" w:uiPriority="46"/>
+    <w:lsdException w:name="Grid Table 2 Accent 3" w:uiPriority="47"/>
+    <w:lsdException w:name="Grid Table 3 Accent 3" w:uiPriority="48"/>
+    <w:lsdException w:name="Grid Table 4 Accent 3" w:uiPriority="49"/>
+    <w:lsdException w:name="Grid Table 5 Dark Accent 3" w:uiPriority="50"/>
+    <w:lsdException w:name="Grid Table 6 Colorful Accent 3" w:uiPriority="51"/>
+    <w:lsdException w:name="Grid Table 7 Colorful Accent 3" w:uiPriority="52"/>
+    <w:lsdException w:name="Grid Table 1 Light Accent 4" w:uiPriority="46"/>
+    <w:lsdException w:name="Grid Table 2 Accent 4" w:uiPriority="47"/>
+    <w:lsdException w:name="Grid Table 3 Accent 4" w:uiPriority="48"/>
+    <w:lsdException w:name="Grid Table 4 Accent 4" w:uiPriority="49"/>
+    <w:lsdException w:name="Grid Table 5 Dark Accent 4" w:uiPriority="50"/>
+    <w:lsdException w:name="Grid Table 6 Colorful Accent 4" w:uiPriority="51"/>
+    <w:lsdException w:name="Grid Table 7 Colorful Accent 4" w:uiPriority="52"/>
+    <w:lsdException w:name="Grid Table 1 Light Accent 5" w:uiPriority="46"/>
+    <w:lsdException w:name="Grid Table 2 Accent 5" w:uiPriority="47"/>
+    <w:lsdException w:name="Grid Table 3 Accent 5" w:uiPriority="48"/>
+    <w:lsdException w:name="Grid Table 4 Accent 5" w:uiPriority="49"/>
+    <w:lsdException w:name="Grid Table 5 Dark Accent 5" w:uiPriority="50"/>
+    <w:lsdException w:name="Grid Table 6 Colorful Accent 5" w:uiPriority="51"/>
+    <w:lsdException w:name="Grid Table 7 Colorful Accent 5" w:uiPriority="52"/>
+    <w:lsdException w:name="Grid Table 1 Light Accent 6" w:uiPriority="46"/>
+    <w:lsdException w:name="Grid Table 2 Accent 6" w:uiPriority="47"/>
+    <w:lsdException w:name="Grid Table 3 Accent 6" w:uiPriority="48"/>
+    <w:lsdException w:name="Grid Table 4 Accent 6" w:uiPriority="49"/>
+    <w:lsdException w:name="Grid Table 5 Dark Accent 6" w:uiPriority="50"/>
+    <w:lsdException w:name="Grid Table 6 Colorful Accent 6" w:uiPriority="51"/>
+    <w:lsdException w:name="Grid Table 7 Colorful Accent 6" w:uiPriority="52"/>
+    <w:lsdException w:name="List Table 1 Light" w:uiPriority="46"/>
+    <w:lsdException w:name="List Table 2" w:uiPriority="47"/>
+    <w:lsdException w:name="List Table 3" w:uiPriority="48"/>
+    <w:lsdException w:name="List Table 4" w:uiPriority="49"/>
+    <w:lsdException w:name="List Table 5 Dark" w:uiPriority="50"/>
+    <w:lsdException w:name="List Table 6 Colorful" w:uiPriority="51"/>
+    <w:lsdException w:name="List Table 7 Colorful" w:uiPriority="52"/>
+    <w:lsdException w:name="List Table 1 Light Accent 1" w:uiPriority="46"/>
+    <w:lsdException w:name="List Table 2 Accent 1" w:uiPriority="47"/>
+    <w:lsdException w:name="List Table 3 Accent 1" w:uiPriority="48"/>
+    <w:lsdException w:name="List Table 4 Accent 1" w:uiPriority="49"/>
+    <w:lsdException w:name="List Table 5 Dark Accent 1" w:uiPriority="50"/>
+    <w:lsdException w:name="List Table 6 Colorful Accent 1" w:uiPriority="51"/>
+    <w:lsdException w:name="List Table 7 Colorful Accent 1" w:uiPriority="52"/>
+    <w:lsdException w:name="List Table 1 Light Accent 2" w:uiPriority="46"/>
+    <w:lsdException w:name="List Table 2 Accent 2" w:uiPriority="47"/>
+    <w:lsdException w:name="List Table 3 Accent 2" w:uiPriority="48"/>
+    <w:lsdException w:name="List Table 4 Accent 2" w:uiPriority="49"/>
+    <w:lsdException w:name="List Table 5 Dark Accent 2" w:uiPriority="50"/>
+    <w:lsdException w:name="List Table 6 Colorful Accent 2" w:uiPriority="51"/>
+    <w:lsdException w:name="List Table 7 Colorful Accent 2" w:uiPriority="52"/>
+    <w:lsdException w:name="List Table 1 Light Accent 3" w:uiPriority="46"/>
+    <w:lsdException w:name="List Table 2 Accent 3" w:uiPriority="47"/>
+    <w:lsdException w:name="List Table 3 Accent 3" w:uiPriority="48"/>
+    <w:lsdException w:name="List Table 4 Accent 3" w:uiPriority="49"/>
+    <w:lsdException w:name="List Table 5 Dark Accent 3" w:uiPriority="50"/>
+    <w:lsdException w:name="List Table 6 Colorful Accent 3" w:uiPriority="51"/>
+    <w:lsdException w:name="List Table 7 Colorful Accent 3" w:uiPriority="52"/>
+    <w:lsdException w:name="List Table 1 Light Accent 4" w:uiPriority="46"/>
+    <w:lsdException w:name="List Table 2 Accent 4" w:uiPriority="47"/>
+    <w:lsdException w:name="List Table 3 Accent 4" w:uiPriority="48"/>
+    <w:lsdException w:name="List Table 4 Accent 4" w:uiPriority="49"/>
+    <w:lsdException w:name="List Table 5 Dark Accent 4" w:uiPriority="50"/>
+    <w:lsdException w:name="List Table 6 Colorful Accent 4" w:uiPriority="51"/>
+    <w:lsdException w:name="List Table 7 Colorful Accent 4" w:uiPriority="52"/>
+    <w:lsdException w:name="List Table 1 Light Accent 5" w:uiPriority="46"/>
+    <w:lsdException w:name="List Table 2 Accent 5" w:uiPriority="47"/>
+    <w:lsdException w:name="List Table 3 Accent 5" w:uiPriority="48"/>
+    <w:lsdException w:name="List Table 4 Accent 5" w:uiPriority="49"/>
+    <w:lsdException w:name="List Table 5 Dark Accent 5" w:uiPriority="50"/>
+    <w:lsdException w:name="List Table 6 Colorful Accent 5" w:uiPriority="51"/>
+    <w:lsdException w:name="List Table 7 Colorful Accent 5" w:uiPriority="52"/>
+    <w:lsdException w:name="List Table 1 Light Accent 6" w:uiPriority="46"/>
+    <w:lsdException w:name="List Table 2 Accent 6" w:uiPriority="47"/>
+    <w:lsdException w:name="List Table 3 Accent 6" w:uiPriority="48"/>
+    <w:lsdException w:name="List Table 4 Accent 6" w:uiPriority="49"/>
+    <w:lsdException w:name="List Table 5 Dark Accent 6" w:uiPriority="50"/>
+    <w:lsdException w:name="List Table 6 Colorful Accent 6" w:uiPriority="51"/>
+    <w:lsdException w:name="List Table 7 Colorful Accent 6" w:uiPriority="52"/>
+    <w:lsdException w:name="Mention" w:semiHidden="1" w:unhideWhenUsed="1"/>
+    <w:lsdException w:name="Smart Hyperlink" w:semiHidden="1" w:unhideWhenUsed="1"/>
+    <w:lsdException w:name="Hashtag" w:semiHidden="1" w:unhideWhenUsed="1"/>
   </w:latentStyles>
-  <w:style w:type="paragraph" w:default="1" w:styleId="Normal">
+  <w:style w:type="paragraph" w:default="1" w:styleId="Normalny">
     <w:name w:val="Normal"/>
     <w:qFormat/>
     <w:rsid w:val="00AB04A7"/>
@@ -7703,11 +8143,11 @@
       <w:sz w:val="24"/>
     </w:rPr>
   </w:style>
-  <w:style w:type="paragraph" w:styleId="Heading1">
+  <w:style w:type="paragraph" w:styleId="Nagwek1">
     <w:name w:val="heading 1"/>
-    <w:basedOn w:val="Normal"/>
-    <w:next w:val="Normal"/>
-    <w:link w:val="Heading1Char"/>
+    <w:basedOn w:val="Normalny"/>
+    <w:next w:val="Normalny"/>
+    <w:link w:val="Nagwek1Znak"/>
     <w:uiPriority w:val="9"/>
     <w:qFormat/>
     <w:rsid w:val="003D0255"/>
@@ -7719,11 +8159,11 @@
       <w:sz w:val="32"/>
     </w:rPr>
   </w:style>
-  <w:style w:type="paragraph" w:styleId="Heading2">
+  <w:style w:type="paragraph" w:styleId="Nagwek2">
     <w:name w:val="heading 2"/>
-    <w:basedOn w:val="Normal"/>
-    <w:next w:val="Normal"/>
-    <w:link w:val="Heading2Char"/>
+    <w:basedOn w:val="Normalny"/>
+    <w:next w:val="Normalny"/>
+    <w:link w:val="Nagwek2Znak"/>
     <w:uiPriority w:val="9"/>
     <w:unhideWhenUsed/>
     <w:qFormat/>
@@ -7739,13 +8179,13 @@
       <w:b/>
     </w:rPr>
   </w:style>
-  <w:style w:type="character" w:default="1" w:styleId="DefaultParagraphFont">
+  <w:style w:type="character" w:default="1" w:styleId="Domylnaczcionkaakapitu">
     <w:name w:val="Default Paragraph Font"/>
     <w:uiPriority w:val="1"/>
     <w:semiHidden/>
     <w:unhideWhenUsed/>
   </w:style>
-  <w:style w:type="table" w:default="1" w:styleId="TableNormal">
+  <w:style w:type="table" w:default="1" w:styleId="Standardowy">
     <w:name w:val="Normal Table"/>
     <w:uiPriority w:val="99"/>
     <w:semiHidden/>
@@ -7760,17 +8200,17 @@
       </w:tblCellMar>
     </w:tblPr>
   </w:style>
-  <w:style w:type="numbering" w:default="1" w:styleId="NoList">
+  <w:style w:type="numbering" w:default="1" w:styleId="Bezlisty">
     <w:name w:val="No List"/>
     <w:uiPriority w:val="99"/>
     <w:semiHidden/>
     <w:unhideWhenUsed/>
   </w:style>
-  <w:style w:type="paragraph" w:styleId="Title">
+  <w:style w:type="paragraph" w:styleId="Tytu">
     <w:name w:val="Title"/>
-    <w:basedOn w:val="Normal"/>
-    <w:next w:val="Normal"/>
-    <w:link w:val="TitleChar"/>
+    <w:basedOn w:val="Normalny"/>
+    <w:next w:val="Normalny"/>
+    <w:link w:val="TytuZnak"/>
     <w:uiPriority w:val="10"/>
     <w:qFormat/>
     <w:rsid w:val="00455A66"/>
@@ -7782,10 +8222,10 @@
       <w:sz w:val="52"/>
     </w:rPr>
   </w:style>
-  <w:style w:type="character" w:customStyle="1" w:styleId="TitleChar">
-    <w:name w:val="Title Char"/>
-    <w:basedOn w:val="DefaultParagraphFont"/>
-    <w:link w:val="Title"/>
+  <w:style w:type="character" w:customStyle="1" w:styleId="TytuZnak">
+    <w:name w:val="Tytuł Znak"/>
+    <w:basedOn w:val="Domylnaczcionkaakapitu"/>
+    <w:link w:val="Tytu"/>
     <w:uiPriority w:val="10"/>
     <w:rsid w:val="00455A66"/>
     <w:rPr>
@@ -7794,11 +8234,11 @@
       <w:sz w:val="52"/>
     </w:rPr>
   </w:style>
-  <w:style w:type="paragraph" w:styleId="Subtitle">
+  <w:style w:type="paragraph" w:styleId="Podtytu">
     <w:name w:val="Subtitle"/>
-    <w:basedOn w:val="Normal"/>
-    <w:next w:val="Normal"/>
-    <w:link w:val="SubtitleChar"/>
+    <w:basedOn w:val="Normalny"/>
+    <w:next w:val="Normalny"/>
+    <w:link w:val="PodtytuZnak"/>
     <w:uiPriority w:val="11"/>
     <w:qFormat/>
     <w:rsid w:val="00455A66"/>
@@ -7809,10 +8249,10 @@
       <w:sz w:val="40"/>
     </w:rPr>
   </w:style>
-  <w:style w:type="character" w:customStyle="1" w:styleId="SubtitleChar">
-    <w:name w:val="Subtitle Char"/>
-    <w:basedOn w:val="DefaultParagraphFont"/>
-    <w:link w:val="Subtitle"/>
+  <w:style w:type="character" w:customStyle="1" w:styleId="PodtytuZnak">
+    <w:name w:val="Podtytuł Znak"/>
+    <w:basedOn w:val="Domylnaczcionkaakapitu"/>
+    <w:link w:val="Podtytu"/>
     <w:uiPriority w:val="11"/>
     <w:rsid w:val="00455A66"/>
     <w:rPr>
@@ -7820,10 +8260,10 @@
       <w:sz w:val="40"/>
     </w:rPr>
   </w:style>
-  <w:style w:type="character" w:customStyle="1" w:styleId="Heading1Char">
-    <w:name w:val="Heading 1 Char"/>
-    <w:basedOn w:val="DefaultParagraphFont"/>
-    <w:link w:val="Heading1"/>
+  <w:style w:type="character" w:customStyle="1" w:styleId="Nagwek1Znak">
+    <w:name w:val="Nagłówek 1 Znak"/>
+    <w:basedOn w:val="Domylnaczcionkaakapitu"/>
+    <w:link w:val="Nagwek1"/>
     <w:uiPriority w:val="9"/>
     <w:rsid w:val="003D0255"/>
     <w:rPr>
@@ -7834,7 +8274,7 @@
   </w:style>
   <w:style w:type="paragraph" w:customStyle="1" w:styleId="Subsubtitle">
     <w:name w:val="Subsubtitle"/>
-    <w:basedOn w:val="Normal"/>
+    <w:basedOn w:val="Normalny"/>
     <w:link w:val="SubsubtitleChar"/>
     <w:qFormat/>
     <w:rsid w:val="00AB04A7"/>
@@ -7846,9 +8286,9 @@
       <w:szCs w:val="32"/>
     </w:rPr>
   </w:style>
-  <w:style w:type="paragraph" w:styleId="ListParagraph">
+  <w:style w:type="paragraph" w:styleId="Akapitzlist">
     <w:name w:val="List Paragraph"/>
-    <w:basedOn w:val="Normal"/>
+    <w:basedOn w:val="Normalny"/>
     <w:uiPriority w:val="34"/>
     <w:qFormat/>
     <w:rsid w:val="0018514C"/>
@@ -7859,7 +8299,7 @@
   </w:style>
   <w:style w:type="character" w:customStyle="1" w:styleId="SubsubtitleChar">
     <w:name w:val="Subsubtitle Char"/>
-    <w:basedOn w:val="DefaultParagraphFont"/>
+    <w:basedOn w:val="Domylnaczcionkaakapitu"/>
     <w:link w:val="Subsubtitle"/>
     <w:rsid w:val="00AB04A7"/>
     <w:rPr>
@@ -7868,10 +8308,10 @@
       <w:szCs w:val="32"/>
     </w:rPr>
   </w:style>
-  <w:style w:type="character" w:customStyle="1" w:styleId="Heading2Char">
-    <w:name w:val="Heading 2 Char"/>
-    <w:basedOn w:val="DefaultParagraphFont"/>
-    <w:link w:val="Heading2"/>
+  <w:style w:type="character" w:customStyle="1" w:styleId="Nagwek2Znak">
+    <w:name w:val="Nagłówek 2 Znak"/>
+    <w:basedOn w:val="Domylnaczcionkaakapitu"/>
+    <w:link w:val="Nagwek2"/>
     <w:uiPriority w:val="9"/>
     <w:rsid w:val="00430791"/>
     <w:rPr>
@@ -7880,10 +8320,10 @@
       <w:sz w:val="24"/>
     </w:rPr>
   </w:style>
-  <w:style w:type="paragraph" w:styleId="BalloonText">
+  <w:style w:type="paragraph" w:styleId="Tekstdymka">
     <w:name w:val="Balloon Text"/>
-    <w:basedOn w:val="Normal"/>
-    <w:link w:val="BalloonTextChar"/>
+    <w:basedOn w:val="Normalny"/>
+    <w:link w:val="TekstdymkaZnak"/>
     <w:uiPriority w:val="99"/>
     <w:semiHidden/>
     <w:unhideWhenUsed/>
@@ -7897,10 +8337,10 @@
       <w:szCs w:val="16"/>
     </w:rPr>
   </w:style>
-  <w:style w:type="character" w:customStyle="1" w:styleId="BalloonTextChar">
-    <w:name w:val="Balloon Text Char"/>
-    <w:basedOn w:val="DefaultParagraphFont"/>
-    <w:link w:val="BalloonText"/>
+  <w:style w:type="character" w:customStyle="1" w:styleId="TekstdymkaZnak">
+    <w:name w:val="Tekst dymka Znak"/>
+    <w:basedOn w:val="Domylnaczcionkaakapitu"/>
+    <w:link w:val="Tekstdymka"/>
     <w:uiPriority w:val="99"/>
     <w:semiHidden/>
     <w:rsid w:val="008F0287"/>
@@ -7910,10 +8350,10 @@
       <w:szCs w:val="16"/>
     </w:rPr>
   </w:style>
-  <w:style w:type="paragraph" w:styleId="TOCHeading">
+  <w:style w:type="paragraph" w:styleId="Nagwekspisutreci">
     <w:name w:val="TOC Heading"/>
-    <w:basedOn w:val="Heading1"/>
-    <w:next w:val="Normal"/>
+    <w:basedOn w:val="Nagwek1"/>
+    <w:next w:val="Normalny"/>
     <w:uiPriority w:val="39"/>
     <w:semiHidden/>
     <w:unhideWhenUsed/>
@@ -7935,10 +8375,10 @@
       <w:lang w:val="en-US" w:eastAsia="ja-JP"/>
     </w:rPr>
   </w:style>
-  <w:style w:type="paragraph" w:styleId="TOC1">
+  <w:style w:type="paragraph" w:styleId="Spistreci1">
     <w:name w:val="toc 1"/>
-    <w:basedOn w:val="Normal"/>
-    <w:next w:val="Normal"/>
+    <w:basedOn w:val="Normalny"/>
+    <w:next w:val="Normalny"/>
     <w:autoRedefine/>
     <w:uiPriority w:val="39"/>
     <w:unhideWhenUsed/>
@@ -7947,10 +8387,10 @@
       <w:spacing w:after="100"/>
     </w:pPr>
   </w:style>
-  <w:style w:type="paragraph" w:styleId="TOC2">
+  <w:style w:type="paragraph" w:styleId="Spistreci2">
     <w:name w:val="toc 2"/>
-    <w:basedOn w:val="Normal"/>
-    <w:next w:val="Normal"/>
+    <w:basedOn w:val="Normalny"/>
+    <w:next w:val="Normalny"/>
     <w:autoRedefine/>
     <w:uiPriority w:val="39"/>
     <w:unhideWhenUsed/>
@@ -7960,9 +8400,9 @@
       <w:ind w:left="240"/>
     </w:pPr>
   </w:style>
-  <w:style w:type="character" w:styleId="Hyperlink">
+  <w:style w:type="character" w:styleId="Hipercze">
     <w:name w:val="Hyperlink"/>
-    <w:basedOn w:val="DefaultParagraphFont"/>
+    <w:basedOn w:val="Domylnaczcionkaakapitu"/>
     <w:uiPriority w:val="99"/>
     <w:unhideWhenUsed/>
     <w:rsid w:val="008F0287"/>
@@ -7973,7 +8413,7 @@
   </w:style>
   <w:style w:type="paragraph" w:customStyle="1" w:styleId="Heading2A">
     <w:name w:val="Heading 2A"/>
-    <w:basedOn w:val="Heading2"/>
+    <w:basedOn w:val="Nagwek2"/>
     <w:link w:val="Heading2AChar"/>
     <w:qFormat/>
     <w:rsid w:val="00AD0EEB"/>
@@ -7986,471 +8426,7 @@
   </w:style>
   <w:style w:type="character" w:customStyle="1" w:styleId="Heading2AChar">
     <w:name w:val="Heading 2A Char"/>
-    <w:basedOn w:val="Heading2Char"/>
-    <w:link w:val="Heading2A"/>
-    <w:rsid w:val="00AD0EEB"/>
-    <w:rPr>
-      <w:rFonts w:ascii="Sylfaen" w:hAnsi="Sylfaen"/>
-      <w:b/>
-      <w:sz w:val="24"/>
-    </w:rPr>
-  </w:style>
-</w:styles>
-</file>
-
-<file path=word/stylesWithEffects.xml><?xml version="1.0" encoding="utf-8"?>
-<w:styles xmlns:wpc="http://schemas.microsoft.com/office/word/2010/wordprocessingCanvas" xmlns:mc="http://schemas.openxmlformats.org/markup-compatibility/2006" xmlns:o="urn:schemas-microsoft-com:office:office" xmlns:r="http://schemas.openxmlformats.org/officeDocument/2006/relationships" xmlns:m="http://schemas.openxmlformats.org/officeDocument/2006/math" xmlns:v="urn:schemas-microsoft-com:vml" xmlns:wp14="http://schemas.microsoft.com/office/word/2010/wordprocessingDrawing" xmlns:wp="http://schemas.openxmlformats.org/drawingml/2006/wordprocessingDrawing" xmlns:w10="urn:schemas-microsoft-com:office:word" xmlns:w="http://schemas.openxmlformats.org/wordprocessingml/2006/main" xmlns:w14="http://schemas.microsoft.com/office/word/2010/wordml" xmlns:wpg="http://schemas.microsoft.com/office/word/2010/wordprocessingGroup" xmlns:wpi="http://schemas.microsoft.com/office/word/2010/wordprocessingInk" xmlns:wne="http://schemas.microsoft.com/office/word/2006/wordml" xmlns:wps="http://schemas.microsoft.com/office/word/2010/wordprocessingShape" mc:Ignorable="w14 wp14">
-  <w:docDefaults>
-    <w:rPrDefault>
-      <w:rPr>
-        <w:rFonts w:asciiTheme="minorHAnsi" w:eastAsiaTheme="minorHAnsi" w:hAnsiTheme="minorHAnsi" w:cstheme="minorBidi"/>
-        <w:sz w:val="22"/>
-        <w:szCs w:val="22"/>
-        <w:lang w:val="pl-PL" w:eastAsia="en-US" w:bidi="ar-SA"/>
-      </w:rPr>
-    </w:rPrDefault>
-    <w:pPrDefault>
-      <w:pPr>
-        <w:spacing w:after="200" w:line="276" w:lineRule="auto"/>
-      </w:pPr>
-    </w:pPrDefault>
-  </w:docDefaults>
-  <w:latentStyles w:defLockedState="0" w:defUIPriority="99" w:defSemiHidden="1" w:defUnhideWhenUsed="1" w:defQFormat="0" w:count="267">
-    <w:lsdException w:name="Normal" w:semiHidden="0" w:uiPriority="0" w:unhideWhenUsed="0" w:qFormat="1"/>
-    <w:lsdException w:name="heading 1" w:semiHidden="0" w:uiPriority="9" w:unhideWhenUsed="0" w:qFormat="1"/>
-    <w:lsdException w:name="heading 2" w:uiPriority="9" w:qFormat="1"/>
-    <w:lsdException w:name="heading 3" w:uiPriority="9" w:qFormat="1"/>
-    <w:lsdException w:name="heading 4" w:uiPriority="9" w:qFormat="1"/>
-    <w:lsdException w:name="heading 5" w:uiPriority="9" w:qFormat="1"/>
-    <w:lsdException w:name="heading 6" w:uiPriority="9" w:qFormat="1"/>
-    <w:lsdException w:name="heading 7" w:uiPriority="9" w:qFormat="1"/>
-    <w:lsdException w:name="heading 8" w:uiPriority="9" w:qFormat="1"/>
-    <w:lsdException w:name="heading 9" w:uiPriority="9" w:qFormat="1"/>
-    <w:lsdException w:name="toc 1" w:uiPriority="39"/>
-    <w:lsdException w:name="toc 2" w:uiPriority="39"/>
-    <w:lsdException w:name="toc 3" w:uiPriority="39"/>
-    <w:lsdException w:name="toc 4" w:uiPriority="39"/>
-    <w:lsdException w:name="toc 5" w:uiPriority="39"/>
-    <w:lsdException w:name="toc 6" w:uiPriority="39"/>
-    <w:lsdException w:name="toc 7" w:uiPriority="39"/>
-    <w:lsdException w:name="toc 8" w:uiPriority="39"/>
-    <w:lsdException w:name="toc 9" w:uiPriority="39"/>
-    <w:lsdException w:name="caption" w:uiPriority="35" w:qFormat="1"/>
-    <w:lsdException w:name="Title" w:semiHidden="0" w:uiPriority="10" w:unhideWhenUsed="0" w:qFormat="1"/>
-    <w:lsdException w:name="Default Paragraph Font" w:uiPriority="1"/>
-    <w:lsdException w:name="Subtitle" w:semiHidden="0" w:uiPriority="11" w:unhideWhenUsed="0" w:qFormat="1"/>
-    <w:lsdException w:name="Strong" w:semiHidden="0" w:uiPriority="22" w:unhideWhenUsed="0" w:qFormat="1"/>
-    <w:lsdException w:name="Emphasis" w:semiHidden="0" w:uiPriority="20" w:unhideWhenUsed="0" w:qFormat="1"/>
-    <w:lsdException w:name="Table Grid" w:semiHidden="0" w:uiPriority="59" w:unhideWhenUsed="0"/>
-    <w:lsdException w:name="Placeholder Text" w:unhideWhenUsed="0"/>
-    <w:lsdException w:name="No Spacing" w:semiHidden="0" w:uiPriority="1" w:unhideWhenUsed="0" w:qFormat="1"/>
-    <w:lsdException w:name="Light Shading" w:semiHidden="0" w:uiPriority="60" w:unhideWhenUsed="0"/>
-    <w:lsdException w:name="Light List" w:semiHidden="0" w:uiPriority="61" w:unhideWhenUsed="0"/>
-    <w:lsdException w:name="Light Grid" w:semiHidden="0" w:uiPriority="62" w:unhideWhenUsed="0"/>
-    <w:lsdException w:name="Medium Shading 1" w:semiHidden="0" w:uiPriority="63" w:unhideWhenUsed="0"/>
-    <w:lsdException w:name="Medium Shading 2" w:semiHidden="0" w:uiPriority="64" w:unhideWhenUsed="0"/>
-    <w:lsdException w:name="Medium List 1" w:semiHidden="0" w:uiPriority="65" w:unhideWhenUsed="0"/>
-    <w:lsdException w:name="Medium List 2" w:semiHidden="0" w:uiPriority="66" w:unhideWhenUsed="0"/>
-    <w:lsdException w:name="Medium Grid 1" w:semiHidden="0" w:uiPriority="67" w:unhideWhenUsed="0"/>
-    <w:lsdException w:name="Medium Grid 2" w:semiHidden="0" w:uiPriority="68" w:unhideWhenUsed="0"/>
-    <w:lsdException w:name="Medium Grid 3" w:semiHidden="0" w:uiPriority="69" w:unhideWhenUsed="0"/>
-    <w:lsdException w:name="Dark List" w:semiHidden="0" w:uiPriority="70" w:unhideWhenUsed="0"/>
-    <w:lsdException w:name="Colorful Shading" w:semiHidden="0" w:uiPriority="71" w:unhideWhenUsed="0"/>
-    <w:lsdException w:name="Colorful List" w:semiHidden="0" w:uiPriority="72" w:unhideWhenUsed="0"/>
-    <w:lsdException w:name="Colorful Grid" w:semiHidden="0" w:uiPriority="73" w:unhideWhenUsed="0"/>
-    <w:lsdException w:name="Light Shading Accent 1" w:semiHidden="0" w:uiPriority="60" w:unhideWhenUsed="0"/>
-    <w:lsdException w:name="Light List Accent 1" w:semiHidden="0" w:uiPriority="61" w:unhideWhenUsed="0"/>
-    <w:lsdException w:name="Light Grid Accent 1" w:semiHidden="0" w:uiPriority="62" w:unhideWhenUsed="0"/>
-    <w:lsdException w:name="Medium Shading 1 Accent 1" w:semiHidden="0" w:uiPriority="63" w:unhideWhenUsed="0"/>
-    <w:lsdException w:name="Medium Shading 2 Accent 1" w:semiHidden="0" w:uiPriority="64" w:unhideWhenUsed="0"/>
-    <w:lsdException w:name="Medium List 1 Accent 1" w:semiHidden="0" w:uiPriority="65" w:unhideWhenUsed="0"/>
-    <w:lsdException w:name="Revision" w:unhideWhenUsed="0"/>
-    <w:lsdException w:name="List Paragraph" w:semiHidden="0" w:uiPriority="34" w:unhideWhenUsed="0" w:qFormat="1"/>
-    <w:lsdException w:name="Quote" w:semiHidden="0" w:uiPriority="29" w:unhideWhenUsed="0" w:qFormat="1"/>
-    <w:lsdException w:name="Intense Quote" w:semiHidden="0" w:uiPriority="30" w:unhideWhenUsed="0" w:qFormat="1"/>
-    <w:lsdException w:name="Medium List 2 Accent 1" w:semiHidden="0" w:uiPriority="66" w:unhideWhenUsed="0"/>
-    <w:lsdException w:name="Medium Grid 1 Accent 1" w:semiHidden="0" w:uiPriority="67" w:unhideWhenUsed="0"/>
-    <w:lsdException w:name="Medium Grid 2 Accent 1" w:semiHidden="0" w:uiPriority="68" w:unhideWhenUsed="0"/>
-    <w:lsdException w:name="Medium Grid 3 Accent 1" w:semiHidden="0" w:uiPriority="69" w:unhideWhenUsed="0"/>
-    <w:lsdException w:name="Dark List Accent 1" w:semiHidden="0" w:uiPriority="70" w:unhideWhenUsed="0"/>
-    <w:lsdException w:name="Colorful Shading Accent 1" w:semiHidden="0" w:uiPriority="71" w:unhideWhenUsed="0"/>
-    <w:lsdException w:name="Colorful List Accent 1" w:semiHidden="0" w:uiPriority="72" w:unhideWhenUsed="0"/>
-    <w:lsdException w:name="Colorful Grid Accent 1" w:semiHidden="0" w:uiPriority="73" w:unhideWhenUsed="0"/>
-    <w:lsdException w:name="Light Shading Accent 2" w:semiHidden="0" w:uiPriority="60" w:unhideWhenUsed="0"/>
-    <w:lsdException w:name="Light List Accent 2" w:semiHidden="0" w:uiPriority="61" w:unhideWhenUsed="0"/>
-    <w:lsdException w:name="Light Grid Accent 2" w:semiHidden="0" w:uiPriority="62" w:unhideWhenUsed="0"/>
-    <w:lsdException w:name="Medium Shading 1 Accent 2" w:semiHidden="0" w:uiPriority="63" w:unhideWhenUsed="0"/>
-    <w:lsdException w:name="Medium Shading 2 Accent 2" w:semiHidden="0" w:uiPriority="64" w:unhideWhenUsed="0"/>
-    <w:lsdException w:name="Medium List 1 Accent 2" w:semiHidden="0" w:uiPriority="65" w:unhideWhenUsed="0"/>
-    <w:lsdException w:name="Medium List 2 Accent 2" w:semiHidden="0" w:uiPriority="66" w:unhideWhenUsed="0"/>
-    <w:lsdException w:name="Medium Grid 1 Accent 2" w:semiHidden="0" w:uiPriority="67" w:unhideWhenUsed="0"/>
-    <w:lsdException w:name="Medium Grid 2 Accent 2" w:semiHidden="0" w:uiPriority="68" w:unhideWhenUsed="0"/>
-    <w:lsdException w:name="Medium Grid 3 Accent 2" w:semiHidden="0" w:uiPriority="69" w:unhideWhenUsed="0"/>
-    <w:lsdException w:name="Dark List Accent 2" w:semiHidden="0" w:uiPriority="70" w:unhideWhenUsed="0"/>
-    <w:lsdException w:name="Colorful Shading Accent 2" w:semiHidden="0" w:uiPriority="71" w:unhideWhenUsed="0"/>
-    <w:lsdException w:name="Colorful List Accent 2" w:semiHidden="0" w:uiPriority="72" w:unhideWhenUsed="0"/>
-    <w:lsdException w:name="Colorful Grid Accent 2" w:semiHidden="0" w:uiPriority="73" w:unhideWhenUsed="0"/>
-    <w:lsdException w:name="Light Shading Accent 3" w:semiHidden="0" w:uiPriority="60" w:unhideWhenUsed="0"/>
-    <w:lsdException w:name="Light List Accent 3" w:semiHidden="0" w:uiPriority="61" w:unhideWhenUsed="0"/>
-    <w:lsdException w:name="Light Grid Accent 3" w:semiHidden="0" w:uiPriority="62" w:unhideWhenUsed="0"/>
-    <w:lsdException w:name="Medium Shading 1 Accent 3" w:semiHidden="0" w:uiPriority="63" w:unhideWhenUsed="0"/>
-    <w:lsdException w:name="Medium Shading 2 Accent 3" w:semiHidden="0" w:uiPriority="64" w:unhideWhenUsed="0"/>
-    <w:lsdException w:name="Medium List 1 Accent 3" w:semiHidden="0" w:uiPriority="65" w:unhideWhenUsed="0"/>
-    <w:lsdException w:name="Medium List 2 Accent 3" w:semiHidden="0" w:uiPriority="66" w:unhideWhenUsed="0"/>
-    <w:lsdException w:name="Medium Grid 1 Accent 3" w:semiHidden="0" w:uiPriority="67" w:unhideWhenUsed="0"/>
-    <w:lsdException w:name="Medium Grid 2 Accent 3" w:semiHidden="0" w:uiPriority="68" w:unhideWhenUsed="0"/>
-    <w:lsdException w:name="Medium Grid 3 Accent 3" w:semiHidden="0" w:uiPriority="69" w:unhideWhenUsed="0"/>
-    <w:lsdException w:name="Dark List Accent 3" w:semiHidden="0" w:uiPriority="70" w:unhideWhenUsed="0"/>
-    <w:lsdException w:name="Colorful Shading Accent 3" w:semiHidden="0" w:uiPriority="71" w:unhideWhenUsed="0"/>
-    <w:lsdException w:name="Colorful List Accent 3" w:semiHidden="0" w:uiPriority="72" w:unhideWhenUsed="0"/>
-    <w:lsdException w:name="Colorful Grid Accent 3" w:semiHidden="0" w:uiPriority="73" w:unhideWhenUsed="0"/>
-    <w:lsdException w:name="Light Shading Accent 4" w:semiHidden="0" w:uiPriority="60" w:unhideWhenUsed="0"/>
-    <w:lsdException w:name="Light List Accent 4" w:semiHidden="0" w:uiPriority="61" w:unhideWhenUsed="0"/>
-    <w:lsdException w:name="Light Grid Accent 4" w:semiHidden="0" w:uiPriority="62" w:unhideWhenUsed="0"/>
-    <w:lsdException w:name="Medium Shading 1 Accent 4" w:semiHidden="0" w:uiPriority="63" w:unhideWhenUsed="0"/>
-    <w:lsdException w:name="Medium Shading 2 Accent 4" w:semiHidden="0" w:uiPriority="64" w:unhideWhenUsed="0"/>
-    <w:lsdException w:name="Medium List 1 Accent 4" w:semiHidden="0" w:uiPriority="65" w:unhideWhenUsed="0"/>
-    <w:lsdException w:name="Medium List 2 Accent 4" w:semiHidden="0" w:uiPriority="66" w:unhideWhenUsed="0"/>
-    <w:lsdException w:name="Medium Grid 1 Accent 4" w:semiHidden="0" w:uiPriority="67" w:unhideWhenUsed="0"/>
-    <w:lsdException w:name="Medium Grid 2 Accent 4" w:semiHidden="0" w:uiPriority="68" w:unhideWhenUsed="0"/>
-    <w:lsdException w:name="Medium Grid 3 Accent 4" w:semiHidden="0" w:uiPriority="69" w:unhideWhenUsed="0"/>
-    <w:lsdException w:name="Dark List Accent 4" w:semiHidden="0" w:uiPriority="70" w:unhideWhenUsed="0"/>
-    <w:lsdException w:name="Colorful Shading Accent 4" w:semiHidden="0" w:uiPriority="71" w:unhideWhenUsed="0"/>
-    <w:lsdException w:name="Colorful List Accent 4" w:semiHidden="0" w:uiPriority="72" w:unhideWhenUsed="0"/>
-    <w:lsdException w:name="Colorful Grid Accent 4" w:semiHidden="0" w:uiPriority="73" w:unhideWhenUsed="0"/>
-    <w:lsdException w:name="Light Shading Accent 5" w:semiHidden="0" w:uiPriority="60" w:unhideWhenUsed="0"/>
-    <w:lsdException w:name="Light List Accent 5" w:semiHidden="0" w:uiPriority="61" w:unhideWhenUsed="0"/>
-    <w:lsdException w:name="Light Grid Accent 5" w:semiHidden="0" w:uiPriority="62" w:unhideWhenUsed="0"/>
-    <w:lsdException w:name="Medium Shading 1 Accent 5" w:semiHidden="0" w:uiPriority="63" w:unhideWhenUsed="0"/>
-    <w:lsdException w:name="Medium Shading 2 Accent 5" w:semiHidden="0" w:uiPriority="64" w:unhideWhenUsed="0"/>
-    <w:lsdException w:name="Medium List 1 Accent 5" w:semiHidden="0" w:uiPriority="65" w:unhideWhenUsed="0"/>
-    <w:lsdException w:name="Medium List 2 Accent 5" w:semiHidden="0" w:uiPriority="66" w:unhideWhenUsed="0"/>
-    <w:lsdException w:name="Medium Grid 1 Accent 5" w:semiHidden="0" w:uiPriority="67" w:unhideWhenUsed="0"/>
-    <w:lsdException w:name="Medium Grid 2 Accent 5" w:semiHidden="0" w:uiPriority="68" w:unhideWhenUsed="0"/>
-    <w:lsdException w:name="Medium Grid 3 Accent 5" w:semiHidden="0" w:uiPriority="69" w:unhideWhenUsed="0"/>
-    <w:lsdException w:name="Dark List Accent 5" w:semiHidden="0" w:uiPriority="70" w:unhideWhenUsed="0"/>
-    <w:lsdException w:name="Colorful Shading Accent 5" w:semiHidden="0" w:uiPriority="71" w:unhideWhenUsed="0"/>
-    <w:lsdException w:name="Colorful List Accent 5" w:semiHidden="0" w:uiPriority="72" w:unhideWhenUsed="0"/>
-    <w:lsdException w:name="Colorful Grid Accent 5" w:semiHidden="0" w:uiPriority="73" w:unhideWhenUsed="0"/>
-    <w:lsdException w:name="Light Shading Accent 6" w:semiHidden="0" w:uiPriority="60" w:unhideWhenUsed="0"/>
-    <w:lsdException w:name="Light List Accent 6" w:semiHidden="0" w:uiPriority="61" w:unhideWhenUsed="0"/>
-    <w:lsdException w:name="Light Grid Accent 6" w:semiHidden="0" w:uiPriority="62" w:unhideWhenUsed="0"/>
-    <w:lsdException w:name="Medium Shading 1 Accent 6" w:semiHidden="0" w:uiPriority="63" w:unhideWhenUsed="0"/>
-    <w:lsdException w:name="Medium Shading 2 Accent 6" w:semiHidden="0" w:uiPriority="64" w:unhideWhenUsed="0"/>
-    <w:lsdException w:name="Medium List 1 Accent 6" w:semiHidden="0" w:uiPriority="65" w:unhideWhenUsed="0"/>
-    <w:lsdException w:name="Medium List 2 Accent 6" w:semiHidden="0" w:uiPriority="66" w:unhideWhenUsed="0"/>
-    <w:lsdException w:name="Medium Grid 1 Accent 6" w:semiHidden="0" w:uiPriority="67" w:unhideWhenUsed="0"/>
-    <w:lsdException w:name="Medium Grid 2 Accent 6" w:semiHidden="0" w:uiPriority="68" w:unhideWhenUsed="0"/>
-    <w:lsdException w:name="Medium Grid 3 Accent 6" w:semiHidden="0" w:uiPriority="69" w:unhideWhenUsed="0"/>
-    <w:lsdException w:name="Dark List Accent 6" w:semiHidden="0" w:uiPriority="70" w:unhideWhenUsed="0"/>
-    <w:lsdException w:name="Colorful Shading Accent 6" w:semiHidden="0" w:uiPriority="71" w:unhideWhenUsed="0"/>
-    <w:lsdException w:name="Colorful List Accent 6" w:semiHidden="0" w:uiPriority="72" w:unhideWhenUsed="0"/>
-    <w:lsdException w:name="Colorful Grid Accent 6" w:semiHidden="0" w:uiPriority="73" w:unhideWhenUsed="0"/>
-    <w:lsdException w:name="Subtle Emphasis" w:semiHidden="0" w:uiPriority="19" w:unhideWhenUsed="0" w:qFormat="1"/>
-    <w:lsdException w:name="Intense Emphasis" w:semiHidden="0" w:uiPriority="21" w:unhideWhenUsed="0" w:qFormat="1"/>
-    <w:lsdException w:name="Subtle Reference" w:semiHidden="0" w:uiPriority="31" w:unhideWhenUsed="0" w:qFormat="1"/>
-    <w:lsdException w:name="Intense Reference" w:semiHidden="0" w:uiPriority="32" w:unhideWhenUsed="0" w:qFormat="1"/>
-    <w:lsdException w:name="Book Title" w:semiHidden="0" w:uiPriority="33" w:unhideWhenUsed="0" w:qFormat="1"/>
-    <w:lsdException w:name="Bibliography" w:uiPriority="37"/>
-    <w:lsdException w:name="TOC Heading" w:uiPriority="39" w:qFormat="1"/>
-  </w:latentStyles>
-  <w:style w:type="paragraph" w:default="1" w:styleId="Normal">
-    <w:name w:val="Normal"/>
-    <w:qFormat/>
-    <w:rsid w:val="00AB04A7"/>
-    <w:pPr>
-      <w:spacing w:after="120"/>
-      <w:jc w:val="both"/>
-    </w:pPr>
-    <w:rPr>
-      <w:rFonts w:ascii="Sylfaen" w:hAnsi="Sylfaen"/>
-      <w:sz w:val="24"/>
-    </w:rPr>
-  </w:style>
-  <w:style w:type="paragraph" w:styleId="Heading1">
-    <w:name w:val="heading 1"/>
-    <w:basedOn w:val="Normal"/>
-    <w:next w:val="Normal"/>
-    <w:link w:val="Heading1Char"/>
-    <w:uiPriority w:val="9"/>
-    <w:qFormat/>
-    <w:rsid w:val="003D0255"/>
-    <w:pPr>
-      <w:outlineLvl w:val="0"/>
-    </w:pPr>
-    <w:rPr>
-      <w:b/>
-      <w:sz w:val="32"/>
-    </w:rPr>
-  </w:style>
-  <w:style w:type="paragraph" w:styleId="Heading2">
-    <w:name w:val="heading 2"/>
-    <w:basedOn w:val="Normal"/>
-    <w:next w:val="Normal"/>
-    <w:link w:val="Heading2Char"/>
-    <w:uiPriority w:val="9"/>
-    <w:unhideWhenUsed/>
-    <w:qFormat/>
-    <w:rsid w:val="00430791"/>
-    <w:pPr>
-      <w:numPr>
-        <w:numId w:val="5"/>
-      </w:numPr>
-      <w:ind w:left="709" w:hanging="709"/>
-      <w:outlineLvl w:val="1"/>
-    </w:pPr>
-    <w:rPr>
-      <w:b/>
-    </w:rPr>
-  </w:style>
-  <w:style w:type="character" w:default="1" w:styleId="DefaultParagraphFont">
-    <w:name w:val="Default Paragraph Font"/>
-    <w:uiPriority w:val="1"/>
-    <w:semiHidden/>
-    <w:unhideWhenUsed/>
-  </w:style>
-  <w:style w:type="table" w:default="1" w:styleId="TableNormal">
-    <w:name w:val="Normal Table"/>
-    <w:uiPriority w:val="99"/>
-    <w:semiHidden/>
-    <w:unhideWhenUsed/>
-    <w:tblPr>
-      <w:tblInd w:w="0" w:type="dxa"/>
-      <w:tblCellMar>
-        <w:top w:w="0" w:type="dxa"/>
-        <w:left w:w="108" w:type="dxa"/>
-        <w:bottom w:w="0" w:type="dxa"/>
-        <w:right w:w="108" w:type="dxa"/>
-      </w:tblCellMar>
-    </w:tblPr>
-  </w:style>
-  <w:style w:type="numbering" w:default="1" w:styleId="NoList">
-    <w:name w:val="No List"/>
-    <w:uiPriority w:val="99"/>
-    <w:semiHidden/>
-    <w:unhideWhenUsed/>
-  </w:style>
-  <w:style w:type="paragraph" w:styleId="Title">
-    <w:name w:val="Title"/>
-    <w:basedOn w:val="Normal"/>
-    <w:next w:val="Normal"/>
-    <w:link w:val="TitleChar"/>
-    <w:uiPriority w:val="10"/>
-    <w:qFormat/>
-    <w:rsid w:val="00455A66"/>
-    <w:pPr>
-      <w:jc w:val="center"/>
-    </w:pPr>
-    <w:rPr>
-      <w:b/>
-      <w:sz w:val="52"/>
-    </w:rPr>
-  </w:style>
-  <w:style w:type="character" w:customStyle="1" w:styleId="TitleChar">
-    <w:name w:val="Title Char"/>
-    <w:basedOn w:val="DefaultParagraphFont"/>
-    <w:link w:val="Title"/>
-    <w:uiPriority w:val="10"/>
-    <w:rsid w:val="00455A66"/>
-    <w:rPr>
-      <w:rFonts w:ascii="Sylfaen" w:hAnsi="Sylfaen"/>
-      <w:b/>
-      <w:sz w:val="52"/>
-    </w:rPr>
-  </w:style>
-  <w:style w:type="paragraph" w:styleId="Subtitle">
-    <w:name w:val="Subtitle"/>
-    <w:basedOn w:val="Normal"/>
-    <w:next w:val="Normal"/>
-    <w:link w:val="SubtitleChar"/>
-    <w:uiPriority w:val="11"/>
-    <w:qFormat/>
-    <w:rsid w:val="00455A66"/>
-    <w:pPr>
-      <w:jc w:val="center"/>
-    </w:pPr>
-    <w:rPr>
-      <w:sz w:val="40"/>
-    </w:rPr>
-  </w:style>
-  <w:style w:type="character" w:customStyle="1" w:styleId="SubtitleChar">
-    <w:name w:val="Subtitle Char"/>
-    <w:basedOn w:val="DefaultParagraphFont"/>
-    <w:link w:val="Subtitle"/>
-    <w:uiPriority w:val="11"/>
-    <w:rsid w:val="00455A66"/>
-    <w:rPr>
-      <w:rFonts w:ascii="Sylfaen" w:hAnsi="Sylfaen"/>
-      <w:sz w:val="40"/>
-    </w:rPr>
-  </w:style>
-  <w:style w:type="character" w:customStyle="1" w:styleId="Heading1Char">
-    <w:name w:val="Heading 1 Char"/>
-    <w:basedOn w:val="DefaultParagraphFont"/>
-    <w:link w:val="Heading1"/>
-    <w:uiPriority w:val="9"/>
-    <w:rsid w:val="003D0255"/>
-    <w:rPr>
-      <w:rFonts w:ascii="Sylfaen" w:hAnsi="Sylfaen"/>
-      <w:b/>
-      <w:sz w:val="32"/>
-    </w:rPr>
-  </w:style>
-  <w:style w:type="paragraph" w:customStyle="1" w:styleId="Subsubtitle">
-    <w:name w:val="Subsubtitle"/>
-    <w:basedOn w:val="Normal"/>
-    <w:link w:val="SubsubtitleChar"/>
-    <w:qFormat/>
-    <w:rsid w:val="00AB04A7"/>
-    <w:pPr>
-      <w:jc w:val="center"/>
-    </w:pPr>
-    <w:rPr>
-      <w:sz w:val="32"/>
-      <w:szCs w:val="32"/>
-    </w:rPr>
-  </w:style>
-  <w:style w:type="paragraph" w:styleId="ListParagraph">
-    <w:name w:val="List Paragraph"/>
-    <w:basedOn w:val="Normal"/>
-    <w:uiPriority w:val="34"/>
-    <w:qFormat/>
-    <w:rsid w:val="0018514C"/>
-    <w:pPr>
-      <w:ind w:left="720"/>
-      <w:contextualSpacing/>
-    </w:pPr>
-  </w:style>
-  <w:style w:type="character" w:customStyle="1" w:styleId="SubsubtitleChar">
-    <w:name w:val="Subsubtitle Char"/>
-    <w:basedOn w:val="DefaultParagraphFont"/>
-    <w:link w:val="Subsubtitle"/>
-    <w:rsid w:val="00AB04A7"/>
-    <w:rPr>
-      <w:rFonts w:ascii="Sylfaen" w:hAnsi="Sylfaen"/>
-      <w:sz w:val="32"/>
-      <w:szCs w:val="32"/>
-    </w:rPr>
-  </w:style>
-  <w:style w:type="character" w:customStyle="1" w:styleId="Heading2Char">
-    <w:name w:val="Heading 2 Char"/>
-    <w:basedOn w:val="DefaultParagraphFont"/>
-    <w:link w:val="Heading2"/>
-    <w:uiPriority w:val="9"/>
-    <w:rsid w:val="00430791"/>
-    <w:rPr>
-      <w:rFonts w:ascii="Sylfaen" w:hAnsi="Sylfaen"/>
-      <w:b/>
-      <w:sz w:val="24"/>
-    </w:rPr>
-  </w:style>
-  <w:style w:type="paragraph" w:styleId="BalloonText">
-    <w:name w:val="Balloon Text"/>
-    <w:basedOn w:val="Normal"/>
-    <w:link w:val="BalloonTextChar"/>
-    <w:uiPriority w:val="99"/>
-    <w:semiHidden/>
-    <w:unhideWhenUsed/>
-    <w:rsid w:val="008F0287"/>
-    <w:pPr>
-      <w:spacing w:after="0" w:line="240" w:lineRule="auto"/>
-    </w:pPr>
-    <w:rPr>
-      <w:rFonts w:ascii="Tahoma" w:hAnsi="Tahoma" w:cs="Tahoma"/>
-      <w:sz w:val="16"/>
-      <w:szCs w:val="16"/>
-    </w:rPr>
-  </w:style>
-  <w:style w:type="character" w:customStyle="1" w:styleId="BalloonTextChar">
-    <w:name w:val="Balloon Text Char"/>
-    <w:basedOn w:val="DefaultParagraphFont"/>
-    <w:link w:val="BalloonText"/>
-    <w:uiPriority w:val="99"/>
-    <w:semiHidden/>
-    <w:rsid w:val="008F0287"/>
-    <w:rPr>
-      <w:rFonts w:ascii="Tahoma" w:hAnsi="Tahoma" w:cs="Tahoma"/>
-      <w:sz w:val="16"/>
-      <w:szCs w:val="16"/>
-    </w:rPr>
-  </w:style>
-  <w:style w:type="paragraph" w:styleId="TOCHeading">
-    <w:name w:val="TOC Heading"/>
-    <w:basedOn w:val="Heading1"/>
-    <w:next w:val="Normal"/>
-    <w:uiPriority w:val="39"/>
-    <w:semiHidden/>
-    <w:unhideWhenUsed/>
-    <w:qFormat/>
-    <w:rsid w:val="008F0287"/>
-    <w:pPr>
-      <w:keepNext/>
-      <w:keepLines/>
-      <w:spacing w:before="480" w:after="0"/>
-      <w:jc w:val="left"/>
-      <w:outlineLvl w:val="9"/>
-    </w:pPr>
-    <w:rPr>
-      <w:rFonts w:asciiTheme="majorHAnsi" w:eastAsiaTheme="majorEastAsia" w:hAnsiTheme="majorHAnsi" w:cstheme="majorBidi"/>
-      <w:bCs/>
-      <w:color w:val="365F91" w:themeColor="accent1" w:themeShade="BF"/>
-      <w:sz w:val="28"/>
-      <w:szCs w:val="28"/>
-      <w:lang w:val="en-US" w:eastAsia="ja-JP"/>
-    </w:rPr>
-  </w:style>
-  <w:style w:type="paragraph" w:styleId="TOC1">
-    <w:name w:val="toc 1"/>
-    <w:basedOn w:val="Normal"/>
-    <w:next w:val="Normal"/>
-    <w:autoRedefine/>
-    <w:uiPriority w:val="39"/>
-    <w:unhideWhenUsed/>
-    <w:rsid w:val="008F0287"/>
-    <w:pPr>
-      <w:spacing w:after="100"/>
-    </w:pPr>
-  </w:style>
-  <w:style w:type="paragraph" w:styleId="TOC2">
-    <w:name w:val="toc 2"/>
-    <w:basedOn w:val="Normal"/>
-    <w:next w:val="Normal"/>
-    <w:autoRedefine/>
-    <w:uiPriority w:val="39"/>
-    <w:unhideWhenUsed/>
-    <w:rsid w:val="008F0287"/>
-    <w:pPr>
-      <w:spacing w:after="100"/>
-      <w:ind w:left="240"/>
-    </w:pPr>
-  </w:style>
-  <w:style w:type="character" w:styleId="Hyperlink">
-    <w:name w:val="Hyperlink"/>
-    <w:basedOn w:val="DefaultParagraphFont"/>
-    <w:uiPriority w:val="99"/>
-    <w:unhideWhenUsed/>
-    <w:rsid w:val="008F0287"/>
-    <w:rPr>
-      <w:color w:val="0000FF" w:themeColor="hyperlink"/>
-      <w:u w:val="single"/>
-    </w:rPr>
-  </w:style>
-  <w:style w:type="paragraph" w:customStyle="1" w:styleId="Heading2A">
-    <w:name w:val="Heading 2A"/>
-    <w:basedOn w:val="Heading2"/>
-    <w:link w:val="Heading2AChar"/>
-    <w:qFormat/>
-    <w:rsid w:val="00AD0EEB"/>
-    <w:pPr>
-      <w:numPr>
-        <w:numId w:val="0"/>
-      </w:numPr>
-      <w:ind w:left="709" w:hanging="709"/>
-    </w:pPr>
-  </w:style>
-  <w:style w:type="character" w:customStyle="1" w:styleId="Heading2AChar">
-    <w:name w:val="Heading 2A Char"/>
-    <w:basedOn w:val="Heading2Char"/>
+    <w:basedOn w:val="Nagwek2Znak"/>
     <w:link w:val="Heading2A"/>
     <w:rsid w:val="00AD0EEB"/>
     <w:rPr>
@@ -8752,7 +8728,7 @@
 </file>
 
 <file path=customXml/itemProps1.xml><?xml version="1.0" encoding="utf-8"?>
-<ds:datastoreItem xmlns:ds="http://schemas.openxmlformats.org/officeDocument/2006/customXml" ds:itemID="{441A17AE-72A0-4A9F-9208-46DAC90830E1}">
+<ds:datastoreItem xmlns:ds="http://schemas.openxmlformats.org/officeDocument/2006/customXml" ds:itemID="{E9E46B55-CBBA-47AB-BBD3-A6AD9CD429F1}">
   <ds:schemaRefs>
     <ds:schemaRef ds:uri="http://schemas.openxmlformats.org/officeDocument/2006/bibliography"/>
   </ds:schemaRefs>

</xml_diff>

<commit_message>
dodana procedura stanowiska dodatkowej obrobki...
</commit_message>
<xml_diff>
--- a/4.1/Symulacja i Sterowanie Procesów Dyskretnych.docx
+++ b/4.1/Symulacja i Sterowanie Procesów Dyskretnych.docx
@@ -3234,38 +3234,36 @@
       <w:pPr>
         <w:pStyle w:val="Heading1"/>
       </w:pPr>
-      <w:bookmarkStart w:id="0" w:name="_GoBack"/>
-      <w:bookmarkEnd w:id="0"/>
       <w:r>
         <w:br w:type="column"/>
       </w:r>
-      <w:bookmarkStart w:id="1" w:name="_Toc485159048"/>
+      <w:bookmarkStart w:id="0" w:name="_Toc485159048"/>
       <w:r>
         <w:lastRenderedPageBreak/>
         <w:t>1. Cel projektu</w:t>
       </w:r>
+      <w:bookmarkEnd w:id="0"/>
+    </w:p>
+    <w:p>
+      <w:r>
+        <w:t xml:space="preserve">Celem projektu jest formalny opis </w:t>
+      </w:r>
+      <w:r>
+        <w:t>procesu produkcji mebli</w:t>
+      </w:r>
+      <w:r>
+        <w:t>, który mógłby następnie posłużyć jako podstawa do opracowania oprogramowania umożliwiającego przeprowadzanie symulacji i optymalizacji.</w:t>
+      </w:r>
+    </w:p>
+    <w:p>
+      <w:pPr>
+        <w:pStyle w:val="Heading1"/>
+      </w:pPr>
+      <w:bookmarkStart w:id="1" w:name="_Toc485159049"/>
+      <w:r>
+        <w:t>2.Opis problemu</w:t>
+      </w:r>
       <w:bookmarkEnd w:id="1"/>
-    </w:p>
-    <w:p>
-      <w:r>
-        <w:t xml:space="preserve">Celem projektu jest formalny opis </w:t>
-      </w:r>
-      <w:r>
-        <w:t>procesu produkcji mebli</w:t>
-      </w:r>
-      <w:r>
-        <w:t>, który mógłby następnie posłużyć jako podstawa do opracowania oprogramowania umożliwiającego przeprowadzanie symulacji i optymalizacji.</w:t>
-      </w:r>
-    </w:p>
-    <w:p>
-      <w:pPr>
-        <w:pStyle w:val="Heading1"/>
-      </w:pPr>
-      <w:bookmarkStart w:id="2" w:name="_Toc485159049"/>
-      <w:r>
-        <w:t>2.Opis problemu</w:t>
-      </w:r>
-      <w:bookmarkEnd w:id="2"/>
     </w:p>
     <w:p>
       <w:r>
@@ -3477,50 +3475,50 @@
       <w:r>
         <w:br w:type="column"/>
       </w:r>
-      <w:bookmarkStart w:id="3" w:name="_Toc485159050"/>
+      <w:bookmarkStart w:id="2" w:name="_Toc485159050"/>
       <w:r>
         <w:lastRenderedPageBreak/>
         <w:t>3. Klasy obiektów</w:t>
       </w:r>
+      <w:bookmarkEnd w:id="2"/>
+    </w:p>
+    <w:p>
+      <w:r>
+        <w:t>Wszystkie zmienne są liczbami naturalnymi, o ile nie podano inaczej.</w:t>
+      </w:r>
+    </w:p>
+    <w:p>
+      <w:r>
+        <w:t>Ogólna konwencja nazewnictwa zmiennych: nazwa zmiennej składa się z przedrostka pisanego małymi literami (określa on stanowisko</w:t>
+      </w:r>
+      <w:r>
+        <w:t>, którego dotyczy owa zmienna),</w:t>
+      </w:r>
+      <w:r>
+        <w:t xml:space="preserve"> części głównej pisanej wielkimi literami (określa ona rodzaj wielkości opisywanej przez zmienn</w:t>
+      </w:r>
+      <w:r>
+        <w:t>ą</w:t>
+      </w:r>
+      <w:r>
+        <w:t>) i przyrostka pisanego małymi literami (opcjonalny, określa dodatkowe własności zmiennej)</w:t>
+      </w:r>
+      <w:r>
+        <w:t>.</w:t>
+      </w:r>
+    </w:p>
+    <w:p>
+      <w:pPr>
+        <w:pStyle w:val="Heading2"/>
+      </w:pPr>
+      <w:bookmarkStart w:id="3" w:name="_Toc485159051"/>
+      <w:r>
+        <w:t>Parametry i z</w:t>
+      </w:r>
+      <w:r>
+        <w:t>mienne globalne</w:t>
+      </w:r>
       <w:bookmarkEnd w:id="3"/>
-    </w:p>
-    <w:p>
-      <w:r>
-        <w:t>Wszystkie zmienne są liczbami naturalnymi, o ile nie podano inaczej.</w:t>
-      </w:r>
-    </w:p>
-    <w:p>
-      <w:r>
-        <w:t>Ogólna konwencja nazewnictwa zmiennych: nazwa zmiennej składa się z przedrostka pisanego małymi literami (określa on stanowisko</w:t>
-      </w:r>
-      <w:r>
-        <w:t>, którego dotyczy owa zmienna),</w:t>
-      </w:r>
-      <w:r>
-        <w:t xml:space="preserve"> części głównej pisanej wielkimi literami (określa ona rodzaj wielkości opisywanej przez zmienn</w:t>
-      </w:r>
-      <w:r>
-        <w:t>ą</w:t>
-      </w:r>
-      <w:r>
-        <w:t>) i przyrostka pisanego małymi literami (opcjonalny, określa dodatkowe własności zmiennej)</w:t>
-      </w:r>
-      <w:r>
-        <w:t>.</w:t>
-      </w:r>
-    </w:p>
-    <w:p>
-      <w:pPr>
-        <w:pStyle w:val="Heading2"/>
-      </w:pPr>
-      <w:bookmarkStart w:id="4" w:name="_Toc485159051"/>
-      <w:r>
-        <w:t>Parametry i z</w:t>
-      </w:r>
-      <w:r>
-        <w:t>mienne globalne</w:t>
-      </w:r>
-      <w:bookmarkEnd w:id="4"/>
     </w:p>
     <w:p>
       <w:r>
@@ -3591,11 +3589,11 @@
       <w:pPr>
         <w:pStyle w:val="Heading2"/>
       </w:pPr>
-      <w:bookmarkStart w:id="5" w:name="_Toc485159052"/>
+      <w:bookmarkStart w:id="4" w:name="_Toc485159052"/>
       <w:r>
         <w:t>Magazyn półproduktów</w:t>
       </w:r>
-      <w:bookmarkEnd w:id="5"/>
+      <w:bookmarkEnd w:id="4"/>
     </w:p>
     <w:p>
       <w:r>
@@ -3773,14 +3771,14 @@
       <w:pPr>
         <w:pStyle w:val="Heading2"/>
       </w:pPr>
-      <w:bookmarkStart w:id="6" w:name="_Toc485159053"/>
+      <w:bookmarkStart w:id="5" w:name="_Toc485159053"/>
       <w:r>
         <w:t>Stanowisko</w:t>
       </w:r>
       <w:r>
         <w:t xml:space="preserve"> spawania ramy krzesła</w:t>
       </w:r>
-      <w:bookmarkEnd w:id="6"/>
+      <w:bookmarkEnd w:id="5"/>
     </w:p>
     <w:p>
       <w:r>
@@ -3897,11 +3895,11 @@
       <w:pPr>
         <w:pStyle w:val="Heading2"/>
       </w:pPr>
-      <w:bookmarkStart w:id="7" w:name="_Toc485159054"/>
+      <w:bookmarkStart w:id="6" w:name="_Toc485159054"/>
       <w:r>
         <w:t>Stanowisko dodatkowej obróbki ramy krzesła</w:t>
       </w:r>
-      <w:bookmarkEnd w:id="7"/>
+      <w:bookmarkEnd w:id="6"/>
     </w:p>
     <w:p>
       <w:r>
@@ -3976,11 +3974,11 @@
       <w:pPr>
         <w:pStyle w:val="Heading2"/>
       </w:pPr>
-      <w:bookmarkStart w:id="8" w:name="_Toc485159055"/>
+      <w:bookmarkStart w:id="7" w:name="_Toc485159055"/>
       <w:r>
         <w:t>Stanowisko montażu ramy fotelu</w:t>
       </w:r>
-      <w:bookmarkEnd w:id="8"/>
+      <w:bookmarkEnd w:id="7"/>
     </w:p>
     <w:p>
       <w:r>
@@ -4158,14 +4156,14 @@
       <w:pPr>
         <w:pStyle w:val="Heading2"/>
       </w:pPr>
-      <w:bookmarkStart w:id="9" w:name="_Toc485159056"/>
+      <w:bookmarkStart w:id="8" w:name="_Toc485159056"/>
       <w:r>
         <w:t>Uniwersalne s</w:t>
       </w:r>
       <w:r>
         <w:t>tanowisko tapicerskie</w:t>
       </w:r>
-      <w:bookmarkEnd w:id="9"/>
+      <w:bookmarkEnd w:id="8"/>
     </w:p>
     <w:p>
       <w:r>
@@ -4532,11 +4530,11 @@
       <w:pPr>
         <w:pStyle w:val="Heading2"/>
       </w:pPr>
-      <w:bookmarkStart w:id="10" w:name="_Toc485159057"/>
+      <w:bookmarkStart w:id="9" w:name="_Toc485159057"/>
       <w:r>
         <w:t>Stanowisko montażu elementów plastikowych krzesła</w:t>
       </w:r>
-      <w:bookmarkEnd w:id="10"/>
+      <w:bookmarkEnd w:id="9"/>
     </w:p>
     <w:p>
       <w:r>
@@ -4659,14 +4657,14 @@
       <w:pPr>
         <w:pStyle w:val="Heading2"/>
       </w:pPr>
-      <w:bookmarkStart w:id="11" w:name="_Toc485159058"/>
+      <w:bookmarkStart w:id="10" w:name="_Toc485159058"/>
       <w:r>
         <w:t>Stano</w:t>
       </w:r>
       <w:r>
         <w:t>wisko kontroli jakości</w:t>
       </w:r>
-      <w:bookmarkEnd w:id="11"/>
+      <w:bookmarkEnd w:id="10"/>
     </w:p>
     <w:p>
       <w:r>
@@ -4747,11 +4745,11 @@
       <w:pPr>
         <w:pStyle w:val="Heading2"/>
       </w:pPr>
-      <w:bookmarkStart w:id="12" w:name="_Toc485159059"/>
+      <w:bookmarkStart w:id="11" w:name="_Toc485159059"/>
       <w:r>
         <w:t>Magazyn produktów</w:t>
       </w:r>
-      <w:bookmarkEnd w:id="12"/>
+      <w:bookmarkEnd w:id="11"/>
     </w:p>
     <w:p>
       <w:r>
@@ -4848,14 +4846,14 @@
       <w:pPr>
         <w:pStyle w:val="Heading2"/>
       </w:pPr>
-      <w:bookmarkStart w:id="13" w:name="_Toc485159060"/>
+      <w:bookmarkStart w:id="12" w:name="_Toc485159060"/>
       <w:r>
         <w:t>Handy</w:t>
       </w:r>
       <w:r>
         <w:t>man</w:t>
       </w:r>
-      <w:bookmarkEnd w:id="13"/>
+      <w:bookmarkEnd w:id="12"/>
     </w:p>
     <w:p>
       <w:r>
@@ -4934,18 +4932,18 @@
       <w:r>
         <w:br w:type="column"/>
       </w:r>
-      <w:bookmarkStart w:id="14" w:name="_Toc485159061"/>
+      <w:bookmarkStart w:id="13" w:name="_Toc485159061"/>
       <w:r>
         <w:lastRenderedPageBreak/>
         <w:t>4. Diagramy cykli działań</w:t>
       </w:r>
-      <w:bookmarkEnd w:id="14"/>
+      <w:bookmarkEnd w:id="13"/>
     </w:p>
     <w:p>
       <w:pPr>
         <w:pStyle w:val="Heading2A"/>
       </w:pPr>
-      <w:bookmarkStart w:id="15" w:name="_Toc485159062"/>
+      <w:bookmarkStart w:id="14" w:name="_Toc485159062"/>
       <w:r>
         <w:rPr>
           <w:rStyle w:val="Heading2AChar"/>
@@ -4970,7 +4968,7 @@
       <w:r>
         <w:t>zyn półproduktów</w:t>
       </w:r>
-      <w:bookmarkEnd w:id="15"/>
+      <w:bookmarkEnd w:id="14"/>
     </w:p>
     <w:p>
       <w:r>
@@ -5038,7 +5036,7 @@
       <w:r>
         <w:br w:type="column"/>
       </w:r>
-      <w:bookmarkStart w:id="16" w:name="_Toc485159063"/>
+      <w:bookmarkStart w:id="15" w:name="_Toc485159063"/>
       <w:r>
         <w:lastRenderedPageBreak/>
         <w:t xml:space="preserve">4.2 </w:t>
@@ -5047,7 +5045,7 @@
         <w:tab/>
         <w:t>Stanowisko spawania ramy krzesła</w:t>
       </w:r>
-      <w:bookmarkEnd w:id="16"/>
+      <w:bookmarkEnd w:id="15"/>
     </w:p>
     <w:p/>
     <w:p>
@@ -5118,7 +5116,7 @@
       <w:pPr>
         <w:pStyle w:val="Heading2A"/>
       </w:pPr>
-      <w:bookmarkStart w:id="17" w:name="_Toc485159064"/>
+      <w:bookmarkStart w:id="16" w:name="_Toc485159064"/>
       <w:r>
         <w:t xml:space="preserve">4.3 </w:t>
       </w:r>
@@ -5131,7 +5129,7 @@
       <w:r>
         <w:t>bki ramy krzesła</w:t>
       </w:r>
-      <w:bookmarkEnd w:id="17"/>
+      <w:bookmarkEnd w:id="16"/>
     </w:p>
     <w:p/>
     <w:p>
@@ -5205,7 +5203,7 @@
       <w:r>
         <w:br w:type="column"/>
       </w:r>
-      <w:bookmarkStart w:id="18" w:name="_Toc485159065"/>
+      <w:bookmarkStart w:id="17" w:name="_Toc485159065"/>
       <w:r>
         <w:lastRenderedPageBreak/>
         <w:t>4.4</w:t>
@@ -5214,7 +5212,7 @@
         <w:tab/>
         <w:t>Stanowisko montażu ramy fotelu</w:t>
       </w:r>
-      <w:bookmarkEnd w:id="18"/>
+      <w:bookmarkEnd w:id="17"/>
     </w:p>
     <w:p>
       <w:r>
@@ -5279,7 +5277,7 @@
       <w:pPr>
         <w:pStyle w:val="Heading2A"/>
       </w:pPr>
-      <w:bookmarkStart w:id="19" w:name="_Toc485159066"/>
+      <w:bookmarkStart w:id="18" w:name="_Toc485159066"/>
       <w:r>
         <w:lastRenderedPageBreak/>
         <w:t>4.5</w:t>
@@ -5288,7 +5286,7 @@
         <w:tab/>
         <w:t>Uniwersalne stanowisko tapicerskie</w:t>
       </w:r>
-      <w:bookmarkEnd w:id="19"/>
+      <w:bookmarkEnd w:id="18"/>
     </w:p>
     <w:p>
       <w:r>
@@ -5353,7 +5351,7 @@
       <w:r>
         <w:br w:type="column"/>
       </w:r>
-      <w:bookmarkStart w:id="20" w:name="_Toc485159067"/>
+      <w:bookmarkStart w:id="19" w:name="_Toc485159067"/>
       <w:r>
         <w:lastRenderedPageBreak/>
         <w:t>4.6</w:t>
@@ -5362,7 +5360,7 @@
         <w:tab/>
         <w:t>Stanowisko montażu elementów plastikowych krzesła</w:t>
       </w:r>
-      <w:bookmarkEnd w:id="20"/>
+      <w:bookmarkEnd w:id="19"/>
     </w:p>
     <w:p>
       <w:r>
@@ -5427,7 +5425,7 @@
       <w:pPr>
         <w:pStyle w:val="Heading2A"/>
       </w:pPr>
-      <w:bookmarkStart w:id="21" w:name="_Toc485159068"/>
+      <w:bookmarkStart w:id="20" w:name="_Toc485159068"/>
       <w:r>
         <w:t>4.7</w:t>
       </w:r>
@@ -5435,7 +5433,7 @@
         <w:tab/>
         <w:t>Stanowisko kontroli jakości</w:t>
       </w:r>
-      <w:bookmarkEnd w:id="21"/>
+      <w:bookmarkEnd w:id="20"/>
     </w:p>
     <w:p>
       <w:r>
@@ -5500,7 +5498,7 @@
       <w:pPr>
         <w:pStyle w:val="Heading2A"/>
       </w:pPr>
-      <w:bookmarkStart w:id="22" w:name="_Toc485159069"/>
+      <w:bookmarkStart w:id="21" w:name="_Toc485159069"/>
       <w:r>
         <w:lastRenderedPageBreak/>
         <w:t>4</w:t>
@@ -5512,7 +5510,7 @@
         <w:tab/>
         <w:t>Magazyn produktów</w:t>
       </w:r>
-      <w:bookmarkEnd w:id="22"/>
+      <w:bookmarkEnd w:id="21"/>
     </w:p>
     <w:p>
       <w:r>
@@ -5577,7 +5575,7 @@
       <w:pPr>
         <w:pStyle w:val="Heading2A"/>
       </w:pPr>
-      <w:bookmarkStart w:id="23" w:name="_Toc485159070"/>
+      <w:bookmarkStart w:id="22" w:name="_Toc485159070"/>
       <w:r>
         <w:t>4.9</w:t>
       </w:r>
@@ -5585,7 +5583,7 @@
         <w:tab/>
         <w:t>Handyman</w:t>
       </w:r>
-      <w:bookmarkEnd w:id="23"/>
+      <w:bookmarkEnd w:id="22"/>
     </w:p>
     <w:p>
       <w:r>
@@ -5658,28 +5656,28 @@
       <w:r>
         <w:br w:type="column"/>
       </w:r>
-      <w:bookmarkStart w:id="24" w:name="_Toc485159071"/>
+      <w:bookmarkStart w:id="23" w:name="_Toc485159071"/>
       <w:r>
         <w:lastRenderedPageBreak/>
         <w:t>5. Koordynator zdarzeniowy</w:t>
       </w:r>
+      <w:bookmarkEnd w:id="23"/>
+    </w:p>
+    <w:p>
+      <w:pPr>
+        <w:pStyle w:val="Heading2A"/>
+      </w:pPr>
+      <w:bookmarkStart w:id="24" w:name="_Toc485159072"/>
+      <w:r>
+        <w:t xml:space="preserve">5.1 </w:t>
+      </w:r>
+      <w:r>
+        <w:tab/>
+      </w:r>
+      <w:r>
+        <w:t>Opis ogólny koordynatora zdarzeniowego</w:t>
+      </w:r>
       <w:bookmarkEnd w:id="24"/>
-    </w:p>
-    <w:p>
-      <w:pPr>
-        <w:pStyle w:val="Heading2A"/>
-      </w:pPr>
-      <w:bookmarkStart w:id="25" w:name="_Toc485159072"/>
-      <w:r>
-        <w:t xml:space="preserve">5.1 </w:t>
-      </w:r>
-      <w:r>
-        <w:tab/>
-      </w:r>
-      <w:r>
-        <w:t>Opis ogólny koordynatora zdarzeniowego</w:t>
-      </w:r>
-      <w:bookmarkEnd w:id="25"/>
     </w:p>
     <w:p>
       <w:r>
@@ -5788,7 +5786,7 @@
       <w:r>
         <w:br w:type="column"/>
       </w:r>
-      <w:bookmarkStart w:id="26" w:name="_Toc485159073"/>
+      <w:bookmarkStart w:id="25" w:name="_Toc485159073"/>
       <w:r>
         <w:lastRenderedPageBreak/>
         <w:t xml:space="preserve">5.2 </w:t>
@@ -5797,7 +5795,7 @@
         <w:tab/>
         <w:t>Obsługa przybywającego zdarzenia</w:t>
       </w:r>
-      <w:bookmarkEnd w:id="26"/>
+      <w:bookmarkEnd w:id="25"/>
     </w:p>
     <w:p>
       <w:r>
@@ -5867,7 +5865,7 @@
       <w:pPr>
         <w:pStyle w:val="Heading2A"/>
       </w:pPr>
-      <w:bookmarkStart w:id="27" w:name="_Toc485159074"/>
+      <w:bookmarkStart w:id="26" w:name="_Toc485159074"/>
       <w:r>
         <w:lastRenderedPageBreak/>
         <w:t>5.3</w:t>
@@ -5876,7 +5874,7 @@
         <w:tab/>
         <w:t>Zakończenie osługi zdarzenia</w:t>
       </w:r>
-      <w:bookmarkEnd w:id="27"/>
+      <w:bookmarkEnd w:id="26"/>
     </w:p>
     <w:p>
       <w:r>
@@ -5942,7 +5940,7 @@
       <w:r>
         <w:br w:type="column"/>
       </w:r>
-      <w:bookmarkStart w:id="28" w:name="_Toc485159075"/>
+      <w:bookmarkStart w:id="27" w:name="_Toc485159075"/>
       <w:r>
         <w:lastRenderedPageBreak/>
         <w:t xml:space="preserve">5.4 </w:t>
@@ -5951,7 +5949,7 @@
         <w:tab/>
         <w:t>Procedury magazynu półproduktów</w:t>
       </w:r>
-      <w:bookmarkEnd w:id="28"/>
+      <w:bookmarkEnd w:id="27"/>
     </w:p>
     <w:p>
       <w:r>
@@ -6019,7 +6017,7 @@
       <w:r>
         <w:br w:type="column"/>
       </w:r>
-      <w:bookmarkStart w:id="29" w:name="_Toc485159076"/>
+      <w:bookmarkStart w:id="28" w:name="_Toc485159076"/>
       <w:r>
         <w:lastRenderedPageBreak/>
         <w:t>5.5</w:t>
@@ -6028,7 +6026,7 @@
         <w:tab/>
         <w:t>Procedury stanowiska spawania ramy krzesła / montażu ramy fotelu</w:t>
       </w:r>
-      <w:bookmarkEnd w:id="29"/>
+      <w:bookmarkEnd w:id="28"/>
     </w:p>
     <w:p>
       <w:r>
@@ -6096,7 +6094,7 @@
       <w:r>
         <w:br w:type="column"/>
       </w:r>
-      <w:bookmarkStart w:id="30" w:name="_Toc485159077"/>
+      <w:bookmarkStart w:id="29" w:name="_Toc485159077"/>
       <w:r>
         <w:lastRenderedPageBreak/>
         <w:t xml:space="preserve">5.6 </w:t>
@@ -6105,6 +6103,67 @@
         <w:tab/>
         <w:t>Procedury stanowiska dodatkowej obróbki ramy krzesła</w:t>
       </w:r>
+      <w:bookmarkEnd w:id="29"/>
+    </w:p>
+    <w:p>
+      <w:r>
+        <w:rPr>
+          <w:noProof/>
+          <w:lang w:eastAsia="pl-PL"/>
+        </w:rPr>
+        <w:drawing>
+          <wp:inline distT="0" distB="0" distL="0" distR="0" wp14:anchorId="22E6929C" wp14:editId="02932B6A">
+            <wp:extent cx="5524500" cy="8384375"/>
+            <wp:effectExtent l="0" t="0" r="0" b="0"/>
+            <wp:docPr id="48" name="Picture 48" descr="C:\Users\Avert Second\Documents\studia\III rok - semestr 6\Symulacja i sterowanie procesów dyskretnych\projekt\4.1\PNG\procedura_dodatkowa_obrobka_krzesla.png"/>
+            <wp:cNvGraphicFramePr>
+              <a:graphicFrameLocks xmlns:a="http://schemas.openxmlformats.org/drawingml/2006/main" noChangeAspect="1"/>
+            </wp:cNvGraphicFramePr>
+            <a:graphic xmlns:a="http://schemas.openxmlformats.org/drawingml/2006/main">
+              <a:graphicData uri="http://schemas.openxmlformats.org/drawingml/2006/picture">
+                <pic:pic xmlns:pic="http://schemas.openxmlformats.org/drawingml/2006/picture">
+                  <pic:nvPicPr>
+                    <pic:cNvPr id="0" name="Picture 28" descr="C:\Users\Avert Second\Documents\studia\III rok - semestr 6\Symulacja i sterowanie procesów dyskretnych\projekt\4.1\PNG\procedura_dodatkowa_obrobka_krzesla.png"/>
+                    <pic:cNvPicPr>
+                      <a:picLocks noChangeAspect="1" noChangeArrowheads="1"/>
+                    </pic:cNvPicPr>
+                  </pic:nvPicPr>
+                  <pic:blipFill rotWithShape="1">
+                    <a:blip r:embed="rId20">
+                      <a:extLst>
+                        <a:ext uri="{28A0092B-C50C-407E-A947-70E740481C1C}">
+                          <a14:useLocalDpi xmlns:a14="http://schemas.microsoft.com/office/drawing/2010/main" val="0"/>
+                        </a:ext>
+                      </a:extLst>
+                    </a:blip>
+                    <a:srcRect l="7781" t="9941" r="12583" b="4678"/>
+                    <a:stretch/>
+                  </pic:blipFill>
+                  <pic:spPr bwMode="auto">
+                    <a:xfrm>
+                      <a:off x="0" y="0"/>
+                      <a:ext cx="5525441" cy="8385804"/>
+                    </a:xfrm>
+                    <a:prstGeom prst="rect">
+                      <a:avLst/>
+                    </a:prstGeom>
+                    <a:noFill/>
+                    <a:ln>
+                      <a:noFill/>
+                    </a:ln>
+                    <a:extLst>
+                      <a:ext uri="{53640926-AAD7-44D8-BBD7-CCE9431645EC}">
+                        <a14:shadowObscured xmlns:a14="http://schemas.microsoft.com/office/drawing/2010/main"/>
+                      </a:ext>
+                    </a:extLst>
+                  </pic:spPr>
+                </pic:pic>
+              </a:graphicData>
+            </a:graphic>
+          </wp:inline>
+        </w:drawing>
+      </w:r>
+      <w:bookmarkStart w:id="30" w:name="_GoBack"/>
       <w:bookmarkEnd w:id="30"/>
     </w:p>
     <w:p>
@@ -6113,6 +6172,7 @@
       </w:pPr>
       <w:bookmarkStart w:id="31" w:name="_Toc485159078"/>
       <w:r>
+        <w:lastRenderedPageBreak/>
         <w:t>5.7</w:t>
       </w:r>
       <w:r>
@@ -6148,7 +6208,7 @@
                     </pic:cNvPicPr>
                   </pic:nvPicPr>
                   <pic:blipFill rotWithShape="1">
-                    <a:blip r:embed="rId20">
+                    <a:blip r:embed="rId21">
                       <a:extLst>
                         <a:ext uri="{28A0092B-C50C-407E-A947-70E740481C1C}">
                           <a14:useLocalDpi xmlns:a14="http://schemas.microsoft.com/office/drawing/2010/main" val="0"/>
@@ -6208,7 +6268,7 @@
                     </pic:cNvPicPr>
                   </pic:nvPicPr>
                   <pic:blipFill rotWithShape="1">
-                    <a:blip r:embed="rId21">
+                    <a:blip r:embed="rId22">
                       <a:extLst>
                         <a:ext uri="{28A0092B-C50C-407E-A947-70E740481C1C}">
                           <a14:useLocalDpi xmlns:a14="http://schemas.microsoft.com/office/drawing/2010/main" val="0"/>
@@ -6268,7 +6328,7 @@
                     </pic:cNvPicPr>
                   </pic:nvPicPr>
                   <pic:blipFill>
-                    <a:blip r:embed="rId22">
+                    <a:blip r:embed="rId23">
                       <a:extLst>
                         <a:ext uri="{28A0092B-C50C-407E-A947-70E740481C1C}">
                           <a14:useLocalDpi xmlns:a14="http://schemas.microsoft.com/office/drawing/2010/main" val="0"/>
@@ -6342,7 +6402,7 @@
                     </pic:cNvPicPr>
                   </pic:nvPicPr>
                   <pic:blipFill rotWithShape="1">
-                    <a:blip r:embed="rId23">
+                    <a:blip r:embed="rId24">
                       <a:extLst>
                         <a:ext uri="{28A0092B-C50C-407E-A947-70E740481C1C}">
                           <a14:useLocalDpi xmlns:a14="http://schemas.microsoft.com/office/drawing/2010/main" val="0"/>
@@ -6419,7 +6479,7 @@
                     </pic:cNvPicPr>
                   </pic:nvPicPr>
                   <pic:blipFill rotWithShape="1">
-                    <a:blip r:embed="rId24">
+                    <a:blip r:embed="rId25">
                       <a:extLst>
                         <a:ext uri="{28A0092B-C50C-407E-A947-70E740481C1C}">
                           <a14:useLocalDpi xmlns:a14="http://schemas.microsoft.com/office/drawing/2010/main" val="0"/>
@@ -6496,7 +6556,7 @@
                     </pic:cNvPicPr>
                   </pic:nvPicPr>
                   <pic:blipFill rotWithShape="1">
-                    <a:blip r:embed="rId25">
+                    <a:blip r:embed="rId26">
                       <a:extLst>
                         <a:ext uri="{28A0092B-C50C-407E-A947-70E740481C1C}">
                           <a14:useLocalDpi xmlns:a14="http://schemas.microsoft.com/office/drawing/2010/main" val="0"/>
@@ -6559,7 +6619,7 @@
                     </pic:cNvPicPr>
                   </pic:nvPicPr>
                   <pic:blipFill rotWithShape="1">
-                    <a:blip r:embed="rId26">
+                    <a:blip r:embed="rId27">
                       <a:extLst>
                         <a:ext uri="{28A0092B-C50C-407E-A947-70E740481C1C}">
                           <a14:useLocalDpi xmlns:a14="http://schemas.microsoft.com/office/drawing/2010/main" val="0"/>
@@ -6636,7 +6696,7 @@
                     </pic:cNvPicPr>
                   </pic:nvPicPr>
                   <pic:blipFill>
-                    <a:blip r:embed="rId27">
+                    <a:blip r:embed="rId28">
                       <a:extLst>
                         <a:ext uri="{28A0092B-C50C-407E-A947-70E740481C1C}">
                           <a14:useLocalDpi xmlns:a14="http://schemas.microsoft.com/office/drawing/2010/main" val="0"/>
@@ -11356,7 +11416,7 @@
 </file>
 
 <file path=customXml/itemProps1.xml><?xml version="1.0" encoding="utf-8"?>
-<ds:datastoreItem xmlns:ds="http://schemas.openxmlformats.org/officeDocument/2006/customXml" ds:itemID="{D3B304E2-7C86-4211-A8F0-B8EF6BB6F273}">
+<ds:datastoreItem xmlns:ds="http://schemas.openxmlformats.org/officeDocument/2006/customXml" ds:itemID="{2EA42C83-74BD-43B4-922B-F52085C6EE82}">
   <ds:schemaRefs>
     <ds:schemaRef ds:uri="http://schemas.openxmlformats.org/officeDocument/2006/bibliography"/>
   </ds:schemaRefs>

</xml_diff>